<commit_message>
chỉnh lại câu từ hợp lý hơn. Thiếu phần mua hàng
</commit_message>
<xml_diff>
--- a/ProblemStatement-Document.docx
+++ b/ProblemStatement-Document.docx
@@ -1,6 +1,6 @@
 
 <file path=word/document.xml><?xml version="1.0" encoding="utf-8"?>
-<w:document xmlns:wpc="http://schemas.microsoft.com/office/word/2010/wordprocessingCanvas" xmlns:mc="http://schemas.openxmlformats.org/markup-compatibility/2006" xmlns:o="urn:schemas-microsoft-com:office:office" xmlns:r="http://schemas.openxmlformats.org/officeDocument/2006/relationships" xmlns:m="http://schemas.openxmlformats.org/officeDocument/2006/math" xmlns:v="urn:schemas-microsoft-com:vml" xmlns:wp14="http://schemas.microsoft.com/office/word/2010/wordprocessingDrawing" xmlns:wp="http://schemas.openxmlformats.org/drawingml/2006/wordprocessingDrawing" xmlns:w10="urn:schemas-microsoft-com:office:word" xmlns:w="http://schemas.openxmlformats.org/wordprocessingml/2006/main" xmlns:w14="http://schemas.microsoft.com/office/word/2010/wordml" xmlns:wpg="http://schemas.microsoft.com/office/word/2010/wordprocessingGroup" xmlns:wpi="http://schemas.microsoft.com/office/word/2010/wordprocessingInk" xmlns:wne="http://schemas.microsoft.com/office/word/2006/wordml" xmlns:wps="http://schemas.microsoft.com/office/word/2010/wordprocessingShape" mc:Ignorable="w14 wp14">
+<w:document xmlns:wpc="http://schemas.microsoft.com/office/word/2010/wordprocessingCanvas" xmlns:cx="http://schemas.microsoft.com/office/drawing/2014/chartex" xmlns:mc="http://schemas.openxmlformats.org/markup-compatibility/2006" xmlns:o="urn:schemas-microsoft-com:office:office" xmlns:r="http://schemas.openxmlformats.org/officeDocument/2006/relationships" xmlns:m="http://schemas.openxmlformats.org/officeDocument/2006/math" xmlns:v="urn:schemas-microsoft-com:vml" xmlns:wp14="http://schemas.microsoft.com/office/word/2010/wordprocessingDrawing" xmlns:wp="http://schemas.openxmlformats.org/drawingml/2006/wordprocessingDrawing" xmlns:w10="urn:schemas-microsoft-com:office:word" xmlns:w="http://schemas.openxmlformats.org/wordprocessingml/2006/main" xmlns:w14="http://schemas.microsoft.com/office/word/2010/wordml" xmlns:w15="http://schemas.microsoft.com/office/word/2012/wordml" xmlns:w16se="http://schemas.microsoft.com/office/word/2015/wordml/symex" xmlns:wpg="http://schemas.microsoft.com/office/word/2010/wordprocessingGroup" xmlns:wpi="http://schemas.microsoft.com/office/word/2010/wordprocessingInk" xmlns:wne="http://schemas.microsoft.com/office/word/2006/wordml" xmlns:wps="http://schemas.microsoft.com/office/word/2010/wordprocessingShape" mc:Ignorable="w14 w15 w16se wp14">
   <w:body>
     <w:p>
       <w:pPr>
@@ -176,7 +176,23 @@
           <w:sz w:val="24"/>
           <w:szCs w:val="24"/>
         </w:rPr>
-        <w:t>, cung cấp thông tin về các khóa học và chương trình ưu đãi. Hỗ trợ dịch vụ gọi điện, gởi mail,chat trực tiếp với nhân viên tư vấn. Cung cấp chức năng đăng ký học online để học viên có thể nhanh chóng đăng ký khóa học.</w:t>
+        <w:t xml:space="preserve">, cung cấp thông tin về các khóa học và chương trình ưu đãi. Hỗ trợ dịch vụ gọi điện, gởi </w:t>
+      </w:r>
+      <w:proofErr w:type="gramStart"/>
+      <w:r>
+        <w:rPr>
+          <w:sz w:val="24"/>
+          <w:szCs w:val="24"/>
+        </w:rPr>
+        <w:t>mail,chat</w:t>
+      </w:r>
+      <w:proofErr w:type="gramEnd"/>
+      <w:r>
+        <w:rPr>
+          <w:sz w:val="24"/>
+          <w:szCs w:val="24"/>
+        </w:rPr>
+        <w:t xml:space="preserve"> trực tiếp với nhân viên tư vấn. Cung cấp chức năng đăng ký học online để học viên có thể nhanh chóng đăng ký khóa học.</w:t>
       </w:r>
     </w:p>
     <w:p>
@@ -612,7 +628,23 @@
           <w:sz w:val="24"/>
           <w:szCs w:val="24"/>
         </w:rPr>
-        <w:t xml:space="preserve">Với chức năng theo dõi tiến trình học của học viên: khi học viên đăng ký  học tại trung tâm theo mong muốn rèn luyện cơ thể hay nâng cao sức khỏe. Học viên sẽ được gặp huấn luyện viên tư </w:t>
+        <w:t xml:space="preserve">Với chức năng theo dõi tiến trình học của học viên: khi học viên đăng </w:t>
+      </w:r>
+      <w:proofErr w:type="gramStart"/>
+      <w:r>
+        <w:rPr>
+          <w:sz w:val="24"/>
+          <w:szCs w:val="24"/>
+        </w:rPr>
+        <w:t>ký  học</w:t>
+      </w:r>
+      <w:proofErr w:type="gramEnd"/>
+      <w:r>
+        <w:rPr>
+          <w:sz w:val="24"/>
+          <w:szCs w:val="24"/>
+        </w:rPr>
+        <w:t xml:space="preserve"> tại trung tâm theo mong muốn rèn luyện cơ thể hay nâng cao sức khỏe. Học viên sẽ được gặp huấn luyện viên tư </w:t>
       </w:r>
       <w:r>
         <w:rPr>
@@ -620,7 +652,23 @@
           <w:szCs w:val="24"/>
         </w:rPr>
         <w:lastRenderedPageBreak/>
-        <w:t>vấn cho lộ trình luyện tập theo nhu cầu của từng người (6 tháng, 9 tháng, 12 tháng, 24 tháng,…). Huấn luyện viên sẽ cập nhật lộ trình luyện tập lên hệ thống website. Website sẽ tự động cập nhật vào thời gian biểu luyện tập của học viên trên website. Học viên có thể lên xem mọi lúc mọi nơi. Mỗi lần học viên đến trung tâm rèn luyện thì sẽ sử dụng thẻ thành viên để check-in vào phòng tập. Sau khi luyện tập xong 1 buổi thì huấn luyện viên sẽ ghi nhận lại kết quả luyện tập buổi đó và cập nhật lên website.</w:t>
+        <w:t xml:space="preserve">vấn cho lộ trình luyện tập theo nhu cầu của từng người (6 tháng, 9 tháng, 12 tháng, 24 </w:t>
+      </w:r>
+      <w:proofErr w:type="gramStart"/>
+      <w:r>
+        <w:rPr>
+          <w:sz w:val="24"/>
+          <w:szCs w:val="24"/>
+        </w:rPr>
+        <w:t>tháng,…</w:t>
+      </w:r>
+      <w:proofErr w:type="gramEnd"/>
+      <w:r>
+        <w:rPr>
+          <w:sz w:val="24"/>
+          <w:szCs w:val="24"/>
+        </w:rPr>
+        <w:t>). Huấn luyện viên sẽ cập nhật lộ trình luyện tập lên hệ thống website. Website sẽ tự động cập nhật vào thời gian biểu luyện tập của học viên trên website. Học viên có thể lên xem mọi lúc mọi nơi. Mỗi lần học viên đến trung tâm rèn luyện thì sẽ sử dụng thẻ thành viên để check-in vào phòng tập. Sau khi luyện tập xong 1 buổi thì huấn luyện viên sẽ ghi nhận lại kết quả luyện tập buổi đó và cập nhật lên website.</w:t>
       </w:r>
       <w:r>
         <w:rPr>
@@ -651,7 +699,39 @@
           <w:sz w:val="24"/>
           <w:szCs w:val="24"/>
         </w:rPr>
-        <w:t xml:space="preserve"> Mục thông tin sức khỏe  sẽ hiển thị những bài viết về chăm sóc sức khỏe. Trang sẽ được bố trí theo mẫu chữ E , có mục tiêu đề và short status. Khoảng 10 tin tức sẽ hiển thị trong 1 trang (chức năng phân trang).</w:t>
+        <w:t xml:space="preserve"> Mục thông tin sức </w:t>
+      </w:r>
+      <w:proofErr w:type="gramStart"/>
+      <w:r>
+        <w:rPr>
+          <w:sz w:val="24"/>
+          <w:szCs w:val="24"/>
+        </w:rPr>
+        <w:t>khỏe  sẽ</w:t>
+      </w:r>
+      <w:proofErr w:type="gramEnd"/>
+      <w:r>
+        <w:rPr>
+          <w:sz w:val="24"/>
+          <w:szCs w:val="24"/>
+        </w:rPr>
+        <w:t xml:space="preserve"> hiển thị những bài viết về chăm sóc sức khỏe. Trang sẽ được bố trí theo mẫu chữ </w:t>
+      </w:r>
+      <w:proofErr w:type="gramStart"/>
+      <w:r>
+        <w:rPr>
+          <w:sz w:val="24"/>
+          <w:szCs w:val="24"/>
+        </w:rPr>
+        <w:t>E ,</w:t>
+      </w:r>
+      <w:proofErr w:type="gramEnd"/>
+      <w:r>
+        <w:rPr>
+          <w:sz w:val="24"/>
+          <w:szCs w:val="24"/>
+        </w:rPr>
+        <w:t xml:space="preserve"> có mục tiêu đề và short status. Khoảng 10 tin tức sẽ hiển thị trong 1 trang (chức năng phân trang).</w:t>
       </w:r>
       <w:r>
         <w:rPr>
@@ -693,7 +773,23 @@
           <w:sz w:val="24"/>
           <w:szCs w:val="24"/>
         </w:rPr>
-        <w:t xml:space="preserve"> Admin có thể tạo mới tin tức thông báo, xóa tin, sửa tin,… và đẩy tin cần thiết lên đầu trang.</w:t>
+        <w:t xml:space="preserve"> Admin có thể tạo mới tin tức thông báo, xóa tin, sửa </w:t>
+      </w:r>
+      <w:proofErr w:type="gramStart"/>
+      <w:r>
+        <w:rPr>
+          <w:sz w:val="24"/>
+          <w:szCs w:val="24"/>
+        </w:rPr>
+        <w:t>tin,…</w:t>
+      </w:r>
+      <w:proofErr w:type="gramEnd"/>
+      <w:r>
+        <w:rPr>
+          <w:sz w:val="24"/>
+          <w:szCs w:val="24"/>
+        </w:rPr>
+        <w:t xml:space="preserve"> và đẩy tin cần thiết lên đầu trang.</w:t>
       </w:r>
     </w:p>
     <w:p>
@@ -724,7 +820,39 @@
           <w:sz w:val="24"/>
           <w:szCs w:val="24"/>
         </w:rPr>
-        <w:t xml:space="preserve">trang sản phẩm sẽ hiển thị những sản phẩm về quần áo, giày, vớ, dụng cụ hỗ trợ luyện tập cho học viên. Ngoài ra còn có những loại bột, sữa hỗ trợ tăng cân tăng cơ, giảm cân,… Admin có quyền thêm, xóa, sửa sản phẩm. Trang có các chức năng mua hàng như giỏ hàng, thanh toán (online, COD, thẻ VISA,…). </w:t>
+        <w:t xml:space="preserve">trang sản phẩm sẽ hiển thị những sản phẩm về quần áo, giày, vớ, dụng cụ hỗ trợ luyện tập cho học viên. Ngoài ra còn có những loại bột, sữa hỗ trợ tăng cân tăng cơ, giảm </w:t>
+      </w:r>
+      <w:proofErr w:type="gramStart"/>
+      <w:r>
+        <w:rPr>
+          <w:sz w:val="24"/>
+          <w:szCs w:val="24"/>
+        </w:rPr>
+        <w:t>cân,…</w:t>
+      </w:r>
+      <w:proofErr w:type="gramEnd"/>
+      <w:r>
+        <w:rPr>
+          <w:sz w:val="24"/>
+          <w:szCs w:val="24"/>
+        </w:rPr>
+        <w:t xml:space="preserve"> Admin có quyền thêm, xóa, sửa sản phẩm. Trang có các chức năng mua hàng như giỏ hàng, thanh toán (online, COD, thẻ </w:t>
+      </w:r>
+      <w:proofErr w:type="gramStart"/>
+      <w:r>
+        <w:rPr>
+          <w:sz w:val="24"/>
+          <w:szCs w:val="24"/>
+        </w:rPr>
+        <w:t>VISA,…</w:t>
+      </w:r>
+      <w:proofErr w:type="gramEnd"/>
+      <w:r>
+        <w:rPr>
+          <w:sz w:val="24"/>
+          <w:szCs w:val="24"/>
+        </w:rPr>
+        <w:t xml:space="preserve">). </w:t>
       </w:r>
     </w:p>
     <w:p>
@@ -802,7 +930,23 @@
           <w:sz w:val="24"/>
           <w:szCs w:val="24"/>
         </w:rPr>
-        <w:t>-Nhân viên thu ngân làm việc tại quầy: Nhập liệu thông tin khách hàng đến đăng ký tại phòng tập. Trả lời những câu hỏi, thắc mắc của khách hàng qua hệ thống (nhắn tin, hoặc gởi email, gọi điện thoại ).</w:t>
+        <w:t xml:space="preserve">-Nhân viên thu ngân làm việc tại quầy: Nhập liệu thông tin khách hàng đến đăng ký tại phòng tập. Trả lời những câu hỏi, thắc mắc của khách hàng qua hệ thống (nhắn tin, hoặc gởi email, gọi điện </w:t>
+      </w:r>
+      <w:proofErr w:type="gramStart"/>
+      <w:r>
+        <w:rPr>
+          <w:sz w:val="24"/>
+          <w:szCs w:val="24"/>
+        </w:rPr>
+        <w:t>thoại )</w:t>
+      </w:r>
+      <w:proofErr w:type="gramEnd"/>
+      <w:r>
+        <w:rPr>
+          <w:sz w:val="24"/>
+          <w:szCs w:val="24"/>
+        </w:rPr>
+        <w:t>.</w:t>
       </w:r>
       <w:r>
         <w:rPr>
@@ -846,7 +990,130 @@
           <w:sz w:val="24"/>
           <w:szCs w:val="24"/>
         </w:rPr>
-        <w:t>-Chưa đăng kí thẻ học viên: Giới thiệu các khóa học theo từng độ tuổi, nhu cầu, từng ca phù hợp với bản thân. Được ưu đãi khi mới đăng kí là học viên ví dụ như khi mua các khóa học sẽ được giảm bao nhiêu phần trăm kèm quà tặng khi là thành viên mới. Học viên mới được tạo tài khoản và được cấp thẻ và mã học viên các thông tin của mỗi học viên(Họ tên, ngày sinh, quê quán, số điện thoại, địa chỉ,..)sẽ được lưu lại, do đó học viên có thể xem được thông tin của mình và sửa thông tin cá nhân một cách hợp lý nhất , các giờ luyện tập, được tham khảo các chế độ ăn uống , sinh hoạt hợp lý.</w:t>
+        <w:t>-Chức n</w:t>
+      </w:r>
+      <w:r>
+        <w:rPr>
+          <w:sz w:val="24"/>
+          <w:szCs w:val="24"/>
+        </w:rPr>
+        <w:t xml:space="preserve">ăng </w:t>
+      </w:r>
+      <w:r>
+        <w:rPr>
+          <w:sz w:val="24"/>
+          <w:szCs w:val="24"/>
+        </w:rPr>
+        <w:t>đăng ký</w:t>
+      </w:r>
+      <w:r>
+        <w:rPr>
+          <w:sz w:val="24"/>
+          <w:szCs w:val="24"/>
+        </w:rPr>
+        <w:t xml:space="preserve"> thẻ học viên: </w:t>
+      </w:r>
+      <w:r>
+        <w:rPr>
+          <w:sz w:val="24"/>
+          <w:szCs w:val="24"/>
+        </w:rPr>
+        <w:t xml:space="preserve">khách hàng khi vào website sẽ thấy được thông tin về Trung tâm và các khóa học chăm sóc sức khỏe và sắc đẹp. Được đọc những thông tin về các khóa học, bài báo trong mục Tin tức. Khi học viên có nhu cầu về 1 khóa học nào đó có thể chat với nhân viên tư vấn thông qua cửa sổ chat ở dóc dưới bên phải website và được tư vấn về thông tin khóa học, học phí, huấn luyện </w:t>
+      </w:r>
+      <w:proofErr w:type="gramStart"/>
+      <w:r>
+        <w:rPr>
+          <w:sz w:val="24"/>
+          <w:szCs w:val="24"/>
+        </w:rPr>
+        <w:t>viên,…</w:t>
+      </w:r>
+      <w:proofErr w:type="gramEnd"/>
+      <w:r>
+        <w:rPr>
+          <w:sz w:val="24"/>
+          <w:szCs w:val="24"/>
+        </w:rPr>
+        <w:t xml:space="preserve"> </w:t>
+      </w:r>
+      <w:r>
+        <w:rPr>
+          <w:sz w:val="24"/>
+          <w:szCs w:val="24"/>
+        </w:rPr>
+        <w:t xml:space="preserve">Khi khách hàng quyết định đăng ký khóa học sẽ nhấp vào nút Đăng ký và được chuyển đến trang Đăng ký. Khách hàng điền vào form đăng ký với các ND </w:t>
+      </w:r>
+      <w:proofErr w:type="gramStart"/>
+      <w:r>
+        <w:rPr>
+          <w:sz w:val="24"/>
+          <w:szCs w:val="24"/>
+        </w:rPr>
+        <w:t>như :</w:t>
+      </w:r>
+      <w:proofErr w:type="gramEnd"/>
+      <w:r>
+        <w:rPr>
+          <w:sz w:val="24"/>
+          <w:szCs w:val="24"/>
+        </w:rPr>
+        <w:t xml:space="preserve"> </w:t>
+      </w:r>
+      <w:r>
+        <w:rPr>
+          <w:sz w:val="24"/>
+          <w:szCs w:val="24"/>
+        </w:rPr>
+        <w:t>Họ tên, ngày sinh, quê quán, số điện thoại, địa chỉ,</w:t>
+      </w:r>
+      <w:r>
+        <w:rPr>
+          <w:sz w:val="24"/>
+          <w:szCs w:val="24"/>
+        </w:rPr>
+        <w:t>…</w:t>
+      </w:r>
+      <w:r>
+        <w:rPr>
+          <w:sz w:val="24"/>
+          <w:szCs w:val="24"/>
+        </w:rPr>
+        <w:t xml:space="preserve"> </w:t>
+      </w:r>
+      <w:r>
+        <w:rPr>
+          <w:sz w:val="24"/>
+          <w:szCs w:val="24"/>
+        </w:rPr>
+        <w:t>họ</w:t>
+      </w:r>
+      <w:r>
+        <w:rPr>
+          <w:sz w:val="24"/>
+          <w:szCs w:val="24"/>
+        </w:rPr>
+        <w:t>c phí có thể</w:t>
+      </w:r>
+      <w:r>
+        <w:rPr>
+          <w:sz w:val="24"/>
+          <w:szCs w:val="24"/>
+        </w:rPr>
+        <w:t xml:space="preserve"> được chuyển khoản hoặc trực tiếp ngay buổi học đầu tiên</w:t>
+      </w:r>
+      <w:r>
+        <w:rPr>
+          <w:sz w:val="24"/>
+          <w:szCs w:val="24"/>
+        </w:rPr>
+        <w:t xml:space="preserve">. </w:t>
+      </w:r>
+      <w:r>
+        <w:rPr>
+          <w:sz w:val="24"/>
+          <w:szCs w:val="24"/>
+        </w:rPr>
+        <w:t>Khi hoàn thành bước thanh toán học phí, khách hàng sẽ chinh1thu17c trở thành học viên của Trung tâm, được cấp thẻ học viên và tài khoản học viên trên website.</w:t>
       </w:r>
     </w:p>
     <w:p>
@@ -863,7 +1130,79 @@
           <w:sz w:val="24"/>
           <w:szCs w:val="24"/>
         </w:rPr>
-        <w:t>Học viên có thể đăng ký tài khoản trực tiếp trên website thông qua điền form, có thể đăng kí các khóa học trực tuyến, học phí sẽ được chuyển khoản hoặc trực tiếp ngay buổi học đầu tiên, khi đăng kí online thành công, chúng ta sẽ có mã học viên và thẻ học viên sẽ được trung tâm cấp vào buổi học đầu tiên.</w:t>
+        <w:t xml:space="preserve">-Chức năng xem thông tin cá nhân: </w:t>
+      </w:r>
+      <w:r>
+        <w:rPr>
+          <w:sz w:val="24"/>
+          <w:szCs w:val="24"/>
+        </w:rPr>
+        <w:t xml:space="preserve">học viên </w:t>
+      </w:r>
+      <w:r>
+        <w:rPr>
+          <w:sz w:val="24"/>
+          <w:szCs w:val="24"/>
+        </w:rPr>
+        <w:t xml:space="preserve">khi có tài khoản </w:t>
+      </w:r>
+      <w:r>
+        <w:rPr>
+          <w:sz w:val="24"/>
+          <w:szCs w:val="24"/>
+        </w:rPr>
+        <w:t>có thể xem được thông tin của mình và sửa</w:t>
+      </w:r>
+      <w:r>
+        <w:rPr>
+          <w:sz w:val="24"/>
+          <w:szCs w:val="24"/>
+        </w:rPr>
+        <w:t xml:space="preserve"> 1 số</w:t>
+      </w:r>
+      <w:r>
+        <w:rPr>
+          <w:sz w:val="24"/>
+          <w:szCs w:val="24"/>
+        </w:rPr>
+        <w:t xml:space="preserve"> thông tin cá nhân </w:t>
+      </w:r>
+      <w:r>
+        <w:rPr>
+          <w:sz w:val="24"/>
+          <w:szCs w:val="24"/>
+        </w:rPr>
+        <w:t>được hệ thống cho phép. Được xem</w:t>
+      </w:r>
+      <w:r>
+        <w:rPr>
+          <w:sz w:val="24"/>
+          <w:szCs w:val="24"/>
+        </w:rPr>
+        <w:t xml:space="preserve"> các giờ luyện tập, được tham khảo các chế độ ăn </w:t>
+      </w:r>
+      <w:proofErr w:type="gramStart"/>
+      <w:r>
+        <w:rPr>
+          <w:sz w:val="24"/>
+          <w:szCs w:val="24"/>
+        </w:rPr>
+        <w:t>uống ,</w:t>
+      </w:r>
+      <w:proofErr w:type="gramEnd"/>
+      <w:r>
+        <w:rPr>
+          <w:sz w:val="24"/>
+          <w:szCs w:val="24"/>
+        </w:rPr>
+        <w:t xml:space="preserve"> sinh hoạt hợ</w:t>
+      </w:r>
+      <w:r>
+        <w:rPr>
+          <w:sz w:val="24"/>
+          <w:szCs w:val="24"/>
+        </w:rPr>
+        <w:t>p lý theo thời khóa biểu hoặc tư vấn của các huấn luyện viên trên website.</w:t>
       </w:r>
     </w:p>
     <w:p>
@@ -880,7 +1219,21 @@
           <w:sz w:val="24"/>
           <w:szCs w:val="24"/>
         </w:rPr>
-        <w:t>-Học viên cũ: Được tư vấn thêm về các khóa học</w:t>
+        <w:t xml:space="preserve">-Học viên cũ: Được </w:t>
+      </w:r>
+      <w:r>
+        <w:rPr>
+          <w:sz w:val="24"/>
+          <w:szCs w:val="24"/>
+        </w:rPr>
+        <w:t>gợi</w:t>
+      </w:r>
+      <w:r>
+        <w:rPr>
+          <w:sz w:val="24"/>
+          <w:szCs w:val="24"/>
+        </w:rPr>
+        <w:t xml:space="preserve"> thêm về các khóa học</w:t>
       </w:r>
       <w:r>
         <w:rPr>
@@ -894,49 +1247,51 @@
           <w:sz w:val="24"/>
           <w:szCs w:val="24"/>
         </w:rPr>
-        <w:t>, chế độ ăn uống, sinh hoạt lành mạnh đảm bảo sức khỏe, được ưu đãi các gói theo tháng theo năm và</w:t>
-      </w:r>
-      <w:r>
-        <w:rPr>
-          <w:sz w:val="24"/>
-          <w:szCs w:val="24"/>
-        </w:rPr>
-        <w:t xml:space="preserve"> tính theo</w:t>
-      </w:r>
-      <w:r>
-        <w:rPr>
-          <w:sz w:val="24"/>
-          <w:szCs w:val="24"/>
-        </w:rPr>
-        <w:t xml:space="preserve"> sự chuyên cầ</w:t>
-      </w:r>
-      <w:r>
-        <w:rPr>
-          <w:sz w:val="24"/>
-          <w:szCs w:val="24"/>
-        </w:rPr>
-        <w:t>n mỗi lần đến trung tâm check in ở</w:t>
-      </w:r>
+        <w:t xml:space="preserve"> nếu sắp kết thúc gói đăng ký cũ</w:t>
+      </w:r>
+      <w:r>
+        <w:rPr>
+          <w:sz w:val="24"/>
+          <w:szCs w:val="24"/>
+        </w:rPr>
+        <w:t xml:space="preserve">, được ưu </w:t>
+      </w:r>
+      <w:r>
+        <w:rPr>
+          <w:sz w:val="24"/>
+          <w:szCs w:val="24"/>
+        </w:rPr>
+        <w:t>đãi các gói theo tháng hoặc theo năm.</w:t>
+      </w:r>
+      <w:r>
+        <w:rPr>
+          <w:sz w:val="24"/>
+          <w:szCs w:val="24"/>
+        </w:rPr>
+        <w:t xml:space="preserve"> </w:t>
+      </w:r>
+    </w:p>
+    <w:p>
+      <w:pPr>
+        <w:pStyle w:val="ListParagraph"/>
+        <w:ind w:left="1800"/>
+        <w:rPr>
+          <w:i/>
+          <w:sz w:val="24"/>
+          <w:szCs w:val="24"/>
+        </w:rPr>
+      </w:pPr>
       <w:bookmarkStart w:id="0" w:name="_GoBack"/>
-      <w:bookmarkEnd w:id="0"/>
-      <w:r>
-        <w:rPr>
-          <w:sz w:val="24"/>
-          <w:szCs w:val="24"/>
-        </w:rPr>
-        <w:t xml:space="preserve"> trung tâm.</w:t>
-      </w:r>
-    </w:p>
-    <w:p>
-      <w:pPr>
-        <w:pStyle w:val="ListParagraph"/>
-        <w:ind w:left="1800"/>
-        <w:rPr>
-          <w:sz w:val="24"/>
-          <w:szCs w:val="24"/>
-        </w:rPr>
-      </w:pPr>
-    </w:p>
+      <w:r>
+        <w:rPr>
+          <w:i/>
+          <w:sz w:val="24"/>
+          <w:szCs w:val="24"/>
+        </w:rPr>
+        <w:t>(Thiếu phần mua hàng)</w:t>
+      </w:r>
+    </w:p>
+    <w:bookmarkEnd w:id="0"/>
     <w:p>
       <w:pPr>
         <w:pStyle w:val="ListParagraph"/>
@@ -958,8 +1313,8 @@
 </file>
 
 <file path=word/numbering.xml><?xml version="1.0" encoding="utf-8"?>
-<w:numbering xmlns:wpc="http://schemas.microsoft.com/office/word/2010/wordprocessingCanvas" xmlns:mc="http://schemas.openxmlformats.org/markup-compatibility/2006" xmlns:o="urn:schemas-microsoft-com:office:office" xmlns:r="http://schemas.openxmlformats.org/officeDocument/2006/relationships" xmlns:m="http://schemas.openxmlformats.org/officeDocument/2006/math" xmlns:v="urn:schemas-microsoft-com:vml" xmlns:wp14="http://schemas.microsoft.com/office/word/2010/wordprocessingDrawing" xmlns:wp="http://schemas.openxmlformats.org/drawingml/2006/wordprocessingDrawing" xmlns:w10="urn:schemas-microsoft-com:office:word" xmlns:w="http://schemas.openxmlformats.org/wordprocessingml/2006/main" xmlns:w14="http://schemas.microsoft.com/office/word/2010/wordml" xmlns:wpg="http://schemas.microsoft.com/office/word/2010/wordprocessingGroup" xmlns:wpi="http://schemas.microsoft.com/office/word/2010/wordprocessingInk" xmlns:wne="http://schemas.microsoft.com/office/word/2006/wordml" xmlns:wps="http://schemas.microsoft.com/office/word/2010/wordprocessingShape" mc:Ignorable="w14 wp14">
-  <w:abstractNum w:abstractNumId="0">
+<w:numbering xmlns:wpc="http://schemas.microsoft.com/office/word/2010/wordprocessingCanvas" xmlns:cx="http://schemas.microsoft.com/office/drawing/2014/chartex" xmlns:mc="http://schemas.openxmlformats.org/markup-compatibility/2006" xmlns:o="urn:schemas-microsoft-com:office:office" xmlns:r="http://schemas.openxmlformats.org/officeDocument/2006/relationships" xmlns:m="http://schemas.openxmlformats.org/officeDocument/2006/math" xmlns:v="urn:schemas-microsoft-com:vml" xmlns:wp14="http://schemas.microsoft.com/office/word/2010/wordprocessingDrawing" xmlns:wp="http://schemas.openxmlformats.org/drawingml/2006/wordprocessingDrawing" xmlns:w10="urn:schemas-microsoft-com:office:word" xmlns:w="http://schemas.openxmlformats.org/wordprocessingml/2006/main" xmlns:w14="http://schemas.microsoft.com/office/word/2010/wordml" xmlns:w15="http://schemas.microsoft.com/office/word/2012/wordml" xmlns:w16se="http://schemas.microsoft.com/office/word/2015/wordml/symex" xmlns:wpg="http://schemas.microsoft.com/office/word/2010/wordprocessingGroup" xmlns:wpi="http://schemas.microsoft.com/office/word/2010/wordprocessingInk" xmlns:wne="http://schemas.microsoft.com/office/word/2006/wordml" xmlns:wps="http://schemas.microsoft.com/office/word/2010/wordprocessingShape" mc:Ignorable="w14 w15 w16se wp14">
+  <w:abstractNum w:abstractNumId="0" w15:restartNumberingAfterBreak="0">
     <w:nsid w:val="02995038"/>
     <w:multiLevelType w:val="hybridMultilevel"/>
     <w:tmpl w:val="8E04B65E"/>
@@ -1048,7 +1403,7 @@
       </w:pPr>
     </w:lvl>
   </w:abstractNum>
-  <w:abstractNum w:abstractNumId="1">
+  <w:abstractNum w:abstractNumId="1" w15:restartNumberingAfterBreak="0">
     <w:nsid w:val="16561B8B"/>
     <w:multiLevelType w:val="hybridMultilevel"/>
     <w:tmpl w:val="324CFED0"/>
@@ -1160,7 +1515,7 @@
       </w:rPr>
     </w:lvl>
   </w:abstractNum>
-  <w:abstractNum w:abstractNumId="2">
+  <w:abstractNum w:abstractNumId="2" w15:restartNumberingAfterBreak="0">
     <w:nsid w:val="22850734"/>
     <w:multiLevelType w:val="hybridMultilevel"/>
     <w:tmpl w:val="60B8D024"/>
@@ -1249,7 +1604,7 @@
       </w:pPr>
     </w:lvl>
   </w:abstractNum>
-  <w:abstractNum w:abstractNumId="3">
+  <w:abstractNum w:abstractNumId="3" w15:restartNumberingAfterBreak="0">
     <w:nsid w:val="383B69B5"/>
     <w:multiLevelType w:val="hybridMultilevel"/>
     <w:tmpl w:val="CC707E0A"/>
@@ -1338,7 +1693,7 @@
       </w:pPr>
     </w:lvl>
   </w:abstractNum>
-  <w:abstractNum w:abstractNumId="4">
+  <w:abstractNum w:abstractNumId="4" w15:restartNumberingAfterBreak="0">
     <w:nsid w:val="415174E1"/>
     <w:multiLevelType w:val="hybridMultilevel"/>
     <w:tmpl w:val="6BD06B4E"/>
@@ -1427,7 +1782,7 @@
       </w:pPr>
     </w:lvl>
   </w:abstractNum>
-  <w:abstractNum w:abstractNumId="5">
+  <w:abstractNum w:abstractNumId="5" w15:restartNumberingAfterBreak="0">
     <w:nsid w:val="45311B73"/>
     <w:multiLevelType w:val="hybridMultilevel"/>
     <w:tmpl w:val="1738473E"/>
@@ -1540,7 +1895,7 @@
       </w:rPr>
     </w:lvl>
   </w:abstractNum>
-  <w:abstractNum w:abstractNumId="6">
+  <w:abstractNum w:abstractNumId="6" w15:restartNumberingAfterBreak="0">
     <w:nsid w:val="52553F90"/>
     <w:multiLevelType w:val="hybridMultilevel"/>
     <w:tmpl w:val="0F2E929A"/>
@@ -1653,7 +2008,7 @@
       </w:rPr>
     </w:lvl>
   </w:abstractNum>
-  <w:abstractNum w:abstractNumId="7">
+  <w:abstractNum w:abstractNumId="7" w15:restartNumberingAfterBreak="0">
     <w:nsid w:val="75A91912"/>
     <w:multiLevelType w:val="hybridMultilevel"/>
     <w:tmpl w:val="2EE0B294"/>
@@ -1794,7 +2149,7 @@
 </file>
 
 <file path=word/styles.xml><?xml version="1.0" encoding="utf-8"?>
-<w:styles xmlns:mc="http://schemas.openxmlformats.org/markup-compatibility/2006" xmlns:r="http://schemas.openxmlformats.org/officeDocument/2006/relationships" xmlns:w="http://schemas.openxmlformats.org/wordprocessingml/2006/main" xmlns:w14="http://schemas.microsoft.com/office/word/2010/wordml" mc:Ignorable="w14">
+<w:styles xmlns:mc="http://schemas.openxmlformats.org/markup-compatibility/2006" xmlns:r="http://schemas.openxmlformats.org/officeDocument/2006/relationships" xmlns:w="http://schemas.openxmlformats.org/wordprocessingml/2006/main" xmlns:w14="http://schemas.microsoft.com/office/word/2010/wordml" xmlns:w15="http://schemas.microsoft.com/office/word/2012/wordml" xmlns:w16se="http://schemas.microsoft.com/office/word/2015/wordml/symex" mc:Ignorable="w14 w15 w16se">
   <w:docDefaults>
     <w:rPrDefault>
       <w:rPr>
@@ -1810,345 +2165,378 @@
       </w:pPr>
     </w:pPrDefault>
   </w:docDefaults>
-  <w:latentStyles w:defLockedState="0" w:defUIPriority="99" w:defSemiHidden="1" w:defUnhideWhenUsed="1" w:defQFormat="0" w:count="267">
-    <w:lsdException w:name="Normal" w:semiHidden="0" w:uiPriority="0" w:unhideWhenUsed="0" w:qFormat="1"/>
-    <w:lsdException w:name="heading 1" w:semiHidden="0" w:uiPriority="9" w:unhideWhenUsed="0" w:qFormat="1"/>
-    <w:lsdException w:name="heading 2" w:uiPriority="9" w:qFormat="1"/>
-    <w:lsdException w:name="heading 3" w:uiPriority="9" w:qFormat="1"/>
-    <w:lsdException w:name="heading 4" w:uiPriority="9" w:qFormat="1"/>
-    <w:lsdException w:name="heading 5" w:uiPriority="9" w:qFormat="1"/>
-    <w:lsdException w:name="heading 6" w:uiPriority="9" w:qFormat="1"/>
-    <w:lsdException w:name="heading 7" w:uiPriority="9" w:qFormat="1"/>
-    <w:lsdException w:name="heading 8" w:uiPriority="9" w:qFormat="1"/>
-    <w:lsdException w:name="heading 9" w:uiPriority="9" w:qFormat="1"/>
-    <w:lsdException w:name="toc 1" w:uiPriority="39"/>
-    <w:lsdException w:name="toc 2" w:uiPriority="39"/>
-    <w:lsdException w:name="toc 3" w:uiPriority="39"/>
-    <w:lsdException w:name="toc 4" w:uiPriority="39"/>
-    <w:lsdException w:name="toc 5" w:uiPriority="39"/>
-    <w:lsdException w:name="toc 6" w:uiPriority="39"/>
-    <w:lsdException w:name="toc 7" w:uiPriority="39"/>
-    <w:lsdException w:name="toc 8" w:uiPriority="39"/>
-    <w:lsdException w:name="toc 9" w:uiPriority="39"/>
-    <w:lsdException w:name="caption" w:uiPriority="35" w:qFormat="1"/>
-    <w:lsdException w:name="Title" w:semiHidden="0" w:uiPriority="10" w:unhideWhenUsed="0" w:qFormat="1"/>
-    <w:lsdException w:name="Default Paragraph Font" w:uiPriority="1"/>
-    <w:lsdException w:name="Subtitle" w:semiHidden="0" w:uiPriority="11" w:unhideWhenUsed="0" w:qFormat="1"/>
-    <w:lsdException w:name="Strong" w:semiHidden="0" w:uiPriority="22" w:unhideWhenUsed="0" w:qFormat="1"/>
-    <w:lsdException w:name="Emphasis" w:semiHidden="0" w:uiPriority="20" w:unhideWhenUsed="0" w:qFormat="1"/>
-    <w:lsdException w:name="Table Grid" w:semiHidden="0" w:uiPriority="39" w:unhideWhenUsed="0"/>
-    <w:lsdException w:name="Placeholder Text" w:unhideWhenUsed="0"/>
-    <w:lsdException w:name="No Spacing" w:semiHidden="0" w:uiPriority="1" w:unhideWhenUsed="0" w:qFormat="1"/>
-    <w:lsdException w:name="Light Shading" w:semiHidden="0" w:uiPriority="60" w:unhideWhenUsed="0"/>
-    <w:lsdException w:name="Light List" w:semiHidden="0" w:uiPriority="61" w:unhideWhenUsed="0"/>
-    <w:lsdException w:name="Light Grid" w:semiHidden="0" w:uiPriority="62" w:unhideWhenUsed="0"/>
-    <w:lsdException w:name="Medium Shading 1" w:semiHidden="0" w:uiPriority="63" w:unhideWhenUsed="0"/>
-    <w:lsdException w:name="Medium Shading 2" w:semiHidden="0" w:uiPriority="64" w:unhideWhenUsed="0"/>
-    <w:lsdException w:name="Medium List 1" w:semiHidden="0" w:uiPriority="65" w:unhideWhenUsed="0"/>
-    <w:lsdException w:name="Medium List 2" w:semiHidden="0" w:uiPriority="66" w:unhideWhenUsed="0"/>
-    <w:lsdException w:name="Medium Grid 1" w:semiHidden="0" w:uiPriority="67" w:unhideWhenUsed="0"/>
-    <w:lsdException w:name="Medium Grid 2" w:semiHidden="0" w:uiPriority="68" w:unhideWhenUsed="0"/>
-    <w:lsdException w:name="Medium Grid 3" w:semiHidden="0" w:uiPriority="69" w:unhideWhenUsed="0"/>
-    <w:lsdException w:name="Dark List" w:semiHidden="0" w:uiPriority="70" w:unhideWhenUsed="0"/>
-    <w:lsdException w:name="Colorful Shading" w:semiHidden="0" w:uiPriority="71" w:unhideWhenUsed="0"/>
-    <w:lsdException w:name="Colorful List" w:semiHidden="0" w:uiPriority="72" w:unhideWhenUsed="0"/>
-    <w:lsdException w:name="Colorful Grid" w:semiHidden="0" w:uiPriority="73" w:unhideWhenUsed="0"/>
-    <w:lsdException w:name="Light Shading Accent 1" w:semiHidden="0" w:uiPriority="60" w:unhideWhenUsed="0"/>
-    <w:lsdException w:name="Light List Accent 1" w:semiHidden="0" w:uiPriority="61" w:unhideWhenUsed="0"/>
-    <w:lsdException w:name="Light Grid Accent 1" w:semiHidden="0" w:uiPriority="62" w:unhideWhenUsed="0"/>
-    <w:lsdException w:name="Medium Shading 1 Accent 1" w:semiHidden="0" w:uiPriority="63" w:unhideWhenUsed="0"/>
-    <w:lsdException w:name="Medium Shading 2 Accent 1" w:semiHidden="0" w:uiPriority="64" w:unhideWhenUsed="0"/>
-    <w:lsdException w:name="Medium List 1 Accent 1" w:semiHidden="0" w:uiPriority="65" w:unhideWhenUsed="0"/>
-    <w:lsdException w:name="Revision" w:unhideWhenUsed="0"/>
-    <w:lsdException w:name="List Paragraph" w:semiHidden="0" w:uiPriority="34" w:unhideWhenUsed="0" w:qFormat="1"/>
-    <w:lsdException w:name="Quote" w:semiHidden="0" w:uiPriority="29" w:unhideWhenUsed="0" w:qFormat="1"/>
-    <w:lsdException w:name="Intense Quote" w:semiHidden="0" w:uiPriority="30" w:unhideWhenUsed="0" w:qFormat="1"/>
-    <w:lsdException w:name="Medium List 2 Accent 1" w:semiHidden="0" w:uiPriority="66" w:unhideWhenUsed="0"/>
-    <w:lsdException w:name="Medium Grid 1 Accent 1" w:semiHidden="0" w:uiPriority="67" w:unhideWhenUsed="0"/>
-    <w:lsdException w:name="Medium Grid 2 Accent 1" w:semiHidden="0" w:uiPriority="68" w:unhideWhenUsed="0"/>
-    <w:lsdException w:name="Medium Grid 3 Accent 1" w:semiHidden="0" w:uiPriority="69" w:unhideWhenUsed="0"/>
-    <w:lsdException w:name="Dark List Accent 1" w:semiHidden="0" w:uiPriority="70" w:unhideWhenUsed="0"/>
-    <w:lsdException w:name="Colorful Shading Accent 1" w:semiHidden="0" w:uiPriority="71" w:unhideWhenUsed="0"/>
-    <w:lsdException w:name="Colorful List Accent 1" w:semiHidden="0" w:uiPriority="72" w:unhideWhenUsed="0"/>
-    <w:lsdException w:name="Colorful Grid Accent 1" w:semiHidden="0" w:uiPriority="73" w:unhideWhenUsed="0"/>
-    <w:lsdException w:name="Light Shading Accent 2" w:semiHidden="0" w:uiPriority="60" w:unhideWhenUsed="0"/>
-    <w:lsdException w:name="Light List Accent 2" w:semiHidden="0" w:uiPriority="61" w:unhideWhenUsed="0"/>
-    <w:lsdException w:name="Light Grid Accent 2" w:semiHidden="0" w:uiPriority="62" w:unhideWhenUsed="0"/>
-    <w:lsdException w:name="Medium Shading 1 Accent 2" w:semiHidden="0" w:uiPriority="63" w:unhideWhenUsed="0"/>
-    <w:lsdException w:name="Medium Shading 2 Accent 2" w:semiHidden="0" w:uiPriority="64" w:unhideWhenUsed="0"/>
-    <w:lsdException w:name="Medium List 1 Accent 2" w:semiHidden="0" w:uiPriority="65" w:unhideWhenUsed="0"/>
-    <w:lsdException w:name="Medium List 2 Accent 2" w:semiHidden="0" w:uiPriority="66" w:unhideWhenUsed="0"/>
-    <w:lsdException w:name="Medium Grid 1 Accent 2" w:semiHidden="0" w:uiPriority="67" w:unhideWhenUsed="0"/>
-    <w:lsdException w:name="Medium Grid 2 Accent 2" w:semiHidden="0" w:uiPriority="68" w:unhideWhenUsed="0"/>
-    <w:lsdException w:name="Medium Grid 3 Accent 2" w:semiHidden="0" w:uiPriority="69" w:unhideWhenUsed="0"/>
-    <w:lsdException w:name="Dark List Accent 2" w:semiHidden="0" w:uiPriority="70" w:unhideWhenUsed="0"/>
-    <w:lsdException w:name="Colorful Shading Accent 2" w:semiHidden="0" w:uiPriority="71" w:unhideWhenUsed="0"/>
-    <w:lsdException w:name="Colorful List Accent 2" w:semiHidden="0" w:uiPriority="72" w:unhideWhenUsed="0"/>
-    <w:lsdException w:name="Colorful Grid Accent 2" w:semiHidden="0" w:uiPriority="73" w:unhideWhenUsed="0"/>
-    <w:lsdException w:name="Light Shading Accent 3" w:semiHidden="0" w:uiPriority="60" w:unhideWhenUsed="0"/>
-    <w:lsdException w:name="Light List Accent 3" w:semiHidden="0" w:uiPriority="61" w:unhideWhenUsed="0"/>
-    <w:lsdException w:name="Light Grid Accent 3" w:semiHidden="0" w:uiPriority="62" w:unhideWhenUsed="0"/>
-    <w:lsdException w:name="Medium Shading 1 Accent 3" w:semiHidden="0" w:uiPriority="63" w:unhideWhenUsed="0"/>
-    <w:lsdException w:name="Medium Shading 2 Accent 3" w:semiHidden="0" w:uiPriority="64" w:unhideWhenUsed="0"/>
-    <w:lsdException w:name="Medium List 1 Accent 3" w:semiHidden="0" w:uiPriority="65" w:unhideWhenUsed="0"/>
-    <w:lsdException w:name="Medium List 2 Accent 3" w:semiHidden="0" w:uiPriority="66" w:unhideWhenUsed="0"/>
-    <w:lsdException w:name="Medium Grid 1 Accent 3" w:semiHidden="0" w:uiPriority="67" w:unhideWhenUsed="0"/>
-    <w:lsdException w:name="Medium Grid 2 Accent 3" w:semiHidden="0" w:uiPriority="68" w:unhideWhenUsed="0"/>
-    <w:lsdException w:name="Medium Grid 3 Accent 3" w:semiHidden="0" w:uiPriority="69" w:unhideWhenUsed="0"/>
-    <w:lsdException w:name="Dark List Accent 3" w:semiHidden="0" w:uiPriority="70" w:unhideWhenUsed="0"/>
-    <w:lsdException w:name="Colorful Shading Accent 3" w:semiHidden="0" w:uiPriority="71" w:unhideWhenUsed="0"/>
-    <w:lsdException w:name="Colorful List Accent 3" w:semiHidden="0" w:uiPriority="72" w:unhideWhenUsed="0"/>
-    <w:lsdException w:name="Colorful Grid Accent 3" w:semiHidden="0" w:uiPriority="73" w:unhideWhenUsed="0"/>
-    <w:lsdException w:name="Light Shading Accent 4" w:semiHidden="0" w:uiPriority="60" w:unhideWhenUsed="0"/>
-    <w:lsdException w:name="Light List Accent 4" w:semiHidden="0" w:uiPriority="61" w:unhideWhenUsed="0"/>
-    <w:lsdException w:name="Light Grid Accent 4" w:semiHidden="0" w:uiPriority="62" w:unhideWhenUsed="0"/>
-    <w:lsdException w:name="Medium Shading 1 Accent 4" w:semiHidden="0" w:uiPriority="63" w:unhideWhenUsed="0"/>
-    <w:lsdException w:name="Medium Shading 2 Accent 4" w:semiHidden="0" w:uiPriority="64" w:unhideWhenUsed="0"/>
-    <w:lsdException w:name="Medium List 1 Accent 4" w:semiHidden="0" w:uiPriority="65" w:unhideWhenUsed="0"/>
-    <w:lsdException w:name="Medium List 2 Accent 4" w:semiHidden="0" w:uiPriority="66" w:unhideWhenUsed="0"/>
-    <w:lsdException w:name="Medium Grid 1 Accent 4" w:semiHidden="0" w:uiPriority="67" w:unhideWhenUsed="0"/>
-    <w:lsdException w:name="Medium Grid 2 Accent 4" w:semiHidden="0" w:uiPriority="68" w:unhideWhenUsed="0"/>
-    <w:lsdException w:name="Medium Grid 3 Accent 4" w:semiHidden="0" w:uiPriority="69" w:unhideWhenUsed="0"/>
-    <w:lsdException w:name="Dark List Accent 4" w:semiHidden="0" w:uiPriority="70" w:unhideWhenUsed="0"/>
-    <w:lsdException w:name="Colorful Shading Accent 4" w:semiHidden="0" w:uiPriority="71" w:unhideWhenUsed="0"/>
-    <w:lsdException w:name="Colorful List Accent 4" w:semiHidden="0" w:uiPriority="72" w:unhideWhenUsed="0"/>
-    <w:lsdException w:name="Colorful Grid Accent 4" w:semiHidden="0" w:uiPriority="73" w:unhideWhenUsed="0"/>
-    <w:lsdException w:name="Light Shading Accent 5" w:semiHidden="0" w:uiPriority="60" w:unhideWhenUsed="0"/>
-    <w:lsdException w:name="Light List Accent 5" w:semiHidden="0" w:uiPriority="61" w:unhideWhenUsed="0"/>
-    <w:lsdException w:name="Light Grid Accent 5" w:semiHidden="0" w:uiPriority="62" w:unhideWhenUsed="0"/>
-    <w:lsdException w:name="Medium Shading 1 Accent 5" w:semiHidden="0" w:uiPriority="63" w:unhideWhenUsed="0"/>
-    <w:lsdException w:name="Medium Shading 2 Accent 5" w:semiHidden="0" w:uiPriority="64" w:unhideWhenUsed="0"/>
-    <w:lsdException w:name="Medium List 1 Accent 5" w:semiHidden="0" w:uiPriority="65" w:unhideWhenUsed="0"/>
-    <w:lsdException w:name="Medium List 2 Accent 5" w:semiHidden="0" w:uiPriority="66" w:unhideWhenUsed="0"/>
-    <w:lsdException w:name="Medium Grid 1 Accent 5" w:semiHidden="0" w:uiPriority="67" w:unhideWhenUsed="0"/>
-    <w:lsdException w:name="Medium Grid 2 Accent 5" w:semiHidden="0" w:uiPriority="68" w:unhideWhenUsed="0"/>
-    <w:lsdException w:name="Medium Grid 3 Accent 5" w:semiHidden="0" w:uiPriority="69" w:unhideWhenUsed="0"/>
-    <w:lsdException w:name="Dark List Accent 5" w:semiHidden="0" w:uiPriority="70" w:unhideWhenUsed="0"/>
-    <w:lsdException w:name="Colorful Shading Accent 5" w:semiHidden="0" w:uiPriority="71" w:unhideWhenUsed="0"/>
-    <w:lsdException w:name="Colorful List Accent 5" w:semiHidden="0" w:uiPriority="72" w:unhideWhenUsed="0"/>
-    <w:lsdException w:name="Colorful Grid Accent 5" w:semiHidden="0" w:uiPriority="73" w:unhideWhenUsed="0"/>
-    <w:lsdException w:name="Light Shading Accent 6" w:semiHidden="0" w:uiPriority="60" w:unhideWhenUsed="0"/>
-    <w:lsdException w:name="Light List Accent 6" w:semiHidden="0" w:uiPriority="61" w:unhideWhenUsed="0"/>
-    <w:lsdException w:name="Light Grid Accent 6" w:semiHidden="0" w:uiPriority="62" w:unhideWhenUsed="0"/>
-    <w:lsdException w:name="Medium Shading 1 Accent 6" w:semiHidden="0" w:uiPriority="63" w:unhideWhenUsed="0"/>
-    <w:lsdException w:name="Medium Shading 2 Accent 6" w:semiHidden="0" w:uiPriority="64" w:unhideWhenUsed="0"/>
-    <w:lsdException w:name="Medium List 1 Accent 6" w:semiHidden="0" w:uiPriority="65" w:unhideWhenUsed="0"/>
-    <w:lsdException w:name="Medium List 2 Accent 6" w:semiHidden="0" w:uiPriority="66" w:unhideWhenUsed="0"/>
-    <w:lsdException w:name="Medium Grid 1 Accent 6" w:semiHidden="0" w:uiPriority="67" w:unhideWhenUsed="0"/>
-    <w:lsdException w:name="Medium Grid 2 Accent 6" w:semiHidden="0" w:uiPriority="68" w:unhideWhenUsed="0"/>
-    <w:lsdException w:name="Medium Grid 3 Accent 6" w:semiHidden="0" w:uiPriority="69" w:unhideWhenUsed="0"/>
-    <w:lsdException w:name="Dark List Accent 6" w:semiHidden="0" w:uiPriority="70" w:unhideWhenUsed="0"/>
-    <w:lsdException w:name="Colorful Shading Accent 6" w:semiHidden="0" w:uiPriority="71" w:unhideWhenUsed="0"/>
-    <w:lsdException w:name="Colorful List Accent 6" w:semiHidden="0" w:uiPriority="72" w:unhideWhenUsed="0"/>
-    <w:lsdException w:name="Colorful Grid Accent 6" w:semiHidden="0" w:uiPriority="73" w:unhideWhenUsed="0"/>
-    <w:lsdException w:name="Subtle Emphasis" w:semiHidden="0" w:uiPriority="19" w:unhideWhenUsed="0" w:qFormat="1"/>
-    <w:lsdException w:name="Intense Emphasis" w:semiHidden="0" w:uiPriority="21" w:unhideWhenUsed="0" w:qFormat="1"/>
-    <w:lsdException w:name="Subtle Reference" w:semiHidden="0" w:uiPriority="31" w:unhideWhenUsed="0" w:qFormat="1"/>
-    <w:lsdException w:name="Intense Reference" w:semiHidden="0" w:uiPriority="32" w:unhideWhenUsed="0" w:qFormat="1"/>
-    <w:lsdException w:name="Book Title" w:semiHidden="0" w:uiPriority="33" w:unhideWhenUsed="0" w:qFormat="1"/>
-    <w:lsdException w:name="Bibliography" w:uiPriority="37"/>
-    <w:lsdException w:name="TOC Heading" w:uiPriority="39" w:qFormat="1"/>
-  </w:latentStyles>
-  <w:style w:type="paragraph" w:default="1" w:styleId="Normal">
-    <w:name w:val="Normal"/>
-    <w:qFormat/>
-  </w:style>
-  <w:style w:type="character" w:default="1" w:styleId="DefaultParagraphFont">
-    <w:name w:val="Default Paragraph Font"/>
-    <w:uiPriority w:val="1"/>
-    <w:semiHidden/>
-    <w:unhideWhenUsed/>
-  </w:style>
-  <w:style w:type="table" w:default="1" w:styleId="TableNormal">
-    <w:name w:val="Normal Table"/>
-    <w:uiPriority w:val="99"/>
-    <w:semiHidden/>
-    <w:unhideWhenUsed/>
-    <w:tblPr>
-      <w:tblInd w:w="0" w:type="dxa"/>
-      <w:tblCellMar>
-        <w:top w:w="0" w:type="dxa"/>
-        <w:left w:w="108" w:type="dxa"/>
-        <w:bottom w:w="0" w:type="dxa"/>
-        <w:right w:w="108" w:type="dxa"/>
-      </w:tblCellMar>
-    </w:tblPr>
-  </w:style>
-  <w:style w:type="numbering" w:default="1" w:styleId="NoList">
-    <w:name w:val="No List"/>
-    <w:uiPriority w:val="99"/>
-    <w:semiHidden/>
-    <w:unhideWhenUsed/>
-  </w:style>
-  <w:style w:type="paragraph" w:styleId="ListParagraph">
-    <w:name w:val="List Paragraph"/>
-    <w:basedOn w:val="Normal"/>
-    <w:uiPriority w:val="34"/>
-    <w:qFormat/>
-    <w:rsid w:val="00603A43"/>
-    <w:pPr>
-      <w:ind w:left="720"/>
-      <w:contextualSpacing/>
-    </w:pPr>
-  </w:style>
-</w:styles>
-</file>
-
-<file path=word/stylesWithEffects.xml><?xml version="1.0" encoding="utf-8"?>
-<w:styles xmlns:wpc="http://schemas.microsoft.com/office/word/2010/wordprocessingCanvas" xmlns:mc="http://schemas.openxmlformats.org/markup-compatibility/2006" xmlns:o="urn:schemas-microsoft-com:office:office" xmlns:r="http://schemas.openxmlformats.org/officeDocument/2006/relationships" xmlns:m="http://schemas.openxmlformats.org/officeDocument/2006/math" xmlns:v="urn:schemas-microsoft-com:vml" xmlns:wp14="http://schemas.microsoft.com/office/word/2010/wordprocessingDrawing" xmlns:wp="http://schemas.openxmlformats.org/drawingml/2006/wordprocessingDrawing" xmlns:w10="urn:schemas-microsoft-com:office:word" xmlns:w="http://schemas.openxmlformats.org/wordprocessingml/2006/main" xmlns:w14="http://schemas.microsoft.com/office/word/2010/wordml" xmlns:wpg="http://schemas.microsoft.com/office/word/2010/wordprocessingGroup" xmlns:wpi="http://schemas.microsoft.com/office/word/2010/wordprocessingInk" xmlns:wne="http://schemas.microsoft.com/office/word/2006/wordml" xmlns:wps="http://schemas.microsoft.com/office/word/2010/wordprocessingShape" mc:Ignorable="w14 wp14">
-  <w:docDefaults>
-    <w:rPrDefault>
-      <w:rPr>
-        <w:rFonts w:asciiTheme="minorHAnsi" w:eastAsiaTheme="minorHAnsi" w:hAnsiTheme="minorHAnsi" w:cstheme="minorBidi"/>
-        <w:sz w:val="22"/>
-        <w:szCs w:val="22"/>
-        <w:lang w:val="en-US" w:eastAsia="en-US" w:bidi="ar-SA"/>
-      </w:rPr>
-    </w:rPrDefault>
-    <w:pPrDefault>
-      <w:pPr>
-        <w:spacing w:after="160" w:line="259" w:lineRule="auto"/>
-      </w:pPr>
-    </w:pPrDefault>
-  </w:docDefaults>
-  <w:latentStyles w:defLockedState="0" w:defUIPriority="99" w:defSemiHidden="1" w:defUnhideWhenUsed="1" w:defQFormat="0" w:count="267">
-    <w:lsdException w:name="Normal" w:semiHidden="0" w:uiPriority="0" w:unhideWhenUsed="0" w:qFormat="1"/>
-    <w:lsdException w:name="heading 1" w:semiHidden="0" w:uiPriority="9" w:unhideWhenUsed="0" w:qFormat="1"/>
-    <w:lsdException w:name="heading 2" w:uiPriority="9" w:qFormat="1"/>
-    <w:lsdException w:name="heading 3" w:uiPriority="9" w:qFormat="1"/>
-    <w:lsdException w:name="heading 4" w:uiPriority="9" w:qFormat="1"/>
-    <w:lsdException w:name="heading 5" w:uiPriority="9" w:qFormat="1"/>
-    <w:lsdException w:name="heading 6" w:uiPriority="9" w:qFormat="1"/>
-    <w:lsdException w:name="heading 7" w:uiPriority="9" w:qFormat="1"/>
-    <w:lsdException w:name="heading 8" w:uiPriority="9" w:qFormat="1"/>
-    <w:lsdException w:name="heading 9" w:uiPriority="9" w:qFormat="1"/>
-    <w:lsdException w:name="toc 1" w:uiPriority="39"/>
-    <w:lsdException w:name="toc 2" w:uiPriority="39"/>
-    <w:lsdException w:name="toc 3" w:uiPriority="39"/>
-    <w:lsdException w:name="toc 4" w:uiPriority="39"/>
-    <w:lsdException w:name="toc 5" w:uiPriority="39"/>
-    <w:lsdException w:name="toc 6" w:uiPriority="39"/>
-    <w:lsdException w:name="toc 7" w:uiPriority="39"/>
-    <w:lsdException w:name="toc 8" w:uiPriority="39"/>
-    <w:lsdException w:name="toc 9" w:uiPriority="39"/>
-    <w:lsdException w:name="caption" w:uiPriority="35" w:qFormat="1"/>
-    <w:lsdException w:name="Title" w:semiHidden="0" w:uiPriority="10" w:unhideWhenUsed="0" w:qFormat="1"/>
-    <w:lsdException w:name="Default Paragraph Font" w:uiPriority="1"/>
-    <w:lsdException w:name="Subtitle" w:semiHidden="0" w:uiPriority="11" w:unhideWhenUsed="0" w:qFormat="1"/>
-    <w:lsdException w:name="Strong" w:semiHidden="0" w:uiPriority="22" w:unhideWhenUsed="0" w:qFormat="1"/>
-    <w:lsdException w:name="Emphasis" w:semiHidden="0" w:uiPriority="20" w:unhideWhenUsed="0" w:qFormat="1"/>
-    <w:lsdException w:name="Table Grid" w:semiHidden="0" w:uiPriority="39" w:unhideWhenUsed="0"/>
-    <w:lsdException w:name="Placeholder Text" w:unhideWhenUsed="0"/>
-    <w:lsdException w:name="No Spacing" w:semiHidden="0" w:uiPriority="1" w:unhideWhenUsed="0" w:qFormat="1"/>
-    <w:lsdException w:name="Light Shading" w:semiHidden="0" w:uiPriority="60" w:unhideWhenUsed="0"/>
-    <w:lsdException w:name="Light List" w:semiHidden="0" w:uiPriority="61" w:unhideWhenUsed="0"/>
-    <w:lsdException w:name="Light Grid" w:semiHidden="0" w:uiPriority="62" w:unhideWhenUsed="0"/>
-    <w:lsdException w:name="Medium Shading 1" w:semiHidden="0" w:uiPriority="63" w:unhideWhenUsed="0"/>
-    <w:lsdException w:name="Medium Shading 2" w:semiHidden="0" w:uiPriority="64" w:unhideWhenUsed="0"/>
-    <w:lsdException w:name="Medium List 1" w:semiHidden="0" w:uiPriority="65" w:unhideWhenUsed="0"/>
-    <w:lsdException w:name="Medium List 2" w:semiHidden="0" w:uiPriority="66" w:unhideWhenUsed="0"/>
-    <w:lsdException w:name="Medium Grid 1" w:semiHidden="0" w:uiPriority="67" w:unhideWhenUsed="0"/>
-    <w:lsdException w:name="Medium Grid 2" w:semiHidden="0" w:uiPriority="68" w:unhideWhenUsed="0"/>
-    <w:lsdException w:name="Medium Grid 3" w:semiHidden="0" w:uiPriority="69" w:unhideWhenUsed="0"/>
-    <w:lsdException w:name="Dark List" w:semiHidden="0" w:uiPriority="70" w:unhideWhenUsed="0"/>
-    <w:lsdException w:name="Colorful Shading" w:semiHidden="0" w:uiPriority="71" w:unhideWhenUsed="0"/>
-    <w:lsdException w:name="Colorful List" w:semiHidden="0" w:uiPriority="72" w:unhideWhenUsed="0"/>
-    <w:lsdException w:name="Colorful Grid" w:semiHidden="0" w:uiPriority="73" w:unhideWhenUsed="0"/>
-    <w:lsdException w:name="Light Shading Accent 1" w:semiHidden="0" w:uiPriority="60" w:unhideWhenUsed="0"/>
-    <w:lsdException w:name="Light List Accent 1" w:semiHidden="0" w:uiPriority="61" w:unhideWhenUsed="0"/>
-    <w:lsdException w:name="Light Grid Accent 1" w:semiHidden="0" w:uiPriority="62" w:unhideWhenUsed="0"/>
-    <w:lsdException w:name="Medium Shading 1 Accent 1" w:semiHidden="0" w:uiPriority="63" w:unhideWhenUsed="0"/>
-    <w:lsdException w:name="Medium Shading 2 Accent 1" w:semiHidden="0" w:uiPriority="64" w:unhideWhenUsed="0"/>
-    <w:lsdException w:name="Medium List 1 Accent 1" w:semiHidden="0" w:uiPriority="65" w:unhideWhenUsed="0"/>
-    <w:lsdException w:name="Revision" w:unhideWhenUsed="0"/>
-    <w:lsdException w:name="List Paragraph" w:semiHidden="0" w:uiPriority="34" w:unhideWhenUsed="0" w:qFormat="1"/>
-    <w:lsdException w:name="Quote" w:semiHidden="0" w:uiPriority="29" w:unhideWhenUsed="0" w:qFormat="1"/>
-    <w:lsdException w:name="Intense Quote" w:semiHidden="0" w:uiPriority="30" w:unhideWhenUsed="0" w:qFormat="1"/>
-    <w:lsdException w:name="Medium List 2 Accent 1" w:semiHidden="0" w:uiPriority="66" w:unhideWhenUsed="0"/>
-    <w:lsdException w:name="Medium Grid 1 Accent 1" w:semiHidden="0" w:uiPriority="67" w:unhideWhenUsed="0"/>
-    <w:lsdException w:name="Medium Grid 2 Accent 1" w:semiHidden="0" w:uiPriority="68" w:unhideWhenUsed="0"/>
-    <w:lsdException w:name="Medium Grid 3 Accent 1" w:semiHidden="0" w:uiPriority="69" w:unhideWhenUsed="0"/>
-    <w:lsdException w:name="Dark List Accent 1" w:semiHidden="0" w:uiPriority="70" w:unhideWhenUsed="0"/>
-    <w:lsdException w:name="Colorful Shading Accent 1" w:semiHidden="0" w:uiPriority="71" w:unhideWhenUsed="0"/>
-    <w:lsdException w:name="Colorful List Accent 1" w:semiHidden="0" w:uiPriority="72" w:unhideWhenUsed="0"/>
-    <w:lsdException w:name="Colorful Grid Accent 1" w:semiHidden="0" w:uiPriority="73" w:unhideWhenUsed="0"/>
-    <w:lsdException w:name="Light Shading Accent 2" w:semiHidden="0" w:uiPriority="60" w:unhideWhenUsed="0"/>
-    <w:lsdException w:name="Light List Accent 2" w:semiHidden="0" w:uiPriority="61" w:unhideWhenUsed="0"/>
-    <w:lsdException w:name="Light Grid Accent 2" w:semiHidden="0" w:uiPriority="62" w:unhideWhenUsed="0"/>
-    <w:lsdException w:name="Medium Shading 1 Accent 2" w:semiHidden="0" w:uiPriority="63" w:unhideWhenUsed="0"/>
-    <w:lsdException w:name="Medium Shading 2 Accent 2" w:semiHidden="0" w:uiPriority="64" w:unhideWhenUsed="0"/>
-    <w:lsdException w:name="Medium List 1 Accent 2" w:semiHidden="0" w:uiPriority="65" w:unhideWhenUsed="0"/>
-    <w:lsdException w:name="Medium List 2 Accent 2" w:semiHidden="0" w:uiPriority="66" w:unhideWhenUsed="0"/>
-    <w:lsdException w:name="Medium Grid 1 Accent 2" w:semiHidden="0" w:uiPriority="67" w:unhideWhenUsed="0"/>
-    <w:lsdException w:name="Medium Grid 2 Accent 2" w:semiHidden="0" w:uiPriority="68" w:unhideWhenUsed="0"/>
-    <w:lsdException w:name="Medium Grid 3 Accent 2" w:semiHidden="0" w:uiPriority="69" w:unhideWhenUsed="0"/>
-    <w:lsdException w:name="Dark List Accent 2" w:semiHidden="0" w:uiPriority="70" w:unhideWhenUsed="0"/>
-    <w:lsdException w:name="Colorful Shading Accent 2" w:semiHidden="0" w:uiPriority="71" w:unhideWhenUsed="0"/>
-    <w:lsdException w:name="Colorful List Accent 2" w:semiHidden="0" w:uiPriority="72" w:unhideWhenUsed="0"/>
-    <w:lsdException w:name="Colorful Grid Accent 2" w:semiHidden="0" w:uiPriority="73" w:unhideWhenUsed="0"/>
-    <w:lsdException w:name="Light Shading Accent 3" w:semiHidden="0" w:uiPriority="60" w:unhideWhenUsed="0"/>
-    <w:lsdException w:name="Light List Accent 3" w:semiHidden="0" w:uiPriority="61" w:unhideWhenUsed="0"/>
-    <w:lsdException w:name="Light Grid Accent 3" w:semiHidden="0" w:uiPriority="62" w:unhideWhenUsed="0"/>
-    <w:lsdException w:name="Medium Shading 1 Accent 3" w:semiHidden="0" w:uiPriority="63" w:unhideWhenUsed="0"/>
-    <w:lsdException w:name="Medium Shading 2 Accent 3" w:semiHidden="0" w:uiPriority="64" w:unhideWhenUsed="0"/>
-    <w:lsdException w:name="Medium List 1 Accent 3" w:semiHidden="0" w:uiPriority="65" w:unhideWhenUsed="0"/>
-    <w:lsdException w:name="Medium List 2 Accent 3" w:semiHidden="0" w:uiPriority="66" w:unhideWhenUsed="0"/>
-    <w:lsdException w:name="Medium Grid 1 Accent 3" w:semiHidden="0" w:uiPriority="67" w:unhideWhenUsed="0"/>
-    <w:lsdException w:name="Medium Grid 2 Accent 3" w:semiHidden="0" w:uiPriority="68" w:unhideWhenUsed="0"/>
-    <w:lsdException w:name="Medium Grid 3 Accent 3" w:semiHidden="0" w:uiPriority="69" w:unhideWhenUsed="0"/>
-    <w:lsdException w:name="Dark List Accent 3" w:semiHidden="0" w:uiPriority="70" w:unhideWhenUsed="0"/>
-    <w:lsdException w:name="Colorful Shading Accent 3" w:semiHidden="0" w:uiPriority="71" w:unhideWhenUsed="0"/>
-    <w:lsdException w:name="Colorful List Accent 3" w:semiHidden="0" w:uiPriority="72" w:unhideWhenUsed="0"/>
-    <w:lsdException w:name="Colorful Grid Accent 3" w:semiHidden="0" w:uiPriority="73" w:unhideWhenUsed="0"/>
-    <w:lsdException w:name="Light Shading Accent 4" w:semiHidden="0" w:uiPriority="60" w:unhideWhenUsed="0"/>
-    <w:lsdException w:name="Light List Accent 4" w:semiHidden="0" w:uiPriority="61" w:unhideWhenUsed="0"/>
-    <w:lsdException w:name="Light Grid Accent 4" w:semiHidden="0" w:uiPriority="62" w:unhideWhenUsed="0"/>
-    <w:lsdException w:name="Medium Shading 1 Accent 4" w:semiHidden="0" w:uiPriority="63" w:unhideWhenUsed="0"/>
-    <w:lsdException w:name="Medium Shading 2 Accent 4" w:semiHidden="0" w:uiPriority="64" w:unhideWhenUsed="0"/>
-    <w:lsdException w:name="Medium List 1 Accent 4" w:semiHidden="0" w:uiPriority="65" w:unhideWhenUsed="0"/>
-    <w:lsdException w:name="Medium List 2 Accent 4" w:semiHidden="0" w:uiPriority="66" w:unhideWhenUsed="0"/>
-    <w:lsdException w:name="Medium Grid 1 Accent 4" w:semiHidden="0" w:uiPriority="67" w:unhideWhenUsed="0"/>
-    <w:lsdException w:name="Medium Grid 2 Accent 4" w:semiHidden="0" w:uiPriority="68" w:unhideWhenUsed="0"/>
-    <w:lsdException w:name="Medium Grid 3 Accent 4" w:semiHidden="0" w:uiPriority="69" w:unhideWhenUsed="0"/>
-    <w:lsdException w:name="Dark List Accent 4" w:semiHidden="0" w:uiPriority="70" w:unhideWhenUsed="0"/>
-    <w:lsdException w:name="Colorful Shading Accent 4" w:semiHidden="0" w:uiPriority="71" w:unhideWhenUsed="0"/>
-    <w:lsdException w:name="Colorful List Accent 4" w:semiHidden="0" w:uiPriority="72" w:unhideWhenUsed="0"/>
-    <w:lsdException w:name="Colorful Grid Accent 4" w:semiHidden="0" w:uiPriority="73" w:unhideWhenUsed="0"/>
-    <w:lsdException w:name="Light Shading Accent 5" w:semiHidden="0" w:uiPriority="60" w:unhideWhenUsed="0"/>
-    <w:lsdException w:name="Light List Accent 5" w:semiHidden="0" w:uiPriority="61" w:unhideWhenUsed="0"/>
-    <w:lsdException w:name="Light Grid Accent 5" w:semiHidden="0" w:uiPriority="62" w:unhideWhenUsed="0"/>
-    <w:lsdException w:name="Medium Shading 1 Accent 5" w:semiHidden="0" w:uiPriority="63" w:unhideWhenUsed="0"/>
-    <w:lsdException w:name="Medium Shading 2 Accent 5" w:semiHidden="0" w:uiPriority="64" w:unhideWhenUsed="0"/>
-    <w:lsdException w:name="Medium List 1 Accent 5" w:semiHidden="0" w:uiPriority="65" w:unhideWhenUsed="0"/>
-    <w:lsdException w:name="Medium List 2 Accent 5" w:semiHidden="0" w:uiPriority="66" w:unhideWhenUsed="0"/>
-    <w:lsdException w:name="Medium Grid 1 Accent 5" w:semiHidden="0" w:uiPriority="67" w:unhideWhenUsed="0"/>
-    <w:lsdException w:name="Medium Grid 2 Accent 5" w:semiHidden="0" w:uiPriority="68" w:unhideWhenUsed="0"/>
-    <w:lsdException w:name="Medium Grid 3 Accent 5" w:semiHidden="0" w:uiPriority="69" w:unhideWhenUsed="0"/>
-    <w:lsdException w:name="Dark List Accent 5" w:semiHidden="0" w:uiPriority="70" w:unhideWhenUsed="0"/>
-    <w:lsdException w:name="Colorful Shading Accent 5" w:semiHidden="0" w:uiPriority="71" w:unhideWhenUsed="0"/>
-    <w:lsdException w:name="Colorful List Accent 5" w:semiHidden="0" w:uiPriority="72" w:unhideWhenUsed="0"/>
-    <w:lsdException w:name="Colorful Grid Accent 5" w:semiHidden="0" w:uiPriority="73" w:unhideWhenUsed="0"/>
-    <w:lsdException w:name="Light Shading Accent 6" w:semiHidden="0" w:uiPriority="60" w:unhideWhenUsed="0"/>
-    <w:lsdException w:name="Light List Accent 6" w:semiHidden="0" w:uiPriority="61" w:unhideWhenUsed="0"/>
-    <w:lsdException w:name="Light Grid Accent 6" w:semiHidden="0" w:uiPriority="62" w:unhideWhenUsed="0"/>
-    <w:lsdException w:name="Medium Shading 1 Accent 6" w:semiHidden="0" w:uiPriority="63" w:unhideWhenUsed="0"/>
-    <w:lsdException w:name="Medium Shading 2 Accent 6" w:semiHidden="0" w:uiPriority="64" w:unhideWhenUsed="0"/>
-    <w:lsdException w:name="Medium List 1 Accent 6" w:semiHidden="0" w:uiPriority="65" w:unhideWhenUsed="0"/>
-    <w:lsdException w:name="Medium List 2 Accent 6" w:semiHidden="0" w:uiPriority="66" w:unhideWhenUsed="0"/>
-    <w:lsdException w:name="Medium Grid 1 Accent 6" w:semiHidden="0" w:uiPriority="67" w:unhideWhenUsed="0"/>
-    <w:lsdException w:name="Medium Grid 2 Accent 6" w:semiHidden="0" w:uiPriority="68" w:unhideWhenUsed="0"/>
-    <w:lsdException w:name="Medium Grid 3 Accent 6" w:semiHidden="0" w:uiPriority="69" w:unhideWhenUsed="0"/>
-    <w:lsdException w:name="Dark List Accent 6" w:semiHidden="0" w:uiPriority="70" w:unhideWhenUsed="0"/>
-    <w:lsdException w:name="Colorful Shading Accent 6" w:semiHidden="0" w:uiPriority="71" w:unhideWhenUsed="0"/>
-    <w:lsdException w:name="Colorful List Accent 6" w:semiHidden="0" w:uiPriority="72" w:unhideWhenUsed="0"/>
-    <w:lsdException w:name="Colorful Grid Accent 6" w:semiHidden="0" w:uiPriority="73" w:unhideWhenUsed="0"/>
-    <w:lsdException w:name="Subtle Emphasis" w:semiHidden="0" w:uiPriority="19" w:unhideWhenUsed="0" w:qFormat="1"/>
-    <w:lsdException w:name="Intense Emphasis" w:semiHidden="0" w:uiPriority="21" w:unhideWhenUsed="0" w:qFormat="1"/>
-    <w:lsdException w:name="Subtle Reference" w:semiHidden="0" w:uiPriority="31" w:unhideWhenUsed="0" w:qFormat="1"/>
-    <w:lsdException w:name="Intense Reference" w:semiHidden="0" w:uiPriority="32" w:unhideWhenUsed="0" w:qFormat="1"/>
-    <w:lsdException w:name="Book Title" w:semiHidden="0" w:uiPriority="33" w:unhideWhenUsed="0" w:qFormat="1"/>
-    <w:lsdException w:name="Bibliography" w:uiPriority="37"/>
-    <w:lsdException w:name="TOC Heading" w:uiPriority="39" w:qFormat="1"/>
+  <w:latentStyles w:defLockedState="0" w:defUIPriority="99" w:defSemiHidden="0" w:defUnhideWhenUsed="0" w:defQFormat="0" w:count="371">
+    <w:lsdException w:name="Normal" w:uiPriority="0" w:qFormat="1"/>
+    <w:lsdException w:name="heading 1" w:uiPriority="9" w:qFormat="1"/>
+    <w:lsdException w:name="heading 2" w:semiHidden="1" w:uiPriority="9" w:unhideWhenUsed="1" w:qFormat="1"/>
+    <w:lsdException w:name="heading 3" w:semiHidden="1" w:uiPriority="9" w:unhideWhenUsed="1" w:qFormat="1"/>
+    <w:lsdException w:name="heading 4" w:semiHidden="1" w:uiPriority="9" w:unhideWhenUsed="1" w:qFormat="1"/>
+    <w:lsdException w:name="heading 5" w:semiHidden="1" w:uiPriority="9" w:unhideWhenUsed="1" w:qFormat="1"/>
+    <w:lsdException w:name="heading 6" w:semiHidden="1" w:uiPriority="9" w:unhideWhenUsed="1" w:qFormat="1"/>
+    <w:lsdException w:name="heading 7" w:semiHidden="1" w:uiPriority="9" w:unhideWhenUsed="1" w:qFormat="1"/>
+    <w:lsdException w:name="heading 8" w:semiHidden="1" w:uiPriority="9" w:unhideWhenUsed="1" w:qFormat="1"/>
+    <w:lsdException w:name="heading 9" w:semiHidden="1" w:uiPriority="9" w:unhideWhenUsed="1" w:qFormat="1"/>
+    <w:lsdException w:name="index 1" w:semiHidden="1" w:unhideWhenUsed="1"/>
+    <w:lsdException w:name="index 2" w:semiHidden="1" w:unhideWhenUsed="1"/>
+    <w:lsdException w:name="index 3" w:semiHidden="1" w:unhideWhenUsed="1"/>
+    <w:lsdException w:name="index 4" w:semiHidden="1" w:unhideWhenUsed="1"/>
+    <w:lsdException w:name="index 5" w:semiHidden="1" w:unhideWhenUsed="1"/>
+    <w:lsdException w:name="index 6" w:semiHidden="1" w:unhideWhenUsed="1"/>
+    <w:lsdException w:name="index 7" w:semiHidden="1" w:unhideWhenUsed="1"/>
+    <w:lsdException w:name="index 8" w:semiHidden="1" w:unhideWhenUsed="1"/>
+    <w:lsdException w:name="index 9" w:semiHidden="1" w:unhideWhenUsed="1"/>
+    <w:lsdException w:name="toc 1" w:semiHidden="1" w:uiPriority="39" w:unhideWhenUsed="1"/>
+    <w:lsdException w:name="toc 2" w:semiHidden="1" w:uiPriority="39" w:unhideWhenUsed="1"/>
+    <w:lsdException w:name="toc 3" w:semiHidden="1" w:uiPriority="39" w:unhideWhenUsed="1"/>
+    <w:lsdException w:name="toc 4" w:semiHidden="1" w:uiPriority="39" w:unhideWhenUsed="1"/>
+    <w:lsdException w:name="toc 5" w:semiHidden="1" w:uiPriority="39" w:unhideWhenUsed="1"/>
+    <w:lsdException w:name="toc 6" w:semiHidden="1" w:uiPriority="39" w:unhideWhenUsed="1"/>
+    <w:lsdException w:name="toc 7" w:semiHidden="1" w:uiPriority="39" w:unhideWhenUsed="1"/>
+    <w:lsdException w:name="toc 8" w:semiHidden="1" w:uiPriority="39" w:unhideWhenUsed="1"/>
+    <w:lsdException w:name="toc 9" w:semiHidden="1" w:uiPriority="39" w:unhideWhenUsed="1"/>
+    <w:lsdException w:name="Normal Indent" w:semiHidden="1" w:unhideWhenUsed="1"/>
+    <w:lsdException w:name="footnote text" w:semiHidden="1" w:unhideWhenUsed="1"/>
+    <w:lsdException w:name="annotation text" w:semiHidden="1" w:unhideWhenUsed="1"/>
+    <w:lsdException w:name="header" w:semiHidden="1" w:unhideWhenUsed="1"/>
+    <w:lsdException w:name="footer" w:semiHidden="1" w:unhideWhenUsed="1"/>
+    <w:lsdException w:name="index heading" w:semiHidden="1" w:unhideWhenUsed="1"/>
+    <w:lsdException w:name="caption" w:semiHidden="1" w:uiPriority="35" w:unhideWhenUsed="1" w:qFormat="1"/>
+    <w:lsdException w:name="table of figures" w:semiHidden="1" w:unhideWhenUsed="1"/>
+    <w:lsdException w:name="envelope address" w:semiHidden="1" w:unhideWhenUsed="1"/>
+    <w:lsdException w:name="envelope return" w:semiHidden="1" w:unhideWhenUsed="1"/>
+    <w:lsdException w:name="footnote reference" w:semiHidden="1" w:unhideWhenUsed="1"/>
+    <w:lsdException w:name="annotation reference" w:semiHidden="1" w:unhideWhenUsed="1"/>
+    <w:lsdException w:name="line number" w:semiHidden="1" w:unhideWhenUsed="1"/>
+    <w:lsdException w:name="page number" w:semiHidden="1" w:unhideWhenUsed="1"/>
+    <w:lsdException w:name="endnote reference" w:semiHidden="1" w:unhideWhenUsed="1"/>
+    <w:lsdException w:name="endnote text" w:semiHidden="1" w:unhideWhenUsed="1"/>
+    <w:lsdException w:name="table of authorities" w:semiHidden="1" w:unhideWhenUsed="1"/>
+    <w:lsdException w:name="macro" w:semiHidden="1" w:unhideWhenUsed="1"/>
+    <w:lsdException w:name="toa heading" w:semiHidden="1" w:unhideWhenUsed="1"/>
+    <w:lsdException w:name="List" w:semiHidden="1" w:unhideWhenUsed="1"/>
+    <w:lsdException w:name="List Bullet" w:semiHidden="1" w:unhideWhenUsed="1"/>
+    <w:lsdException w:name="List Number" w:semiHidden="1" w:unhideWhenUsed="1"/>
+    <w:lsdException w:name="List 2" w:semiHidden="1" w:unhideWhenUsed="1"/>
+    <w:lsdException w:name="List 3" w:semiHidden="1" w:unhideWhenUsed="1"/>
+    <w:lsdException w:name="List 4" w:semiHidden="1" w:unhideWhenUsed="1"/>
+    <w:lsdException w:name="List 5" w:semiHidden="1" w:unhideWhenUsed="1"/>
+    <w:lsdException w:name="List Bullet 2" w:semiHidden="1" w:unhideWhenUsed="1"/>
+    <w:lsdException w:name="List Bullet 3" w:semiHidden="1" w:unhideWhenUsed="1"/>
+    <w:lsdException w:name="List Bullet 4" w:semiHidden="1" w:unhideWhenUsed="1"/>
+    <w:lsdException w:name="List Bullet 5" w:semiHidden="1" w:unhideWhenUsed="1"/>
+    <w:lsdException w:name="List Number 2" w:semiHidden="1" w:unhideWhenUsed="1"/>
+    <w:lsdException w:name="List Number 3" w:semiHidden="1" w:unhideWhenUsed="1"/>
+    <w:lsdException w:name="List Number 4" w:semiHidden="1" w:unhideWhenUsed="1"/>
+    <w:lsdException w:name="List Number 5" w:semiHidden="1" w:unhideWhenUsed="1"/>
+    <w:lsdException w:name="Title" w:uiPriority="10" w:qFormat="1"/>
+    <w:lsdException w:name="Closing" w:semiHidden="1" w:unhideWhenUsed="1"/>
+    <w:lsdException w:name="Signature" w:semiHidden="1" w:unhideWhenUsed="1"/>
+    <w:lsdException w:name="Default Paragraph Font" w:semiHidden="1" w:uiPriority="1" w:unhideWhenUsed="1"/>
+    <w:lsdException w:name="Body Text" w:semiHidden="1" w:unhideWhenUsed="1"/>
+    <w:lsdException w:name="Body Text Indent" w:semiHidden="1" w:unhideWhenUsed="1"/>
+    <w:lsdException w:name="List Continue" w:semiHidden="1" w:unhideWhenUsed="1"/>
+    <w:lsdException w:name="List Continue 2" w:semiHidden="1" w:unhideWhenUsed="1"/>
+    <w:lsdException w:name="List Continue 3" w:semiHidden="1" w:unhideWhenUsed="1"/>
+    <w:lsdException w:name="List Continue 4" w:semiHidden="1" w:unhideWhenUsed="1"/>
+    <w:lsdException w:name="List Continue 5" w:semiHidden="1" w:unhideWhenUsed="1"/>
+    <w:lsdException w:name="Message Header" w:semiHidden="1" w:unhideWhenUsed="1"/>
+    <w:lsdException w:name="Subtitle" w:uiPriority="11" w:qFormat="1"/>
+    <w:lsdException w:name="Salutation" w:semiHidden="1" w:unhideWhenUsed="1"/>
+    <w:lsdException w:name="Date" w:semiHidden="1" w:unhideWhenUsed="1"/>
+    <w:lsdException w:name="Body Text First Indent" w:semiHidden="1" w:unhideWhenUsed="1"/>
+    <w:lsdException w:name="Body Text First Indent 2" w:semiHidden="1" w:unhideWhenUsed="1"/>
+    <w:lsdException w:name="Note Heading" w:semiHidden="1" w:unhideWhenUsed="1"/>
+    <w:lsdException w:name="Body Text 2" w:semiHidden="1" w:unhideWhenUsed="1"/>
+    <w:lsdException w:name="Body Text 3" w:semiHidden="1" w:unhideWhenUsed="1"/>
+    <w:lsdException w:name="Body Text Indent 2" w:semiHidden="1" w:unhideWhenUsed="1"/>
+    <w:lsdException w:name="Body Text Indent 3" w:semiHidden="1" w:unhideWhenUsed="1"/>
+    <w:lsdException w:name="Block Text" w:semiHidden="1" w:unhideWhenUsed="1"/>
+    <w:lsdException w:name="Hyperlink" w:semiHidden="1" w:unhideWhenUsed="1"/>
+    <w:lsdException w:name="FollowedHyperlink" w:semiHidden="1" w:unhideWhenUsed="1"/>
+    <w:lsdException w:name="Strong" w:uiPriority="22" w:qFormat="1"/>
+    <w:lsdException w:name="Emphasis" w:uiPriority="20" w:qFormat="1"/>
+    <w:lsdException w:name="Document Map" w:semiHidden="1" w:unhideWhenUsed="1"/>
+    <w:lsdException w:name="Plain Text" w:semiHidden="1" w:unhideWhenUsed="1"/>
+    <w:lsdException w:name="E-mail Signature" w:semiHidden="1" w:unhideWhenUsed="1"/>
+    <w:lsdException w:name="HTML Top of Form" w:semiHidden="1" w:unhideWhenUsed="1"/>
+    <w:lsdException w:name="HTML Bottom of Form" w:semiHidden="1" w:unhideWhenUsed="1"/>
+    <w:lsdException w:name="Normal (Web)" w:semiHidden="1" w:unhideWhenUsed="1"/>
+    <w:lsdException w:name="HTML Acronym" w:semiHidden="1" w:unhideWhenUsed="1"/>
+    <w:lsdException w:name="HTML Address" w:semiHidden="1" w:unhideWhenUsed="1"/>
+    <w:lsdException w:name="HTML Cite" w:semiHidden="1" w:unhideWhenUsed="1"/>
+    <w:lsdException w:name="HTML Code" w:semiHidden="1" w:unhideWhenUsed="1"/>
+    <w:lsdException w:name="HTML Definition" w:semiHidden="1" w:unhideWhenUsed="1"/>
+    <w:lsdException w:name="HTML Keyboard" w:semiHidden="1" w:unhideWhenUsed="1"/>
+    <w:lsdException w:name="HTML Preformatted" w:semiHidden="1" w:unhideWhenUsed="1"/>
+    <w:lsdException w:name="HTML Sample" w:semiHidden="1" w:unhideWhenUsed="1"/>
+    <w:lsdException w:name="HTML Typewriter" w:semiHidden="1" w:unhideWhenUsed="1"/>
+    <w:lsdException w:name="HTML Variable" w:semiHidden="1" w:unhideWhenUsed="1"/>
+    <w:lsdException w:name="Normal Table" w:semiHidden="1" w:unhideWhenUsed="1"/>
+    <w:lsdException w:name="annotation subject" w:semiHidden="1" w:unhideWhenUsed="1"/>
+    <w:lsdException w:name="No List" w:semiHidden="1" w:unhideWhenUsed="1"/>
+    <w:lsdException w:name="Outline List 1" w:semiHidden="1" w:unhideWhenUsed="1"/>
+    <w:lsdException w:name="Outline List 2" w:semiHidden="1" w:unhideWhenUsed="1"/>
+    <w:lsdException w:name="Outline List 3" w:semiHidden="1" w:unhideWhenUsed="1"/>
+    <w:lsdException w:name="Table Simple 1" w:semiHidden="1" w:unhideWhenUsed="1"/>
+    <w:lsdException w:name="Table Simple 2" w:semiHidden="1" w:unhideWhenUsed="1"/>
+    <w:lsdException w:name="Table Simple 3" w:semiHidden="1" w:unhideWhenUsed="1"/>
+    <w:lsdException w:name="Table Classic 1" w:semiHidden="1" w:unhideWhenUsed="1"/>
+    <w:lsdException w:name="Table Classic 2" w:semiHidden="1" w:unhideWhenUsed="1"/>
+    <w:lsdException w:name="Table Classic 3" w:semiHidden="1" w:unhideWhenUsed="1"/>
+    <w:lsdException w:name="Table Classic 4" w:semiHidden="1" w:unhideWhenUsed="1"/>
+    <w:lsdException w:name="Table Colorful 1" w:semiHidden="1" w:unhideWhenUsed="1"/>
+    <w:lsdException w:name="Table Colorful 2" w:semiHidden="1" w:unhideWhenUsed="1"/>
+    <w:lsdException w:name="Table Colorful 3" w:semiHidden="1" w:unhideWhenUsed="1"/>
+    <w:lsdException w:name="Table Columns 1" w:semiHidden="1" w:unhideWhenUsed="1"/>
+    <w:lsdException w:name="Table Columns 2" w:semiHidden="1" w:unhideWhenUsed="1"/>
+    <w:lsdException w:name="Table Columns 3" w:semiHidden="1" w:unhideWhenUsed="1"/>
+    <w:lsdException w:name="Table Columns 4" w:semiHidden="1" w:unhideWhenUsed="1"/>
+    <w:lsdException w:name="Table Columns 5" w:semiHidden="1" w:unhideWhenUsed="1"/>
+    <w:lsdException w:name="Table Grid 1" w:semiHidden="1" w:unhideWhenUsed="1"/>
+    <w:lsdException w:name="Table Grid 2" w:semiHidden="1" w:unhideWhenUsed="1"/>
+    <w:lsdException w:name="Table Grid 3" w:semiHidden="1" w:unhideWhenUsed="1"/>
+    <w:lsdException w:name="Table Grid 4" w:semiHidden="1" w:unhideWhenUsed="1"/>
+    <w:lsdException w:name="Table Grid 5" w:semiHidden="1" w:unhideWhenUsed="1"/>
+    <w:lsdException w:name="Table Grid 6" w:semiHidden="1" w:unhideWhenUsed="1"/>
+    <w:lsdException w:name="Table Grid 7" w:semiHidden="1" w:unhideWhenUsed="1"/>
+    <w:lsdException w:name="Table Grid 8" w:semiHidden="1" w:unhideWhenUsed="1"/>
+    <w:lsdException w:name="Table List 1" w:semiHidden="1" w:unhideWhenUsed="1"/>
+    <w:lsdException w:name="Table List 2" w:semiHidden="1" w:unhideWhenUsed="1"/>
+    <w:lsdException w:name="Table List 3" w:semiHidden="1" w:unhideWhenUsed="1"/>
+    <w:lsdException w:name="Table List 4" w:semiHidden="1" w:unhideWhenUsed="1"/>
+    <w:lsdException w:name="Table List 5" w:semiHidden="1" w:unhideWhenUsed="1"/>
+    <w:lsdException w:name="Table List 6" w:semiHidden="1" w:unhideWhenUsed="1"/>
+    <w:lsdException w:name="Table List 7" w:semiHidden="1" w:unhideWhenUsed="1"/>
+    <w:lsdException w:name="Table List 8" w:semiHidden="1" w:unhideWhenUsed="1"/>
+    <w:lsdException w:name="Table 3D effects 1" w:semiHidden="1" w:unhideWhenUsed="1"/>
+    <w:lsdException w:name="Table 3D effects 2" w:semiHidden="1" w:unhideWhenUsed="1"/>
+    <w:lsdException w:name="Table 3D effects 3" w:semiHidden="1" w:unhideWhenUsed="1"/>
+    <w:lsdException w:name="Table Contemporary" w:semiHidden="1" w:unhideWhenUsed="1"/>
+    <w:lsdException w:name="Table Elegant" w:semiHidden="1" w:unhideWhenUsed="1"/>
+    <w:lsdException w:name="Table Professional" w:semiHidden="1" w:unhideWhenUsed="1"/>
+    <w:lsdException w:name="Table Subtle 1" w:semiHidden="1" w:unhideWhenUsed="1"/>
+    <w:lsdException w:name="Table Subtle 2" w:semiHidden="1" w:unhideWhenUsed="1"/>
+    <w:lsdException w:name="Table Web 1" w:semiHidden="1" w:unhideWhenUsed="1"/>
+    <w:lsdException w:name="Table Web 2" w:semiHidden="1" w:unhideWhenUsed="1"/>
+    <w:lsdException w:name="Table Web 3" w:semiHidden="1" w:unhideWhenUsed="1"/>
+    <w:lsdException w:name="Balloon Text" w:semiHidden="1" w:unhideWhenUsed="1"/>
+    <w:lsdException w:name="Table Grid" w:uiPriority="39"/>
+    <w:lsdException w:name="Table Theme" w:semiHidden="1" w:unhideWhenUsed="1"/>
+    <w:lsdException w:name="Placeholder Text" w:semiHidden="1"/>
+    <w:lsdException w:name="No Spacing" w:uiPriority="1" w:qFormat="1"/>
+    <w:lsdException w:name="Light Shading" w:uiPriority="60"/>
+    <w:lsdException w:name="Light List" w:uiPriority="61"/>
+    <w:lsdException w:name="Light Grid" w:uiPriority="62"/>
+    <w:lsdException w:name="Medium Shading 1" w:uiPriority="63"/>
+    <w:lsdException w:name="Medium Shading 2" w:uiPriority="64"/>
+    <w:lsdException w:name="Medium List 1" w:uiPriority="65"/>
+    <w:lsdException w:name="Medium List 2" w:uiPriority="66"/>
+    <w:lsdException w:name="Medium Grid 1" w:uiPriority="67"/>
+    <w:lsdException w:name="Medium Grid 2" w:uiPriority="68"/>
+    <w:lsdException w:name="Medium Grid 3" w:uiPriority="69"/>
+    <w:lsdException w:name="Dark List" w:uiPriority="70"/>
+    <w:lsdException w:name="Colorful Shading" w:uiPriority="71"/>
+    <w:lsdException w:name="Colorful List" w:uiPriority="72"/>
+    <w:lsdException w:name="Colorful Grid" w:uiPriority="73"/>
+    <w:lsdException w:name="Light Shading Accent 1" w:uiPriority="60"/>
+    <w:lsdException w:name="Light List Accent 1" w:uiPriority="61"/>
+    <w:lsdException w:name="Light Grid Accent 1" w:uiPriority="62"/>
+    <w:lsdException w:name="Medium Shading 1 Accent 1" w:uiPriority="63"/>
+    <w:lsdException w:name="Medium Shading 2 Accent 1" w:uiPriority="64"/>
+    <w:lsdException w:name="Medium List 1 Accent 1" w:uiPriority="65"/>
+    <w:lsdException w:name="Revision" w:semiHidden="1"/>
+    <w:lsdException w:name="List Paragraph" w:uiPriority="34" w:qFormat="1"/>
+    <w:lsdException w:name="Quote" w:uiPriority="29" w:qFormat="1"/>
+    <w:lsdException w:name="Intense Quote" w:uiPriority="30" w:qFormat="1"/>
+    <w:lsdException w:name="Medium List 2 Accent 1" w:uiPriority="66"/>
+    <w:lsdException w:name="Medium Grid 1 Accent 1" w:uiPriority="67"/>
+    <w:lsdException w:name="Medium Grid 2 Accent 1" w:uiPriority="68"/>
+    <w:lsdException w:name="Medium Grid 3 Accent 1" w:uiPriority="69"/>
+    <w:lsdException w:name="Dark List Accent 1" w:uiPriority="70"/>
+    <w:lsdException w:name="Colorful Shading Accent 1" w:uiPriority="71"/>
+    <w:lsdException w:name="Colorful List Accent 1" w:uiPriority="72"/>
+    <w:lsdException w:name="Colorful Grid Accent 1" w:uiPriority="73"/>
+    <w:lsdException w:name="Light Shading Accent 2" w:uiPriority="60"/>
+    <w:lsdException w:name="Light List Accent 2" w:uiPriority="61"/>
+    <w:lsdException w:name="Light Grid Accent 2" w:uiPriority="62"/>
+    <w:lsdException w:name="Medium Shading 1 Accent 2" w:uiPriority="63"/>
+    <w:lsdException w:name="Medium Shading 2 Accent 2" w:uiPriority="64"/>
+    <w:lsdException w:name="Medium List 1 Accent 2" w:uiPriority="65"/>
+    <w:lsdException w:name="Medium List 2 Accent 2" w:uiPriority="66"/>
+    <w:lsdException w:name="Medium Grid 1 Accent 2" w:uiPriority="67"/>
+    <w:lsdException w:name="Medium Grid 2 Accent 2" w:uiPriority="68"/>
+    <w:lsdException w:name="Medium Grid 3 Accent 2" w:uiPriority="69"/>
+    <w:lsdException w:name="Dark List Accent 2" w:uiPriority="70"/>
+    <w:lsdException w:name="Colorful Shading Accent 2" w:uiPriority="71"/>
+    <w:lsdException w:name="Colorful List Accent 2" w:uiPriority="72"/>
+    <w:lsdException w:name="Colorful Grid Accent 2" w:uiPriority="73"/>
+    <w:lsdException w:name="Light Shading Accent 3" w:uiPriority="60"/>
+    <w:lsdException w:name="Light List Accent 3" w:uiPriority="61"/>
+    <w:lsdException w:name="Light Grid Accent 3" w:uiPriority="62"/>
+    <w:lsdException w:name="Medium Shading 1 Accent 3" w:uiPriority="63"/>
+    <w:lsdException w:name="Medium Shading 2 Accent 3" w:uiPriority="64"/>
+    <w:lsdException w:name="Medium List 1 Accent 3" w:uiPriority="65"/>
+    <w:lsdException w:name="Medium List 2 Accent 3" w:uiPriority="66"/>
+    <w:lsdException w:name="Medium Grid 1 Accent 3" w:uiPriority="67"/>
+    <w:lsdException w:name="Medium Grid 2 Accent 3" w:uiPriority="68"/>
+    <w:lsdException w:name="Medium Grid 3 Accent 3" w:uiPriority="69"/>
+    <w:lsdException w:name="Dark List Accent 3" w:uiPriority="70"/>
+    <w:lsdException w:name="Colorful Shading Accent 3" w:uiPriority="71"/>
+    <w:lsdException w:name="Colorful List Accent 3" w:uiPriority="72"/>
+    <w:lsdException w:name="Colorful Grid Accent 3" w:uiPriority="73"/>
+    <w:lsdException w:name="Light Shading Accent 4" w:uiPriority="60"/>
+    <w:lsdException w:name="Light List Accent 4" w:uiPriority="61"/>
+    <w:lsdException w:name="Light Grid Accent 4" w:uiPriority="62"/>
+    <w:lsdException w:name="Medium Shading 1 Accent 4" w:uiPriority="63"/>
+    <w:lsdException w:name="Medium Shading 2 Accent 4" w:uiPriority="64"/>
+    <w:lsdException w:name="Medium List 1 Accent 4" w:uiPriority="65"/>
+    <w:lsdException w:name="Medium List 2 Accent 4" w:uiPriority="66"/>
+    <w:lsdException w:name="Medium Grid 1 Accent 4" w:uiPriority="67"/>
+    <w:lsdException w:name="Medium Grid 2 Accent 4" w:uiPriority="68"/>
+    <w:lsdException w:name="Medium Grid 3 Accent 4" w:uiPriority="69"/>
+    <w:lsdException w:name="Dark List Accent 4" w:uiPriority="70"/>
+    <w:lsdException w:name="Colorful Shading Accent 4" w:uiPriority="71"/>
+    <w:lsdException w:name="Colorful List Accent 4" w:uiPriority="72"/>
+    <w:lsdException w:name="Colorful Grid Accent 4" w:uiPriority="73"/>
+    <w:lsdException w:name="Light Shading Accent 5" w:uiPriority="60"/>
+    <w:lsdException w:name="Light List Accent 5" w:uiPriority="61"/>
+    <w:lsdException w:name="Light Grid Accent 5" w:uiPriority="62"/>
+    <w:lsdException w:name="Medium Shading 1 Accent 5" w:uiPriority="63"/>
+    <w:lsdException w:name="Medium Shading 2 Accent 5" w:uiPriority="64"/>
+    <w:lsdException w:name="Medium List 1 Accent 5" w:uiPriority="65"/>
+    <w:lsdException w:name="Medium List 2 Accent 5" w:uiPriority="66"/>
+    <w:lsdException w:name="Medium Grid 1 Accent 5" w:uiPriority="67"/>
+    <w:lsdException w:name="Medium Grid 2 Accent 5" w:uiPriority="68"/>
+    <w:lsdException w:name="Medium Grid 3 Accent 5" w:uiPriority="69"/>
+    <w:lsdException w:name="Dark List Accent 5" w:uiPriority="70"/>
+    <w:lsdException w:name="Colorful Shading Accent 5" w:uiPriority="71"/>
+    <w:lsdException w:name="Colorful List Accent 5" w:uiPriority="72"/>
+    <w:lsdException w:name="Colorful Grid Accent 5" w:uiPriority="73"/>
+    <w:lsdException w:name="Light Shading Accent 6" w:uiPriority="60"/>
+    <w:lsdException w:name="Light List Accent 6" w:uiPriority="61"/>
+    <w:lsdException w:name="Light Grid Accent 6" w:uiPriority="62"/>
+    <w:lsdException w:name="Medium Shading 1 Accent 6" w:uiPriority="63"/>
+    <w:lsdException w:name="Medium Shading 2 Accent 6" w:uiPriority="64"/>
+    <w:lsdException w:name="Medium List 1 Accent 6" w:uiPriority="65"/>
+    <w:lsdException w:name="Medium List 2 Accent 6" w:uiPriority="66"/>
+    <w:lsdException w:name="Medium Grid 1 Accent 6" w:uiPriority="67"/>
+    <w:lsdException w:name="Medium Grid 2 Accent 6" w:uiPriority="68"/>
+    <w:lsdException w:name="Medium Grid 3 Accent 6" w:uiPriority="69"/>
+    <w:lsdException w:name="Dark List Accent 6" w:uiPriority="70"/>
+    <w:lsdException w:name="Colorful Shading Accent 6" w:uiPriority="71"/>
+    <w:lsdException w:name="Colorful List Accent 6" w:uiPriority="72"/>
+    <w:lsdException w:name="Colorful Grid Accent 6" w:uiPriority="73"/>
+    <w:lsdException w:name="Subtle Emphasis" w:uiPriority="19" w:qFormat="1"/>
+    <w:lsdException w:name="Intense Emphasis" w:uiPriority="21" w:qFormat="1"/>
+    <w:lsdException w:name="Subtle Reference" w:uiPriority="31" w:qFormat="1"/>
+    <w:lsdException w:name="Intense Reference" w:uiPriority="32" w:qFormat="1"/>
+    <w:lsdException w:name="Book Title" w:uiPriority="33" w:qFormat="1"/>
+    <w:lsdException w:name="Bibliography" w:semiHidden="1" w:uiPriority="37" w:unhideWhenUsed="1"/>
+    <w:lsdException w:name="TOC Heading" w:semiHidden="1" w:uiPriority="39" w:unhideWhenUsed="1" w:qFormat="1"/>
+    <w:lsdException w:name="Plain Table 1" w:uiPriority="41"/>
+    <w:lsdException w:name="Plain Table 2" w:uiPriority="42"/>
+    <w:lsdException w:name="Plain Table 3" w:uiPriority="43"/>
+    <w:lsdException w:name="Plain Table 4" w:uiPriority="44"/>
+    <w:lsdException w:name="Plain Table 5" w:uiPriority="45"/>
+    <w:lsdException w:name="Grid Table Light" w:uiPriority="40"/>
+    <w:lsdException w:name="Grid Table 1 Light" w:uiPriority="46"/>
+    <w:lsdException w:name="Grid Table 2" w:uiPriority="47"/>
+    <w:lsdException w:name="Grid Table 3" w:uiPriority="48"/>
+    <w:lsdException w:name="Grid Table 4" w:uiPriority="49"/>
+    <w:lsdException w:name="Grid Table 5 Dark" w:uiPriority="50"/>
+    <w:lsdException w:name="Grid Table 6 Colorful" w:uiPriority="51"/>
+    <w:lsdException w:name="Grid Table 7 Colorful" w:uiPriority="52"/>
+    <w:lsdException w:name="Grid Table 1 Light Accent 1" w:uiPriority="46"/>
+    <w:lsdException w:name="Grid Table 2 Accent 1" w:uiPriority="47"/>
+    <w:lsdException w:name="Grid Table 3 Accent 1" w:uiPriority="48"/>
+    <w:lsdException w:name="Grid Table 4 Accent 1" w:uiPriority="49"/>
+    <w:lsdException w:name="Grid Table 5 Dark Accent 1" w:uiPriority="50"/>
+    <w:lsdException w:name="Grid Table 6 Colorful Accent 1" w:uiPriority="51"/>
+    <w:lsdException w:name="Grid Table 7 Colorful Accent 1" w:uiPriority="52"/>
+    <w:lsdException w:name="Grid Table 1 Light Accent 2" w:uiPriority="46"/>
+    <w:lsdException w:name="Grid Table 2 Accent 2" w:uiPriority="47"/>
+    <w:lsdException w:name="Grid Table 3 Accent 2" w:uiPriority="48"/>
+    <w:lsdException w:name="Grid Table 4 Accent 2" w:uiPriority="49"/>
+    <w:lsdException w:name="Grid Table 5 Dark Accent 2" w:uiPriority="50"/>
+    <w:lsdException w:name="Grid Table 6 Colorful Accent 2" w:uiPriority="51"/>
+    <w:lsdException w:name="Grid Table 7 Colorful Accent 2" w:uiPriority="52"/>
+    <w:lsdException w:name="Grid Table 1 Light Accent 3" w:uiPriority="46"/>
+    <w:lsdException w:name="Grid Table 2 Accent 3" w:uiPriority="47"/>
+    <w:lsdException w:name="Grid Table 3 Accent 3" w:uiPriority="48"/>
+    <w:lsdException w:name="Grid Table 4 Accent 3" w:uiPriority="49"/>
+    <w:lsdException w:name="Grid Table 5 Dark Accent 3" w:uiPriority="50"/>
+    <w:lsdException w:name="Grid Table 6 Colorful Accent 3" w:uiPriority="51"/>
+    <w:lsdException w:name="Grid Table 7 Colorful Accent 3" w:uiPriority="52"/>
+    <w:lsdException w:name="Grid Table 1 Light Accent 4" w:uiPriority="46"/>
+    <w:lsdException w:name="Grid Table 2 Accent 4" w:uiPriority="47"/>
+    <w:lsdException w:name="Grid Table 3 Accent 4" w:uiPriority="48"/>
+    <w:lsdException w:name="Grid Table 4 Accent 4" w:uiPriority="49"/>
+    <w:lsdException w:name="Grid Table 5 Dark Accent 4" w:uiPriority="50"/>
+    <w:lsdException w:name="Grid Table 6 Colorful Accent 4" w:uiPriority="51"/>
+    <w:lsdException w:name="Grid Table 7 Colorful Accent 4" w:uiPriority="52"/>
+    <w:lsdException w:name="Grid Table 1 Light Accent 5" w:uiPriority="46"/>
+    <w:lsdException w:name="Grid Table 2 Accent 5" w:uiPriority="47"/>
+    <w:lsdException w:name="Grid Table 3 Accent 5" w:uiPriority="48"/>
+    <w:lsdException w:name="Grid Table 4 Accent 5" w:uiPriority="49"/>
+    <w:lsdException w:name="Grid Table 5 Dark Accent 5" w:uiPriority="50"/>
+    <w:lsdException w:name="Grid Table 6 Colorful Accent 5" w:uiPriority="51"/>
+    <w:lsdException w:name="Grid Table 7 Colorful Accent 5" w:uiPriority="52"/>
+    <w:lsdException w:name="Grid Table 1 Light Accent 6" w:uiPriority="46"/>
+    <w:lsdException w:name="Grid Table 2 Accent 6" w:uiPriority="47"/>
+    <w:lsdException w:name="Grid Table 3 Accent 6" w:uiPriority="48"/>
+    <w:lsdException w:name="Grid Table 4 Accent 6" w:uiPriority="49"/>
+    <w:lsdException w:name="Grid Table 5 Dark Accent 6" w:uiPriority="50"/>
+    <w:lsdException w:name="Grid Table 6 Colorful Accent 6" w:uiPriority="51"/>
+    <w:lsdException w:name="Grid Table 7 Colorful Accent 6" w:uiPriority="52"/>
+    <w:lsdException w:name="List Table 1 Light" w:uiPriority="46"/>
+    <w:lsdException w:name="List Table 2" w:uiPriority="47"/>
+    <w:lsdException w:name="List Table 3" w:uiPriority="48"/>
+    <w:lsdException w:name="List Table 4" w:uiPriority="49"/>
+    <w:lsdException w:name="List Table 5 Dark" w:uiPriority="50"/>
+    <w:lsdException w:name="List Table 6 Colorful" w:uiPriority="51"/>
+    <w:lsdException w:name="List Table 7 Colorful" w:uiPriority="52"/>
+    <w:lsdException w:name="List Table 1 Light Accent 1" w:uiPriority="46"/>
+    <w:lsdException w:name="List Table 2 Accent 1" w:uiPriority="47"/>
+    <w:lsdException w:name="List Table 3 Accent 1" w:uiPriority="48"/>
+    <w:lsdException w:name="List Table 4 Accent 1" w:uiPriority="49"/>
+    <w:lsdException w:name="List Table 5 Dark Accent 1" w:uiPriority="50"/>
+    <w:lsdException w:name="List Table 6 Colorful Accent 1" w:uiPriority="51"/>
+    <w:lsdException w:name="List Table 7 Colorful Accent 1" w:uiPriority="52"/>
+    <w:lsdException w:name="List Table 1 Light Accent 2" w:uiPriority="46"/>
+    <w:lsdException w:name="List Table 2 Accent 2" w:uiPriority="47"/>
+    <w:lsdException w:name="List Table 3 Accent 2" w:uiPriority="48"/>
+    <w:lsdException w:name="List Table 4 Accent 2" w:uiPriority="49"/>
+    <w:lsdException w:name="List Table 5 Dark Accent 2" w:uiPriority="50"/>
+    <w:lsdException w:name="List Table 6 Colorful Accent 2" w:uiPriority="51"/>
+    <w:lsdException w:name="List Table 7 Colorful Accent 2" w:uiPriority="52"/>
+    <w:lsdException w:name="List Table 1 Light Accent 3" w:uiPriority="46"/>
+    <w:lsdException w:name="List Table 2 Accent 3" w:uiPriority="47"/>
+    <w:lsdException w:name="List Table 3 Accent 3" w:uiPriority="48"/>
+    <w:lsdException w:name="List Table 4 Accent 3" w:uiPriority="49"/>
+    <w:lsdException w:name="List Table 5 Dark Accent 3" w:uiPriority="50"/>
+    <w:lsdException w:name="List Table 6 Colorful Accent 3" w:uiPriority="51"/>
+    <w:lsdException w:name="List Table 7 Colorful Accent 3" w:uiPriority="52"/>
+    <w:lsdException w:name="List Table 1 Light Accent 4" w:uiPriority="46"/>
+    <w:lsdException w:name="List Table 2 Accent 4" w:uiPriority="47"/>
+    <w:lsdException w:name="List Table 3 Accent 4" w:uiPriority="48"/>
+    <w:lsdException w:name="List Table 4 Accent 4" w:uiPriority="49"/>
+    <w:lsdException w:name="List Table 5 Dark Accent 4" w:uiPriority="50"/>
+    <w:lsdException w:name="List Table 6 Colorful Accent 4" w:uiPriority="51"/>
+    <w:lsdException w:name="List Table 7 Colorful Accent 4" w:uiPriority="52"/>
+    <w:lsdException w:name="List Table 1 Light Accent 5" w:uiPriority="46"/>
+    <w:lsdException w:name="List Table 2 Accent 5" w:uiPriority="47"/>
+    <w:lsdException w:name="List Table 3 Accent 5" w:uiPriority="48"/>
+    <w:lsdException w:name="List Table 4 Accent 5" w:uiPriority="49"/>
+    <w:lsdException w:name="List Table 5 Dark Accent 5" w:uiPriority="50"/>
+    <w:lsdException w:name="List Table 6 Colorful Accent 5" w:uiPriority="51"/>
+    <w:lsdException w:name="List Table 7 Colorful Accent 5" w:uiPriority="52"/>
+    <w:lsdException w:name="List Table 1 Light Accent 6" w:uiPriority="46"/>
+    <w:lsdException w:name="List Table 2 Accent 6" w:uiPriority="47"/>
+    <w:lsdException w:name="List Table 3 Accent 6" w:uiPriority="48"/>
+    <w:lsdException w:name="List Table 4 Accent 6" w:uiPriority="49"/>
+    <w:lsdException w:name="List Table 5 Dark Accent 6" w:uiPriority="50"/>
+    <w:lsdException w:name="List Table 6 Colorful Accent 6" w:uiPriority="51"/>
+    <w:lsdException w:name="List Table 7 Colorful Accent 6" w:uiPriority="52"/>
   </w:latentStyles>
   <w:style w:type="paragraph" w:default="1" w:styleId="Normal">
     <w:name w:val="Normal"/>
@@ -2450,7 +2838,7 @@
   <a:extraClrSchemeLst/>
   <a:extLst>
     <a:ext uri="{05A4C25C-085E-4340-85A3-A5531E510DB2}">
-      <thm15:themeFamily xmlns:thm15="http://schemas.microsoft.com/office/thememl/2012/main" xmlns="" name="Office Theme" id="{62F939B6-93AF-4DB8-9C6B-D6C7DFDC589F}" vid="{4A3C46E8-61CC-4603-A589-7422A47A8E4A}"/>
+      <thm15:themeFamily xmlns:thm15="http://schemas.microsoft.com/office/thememl/2012/main" name="Office Theme" id="{62F939B6-93AF-4DB8-9C6B-D6C7DFDC589F}" vid="{4A3C46E8-61CC-4603-A589-7422A47A8E4A}"/>
     </a:ext>
   </a:extLst>
 </a:theme>

</xml_diff>

<commit_message>
chuẩn bị làm Use case diagram
</commit_message>
<xml_diff>
--- a/ProblemStatement-Document.docx
+++ b/ProblemStatement-Document.docx
@@ -1384,7 +1384,7 @@
           <w:sz w:val="24"/>
           <w:szCs w:val="24"/>
         </w:rPr>
-        <w:t>Admin</w:t>
+        <w:t>Quản ý</w:t>
       </w:r>
     </w:p>
     <w:p>
@@ -1431,7 +1431,7 @@
           <w:sz w:val="24"/>
           <w:szCs w:val="24"/>
         </w:rPr>
-        <w:t>Quản lý tiến trình học của học viên.</w:t>
+        <w:t>Tạo, sửa xóa khóa học.</w:t>
       </w:r>
     </w:p>
     <w:p>
@@ -1451,7 +1451,23 @@
           <w:sz w:val="24"/>
           <w:szCs w:val="24"/>
         </w:rPr>
-        <w:t>Quản lý tiến trình dạy của huấn luyện viên.</w:t>
+        <w:t xml:space="preserve">Thêm, sửa xóa, </w:t>
+      </w:r>
+      <w:proofErr w:type="gramStart"/>
+      <w:r>
+        <w:rPr>
+          <w:sz w:val="24"/>
+          <w:szCs w:val="24"/>
+        </w:rPr>
+        <w:t>đẩy  bài</w:t>
+      </w:r>
+      <w:proofErr w:type="gramEnd"/>
+      <w:r>
+        <w:rPr>
+          <w:sz w:val="24"/>
+          <w:szCs w:val="24"/>
+        </w:rPr>
+        <w:t xml:space="preserve"> viết.</w:t>
       </w:r>
     </w:p>
     <w:p>
@@ -1471,23 +1487,7 @@
           <w:sz w:val="24"/>
           <w:szCs w:val="24"/>
         </w:rPr>
-        <w:t xml:space="preserve">Đăng, phê duyệt bài viết, tin tức. Thêm, sửa xóa, </w:t>
-      </w:r>
-      <w:proofErr w:type="gramStart"/>
-      <w:r>
-        <w:rPr>
-          <w:sz w:val="24"/>
-          <w:szCs w:val="24"/>
-        </w:rPr>
-        <w:t>đẩy  bài</w:t>
-      </w:r>
-      <w:proofErr w:type="gramEnd"/>
-      <w:r>
-        <w:rPr>
-          <w:sz w:val="24"/>
-          <w:szCs w:val="24"/>
-        </w:rPr>
-        <w:t xml:space="preserve"> viết.</w:t>
+        <w:t>Tạo báo cáo.</w:t>
       </w:r>
     </w:p>
     <w:p>
@@ -1507,7 +1507,7 @@
           <w:sz w:val="24"/>
           <w:szCs w:val="24"/>
         </w:rPr>
-        <w:t>Tạo báo cáo.</w:t>
+        <w:t>Thêm, sửa, xóa sản phẩm.</w:t>
       </w:r>
     </w:p>
     <w:p>
@@ -1527,7 +1527,27 @@
           <w:sz w:val="24"/>
           <w:szCs w:val="24"/>
         </w:rPr>
-        <w:t>Thêm, sửa, xóa sản phẩm.</w:t>
+        <w:t>Quản lý lịch làm việc của nhân viên.</w:t>
+      </w:r>
+    </w:p>
+    <w:p>
+      <w:pPr>
+        <w:pStyle w:val="ListParagraph"/>
+        <w:numPr>
+          <w:ilvl w:val="0"/>
+          <w:numId w:val="11"/>
+        </w:numPr>
+        <w:rPr>
+          <w:sz w:val="24"/>
+          <w:szCs w:val="24"/>
+        </w:rPr>
+      </w:pPr>
+      <w:r>
+        <w:rPr>
+          <w:sz w:val="24"/>
+          <w:szCs w:val="24"/>
+        </w:rPr>
+        <w:t>Nhân viên</w:t>
       </w:r>
     </w:p>
     <w:p>
@@ -1547,7 +1567,54 @@
           <w:sz w:val="24"/>
           <w:szCs w:val="24"/>
         </w:rPr>
-        <w:t>Quản lý lịch làm việc của nhân viên.</w:t>
+        <w:t>Nhập liệu thông tin khách hàng.</w:t>
+      </w:r>
+    </w:p>
+    <w:p>
+      <w:pPr>
+        <w:pStyle w:val="ListParagraph"/>
+        <w:numPr>
+          <w:ilvl w:val="0"/>
+          <w:numId w:val="4"/>
+        </w:numPr>
+        <w:rPr>
+          <w:sz w:val="24"/>
+          <w:szCs w:val="24"/>
+        </w:rPr>
+      </w:pPr>
+      <w:r>
+        <w:rPr>
+          <w:sz w:val="24"/>
+          <w:szCs w:val="24"/>
+        </w:rPr>
+        <w:t>Thêm học viên, sửa thông tin học viên.</w:t>
+      </w:r>
+    </w:p>
+    <w:p>
+      <w:pPr>
+        <w:pStyle w:val="ListParagraph"/>
+        <w:numPr>
+          <w:ilvl w:val="0"/>
+          <w:numId w:val="4"/>
+        </w:numPr>
+        <w:rPr>
+          <w:sz w:val="24"/>
+          <w:szCs w:val="24"/>
+        </w:rPr>
+      </w:pPr>
+      <w:r>
+        <w:rPr>
+          <w:sz w:val="24"/>
+          <w:szCs w:val="24"/>
+        </w:rPr>
+        <w:t>Trả lời thắc mắc của khách hàng trên website.</w:t>
+      </w:r>
+      <w:r>
+        <w:rPr>
+          <w:sz w:val="24"/>
+          <w:szCs w:val="24"/>
+        </w:rPr>
+        <w:t xml:space="preserve"> </w:t>
       </w:r>
     </w:p>
     <w:p>
@@ -1567,7 +1634,7 @@
           <w:sz w:val="24"/>
           <w:szCs w:val="24"/>
         </w:rPr>
-        <w:t>Nhân viên</w:t>
+        <w:t>Học viên</w:t>
       </w:r>
     </w:p>
     <w:p>
@@ -1587,7 +1654,7 @@
           <w:sz w:val="24"/>
           <w:szCs w:val="24"/>
         </w:rPr>
-        <w:t>Nhập liệu thông tin khách hàng.</w:t>
+        <w:t>Xem thời khóa biểu luyện tập, xem thống kê cường độ luyện tập.</w:t>
       </w:r>
     </w:p>
     <w:p>
@@ -1607,7 +1674,27 @@
           <w:sz w:val="24"/>
           <w:szCs w:val="24"/>
         </w:rPr>
-        <w:t>Trả lời thắc mắc của khách hàng trên website.</w:t>
+        <w:t>Nhận thông báo của huấn luyện viên,</w:t>
+      </w:r>
+    </w:p>
+    <w:p>
+      <w:pPr>
+        <w:pStyle w:val="ListParagraph"/>
+        <w:numPr>
+          <w:ilvl w:val="0"/>
+          <w:numId w:val="4"/>
+        </w:numPr>
+        <w:rPr>
+          <w:sz w:val="24"/>
+          <w:szCs w:val="24"/>
+        </w:rPr>
+      </w:pPr>
+      <w:r>
+        <w:rPr>
+          <w:sz w:val="24"/>
+          <w:szCs w:val="24"/>
+        </w:rPr>
+        <w:t>Mua hàng trên website.</w:t>
       </w:r>
     </w:p>
     <w:p>
@@ -1627,47 +1714,7 @@
           <w:sz w:val="24"/>
           <w:szCs w:val="24"/>
         </w:rPr>
-        <w:t>Khách hàng</w:t>
-      </w:r>
-    </w:p>
-    <w:p>
-      <w:pPr>
-        <w:pStyle w:val="ListParagraph"/>
-        <w:numPr>
-          <w:ilvl w:val="0"/>
-          <w:numId w:val="11"/>
-        </w:numPr>
-        <w:rPr>
-          <w:sz w:val="24"/>
-          <w:szCs w:val="24"/>
-        </w:rPr>
-      </w:pPr>
-      <w:r>
-        <w:rPr>
-          <w:sz w:val="24"/>
-          <w:szCs w:val="24"/>
-        </w:rPr>
-        <w:t>Học viên</w:t>
-      </w:r>
-    </w:p>
-    <w:p>
-      <w:pPr>
-        <w:pStyle w:val="ListParagraph"/>
-        <w:numPr>
-          <w:ilvl w:val="0"/>
-          <w:numId w:val="11"/>
-        </w:numPr>
-        <w:rPr>
-          <w:sz w:val="24"/>
-          <w:szCs w:val="24"/>
-        </w:rPr>
-      </w:pPr>
-      <w:r>
-        <w:rPr>
-          <w:sz w:val="24"/>
-          <w:szCs w:val="24"/>
-        </w:rPr>
-        <w:t>Máy quét vân tay</w:t>
+        <w:t>Huấn luyện viên</w:t>
       </w:r>
     </w:p>
     <w:p>
@@ -1687,20 +1734,120 @@
           <w:sz w:val="24"/>
           <w:szCs w:val="24"/>
         </w:rPr>
-        <w:t>Quét vân tay và gởi dữ liệu lên hệ thống</w:t>
-      </w:r>
-    </w:p>
-    <w:p>
-      <w:pPr>
-        <w:pStyle w:val="ListParagraph"/>
-        <w:ind w:left="2160"/>
-        <w:rPr>
-          <w:sz w:val="24"/>
-          <w:szCs w:val="24"/>
-        </w:rPr>
-      </w:pPr>
+        <w:t>Xem thời khóa biểu huấn luyện.</w:t>
+      </w:r>
+    </w:p>
+    <w:p>
+      <w:pPr>
+        <w:pStyle w:val="ListParagraph"/>
+        <w:numPr>
+          <w:ilvl w:val="0"/>
+          <w:numId w:val="4"/>
+        </w:numPr>
+        <w:rPr>
+          <w:sz w:val="24"/>
+          <w:szCs w:val="24"/>
+        </w:rPr>
+      </w:pPr>
+      <w:r>
+        <w:rPr>
+          <w:sz w:val="24"/>
+          <w:szCs w:val="24"/>
+        </w:rPr>
+        <w:t>Tạo TKB cho học viên, chỉnh sửa.</w:t>
+      </w:r>
+    </w:p>
+    <w:p>
+      <w:pPr>
+        <w:pStyle w:val="ListParagraph"/>
+        <w:numPr>
+          <w:ilvl w:val="0"/>
+          <w:numId w:val="4"/>
+        </w:numPr>
+        <w:rPr>
+          <w:sz w:val="24"/>
+          <w:szCs w:val="24"/>
+        </w:rPr>
+      </w:pPr>
+      <w:r>
+        <w:rPr>
+          <w:sz w:val="24"/>
+          <w:szCs w:val="24"/>
+        </w:rPr>
+        <w:t>Nhận và gởi thông báo cho học viên.</w:t>
+      </w:r>
+    </w:p>
+    <w:p>
+      <w:pPr>
+        <w:pStyle w:val="ListParagraph"/>
+        <w:numPr>
+          <w:ilvl w:val="0"/>
+          <w:numId w:val="4"/>
+        </w:numPr>
+        <w:rPr>
+          <w:sz w:val="24"/>
+          <w:szCs w:val="24"/>
+        </w:rPr>
+      </w:pPr>
+      <w:r>
+        <w:rPr>
+          <w:sz w:val="24"/>
+          <w:szCs w:val="24"/>
+        </w:rPr>
+        <w:t>Mua hàng trên website.</w:t>
+      </w:r>
       <w:bookmarkStart w:id="0" w:name="_GoBack"/>
       <w:bookmarkEnd w:id="0"/>
+    </w:p>
+    <w:p>
+      <w:pPr>
+        <w:pStyle w:val="ListParagraph"/>
+        <w:numPr>
+          <w:ilvl w:val="0"/>
+          <w:numId w:val="11"/>
+        </w:numPr>
+        <w:rPr>
+          <w:sz w:val="24"/>
+          <w:szCs w:val="24"/>
+        </w:rPr>
+      </w:pPr>
+      <w:r>
+        <w:rPr>
+          <w:sz w:val="24"/>
+          <w:szCs w:val="24"/>
+        </w:rPr>
+        <w:t>Máy quét vân tay</w:t>
+      </w:r>
+    </w:p>
+    <w:p>
+      <w:pPr>
+        <w:pStyle w:val="ListParagraph"/>
+        <w:numPr>
+          <w:ilvl w:val="0"/>
+          <w:numId w:val="4"/>
+        </w:numPr>
+        <w:rPr>
+          <w:sz w:val="24"/>
+          <w:szCs w:val="24"/>
+        </w:rPr>
+      </w:pPr>
+      <w:r>
+        <w:rPr>
+          <w:sz w:val="24"/>
+          <w:szCs w:val="24"/>
+        </w:rPr>
+        <w:t>Quét vân tay và gởi dữ liệu lên hệ thống</w:t>
+      </w:r>
+    </w:p>
+    <w:p>
+      <w:pPr>
+        <w:pStyle w:val="ListParagraph"/>
+        <w:ind w:left="2160"/>
+        <w:rPr>
+          <w:sz w:val="24"/>
+          <w:szCs w:val="24"/>
+        </w:rPr>
+      </w:pPr>
     </w:p>
     <w:p>
       <w:pPr>

</xml_diff>

<commit_message>
23/10 Linh thêm Khách hàng mua, học viên mua, Và trong bảng glo...
</commit_message>
<xml_diff>
--- a/ProblemStatement-Document.docx
+++ b/ProblemStatement-Document.docx
@@ -1,6 +1,6 @@
 
 <file path=word/document.xml><?xml version="1.0" encoding="utf-8"?>
-<w:document xmlns:wpc="http://schemas.microsoft.com/office/word/2010/wordprocessingCanvas" xmlns:cx="http://schemas.microsoft.com/office/drawing/2014/chartex" xmlns:mc="http://schemas.openxmlformats.org/markup-compatibility/2006" xmlns:o="urn:schemas-microsoft-com:office:office" xmlns:r="http://schemas.openxmlformats.org/officeDocument/2006/relationships" xmlns:m="http://schemas.openxmlformats.org/officeDocument/2006/math" xmlns:v="urn:schemas-microsoft-com:vml" xmlns:wp14="http://schemas.microsoft.com/office/word/2010/wordprocessingDrawing" xmlns:wp="http://schemas.openxmlformats.org/drawingml/2006/wordprocessingDrawing" xmlns:w10="urn:schemas-microsoft-com:office:word" xmlns:w="http://schemas.openxmlformats.org/wordprocessingml/2006/main" xmlns:w14="http://schemas.microsoft.com/office/word/2010/wordml" xmlns:w15="http://schemas.microsoft.com/office/word/2012/wordml" xmlns:w16se="http://schemas.microsoft.com/office/word/2015/wordml/symex" xmlns:wpg="http://schemas.microsoft.com/office/word/2010/wordprocessingGroup" xmlns:wpi="http://schemas.microsoft.com/office/word/2010/wordprocessingInk" xmlns:wne="http://schemas.microsoft.com/office/word/2006/wordml" xmlns:wps="http://schemas.microsoft.com/office/word/2010/wordprocessingShape" mc:Ignorable="w14 w15 w16se wp14">
+<w:document xmlns:wpc="http://schemas.microsoft.com/office/word/2010/wordprocessingCanvas" xmlns:mc="http://schemas.openxmlformats.org/markup-compatibility/2006" xmlns:o="urn:schemas-microsoft-com:office:office" xmlns:r="http://schemas.openxmlformats.org/officeDocument/2006/relationships" xmlns:m="http://schemas.openxmlformats.org/officeDocument/2006/math" xmlns:v="urn:schemas-microsoft-com:vml" xmlns:wp14="http://schemas.microsoft.com/office/word/2010/wordprocessingDrawing" xmlns:wp="http://schemas.openxmlformats.org/drawingml/2006/wordprocessingDrawing" xmlns:w10="urn:schemas-microsoft-com:office:word" xmlns:w="http://schemas.openxmlformats.org/wordprocessingml/2006/main" xmlns:w14="http://schemas.microsoft.com/office/word/2010/wordml" xmlns:wpg="http://schemas.microsoft.com/office/word/2010/wordprocessingGroup" xmlns:wpi="http://schemas.microsoft.com/office/word/2010/wordprocessingInk" xmlns:wne="http://schemas.microsoft.com/office/word/2006/wordml" xmlns:wps="http://schemas.microsoft.com/office/word/2010/wordprocessingShape" mc:Ignorable="w14 wp14">
   <w:body>
     <w:p>
       <w:pPr>
@@ -176,23 +176,7 @@
           <w:sz w:val="24"/>
           <w:szCs w:val="24"/>
         </w:rPr>
-        <w:t xml:space="preserve">, cung cấp thông tin về các khóa học và chương trình ưu đãi. Hỗ trợ dịch vụ gọi điện, gởi </w:t>
-      </w:r>
-      <w:proofErr w:type="gramStart"/>
-      <w:r>
-        <w:rPr>
-          <w:sz w:val="24"/>
-          <w:szCs w:val="24"/>
-        </w:rPr>
-        <w:t>mail,chat</w:t>
-      </w:r>
-      <w:proofErr w:type="gramEnd"/>
-      <w:r>
-        <w:rPr>
-          <w:sz w:val="24"/>
-          <w:szCs w:val="24"/>
-        </w:rPr>
-        <w:t xml:space="preserve"> trực tiếp với nhân viên tư vấn. Cung cấp chức năng đăng ký học online để học viên có thể nhanh chóng đăng ký khóa học.</w:t>
+        <w:t>, cung cấp thông tin về các khóa học và chương trình ưu đãi. Hỗ trợ dịch vụ gọi điện, gởi mail,chat trực tiếp với nhân viên tư vấn. Cung cấp chức năng đăng ký học online để học viên có thể nhanh chóng đăng ký khóa học.</w:t>
       </w:r>
     </w:p>
     <w:p>
@@ -647,39 +631,7 @@
           <w:sz w:val="24"/>
           <w:szCs w:val="24"/>
         </w:rPr>
-        <w:t xml:space="preserve">Với chức năng theo dõi tiến trình học của học viên: khi học viên đăng </w:t>
-      </w:r>
-      <w:proofErr w:type="gramStart"/>
-      <w:r>
-        <w:rPr>
-          <w:sz w:val="24"/>
-          <w:szCs w:val="24"/>
-        </w:rPr>
-        <w:t>ký  học</w:t>
-      </w:r>
-      <w:proofErr w:type="gramEnd"/>
-      <w:r>
-        <w:rPr>
-          <w:sz w:val="24"/>
-          <w:szCs w:val="24"/>
-        </w:rPr>
-        <w:t xml:space="preserve"> tại trung tâm theo mong muốn rèn luyện cơ thể hay nâng cao sức khỏe. Học viên sẽ được gặp huấn luyện viên tư vấn cho lộ trình luyện tập theo nhu cầu của từng người (6 tháng, 9 tháng, 12 tháng, 24 </w:t>
-      </w:r>
-      <w:proofErr w:type="gramStart"/>
-      <w:r>
-        <w:rPr>
-          <w:sz w:val="24"/>
-          <w:szCs w:val="24"/>
-        </w:rPr>
-        <w:t>tháng,…</w:t>
-      </w:r>
-      <w:proofErr w:type="gramEnd"/>
-      <w:r>
-        <w:rPr>
-          <w:sz w:val="24"/>
-          <w:szCs w:val="24"/>
-        </w:rPr>
-        <w:t>). Huấn luyện viên sẽ cập nhật lộ trình luyện tập lên hệ thống website. Website sẽ tự động cập nhật vào thời gian biểu luyện tập của học viên trên website. Học viên có thể lên xem mọi lúc mọi nơi. Mỗi lần học viên đến trung tâm rèn luyện thì sẽ sử dụng thẻ thành viên để check-in vào phòng tập. Sau khi luyện tập xong 1 buổi thì huấn luyện viên sẽ ghi nhận lại kết quả luyện tập buổi đó và cập nhật lên website.</w:t>
+        <w:t>Với chức năng theo dõi tiến trình học của học viên: khi học viên đăng ký  học tại trung tâm theo mong muốn rèn luyện cơ thể hay nâng cao sức khỏe. Học viên sẽ được gặp huấn luyện viên tư vấn cho lộ trình luyện tập theo nhu cầu của từng người (6 tháng, 9 tháng, 12 tháng, 24 tháng,…). Huấn luyện viên sẽ cập nhật lộ trình luyện tập lên hệ thống website. Website sẽ tự động cập nhật vào thời gian biểu luyện tập của học viên trên website. Học viên có thể lên xem mọi lúc mọi nơi. Mỗi lần học viên đến trung tâm rèn luyện thì sẽ sử dụng thẻ thành viên để check-in vào phòng tập. Sau khi luyện tập xong 1 buổi thì huấn luyện viên sẽ ghi nhận lại kết quả luyện tập buổi đó và cập nhật lên website.</w:t>
       </w:r>
       <w:r>
         <w:rPr>
@@ -708,39 +660,7 @@
           <w:sz w:val="24"/>
           <w:szCs w:val="24"/>
         </w:rPr>
-        <w:t xml:space="preserve"> Mục thông tin sức </w:t>
-      </w:r>
-      <w:proofErr w:type="gramStart"/>
-      <w:r>
-        <w:rPr>
-          <w:sz w:val="24"/>
-          <w:szCs w:val="24"/>
-        </w:rPr>
-        <w:t>khỏe  sẽ</w:t>
-      </w:r>
-      <w:proofErr w:type="gramEnd"/>
-      <w:r>
-        <w:rPr>
-          <w:sz w:val="24"/>
-          <w:szCs w:val="24"/>
-        </w:rPr>
-        <w:t xml:space="preserve"> hiển thị những bài viết về chăm sóc sức khỏe. Trang sẽ được bố trí theo mẫu chữ </w:t>
-      </w:r>
-      <w:proofErr w:type="gramStart"/>
-      <w:r>
-        <w:rPr>
-          <w:sz w:val="24"/>
-          <w:szCs w:val="24"/>
-        </w:rPr>
-        <w:t>E ,</w:t>
-      </w:r>
-      <w:proofErr w:type="gramEnd"/>
-      <w:r>
-        <w:rPr>
-          <w:sz w:val="24"/>
-          <w:szCs w:val="24"/>
-        </w:rPr>
-        <w:t xml:space="preserve"> có mục tiêu đề và short status. Khoảng 10 tin tức sẽ hiển thị trong 1 trang (chức năng phân trang).</w:t>
+        <w:t xml:space="preserve"> Mục thông tin sức khỏe  sẽ hiển thị những bài viết về chăm sóc sức khỏe. Trang sẽ được bố trí theo mẫu chữ E , có mục tiêu đề và short status. Khoảng 10 tin tức sẽ hiển thị trong 1 trang (chức năng phân trang).</w:t>
       </w:r>
       <w:r>
         <w:rPr>
@@ -782,23 +702,7 @@
           <w:sz w:val="24"/>
           <w:szCs w:val="24"/>
         </w:rPr>
-        <w:t xml:space="preserve"> Admin có thể tạo mới tin tức thông báo, xóa tin, sửa </w:t>
-      </w:r>
-      <w:proofErr w:type="gramStart"/>
-      <w:r>
-        <w:rPr>
-          <w:sz w:val="24"/>
-          <w:szCs w:val="24"/>
-        </w:rPr>
-        <w:t>tin,…</w:t>
-      </w:r>
-      <w:proofErr w:type="gramEnd"/>
-      <w:r>
-        <w:rPr>
-          <w:sz w:val="24"/>
-          <w:szCs w:val="24"/>
-        </w:rPr>
-        <w:t xml:space="preserve"> và đẩy tin cần thiết lên đầu trang.</w:t>
+        <w:t xml:space="preserve"> Admin có thể tạo mới tin tức thông báo, xóa tin, sửa tin,… và đẩy tin cần thiết lên đầu trang.</w:t>
       </w:r>
     </w:p>
     <w:p>
@@ -827,39 +731,7 @@
           <w:sz w:val="24"/>
           <w:szCs w:val="24"/>
         </w:rPr>
-        <w:t xml:space="preserve">trang sản phẩm sẽ hiển thị những sản phẩm về quần áo, giày, vớ, dụng cụ hỗ trợ luyện tập cho học viên. Ngoài ra còn có những loại bột, sữa hỗ trợ tăng cân tăng cơ, giảm </w:t>
-      </w:r>
-      <w:proofErr w:type="gramStart"/>
-      <w:r>
-        <w:rPr>
-          <w:sz w:val="24"/>
-          <w:szCs w:val="24"/>
-        </w:rPr>
-        <w:t>cân,…</w:t>
-      </w:r>
-      <w:proofErr w:type="gramEnd"/>
-      <w:r>
-        <w:rPr>
-          <w:sz w:val="24"/>
-          <w:szCs w:val="24"/>
-        </w:rPr>
-        <w:t xml:space="preserve"> Admin có quyền thêm, xóa, sửa sản phẩm. Trang có các chức năng mua hàng như giỏ hàng, thanh toán (online, COD, thẻ </w:t>
-      </w:r>
-      <w:proofErr w:type="gramStart"/>
-      <w:r>
-        <w:rPr>
-          <w:sz w:val="24"/>
-          <w:szCs w:val="24"/>
-        </w:rPr>
-        <w:t>VISA,…</w:t>
-      </w:r>
-      <w:proofErr w:type="gramEnd"/>
-      <w:r>
-        <w:rPr>
-          <w:sz w:val="24"/>
-          <w:szCs w:val="24"/>
-        </w:rPr>
-        <w:t xml:space="preserve">). </w:t>
+        <w:t xml:space="preserve">trang sản phẩm sẽ hiển thị những sản phẩm về quần áo, giày, vớ, dụng cụ hỗ trợ luyện tập cho học viên. Ngoài ra còn có những loại bột, sữa hỗ trợ tăng cân tăng cơ, giảm cân,… Admin có quyền thêm, xóa, sửa sản phẩm. Trang có các chức năng mua hàng như giỏ hàng, thanh toán (online, COD, thẻ VISA,…). </w:t>
       </w:r>
     </w:p>
     <w:p>
@@ -933,23 +805,7 @@
           <w:sz w:val="24"/>
           <w:szCs w:val="24"/>
         </w:rPr>
-        <w:t xml:space="preserve">-Nhân viên thu ngân làm việc tại quầy: Nhập liệu thông tin khách hàng đến đăng ký tại phòng tập. Trả lời những câu hỏi, thắc mắc của khách hàng qua hệ thống (nhắn tin, hoặc gởi email, gọi điện </w:t>
-      </w:r>
-      <w:proofErr w:type="gramStart"/>
-      <w:r>
-        <w:rPr>
-          <w:sz w:val="24"/>
-          <w:szCs w:val="24"/>
-        </w:rPr>
-        <w:t>thoại )</w:t>
-      </w:r>
-      <w:proofErr w:type="gramEnd"/>
-      <w:r>
-        <w:rPr>
-          <w:sz w:val="24"/>
-          <w:szCs w:val="24"/>
-        </w:rPr>
-        <w:t xml:space="preserve">. </w:t>
+        <w:t xml:space="preserve">-Nhân viên thu ngân làm việc tại quầy: Nhập liệu thông tin khách hàng đến đăng ký tại phòng tập. Trả lời những câu hỏi, thắc mắc của khách hàng qua hệ thống (nhắn tin, hoặc gởi email, gọi điện thoại ). </w:t>
       </w:r>
     </w:p>
     <w:p>
@@ -1041,39 +897,7 @@
           <w:sz w:val="24"/>
           <w:szCs w:val="24"/>
         </w:rPr>
-        <w:t xml:space="preserve"> có nhu cầu về 1 khóa học nào đó có thể chat với nhân viên tư vấn thông qua cửa sổ chat ở dóc dưới bên phải website và được tư vấn về thông tin khóa học, học phí, huấn luyện </w:t>
-      </w:r>
-      <w:proofErr w:type="gramStart"/>
-      <w:r>
-        <w:rPr>
-          <w:sz w:val="24"/>
-          <w:szCs w:val="24"/>
-        </w:rPr>
-        <w:t>viên,…</w:t>
-      </w:r>
-      <w:proofErr w:type="gramEnd"/>
-      <w:r>
-        <w:rPr>
-          <w:sz w:val="24"/>
-          <w:szCs w:val="24"/>
-        </w:rPr>
-        <w:t xml:space="preserve"> Khi khách hàng quyết định đăng ký khóa học sẽ nhấp vào nút Đăng ký và được chuyển đến trang Đăng ký. Khách hàng điền vào form đăng ký với các ND </w:t>
-      </w:r>
-      <w:proofErr w:type="gramStart"/>
-      <w:r>
-        <w:rPr>
-          <w:sz w:val="24"/>
-          <w:szCs w:val="24"/>
-        </w:rPr>
-        <w:t>như :</w:t>
-      </w:r>
-      <w:proofErr w:type="gramEnd"/>
-      <w:r>
-        <w:rPr>
-          <w:sz w:val="24"/>
-          <w:szCs w:val="24"/>
-        </w:rPr>
-        <w:t xml:space="preserve"> Họ tên, ngày sinh, quê quán, số điện thoại, địa chỉ,… học phí có thể được chuyển khoản hoặc trực tiếp ngay buổi học đầu tiên. Khi hoàn thành bước thanh toán học phí, khách hàng sẽ </w:t>
+        <w:t xml:space="preserve"> có nhu cầu về 1 khóa học nào đó có thể chat với nhân viên tư vấn thông qua cửa sổ chat ở dóc dưới bên phải website và được tư vấn về thông tin khóa học, học phí, huấn luyện viên,… Khi khách hàng quyết định đăng ký khóa học sẽ nhấp vào nút Đăng ký và được chuyển đến trang Đăng ký. Khách hàng điền vào form đăng ký với các ND như : Họ tên, ngày sinh, quê quán, số điện thoại, địa chỉ,… học phí có thể được chuyển khoản hoặc trực tiếp ngay buổi học đầu tiên. Khi hoàn thành bước thanh toán học phí, khách hàng sẽ </w:t>
       </w:r>
       <w:r>
         <w:rPr>
@@ -1132,6 +956,21 @@
           <w:szCs w:val="24"/>
         </w:rPr>
       </w:pPr>
+      <w:r>
+        <w:rPr>
+          <w:sz w:val="24"/>
+          <w:szCs w:val="24"/>
+        </w:rPr>
+        <w:t>-Khách hàng sau khi lựa chọn khóa học sẽ chọn vào khóa học, chọn thời gian học, sau đó chọn vào nút đồng ý. Hệ thống sẽ lấy mã khóa học đối chiếu với Database. Hệ thống sẽ lưu thông tin và hiện thông tin lên xác nhận với khách hàng. Hệ thống sẽ tính tổng số tiền khóa học, sau đó cho khách hàng 2 hình thức thanh toán đó là thanh toán online hay thanh toán khi bắt đầu đi học. Nếu học viên muốn tiếp tục mua thì quay lại bước ban đầu.</w:t>
+      </w:r>
+    </w:p>
+    <w:p>
+      <w:pPr>
+        <w:rPr>
+          <w:sz w:val="24"/>
+          <w:szCs w:val="24"/>
+        </w:rPr>
+      </w:pPr>
     </w:p>
     <w:p>
       <w:pPr>
@@ -1165,38 +1004,22 @@
           <w:sz w:val="24"/>
           <w:szCs w:val="24"/>
         </w:rPr>
-        <w:t xml:space="preserve">-Chức năng xem thông tin cá nhân: học viên khi có tài khoản có thể xem được thông tin của mình và sửa 1 số thông tin cá nhân được hệ thống cho phép. Được xem các giờ luyện tập, được tham khảo các chế độ ăn </w:t>
-      </w:r>
-      <w:proofErr w:type="gramStart"/>
-      <w:r>
-        <w:rPr>
-          <w:sz w:val="24"/>
-          <w:szCs w:val="24"/>
-        </w:rPr>
-        <w:t>uống ,</w:t>
-      </w:r>
-      <w:proofErr w:type="gramEnd"/>
-      <w:r>
-        <w:rPr>
-          <w:sz w:val="24"/>
-          <w:szCs w:val="24"/>
-        </w:rPr>
-        <w:t xml:space="preserve"> sinh hoạt hợp lý theo thời khóa biểu hoặc tư vấn của các huấn luyện viên trên website.</w:t>
-      </w:r>
-    </w:p>
-    <w:p>
-      <w:pPr>
-        <w:rPr>
-          <w:sz w:val="24"/>
-          <w:szCs w:val="24"/>
-        </w:rPr>
-      </w:pPr>
-      <w:r>
-        <w:rPr>
-          <w:sz w:val="24"/>
-          <w:szCs w:val="24"/>
-        </w:rPr>
         <w:lastRenderedPageBreak/>
+        <w:t>-Chức năng xem thông tin cá nhân: học viên khi có tài khoản có thể xem được thông tin của mình và sửa 1 số thông tin cá nhân được hệ thống cho phép. Được xem các giờ luyện tập, được tham khảo các chế độ ăn uống , sinh hoạt hợp lý theo thời khóa biểu hoặc tư vấn của các huấn luyện viên trên website.</w:t>
+      </w:r>
+    </w:p>
+    <w:p>
+      <w:pPr>
+        <w:rPr>
+          <w:sz w:val="24"/>
+          <w:szCs w:val="24"/>
+        </w:rPr>
+      </w:pPr>
+      <w:r>
+        <w:rPr>
+          <w:sz w:val="24"/>
+          <w:szCs w:val="24"/>
+        </w:rPr>
         <w:t xml:space="preserve">-Học viên cũ: Được </w:t>
       </w:r>
       <w:r>
@@ -1279,525 +1102,524 @@
     </w:p>
     <w:p>
       <w:pPr>
-        <w:pStyle w:val="ListParagraph"/>
-        <w:ind w:left="1440"/>
-        <w:rPr>
-          <w:sz w:val="24"/>
-          <w:szCs w:val="24"/>
-        </w:rPr>
-      </w:pPr>
-    </w:p>
-    <w:p>
-      <w:pPr>
-        <w:pStyle w:val="ListParagraph"/>
-        <w:numPr>
-          <w:ilvl w:val="0"/>
-          <w:numId w:val="7"/>
-        </w:numPr>
-        <w:rPr>
-          <w:sz w:val="24"/>
-          <w:szCs w:val="24"/>
-        </w:rPr>
-      </w:pPr>
-      <w:r>
-        <w:rPr>
-          <w:sz w:val="24"/>
-          <w:szCs w:val="24"/>
-        </w:rPr>
-        <w:t xml:space="preserve">Actor – Usecase: </w:t>
-      </w:r>
-    </w:p>
-    <w:p>
-      <w:pPr>
-        <w:pStyle w:val="ListParagraph"/>
-        <w:numPr>
-          <w:ilvl w:val="0"/>
-          <w:numId w:val="11"/>
-        </w:numPr>
-        <w:rPr>
-          <w:sz w:val="24"/>
-          <w:szCs w:val="24"/>
-        </w:rPr>
-      </w:pPr>
-      <w:r>
-        <w:rPr>
-          <w:sz w:val="24"/>
-          <w:szCs w:val="24"/>
-        </w:rPr>
-        <w:t>User:</w:t>
-      </w:r>
-    </w:p>
-    <w:p>
-      <w:pPr>
-        <w:pStyle w:val="ListParagraph"/>
-        <w:numPr>
-          <w:ilvl w:val="0"/>
-          <w:numId w:val="4"/>
-        </w:numPr>
-        <w:rPr>
-          <w:sz w:val="24"/>
-          <w:szCs w:val="24"/>
-        </w:rPr>
-      </w:pPr>
-      <w:r>
-        <w:rPr>
-          <w:sz w:val="24"/>
-          <w:szCs w:val="24"/>
-        </w:rPr>
-        <w:t>Đăng ký, đăng nhập.</w:t>
-      </w:r>
-    </w:p>
-    <w:p>
-      <w:pPr>
-        <w:pStyle w:val="ListParagraph"/>
-        <w:numPr>
-          <w:ilvl w:val="0"/>
-          <w:numId w:val="4"/>
-        </w:numPr>
-        <w:rPr>
-          <w:sz w:val="24"/>
-          <w:szCs w:val="24"/>
-        </w:rPr>
-      </w:pPr>
-      <w:r>
-        <w:rPr>
-          <w:sz w:val="24"/>
-          <w:szCs w:val="24"/>
-        </w:rPr>
-        <w:t>Xem thông tin cơ bản trên website như các khóa học, tin tức, sản phẩm.</w:t>
-      </w:r>
-    </w:p>
-    <w:p>
-      <w:pPr>
-        <w:pStyle w:val="ListParagraph"/>
-        <w:numPr>
-          <w:ilvl w:val="0"/>
-          <w:numId w:val="11"/>
-        </w:numPr>
-        <w:rPr>
-          <w:sz w:val="24"/>
-          <w:szCs w:val="24"/>
-        </w:rPr>
-      </w:pPr>
-      <w:r>
-        <w:rPr>
-          <w:sz w:val="24"/>
-          <w:szCs w:val="24"/>
-        </w:rPr>
-        <w:t>Quản ý</w:t>
-      </w:r>
-    </w:p>
-    <w:p>
-      <w:pPr>
-        <w:pStyle w:val="ListParagraph"/>
-        <w:numPr>
-          <w:ilvl w:val="0"/>
-          <w:numId w:val="4"/>
-        </w:numPr>
-        <w:rPr>
-          <w:sz w:val="24"/>
-          <w:szCs w:val="24"/>
-        </w:rPr>
-      </w:pPr>
-      <w:r>
-        <w:rPr>
-          <w:sz w:val="24"/>
-          <w:szCs w:val="24"/>
-        </w:rPr>
-        <w:t>Thêm sửa xóa user</w:t>
-      </w:r>
-      <w:r>
-        <w:rPr>
-          <w:sz w:val="24"/>
-          <w:szCs w:val="24"/>
-        </w:rPr>
-        <w:t>.</w:t>
-      </w:r>
-    </w:p>
-    <w:p>
-      <w:pPr>
-        <w:pStyle w:val="ListParagraph"/>
-        <w:numPr>
-          <w:ilvl w:val="0"/>
-          <w:numId w:val="4"/>
-        </w:numPr>
-        <w:rPr>
-          <w:sz w:val="24"/>
-          <w:szCs w:val="24"/>
-        </w:rPr>
-      </w:pPr>
-      <w:r>
-        <w:rPr>
-          <w:sz w:val="24"/>
-          <w:szCs w:val="24"/>
-        </w:rPr>
-        <w:t>Tạo, sửa xóa khóa học.</w:t>
-      </w:r>
-    </w:p>
-    <w:p>
-      <w:pPr>
-        <w:pStyle w:val="ListParagraph"/>
-        <w:numPr>
-          <w:ilvl w:val="0"/>
-          <w:numId w:val="4"/>
-        </w:numPr>
-        <w:rPr>
-          <w:sz w:val="24"/>
-          <w:szCs w:val="24"/>
-        </w:rPr>
-      </w:pPr>
-      <w:r>
-        <w:rPr>
-          <w:sz w:val="24"/>
-          <w:szCs w:val="24"/>
-        </w:rPr>
-        <w:t xml:space="preserve">Thêm, sửa xóa, </w:t>
-      </w:r>
-      <w:proofErr w:type="gramStart"/>
-      <w:r>
-        <w:rPr>
-          <w:sz w:val="24"/>
-          <w:szCs w:val="24"/>
-        </w:rPr>
-        <w:t>đẩy  bài</w:t>
-      </w:r>
-      <w:proofErr w:type="gramEnd"/>
-      <w:r>
-        <w:rPr>
-          <w:sz w:val="24"/>
-          <w:szCs w:val="24"/>
-        </w:rPr>
-        <w:t xml:space="preserve"> viết.</w:t>
-      </w:r>
-    </w:p>
-    <w:p>
-      <w:pPr>
-        <w:pStyle w:val="ListParagraph"/>
-        <w:numPr>
-          <w:ilvl w:val="0"/>
-          <w:numId w:val="4"/>
-        </w:numPr>
-        <w:rPr>
-          <w:sz w:val="24"/>
-          <w:szCs w:val="24"/>
-        </w:rPr>
-      </w:pPr>
-      <w:r>
-        <w:rPr>
-          <w:sz w:val="24"/>
-          <w:szCs w:val="24"/>
-        </w:rPr>
-        <w:t>Tạo báo cáo.</w:t>
-      </w:r>
-    </w:p>
-    <w:p>
-      <w:pPr>
-        <w:pStyle w:val="ListParagraph"/>
-        <w:numPr>
-          <w:ilvl w:val="0"/>
-          <w:numId w:val="4"/>
-        </w:numPr>
-        <w:rPr>
-          <w:sz w:val="24"/>
-          <w:szCs w:val="24"/>
-        </w:rPr>
-      </w:pPr>
-      <w:r>
-        <w:rPr>
-          <w:sz w:val="24"/>
-          <w:szCs w:val="24"/>
-        </w:rPr>
-        <w:t>Thêm, sửa, xóa sản phẩm.</w:t>
-      </w:r>
-    </w:p>
-    <w:p>
-      <w:pPr>
-        <w:pStyle w:val="ListParagraph"/>
-        <w:numPr>
-          <w:ilvl w:val="0"/>
-          <w:numId w:val="4"/>
-        </w:numPr>
-        <w:rPr>
-          <w:sz w:val="24"/>
-          <w:szCs w:val="24"/>
-        </w:rPr>
-      </w:pPr>
-      <w:r>
-        <w:rPr>
-          <w:sz w:val="24"/>
-          <w:szCs w:val="24"/>
-        </w:rPr>
-        <w:t>Quản lý lịch làm việc của nhân viên.</w:t>
-      </w:r>
-    </w:p>
-    <w:p>
-      <w:pPr>
-        <w:pStyle w:val="ListParagraph"/>
-        <w:numPr>
-          <w:ilvl w:val="0"/>
-          <w:numId w:val="11"/>
-        </w:numPr>
-        <w:rPr>
-          <w:sz w:val="24"/>
-          <w:szCs w:val="24"/>
-        </w:rPr>
-      </w:pPr>
-      <w:r>
-        <w:rPr>
-          <w:sz w:val="24"/>
-          <w:szCs w:val="24"/>
-        </w:rPr>
-        <w:t>Nhân viên</w:t>
-      </w:r>
-    </w:p>
-    <w:p>
-      <w:pPr>
-        <w:pStyle w:val="ListParagraph"/>
-        <w:numPr>
-          <w:ilvl w:val="0"/>
-          <w:numId w:val="4"/>
-        </w:numPr>
-        <w:rPr>
-          <w:sz w:val="24"/>
-          <w:szCs w:val="24"/>
-        </w:rPr>
-      </w:pPr>
-      <w:r>
-        <w:rPr>
-          <w:sz w:val="24"/>
-          <w:szCs w:val="24"/>
-        </w:rPr>
-        <w:t>Nhập liệu thông tin khách hàng.</w:t>
-      </w:r>
-    </w:p>
-    <w:p>
-      <w:pPr>
-        <w:pStyle w:val="ListParagraph"/>
-        <w:numPr>
-          <w:ilvl w:val="0"/>
-          <w:numId w:val="4"/>
-        </w:numPr>
-        <w:rPr>
-          <w:sz w:val="24"/>
-          <w:szCs w:val="24"/>
-        </w:rPr>
-      </w:pPr>
-      <w:r>
-        <w:rPr>
-          <w:sz w:val="24"/>
-          <w:szCs w:val="24"/>
-        </w:rPr>
-        <w:t>Thêm học viên, sửa thông tin học viên.</w:t>
-      </w:r>
-    </w:p>
-    <w:p>
-      <w:pPr>
-        <w:pStyle w:val="ListParagraph"/>
-        <w:numPr>
-          <w:ilvl w:val="0"/>
-          <w:numId w:val="4"/>
-        </w:numPr>
-        <w:rPr>
-          <w:sz w:val="24"/>
-          <w:szCs w:val="24"/>
-        </w:rPr>
-      </w:pPr>
-      <w:r>
-        <w:rPr>
-          <w:sz w:val="24"/>
-          <w:szCs w:val="24"/>
-        </w:rPr>
-        <w:t>Trả lời thắc mắc của khách hàng trên website.</w:t>
-      </w:r>
-      <w:r>
-        <w:rPr>
-          <w:sz w:val="24"/>
-          <w:szCs w:val="24"/>
-        </w:rPr>
-        <w:t xml:space="preserve"> </w:t>
-      </w:r>
-    </w:p>
-    <w:p>
-      <w:pPr>
-        <w:pStyle w:val="ListParagraph"/>
-        <w:numPr>
-          <w:ilvl w:val="0"/>
-          <w:numId w:val="11"/>
-        </w:numPr>
-        <w:rPr>
-          <w:sz w:val="24"/>
-          <w:szCs w:val="24"/>
-        </w:rPr>
-      </w:pPr>
-      <w:r>
-        <w:rPr>
-          <w:sz w:val="24"/>
-          <w:szCs w:val="24"/>
-        </w:rPr>
-        <w:t>Học viên</w:t>
-      </w:r>
-    </w:p>
-    <w:p>
-      <w:pPr>
-        <w:pStyle w:val="ListParagraph"/>
-        <w:numPr>
-          <w:ilvl w:val="0"/>
-          <w:numId w:val="4"/>
-        </w:numPr>
-        <w:rPr>
-          <w:sz w:val="24"/>
-          <w:szCs w:val="24"/>
-        </w:rPr>
-      </w:pPr>
-      <w:r>
-        <w:rPr>
-          <w:sz w:val="24"/>
-          <w:szCs w:val="24"/>
-        </w:rPr>
-        <w:t>Xem thời khóa biểu luyện tập, xem thống kê cường độ luyện tập.</w:t>
-      </w:r>
-    </w:p>
-    <w:p>
-      <w:pPr>
-        <w:pStyle w:val="ListParagraph"/>
-        <w:numPr>
-          <w:ilvl w:val="0"/>
-          <w:numId w:val="4"/>
-        </w:numPr>
-        <w:rPr>
-          <w:sz w:val="24"/>
-          <w:szCs w:val="24"/>
-        </w:rPr>
-      </w:pPr>
-      <w:r>
-        <w:rPr>
-          <w:sz w:val="24"/>
-          <w:szCs w:val="24"/>
-        </w:rPr>
-        <w:t>Nhận thông báo của huấn luyện viên,</w:t>
-      </w:r>
-    </w:p>
-    <w:p>
-      <w:pPr>
-        <w:pStyle w:val="ListParagraph"/>
-        <w:numPr>
-          <w:ilvl w:val="0"/>
-          <w:numId w:val="4"/>
-        </w:numPr>
-        <w:rPr>
-          <w:sz w:val="24"/>
-          <w:szCs w:val="24"/>
-        </w:rPr>
-      </w:pPr>
-      <w:r>
-        <w:rPr>
-          <w:sz w:val="24"/>
-          <w:szCs w:val="24"/>
-        </w:rPr>
-        <w:t>Mua hàng trên website.</w:t>
-      </w:r>
-    </w:p>
-    <w:p>
-      <w:pPr>
-        <w:pStyle w:val="ListParagraph"/>
-        <w:numPr>
-          <w:ilvl w:val="0"/>
-          <w:numId w:val="11"/>
-        </w:numPr>
-        <w:rPr>
-          <w:sz w:val="24"/>
-          <w:szCs w:val="24"/>
-        </w:rPr>
-      </w:pPr>
-      <w:r>
-        <w:rPr>
-          <w:sz w:val="24"/>
-          <w:szCs w:val="24"/>
-        </w:rPr>
-        <w:t>Huấn luyện viên</w:t>
-      </w:r>
-    </w:p>
-    <w:p>
-      <w:pPr>
-        <w:pStyle w:val="ListParagraph"/>
-        <w:numPr>
-          <w:ilvl w:val="0"/>
-          <w:numId w:val="4"/>
-        </w:numPr>
-        <w:rPr>
-          <w:sz w:val="24"/>
-          <w:szCs w:val="24"/>
-        </w:rPr>
-      </w:pPr>
-      <w:r>
-        <w:rPr>
-          <w:sz w:val="24"/>
-          <w:szCs w:val="24"/>
-        </w:rPr>
-        <w:t>Xem thời khóa biểu huấn luyện.</w:t>
-      </w:r>
-    </w:p>
-    <w:p>
-      <w:pPr>
-        <w:pStyle w:val="ListParagraph"/>
-        <w:numPr>
-          <w:ilvl w:val="0"/>
-          <w:numId w:val="4"/>
-        </w:numPr>
-        <w:rPr>
-          <w:sz w:val="24"/>
-          <w:szCs w:val="24"/>
-        </w:rPr>
-      </w:pPr>
-      <w:r>
-        <w:rPr>
-          <w:sz w:val="24"/>
-          <w:szCs w:val="24"/>
-        </w:rPr>
-        <w:t>Tạo TKB cho học viên, chỉnh sửa.</w:t>
-      </w:r>
-    </w:p>
-    <w:p>
-      <w:pPr>
-        <w:pStyle w:val="ListParagraph"/>
-        <w:numPr>
-          <w:ilvl w:val="0"/>
-          <w:numId w:val="4"/>
-        </w:numPr>
-        <w:rPr>
-          <w:sz w:val="24"/>
-          <w:szCs w:val="24"/>
-        </w:rPr>
-      </w:pPr>
-      <w:r>
-        <w:rPr>
-          <w:sz w:val="24"/>
-          <w:szCs w:val="24"/>
-        </w:rPr>
-        <w:t>Nhận và gởi thông báo cho học viên.</w:t>
-      </w:r>
-    </w:p>
-    <w:p>
-      <w:pPr>
-        <w:pStyle w:val="ListParagraph"/>
-        <w:numPr>
-          <w:ilvl w:val="0"/>
-          <w:numId w:val="4"/>
-        </w:numPr>
-        <w:rPr>
-          <w:sz w:val="24"/>
-          <w:szCs w:val="24"/>
-        </w:rPr>
-      </w:pPr>
-      <w:r>
-        <w:rPr>
-          <w:sz w:val="24"/>
-          <w:szCs w:val="24"/>
-        </w:rPr>
-        <w:t>Mua hàng trên website.</w:t>
+        <w:rPr>
+          <w:sz w:val="24"/>
+          <w:szCs w:val="24"/>
+        </w:rPr>
+      </w:pPr>
+      <w:r>
+        <w:rPr>
+          <w:sz w:val="24"/>
+          <w:szCs w:val="24"/>
+        </w:rPr>
+        <w:t>Học viên khi tìm hiểu thông tin khóa học sẽ chọn vào khóa học, chọn thời gian học, sau đó đồng ý . Tương tự như khách hàng mua, nhưng học viên được nhận các ưu tùy vào thời gian đã học của học viên được lưu trong database, hệ thống sẽ lưu thông tin và tính tổng tiền trừ đi tiền ưu đãi và hiện lên thong tin cho học viên.Nếu học viên muốn mua thêm quay lại bước ban đầu.</w:t>
       </w:r>
       <w:bookmarkStart w:id="0" w:name="_GoBack"/>
       <w:bookmarkEnd w:id="0"/>
+    </w:p>
+    <w:p>
+      <w:pPr>
+        <w:pStyle w:val="ListParagraph"/>
+        <w:ind w:left="1440"/>
+        <w:rPr>
+          <w:sz w:val="24"/>
+          <w:szCs w:val="24"/>
+        </w:rPr>
+      </w:pPr>
+    </w:p>
+    <w:p>
+      <w:pPr>
+        <w:pStyle w:val="ListParagraph"/>
+        <w:numPr>
+          <w:ilvl w:val="0"/>
+          <w:numId w:val="7"/>
+        </w:numPr>
+        <w:rPr>
+          <w:sz w:val="24"/>
+          <w:szCs w:val="24"/>
+        </w:rPr>
+      </w:pPr>
+      <w:r>
+        <w:rPr>
+          <w:sz w:val="24"/>
+          <w:szCs w:val="24"/>
+        </w:rPr>
+        <w:t xml:space="preserve">Actor – Usecase: </w:t>
+      </w:r>
+    </w:p>
+    <w:p>
+      <w:pPr>
+        <w:pStyle w:val="ListParagraph"/>
+        <w:numPr>
+          <w:ilvl w:val="0"/>
+          <w:numId w:val="11"/>
+        </w:numPr>
+        <w:rPr>
+          <w:sz w:val="24"/>
+          <w:szCs w:val="24"/>
+        </w:rPr>
+      </w:pPr>
+      <w:r>
+        <w:rPr>
+          <w:sz w:val="24"/>
+          <w:szCs w:val="24"/>
+        </w:rPr>
+        <w:t>User:</w:t>
+      </w:r>
+    </w:p>
+    <w:p>
+      <w:pPr>
+        <w:pStyle w:val="ListParagraph"/>
+        <w:numPr>
+          <w:ilvl w:val="0"/>
+          <w:numId w:val="4"/>
+        </w:numPr>
+        <w:rPr>
+          <w:sz w:val="24"/>
+          <w:szCs w:val="24"/>
+        </w:rPr>
+      </w:pPr>
+      <w:r>
+        <w:rPr>
+          <w:sz w:val="24"/>
+          <w:szCs w:val="24"/>
+        </w:rPr>
+        <w:t>Đăng ký, đăng nhập.</w:t>
+      </w:r>
+    </w:p>
+    <w:p>
+      <w:pPr>
+        <w:pStyle w:val="ListParagraph"/>
+        <w:numPr>
+          <w:ilvl w:val="0"/>
+          <w:numId w:val="4"/>
+        </w:numPr>
+        <w:rPr>
+          <w:sz w:val="24"/>
+          <w:szCs w:val="24"/>
+        </w:rPr>
+      </w:pPr>
+      <w:r>
+        <w:rPr>
+          <w:sz w:val="24"/>
+          <w:szCs w:val="24"/>
+        </w:rPr>
+        <w:t>Xem thông tin cơ bản trên website như các khóa học, tin tức, sản phẩm.</w:t>
+      </w:r>
+    </w:p>
+    <w:p>
+      <w:pPr>
+        <w:pStyle w:val="ListParagraph"/>
+        <w:numPr>
+          <w:ilvl w:val="0"/>
+          <w:numId w:val="11"/>
+        </w:numPr>
+        <w:rPr>
+          <w:sz w:val="24"/>
+          <w:szCs w:val="24"/>
+        </w:rPr>
+      </w:pPr>
+      <w:r>
+        <w:rPr>
+          <w:sz w:val="24"/>
+          <w:szCs w:val="24"/>
+        </w:rPr>
+        <w:t>Quản ý</w:t>
+      </w:r>
+    </w:p>
+    <w:p>
+      <w:pPr>
+        <w:pStyle w:val="ListParagraph"/>
+        <w:numPr>
+          <w:ilvl w:val="0"/>
+          <w:numId w:val="4"/>
+        </w:numPr>
+        <w:rPr>
+          <w:sz w:val="24"/>
+          <w:szCs w:val="24"/>
+        </w:rPr>
+      </w:pPr>
+      <w:r>
+        <w:rPr>
+          <w:sz w:val="24"/>
+          <w:szCs w:val="24"/>
+        </w:rPr>
+        <w:t>Thêm sửa xóa user</w:t>
+      </w:r>
+      <w:r>
+        <w:rPr>
+          <w:sz w:val="24"/>
+          <w:szCs w:val="24"/>
+        </w:rPr>
+        <w:t>.</w:t>
+      </w:r>
+    </w:p>
+    <w:p>
+      <w:pPr>
+        <w:pStyle w:val="ListParagraph"/>
+        <w:numPr>
+          <w:ilvl w:val="0"/>
+          <w:numId w:val="4"/>
+        </w:numPr>
+        <w:rPr>
+          <w:sz w:val="24"/>
+          <w:szCs w:val="24"/>
+        </w:rPr>
+      </w:pPr>
+      <w:r>
+        <w:rPr>
+          <w:sz w:val="24"/>
+          <w:szCs w:val="24"/>
+        </w:rPr>
+        <w:t>Tạo, sửa xóa khóa học.</w:t>
+      </w:r>
+    </w:p>
+    <w:p>
+      <w:pPr>
+        <w:pStyle w:val="ListParagraph"/>
+        <w:numPr>
+          <w:ilvl w:val="0"/>
+          <w:numId w:val="4"/>
+        </w:numPr>
+        <w:rPr>
+          <w:sz w:val="24"/>
+          <w:szCs w:val="24"/>
+        </w:rPr>
+      </w:pPr>
+      <w:r>
+        <w:rPr>
+          <w:sz w:val="24"/>
+          <w:szCs w:val="24"/>
+        </w:rPr>
+        <w:t>Thêm, sửa xóa, đẩy  bài viết.</w:t>
+      </w:r>
+    </w:p>
+    <w:p>
+      <w:pPr>
+        <w:pStyle w:val="ListParagraph"/>
+        <w:numPr>
+          <w:ilvl w:val="0"/>
+          <w:numId w:val="4"/>
+        </w:numPr>
+        <w:rPr>
+          <w:sz w:val="24"/>
+          <w:szCs w:val="24"/>
+        </w:rPr>
+      </w:pPr>
+      <w:r>
+        <w:rPr>
+          <w:sz w:val="24"/>
+          <w:szCs w:val="24"/>
+        </w:rPr>
+        <w:t>Tạo báo cáo.</w:t>
+      </w:r>
+    </w:p>
+    <w:p>
+      <w:pPr>
+        <w:pStyle w:val="ListParagraph"/>
+        <w:numPr>
+          <w:ilvl w:val="0"/>
+          <w:numId w:val="4"/>
+        </w:numPr>
+        <w:rPr>
+          <w:sz w:val="24"/>
+          <w:szCs w:val="24"/>
+        </w:rPr>
+      </w:pPr>
+      <w:r>
+        <w:rPr>
+          <w:sz w:val="24"/>
+          <w:szCs w:val="24"/>
+        </w:rPr>
+        <w:t>Thêm, sửa, xóa sản phẩm.</w:t>
+      </w:r>
+    </w:p>
+    <w:p>
+      <w:pPr>
+        <w:pStyle w:val="ListParagraph"/>
+        <w:numPr>
+          <w:ilvl w:val="0"/>
+          <w:numId w:val="4"/>
+        </w:numPr>
+        <w:rPr>
+          <w:sz w:val="24"/>
+          <w:szCs w:val="24"/>
+        </w:rPr>
+      </w:pPr>
+      <w:r>
+        <w:rPr>
+          <w:sz w:val="24"/>
+          <w:szCs w:val="24"/>
+        </w:rPr>
+        <w:t>Quản lý lịch làm việc của nhân viên.</w:t>
+      </w:r>
+    </w:p>
+    <w:p>
+      <w:pPr>
+        <w:pStyle w:val="ListParagraph"/>
+        <w:numPr>
+          <w:ilvl w:val="0"/>
+          <w:numId w:val="11"/>
+        </w:numPr>
+        <w:rPr>
+          <w:sz w:val="24"/>
+          <w:szCs w:val="24"/>
+        </w:rPr>
+      </w:pPr>
+      <w:r>
+        <w:rPr>
+          <w:sz w:val="24"/>
+          <w:szCs w:val="24"/>
+        </w:rPr>
+        <w:t>Nhân viên</w:t>
+      </w:r>
+    </w:p>
+    <w:p>
+      <w:pPr>
+        <w:pStyle w:val="ListParagraph"/>
+        <w:numPr>
+          <w:ilvl w:val="0"/>
+          <w:numId w:val="4"/>
+        </w:numPr>
+        <w:rPr>
+          <w:sz w:val="24"/>
+          <w:szCs w:val="24"/>
+        </w:rPr>
+      </w:pPr>
+      <w:r>
+        <w:rPr>
+          <w:sz w:val="24"/>
+          <w:szCs w:val="24"/>
+        </w:rPr>
+        <w:t>Nhập liệu thông tin khách hàng.</w:t>
+      </w:r>
+    </w:p>
+    <w:p>
+      <w:pPr>
+        <w:pStyle w:val="ListParagraph"/>
+        <w:numPr>
+          <w:ilvl w:val="0"/>
+          <w:numId w:val="4"/>
+        </w:numPr>
+        <w:rPr>
+          <w:sz w:val="24"/>
+          <w:szCs w:val="24"/>
+        </w:rPr>
+      </w:pPr>
+      <w:r>
+        <w:rPr>
+          <w:sz w:val="24"/>
+          <w:szCs w:val="24"/>
+        </w:rPr>
+        <w:t>Thêm học viên, sửa thông tin học viên.</w:t>
+      </w:r>
+    </w:p>
+    <w:p>
+      <w:pPr>
+        <w:pStyle w:val="ListParagraph"/>
+        <w:numPr>
+          <w:ilvl w:val="0"/>
+          <w:numId w:val="4"/>
+        </w:numPr>
+        <w:rPr>
+          <w:sz w:val="24"/>
+          <w:szCs w:val="24"/>
+        </w:rPr>
+      </w:pPr>
+      <w:r>
+        <w:rPr>
+          <w:sz w:val="24"/>
+          <w:szCs w:val="24"/>
+        </w:rPr>
+        <w:t>Trả lời thắc mắc của khách hàng trên website.</w:t>
+      </w:r>
+      <w:r>
+        <w:rPr>
+          <w:sz w:val="24"/>
+          <w:szCs w:val="24"/>
+        </w:rPr>
+        <w:t xml:space="preserve"> </w:t>
+      </w:r>
+    </w:p>
+    <w:p>
+      <w:pPr>
+        <w:pStyle w:val="ListParagraph"/>
+        <w:numPr>
+          <w:ilvl w:val="0"/>
+          <w:numId w:val="11"/>
+        </w:numPr>
+        <w:rPr>
+          <w:sz w:val="24"/>
+          <w:szCs w:val="24"/>
+        </w:rPr>
+      </w:pPr>
+      <w:r>
+        <w:rPr>
+          <w:sz w:val="24"/>
+          <w:szCs w:val="24"/>
+        </w:rPr>
+        <w:t>Học viên</w:t>
+      </w:r>
+    </w:p>
+    <w:p>
+      <w:pPr>
+        <w:pStyle w:val="ListParagraph"/>
+        <w:numPr>
+          <w:ilvl w:val="0"/>
+          <w:numId w:val="4"/>
+        </w:numPr>
+        <w:rPr>
+          <w:sz w:val="24"/>
+          <w:szCs w:val="24"/>
+        </w:rPr>
+      </w:pPr>
+      <w:r>
+        <w:rPr>
+          <w:sz w:val="24"/>
+          <w:szCs w:val="24"/>
+        </w:rPr>
+        <w:t>Xem thời khóa biểu luyện tập, xem thống kê cường độ luyện tập.</w:t>
+      </w:r>
+    </w:p>
+    <w:p>
+      <w:pPr>
+        <w:pStyle w:val="ListParagraph"/>
+        <w:numPr>
+          <w:ilvl w:val="0"/>
+          <w:numId w:val="4"/>
+        </w:numPr>
+        <w:rPr>
+          <w:sz w:val="24"/>
+          <w:szCs w:val="24"/>
+        </w:rPr>
+      </w:pPr>
+      <w:r>
+        <w:rPr>
+          <w:sz w:val="24"/>
+          <w:szCs w:val="24"/>
+        </w:rPr>
+        <w:t>Nhận thông báo của huấn luyện viên,</w:t>
+      </w:r>
+    </w:p>
+    <w:p>
+      <w:pPr>
+        <w:pStyle w:val="ListParagraph"/>
+        <w:numPr>
+          <w:ilvl w:val="0"/>
+          <w:numId w:val="4"/>
+        </w:numPr>
+        <w:rPr>
+          <w:sz w:val="24"/>
+          <w:szCs w:val="24"/>
+        </w:rPr>
+      </w:pPr>
+      <w:r>
+        <w:rPr>
+          <w:sz w:val="24"/>
+          <w:szCs w:val="24"/>
+        </w:rPr>
+        <w:t>Mua hàng trên website.</w:t>
+      </w:r>
+    </w:p>
+    <w:p>
+      <w:pPr>
+        <w:pStyle w:val="ListParagraph"/>
+        <w:numPr>
+          <w:ilvl w:val="0"/>
+          <w:numId w:val="11"/>
+        </w:numPr>
+        <w:rPr>
+          <w:sz w:val="24"/>
+          <w:szCs w:val="24"/>
+        </w:rPr>
+      </w:pPr>
+      <w:r>
+        <w:rPr>
+          <w:sz w:val="24"/>
+          <w:szCs w:val="24"/>
+        </w:rPr>
+        <w:t>Huấn luyện viên</w:t>
+      </w:r>
+    </w:p>
+    <w:p>
+      <w:pPr>
+        <w:pStyle w:val="ListParagraph"/>
+        <w:numPr>
+          <w:ilvl w:val="0"/>
+          <w:numId w:val="4"/>
+        </w:numPr>
+        <w:rPr>
+          <w:sz w:val="24"/>
+          <w:szCs w:val="24"/>
+        </w:rPr>
+      </w:pPr>
+      <w:r>
+        <w:rPr>
+          <w:sz w:val="24"/>
+          <w:szCs w:val="24"/>
+        </w:rPr>
+        <w:t>Xem thời khóa biểu huấn luyện.</w:t>
+      </w:r>
+    </w:p>
+    <w:p>
+      <w:pPr>
+        <w:pStyle w:val="ListParagraph"/>
+        <w:numPr>
+          <w:ilvl w:val="0"/>
+          <w:numId w:val="4"/>
+        </w:numPr>
+        <w:rPr>
+          <w:sz w:val="24"/>
+          <w:szCs w:val="24"/>
+        </w:rPr>
+      </w:pPr>
+      <w:r>
+        <w:rPr>
+          <w:sz w:val="24"/>
+          <w:szCs w:val="24"/>
+        </w:rPr>
+        <w:t>Tạo TKB cho học viên, chỉnh sửa.</w:t>
+      </w:r>
+    </w:p>
+    <w:p>
+      <w:pPr>
+        <w:pStyle w:val="ListParagraph"/>
+        <w:numPr>
+          <w:ilvl w:val="0"/>
+          <w:numId w:val="4"/>
+        </w:numPr>
+        <w:rPr>
+          <w:sz w:val="24"/>
+          <w:szCs w:val="24"/>
+        </w:rPr>
+      </w:pPr>
+      <w:r>
+        <w:rPr>
+          <w:sz w:val="24"/>
+          <w:szCs w:val="24"/>
+        </w:rPr>
+        <w:t>Nhận và gởi thông báo cho học viên.</w:t>
+      </w:r>
+    </w:p>
+    <w:p>
+      <w:pPr>
+        <w:pStyle w:val="ListParagraph"/>
+        <w:numPr>
+          <w:ilvl w:val="0"/>
+          <w:numId w:val="4"/>
+        </w:numPr>
+        <w:rPr>
+          <w:sz w:val="24"/>
+          <w:szCs w:val="24"/>
+        </w:rPr>
+      </w:pPr>
+      <w:r>
+        <w:rPr>
+          <w:sz w:val="24"/>
+          <w:szCs w:val="24"/>
+        </w:rPr>
+        <w:t>Mua hàng trên website.</w:t>
+      </w:r>
     </w:p>
     <w:p>
       <w:pPr>
@@ -1870,8 +1692,8 @@
 </file>
 
 <file path=word/numbering.xml><?xml version="1.0" encoding="utf-8"?>
-<w:numbering xmlns:wpc="http://schemas.microsoft.com/office/word/2010/wordprocessingCanvas" xmlns:cx="http://schemas.microsoft.com/office/drawing/2014/chartex" xmlns:mc="http://schemas.openxmlformats.org/markup-compatibility/2006" xmlns:o="urn:schemas-microsoft-com:office:office" xmlns:r="http://schemas.openxmlformats.org/officeDocument/2006/relationships" xmlns:m="http://schemas.openxmlformats.org/officeDocument/2006/math" xmlns:v="urn:schemas-microsoft-com:vml" xmlns:wp14="http://schemas.microsoft.com/office/word/2010/wordprocessingDrawing" xmlns:wp="http://schemas.openxmlformats.org/drawingml/2006/wordprocessingDrawing" xmlns:w10="urn:schemas-microsoft-com:office:word" xmlns:w="http://schemas.openxmlformats.org/wordprocessingml/2006/main" xmlns:w14="http://schemas.microsoft.com/office/word/2010/wordml" xmlns:w15="http://schemas.microsoft.com/office/word/2012/wordml" xmlns:w16se="http://schemas.microsoft.com/office/word/2015/wordml/symex" xmlns:wpg="http://schemas.microsoft.com/office/word/2010/wordprocessingGroup" xmlns:wpi="http://schemas.microsoft.com/office/word/2010/wordprocessingInk" xmlns:wne="http://schemas.microsoft.com/office/word/2006/wordml" xmlns:wps="http://schemas.microsoft.com/office/word/2010/wordprocessingShape" mc:Ignorable="w14 w15 w16se wp14">
-  <w:abstractNum w:abstractNumId="0" w15:restartNumberingAfterBreak="0">
+<w:numbering xmlns:wpc="http://schemas.microsoft.com/office/word/2010/wordprocessingCanvas" xmlns:mc="http://schemas.openxmlformats.org/markup-compatibility/2006" xmlns:o="urn:schemas-microsoft-com:office:office" xmlns:r="http://schemas.openxmlformats.org/officeDocument/2006/relationships" xmlns:m="http://schemas.openxmlformats.org/officeDocument/2006/math" xmlns:v="urn:schemas-microsoft-com:vml" xmlns:wp14="http://schemas.microsoft.com/office/word/2010/wordprocessingDrawing" xmlns:wp="http://schemas.openxmlformats.org/drawingml/2006/wordprocessingDrawing" xmlns:w10="urn:schemas-microsoft-com:office:word" xmlns:w="http://schemas.openxmlformats.org/wordprocessingml/2006/main" xmlns:w14="http://schemas.microsoft.com/office/word/2010/wordml" xmlns:wpg="http://schemas.microsoft.com/office/word/2010/wordprocessingGroup" xmlns:wpi="http://schemas.microsoft.com/office/word/2010/wordprocessingInk" xmlns:wne="http://schemas.microsoft.com/office/word/2006/wordml" xmlns:wps="http://schemas.microsoft.com/office/word/2010/wordprocessingShape" mc:Ignorable="w14 wp14">
+  <w:abstractNum w:abstractNumId="0">
     <w:nsid w:val="02995038"/>
     <w:multiLevelType w:val="hybridMultilevel"/>
     <w:tmpl w:val="8E04B65E"/>
@@ -1960,7 +1782,7 @@
       </w:pPr>
     </w:lvl>
   </w:abstractNum>
-  <w:abstractNum w:abstractNumId="1" w15:restartNumberingAfterBreak="0">
+  <w:abstractNum w:abstractNumId="1">
     <w:nsid w:val="16561B8B"/>
     <w:multiLevelType w:val="hybridMultilevel"/>
     <w:tmpl w:val="324CFED0"/>
@@ -2072,7 +1894,7 @@
       </w:rPr>
     </w:lvl>
   </w:abstractNum>
-  <w:abstractNum w:abstractNumId="2" w15:restartNumberingAfterBreak="0">
+  <w:abstractNum w:abstractNumId="2">
     <w:nsid w:val="21CB2519"/>
     <w:multiLevelType w:val="hybridMultilevel"/>
     <w:tmpl w:val="DF30DCA2"/>
@@ -2158,7 +1980,7 @@
       </w:pPr>
     </w:lvl>
   </w:abstractNum>
-  <w:abstractNum w:abstractNumId="3" w15:restartNumberingAfterBreak="0">
+  <w:abstractNum w:abstractNumId="3">
     <w:nsid w:val="22850734"/>
     <w:multiLevelType w:val="hybridMultilevel"/>
     <w:tmpl w:val="60B8D024"/>
@@ -2247,7 +2069,7 @@
       </w:pPr>
     </w:lvl>
   </w:abstractNum>
-  <w:abstractNum w:abstractNumId="4" w15:restartNumberingAfterBreak="0">
+  <w:abstractNum w:abstractNumId="4">
     <w:nsid w:val="383B69B5"/>
     <w:multiLevelType w:val="hybridMultilevel"/>
     <w:tmpl w:val="CC707E0A"/>
@@ -2336,7 +2158,7 @@
       </w:pPr>
     </w:lvl>
   </w:abstractNum>
-  <w:abstractNum w:abstractNumId="5" w15:restartNumberingAfterBreak="0">
+  <w:abstractNum w:abstractNumId="5">
     <w:nsid w:val="415174E1"/>
     <w:multiLevelType w:val="hybridMultilevel"/>
     <w:tmpl w:val="6BD06B4E"/>
@@ -2425,7 +2247,7 @@
       </w:pPr>
     </w:lvl>
   </w:abstractNum>
-  <w:abstractNum w:abstractNumId="6" w15:restartNumberingAfterBreak="0">
+  <w:abstractNum w:abstractNumId="6">
     <w:nsid w:val="45311B73"/>
     <w:multiLevelType w:val="hybridMultilevel"/>
     <w:tmpl w:val="1738473E"/>
@@ -2538,7 +2360,7 @@
       </w:rPr>
     </w:lvl>
   </w:abstractNum>
-  <w:abstractNum w:abstractNumId="7" w15:restartNumberingAfterBreak="0">
+  <w:abstractNum w:abstractNumId="7">
     <w:nsid w:val="4D3002D5"/>
     <w:multiLevelType w:val="hybridMultilevel"/>
     <w:tmpl w:val="801C3F46"/>
@@ -2627,7 +2449,7 @@
       </w:pPr>
     </w:lvl>
   </w:abstractNum>
-  <w:abstractNum w:abstractNumId="8" w15:restartNumberingAfterBreak="0">
+  <w:abstractNum w:abstractNumId="8">
     <w:nsid w:val="52553F90"/>
     <w:multiLevelType w:val="hybridMultilevel"/>
     <w:tmpl w:val="0F2E929A"/>
@@ -2740,7 +2562,7 @@
       </w:rPr>
     </w:lvl>
   </w:abstractNum>
-  <w:abstractNum w:abstractNumId="9" w15:restartNumberingAfterBreak="0">
+  <w:abstractNum w:abstractNumId="9">
     <w:nsid w:val="64642CD4"/>
     <w:multiLevelType w:val="hybridMultilevel"/>
     <w:tmpl w:val="E75EA3A4"/>
@@ -2829,7 +2651,7 @@
       </w:pPr>
     </w:lvl>
   </w:abstractNum>
-  <w:abstractNum w:abstractNumId="10" w15:restartNumberingAfterBreak="0">
+  <w:abstractNum w:abstractNumId="10">
     <w:nsid w:val="71801D44"/>
     <w:multiLevelType w:val="hybridMultilevel"/>
     <w:tmpl w:val="E12E4E20"/>
@@ -2915,7 +2737,7 @@
       </w:pPr>
     </w:lvl>
   </w:abstractNum>
-  <w:abstractNum w:abstractNumId="11" w15:restartNumberingAfterBreak="0">
+  <w:abstractNum w:abstractNumId="11">
     <w:nsid w:val="75A91912"/>
     <w:multiLevelType w:val="hybridMultilevel"/>
     <w:tmpl w:val="2EE0B294"/>
@@ -3028,7 +2850,7 @@
       </w:rPr>
     </w:lvl>
   </w:abstractNum>
-  <w:abstractNum w:abstractNumId="12" w15:restartNumberingAfterBreak="0">
+  <w:abstractNum w:abstractNumId="12">
     <w:nsid w:val="7B007BE8"/>
     <w:multiLevelType w:val="hybridMultilevel"/>
     <w:tmpl w:val="9D926034"/>
@@ -3157,7 +2979,7 @@
 </file>
 
 <file path=word/styles.xml><?xml version="1.0" encoding="utf-8"?>
-<w:styles xmlns:mc="http://schemas.openxmlformats.org/markup-compatibility/2006" xmlns:r="http://schemas.openxmlformats.org/officeDocument/2006/relationships" xmlns:w="http://schemas.openxmlformats.org/wordprocessingml/2006/main" xmlns:w14="http://schemas.microsoft.com/office/word/2010/wordml" xmlns:w15="http://schemas.microsoft.com/office/word/2012/wordml" xmlns:w16se="http://schemas.microsoft.com/office/word/2015/wordml/symex" mc:Ignorable="w14 w15 w16se">
+<w:styles xmlns:mc="http://schemas.openxmlformats.org/markup-compatibility/2006" xmlns:r="http://schemas.openxmlformats.org/officeDocument/2006/relationships" xmlns:w="http://schemas.openxmlformats.org/wordprocessingml/2006/main" xmlns:w14="http://schemas.microsoft.com/office/word/2010/wordml" mc:Ignorable="w14">
   <w:docDefaults>
     <w:rPrDefault>
       <w:rPr>
@@ -3173,378 +2995,345 @@
       </w:pPr>
     </w:pPrDefault>
   </w:docDefaults>
-  <w:latentStyles w:defLockedState="0" w:defUIPriority="99" w:defSemiHidden="0" w:defUnhideWhenUsed="0" w:defQFormat="0" w:count="371">
-    <w:lsdException w:name="Normal" w:uiPriority="0" w:qFormat="1"/>
-    <w:lsdException w:name="heading 1" w:uiPriority="9" w:qFormat="1"/>
-    <w:lsdException w:name="heading 2" w:semiHidden="1" w:uiPriority="9" w:unhideWhenUsed="1" w:qFormat="1"/>
-    <w:lsdException w:name="heading 3" w:semiHidden="1" w:uiPriority="9" w:unhideWhenUsed="1" w:qFormat="1"/>
-    <w:lsdException w:name="heading 4" w:semiHidden="1" w:uiPriority="9" w:unhideWhenUsed="1" w:qFormat="1"/>
-    <w:lsdException w:name="heading 5" w:semiHidden="1" w:uiPriority="9" w:unhideWhenUsed="1" w:qFormat="1"/>
-    <w:lsdException w:name="heading 6" w:semiHidden="1" w:uiPriority="9" w:unhideWhenUsed="1" w:qFormat="1"/>
-    <w:lsdException w:name="heading 7" w:semiHidden="1" w:uiPriority="9" w:unhideWhenUsed="1" w:qFormat="1"/>
-    <w:lsdException w:name="heading 8" w:semiHidden="1" w:uiPriority="9" w:unhideWhenUsed="1" w:qFormat="1"/>
-    <w:lsdException w:name="heading 9" w:semiHidden="1" w:uiPriority="9" w:unhideWhenUsed="1" w:qFormat="1"/>
-    <w:lsdException w:name="index 1" w:semiHidden="1" w:unhideWhenUsed="1"/>
-    <w:lsdException w:name="index 2" w:semiHidden="1" w:unhideWhenUsed="1"/>
-    <w:lsdException w:name="index 3" w:semiHidden="1" w:unhideWhenUsed="1"/>
-    <w:lsdException w:name="index 4" w:semiHidden="1" w:unhideWhenUsed="1"/>
-    <w:lsdException w:name="index 5" w:semiHidden="1" w:unhideWhenUsed="1"/>
-    <w:lsdException w:name="index 6" w:semiHidden="1" w:unhideWhenUsed="1"/>
-    <w:lsdException w:name="index 7" w:semiHidden="1" w:unhideWhenUsed="1"/>
-    <w:lsdException w:name="index 8" w:semiHidden="1" w:unhideWhenUsed="1"/>
-    <w:lsdException w:name="index 9" w:semiHidden="1" w:unhideWhenUsed="1"/>
-    <w:lsdException w:name="toc 1" w:semiHidden="1" w:uiPriority="39" w:unhideWhenUsed="1"/>
-    <w:lsdException w:name="toc 2" w:semiHidden="1" w:uiPriority="39" w:unhideWhenUsed="1"/>
-    <w:lsdException w:name="toc 3" w:semiHidden="1" w:uiPriority="39" w:unhideWhenUsed="1"/>
-    <w:lsdException w:name="toc 4" w:semiHidden="1" w:uiPriority="39" w:unhideWhenUsed="1"/>
-    <w:lsdException w:name="toc 5" w:semiHidden="1" w:uiPriority="39" w:unhideWhenUsed="1"/>
-    <w:lsdException w:name="toc 6" w:semiHidden="1" w:uiPriority="39" w:unhideWhenUsed="1"/>
-    <w:lsdException w:name="toc 7" w:semiHidden="1" w:uiPriority="39" w:unhideWhenUsed="1"/>
-    <w:lsdException w:name="toc 8" w:semiHidden="1" w:uiPriority="39" w:unhideWhenUsed="1"/>
-    <w:lsdException w:name="toc 9" w:semiHidden="1" w:uiPriority="39" w:unhideWhenUsed="1"/>
-    <w:lsdException w:name="Normal Indent" w:semiHidden="1" w:unhideWhenUsed="1"/>
-    <w:lsdException w:name="footnote text" w:semiHidden="1" w:unhideWhenUsed="1"/>
-    <w:lsdException w:name="annotation text" w:semiHidden="1" w:unhideWhenUsed="1"/>
-    <w:lsdException w:name="header" w:semiHidden="1" w:unhideWhenUsed="1"/>
-    <w:lsdException w:name="footer" w:semiHidden="1" w:unhideWhenUsed="1"/>
-    <w:lsdException w:name="index heading" w:semiHidden="1" w:unhideWhenUsed="1"/>
-    <w:lsdException w:name="caption" w:semiHidden="1" w:uiPriority="35" w:unhideWhenUsed="1" w:qFormat="1"/>
-    <w:lsdException w:name="table of figures" w:semiHidden="1" w:unhideWhenUsed="1"/>
-    <w:lsdException w:name="envelope address" w:semiHidden="1" w:unhideWhenUsed="1"/>
-    <w:lsdException w:name="envelope return" w:semiHidden="1" w:unhideWhenUsed="1"/>
-    <w:lsdException w:name="footnote reference" w:semiHidden="1" w:unhideWhenUsed="1"/>
-    <w:lsdException w:name="annotation reference" w:semiHidden="1" w:unhideWhenUsed="1"/>
-    <w:lsdException w:name="line number" w:semiHidden="1" w:unhideWhenUsed="1"/>
-    <w:lsdException w:name="page number" w:semiHidden="1" w:unhideWhenUsed="1"/>
-    <w:lsdException w:name="endnote reference" w:semiHidden="1" w:unhideWhenUsed="1"/>
-    <w:lsdException w:name="endnote text" w:semiHidden="1" w:unhideWhenUsed="1"/>
-    <w:lsdException w:name="table of authorities" w:semiHidden="1" w:unhideWhenUsed="1"/>
-    <w:lsdException w:name="macro" w:semiHidden="1" w:unhideWhenUsed="1"/>
-    <w:lsdException w:name="toa heading" w:semiHidden="1" w:unhideWhenUsed="1"/>
-    <w:lsdException w:name="List" w:semiHidden="1" w:unhideWhenUsed="1"/>
-    <w:lsdException w:name="List Bullet" w:semiHidden="1" w:unhideWhenUsed="1"/>
-    <w:lsdException w:name="List Number" w:semiHidden="1" w:unhideWhenUsed="1"/>
-    <w:lsdException w:name="List 2" w:semiHidden="1" w:unhideWhenUsed="1"/>
-    <w:lsdException w:name="List 3" w:semiHidden="1" w:unhideWhenUsed="1"/>
-    <w:lsdException w:name="List 4" w:semiHidden="1" w:unhideWhenUsed="1"/>
-    <w:lsdException w:name="List 5" w:semiHidden="1" w:unhideWhenUsed="1"/>
-    <w:lsdException w:name="List Bullet 2" w:semiHidden="1" w:unhideWhenUsed="1"/>
-    <w:lsdException w:name="List Bullet 3" w:semiHidden="1" w:unhideWhenUsed="1"/>
-    <w:lsdException w:name="List Bullet 4" w:semiHidden="1" w:unhideWhenUsed="1"/>
-    <w:lsdException w:name="List Bullet 5" w:semiHidden="1" w:unhideWhenUsed="1"/>
-    <w:lsdException w:name="List Number 2" w:semiHidden="1" w:unhideWhenUsed="1"/>
-    <w:lsdException w:name="List Number 3" w:semiHidden="1" w:unhideWhenUsed="1"/>
-    <w:lsdException w:name="List Number 4" w:semiHidden="1" w:unhideWhenUsed="1"/>
-    <w:lsdException w:name="List Number 5" w:semiHidden="1" w:unhideWhenUsed="1"/>
-    <w:lsdException w:name="Title" w:uiPriority="10" w:qFormat="1"/>
-    <w:lsdException w:name="Closing" w:semiHidden="1" w:unhideWhenUsed="1"/>
-    <w:lsdException w:name="Signature" w:semiHidden="1" w:unhideWhenUsed="1"/>
-    <w:lsdException w:name="Default Paragraph Font" w:semiHidden="1" w:uiPriority="1" w:unhideWhenUsed="1"/>
-    <w:lsdException w:name="Body Text" w:semiHidden="1" w:unhideWhenUsed="1"/>
-    <w:lsdException w:name="Body Text Indent" w:semiHidden="1" w:unhideWhenUsed="1"/>
-    <w:lsdException w:name="List Continue" w:semiHidden="1" w:unhideWhenUsed="1"/>
-    <w:lsdException w:name="List Continue 2" w:semiHidden="1" w:unhideWhenUsed="1"/>
-    <w:lsdException w:name="List Continue 3" w:semiHidden="1" w:unhideWhenUsed="1"/>
-    <w:lsdException w:name="List Continue 4" w:semiHidden="1" w:unhideWhenUsed="1"/>
-    <w:lsdException w:name="List Continue 5" w:semiHidden="1" w:unhideWhenUsed="1"/>
-    <w:lsdException w:name="Message Header" w:semiHidden="1" w:unhideWhenUsed="1"/>
-    <w:lsdException w:name="Subtitle" w:uiPriority="11" w:qFormat="1"/>
-    <w:lsdException w:name="Salutation" w:semiHidden="1" w:unhideWhenUsed="1"/>
-    <w:lsdException w:name="Date" w:semiHidden="1" w:unhideWhenUsed="1"/>
-    <w:lsdException w:name="Body Text First Indent" w:semiHidden="1" w:unhideWhenUsed="1"/>
-    <w:lsdException w:name="Body Text First Indent 2" w:semiHidden="1" w:unhideWhenUsed="1"/>
-    <w:lsdException w:name="Note Heading" w:semiHidden="1" w:unhideWhenUsed="1"/>
-    <w:lsdException w:name="Body Text 2" w:semiHidden="1" w:unhideWhenUsed="1"/>
-    <w:lsdException w:name="Body Text 3" w:semiHidden="1" w:unhideWhenUsed="1"/>
-    <w:lsdException w:name="Body Text Indent 2" w:semiHidden="1" w:unhideWhenUsed="1"/>
-    <w:lsdException w:name="Body Text Indent 3" w:semiHidden="1" w:unhideWhenUsed="1"/>
-    <w:lsdException w:name="Block Text" w:semiHidden="1" w:unhideWhenUsed="1"/>
-    <w:lsdException w:name="Hyperlink" w:semiHidden="1" w:unhideWhenUsed="1"/>
-    <w:lsdException w:name="FollowedHyperlink" w:semiHidden="1" w:unhideWhenUsed="1"/>
-    <w:lsdException w:name="Strong" w:uiPriority="22" w:qFormat="1"/>
-    <w:lsdException w:name="Emphasis" w:uiPriority="20" w:qFormat="1"/>
-    <w:lsdException w:name="Document Map" w:semiHidden="1" w:unhideWhenUsed="1"/>
-    <w:lsdException w:name="Plain Text" w:semiHidden="1" w:unhideWhenUsed="1"/>
-    <w:lsdException w:name="E-mail Signature" w:semiHidden="1" w:unhideWhenUsed="1"/>
-    <w:lsdException w:name="HTML Top of Form" w:semiHidden="1" w:unhideWhenUsed="1"/>
-    <w:lsdException w:name="HTML Bottom of Form" w:semiHidden="1" w:unhideWhenUsed="1"/>
-    <w:lsdException w:name="Normal (Web)" w:semiHidden="1" w:unhideWhenUsed="1"/>
-    <w:lsdException w:name="HTML Acronym" w:semiHidden="1" w:unhideWhenUsed="1"/>
-    <w:lsdException w:name="HTML Address" w:semiHidden="1" w:unhideWhenUsed="1"/>
-    <w:lsdException w:name="HTML Cite" w:semiHidden="1" w:unhideWhenUsed="1"/>
-    <w:lsdException w:name="HTML Code" w:semiHidden="1" w:unhideWhenUsed="1"/>
-    <w:lsdException w:name="HTML Definition" w:semiHidden="1" w:unhideWhenUsed="1"/>
-    <w:lsdException w:name="HTML Keyboard" w:semiHidden="1" w:unhideWhenUsed="1"/>
-    <w:lsdException w:name="HTML Preformatted" w:semiHidden="1" w:unhideWhenUsed="1"/>
-    <w:lsdException w:name="HTML Sample" w:semiHidden="1" w:unhideWhenUsed="1"/>
-    <w:lsdException w:name="HTML Typewriter" w:semiHidden="1" w:unhideWhenUsed="1"/>
-    <w:lsdException w:name="HTML Variable" w:semiHidden="1" w:unhideWhenUsed="1"/>
-    <w:lsdException w:name="Normal Table" w:semiHidden="1" w:unhideWhenUsed="1"/>
-    <w:lsdException w:name="annotation subject" w:semiHidden="1" w:unhideWhenUsed="1"/>
-    <w:lsdException w:name="No List" w:semiHidden="1" w:unhideWhenUsed="1"/>
-    <w:lsdException w:name="Outline List 1" w:semiHidden="1" w:unhideWhenUsed="1"/>
-    <w:lsdException w:name="Outline List 2" w:semiHidden="1" w:unhideWhenUsed="1"/>
-    <w:lsdException w:name="Outline List 3" w:semiHidden="1" w:unhideWhenUsed="1"/>
-    <w:lsdException w:name="Table Simple 1" w:semiHidden="1" w:unhideWhenUsed="1"/>
-    <w:lsdException w:name="Table Simple 2" w:semiHidden="1" w:unhideWhenUsed="1"/>
-    <w:lsdException w:name="Table Simple 3" w:semiHidden="1" w:unhideWhenUsed="1"/>
-    <w:lsdException w:name="Table Classic 1" w:semiHidden="1" w:unhideWhenUsed="1"/>
-    <w:lsdException w:name="Table Classic 2" w:semiHidden="1" w:unhideWhenUsed="1"/>
-    <w:lsdException w:name="Table Classic 3" w:semiHidden="1" w:unhideWhenUsed="1"/>
-    <w:lsdException w:name="Table Classic 4" w:semiHidden="1" w:unhideWhenUsed="1"/>
-    <w:lsdException w:name="Table Colorful 1" w:semiHidden="1" w:unhideWhenUsed="1"/>
-    <w:lsdException w:name="Table Colorful 2" w:semiHidden="1" w:unhideWhenUsed="1"/>
-    <w:lsdException w:name="Table Colorful 3" w:semiHidden="1" w:unhideWhenUsed="1"/>
-    <w:lsdException w:name="Table Columns 1" w:semiHidden="1" w:unhideWhenUsed="1"/>
-    <w:lsdException w:name="Table Columns 2" w:semiHidden="1" w:unhideWhenUsed="1"/>
-    <w:lsdException w:name="Table Columns 3" w:semiHidden="1" w:unhideWhenUsed="1"/>
-    <w:lsdException w:name="Table Columns 4" w:semiHidden="1" w:unhideWhenUsed="1"/>
-    <w:lsdException w:name="Table Columns 5" w:semiHidden="1" w:unhideWhenUsed="1"/>
-    <w:lsdException w:name="Table Grid 1" w:semiHidden="1" w:unhideWhenUsed="1"/>
-    <w:lsdException w:name="Table Grid 2" w:semiHidden="1" w:unhideWhenUsed="1"/>
-    <w:lsdException w:name="Table Grid 3" w:semiHidden="1" w:unhideWhenUsed="1"/>
-    <w:lsdException w:name="Table Grid 4" w:semiHidden="1" w:unhideWhenUsed="1"/>
-    <w:lsdException w:name="Table Grid 5" w:semiHidden="1" w:unhideWhenUsed="1"/>
-    <w:lsdException w:name="Table Grid 6" w:semiHidden="1" w:unhideWhenUsed="1"/>
-    <w:lsdException w:name="Table Grid 7" w:semiHidden="1" w:unhideWhenUsed="1"/>
-    <w:lsdException w:name="Table Grid 8" w:semiHidden="1" w:unhideWhenUsed="1"/>
-    <w:lsdException w:name="Table List 1" w:semiHidden="1" w:unhideWhenUsed="1"/>
-    <w:lsdException w:name="Table List 2" w:semiHidden="1" w:unhideWhenUsed="1"/>
-    <w:lsdException w:name="Table List 3" w:semiHidden="1" w:unhideWhenUsed="1"/>
-    <w:lsdException w:name="Table List 4" w:semiHidden="1" w:unhideWhenUsed="1"/>
-    <w:lsdException w:name="Table List 5" w:semiHidden="1" w:unhideWhenUsed="1"/>
-    <w:lsdException w:name="Table List 6" w:semiHidden="1" w:unhideWhenUsed="1"/>
-    <w:lsdException w:name="Table List 7" w:semiHidden="1" w:unhideWhenUsed="1"/>
-    <w:lsdException w:name="Table List 8" w:semiHidden="1" w:unhideWhenUsed="1"/>
-    <w:lsdException w:name="Table 3D effects 1" w:semiHidden="1" w:unhideWhenUsed="1"/>
-    <w:lsdException w:name="Table 3D effects 2" w:semiHidden="1" w:unhideWhenUsed="1"/>
-    <w:lsdException w:name="Table 3D effects 3" w:semiHidden="1" w:unhideWhenUsed="1"/>
-    <w:lsdException w:name="Table Contemporary" w:semiHidden="1" w:unhideWhenUsed="1"/>
-    <w:lsdException w:name="Table Elegant" w:semiHidden="1" w:unhideWhenUsed="1"/>
-    <w:lsdException w:name="Table Professional" w:semiHidden="1" w:unhideWhenUsed="1"/>
-    <w:lsdException w:name="Table Subtle 1" w:semiHidden="1" w:unhideWhenUsed="1"/>
-    <w:lsdException w:name="Table Subtle 2" w:semiHidden="1" w:unhideWhenUsed="1"/>
-    <w:lsdException w:name="Table Web 1" w:semiHidden="1" w:unhideWhenUsed="1"/>
-    <w:lsdException w:name="Table Web 2" w:semiHidden="1" w:unhideWhenUsed="1"/>
-    <w:lsdException w:name="Table Web 3" w:semiHidden="1" w:unhideWhenUsed="1"/>
-    <w:lsdException w:name="Balloon Text" w:semiHidden="1" w:unhideWhenUsed="1"/>
-    <w:lsdException w:name="Table Grid" w:uiPriority="39"/>
-    <w:lsdException w:name="Table Theme" w:semiHidden="1" w:unhideWhenUsed="1"/>
-    <w:lsdException w:name="Placeholder Text" w:semiHidden="1"/>
-    <w:lsdException w:name="No Spacing" w:uiPriority="1" w:qFormat="1"/>
-    <w:lsdException w:name="Light Shading" w:uiPriority="60"/>
-    <w:lsdException w:name="Light List" w:uiPriority="61"/>
-    <w:lsdException w:name="Light Grid" w:uiPriority="62"/>
-    <w:lsdException w:name="Medium Shading 1" w:uiPriority="63"/>
-    <w:lsdException w:name="Medium Shading 2" w:uiPriority="64"/>
-    <w:lsdException w:name="Medium List 1" w:uiPriority="65"/>
-    <w:lsdException w:name="Medium List 2" w:uiPriority="66"/>
-    <w:lsdException w:name="Medium Grid 1" w:uiPriority="67"/>
-    <w:lsdException w:name="Medium Grid 2" w:uiPriority="68"/>
-    <w:lsdException w:name="Medium Grid 3" w:uiPriority="69"/>
-    <w:lsdException w:name="Dark List" w:uiPriority="70"/>
-    <w:lsdException w:name="Colorful Shading" w:uiPriority="71"/>
-    <w:lsdException w:name="Colorful List" w:uiPriority="72"/>
-    <w:lsdException w:name="Colorful Grid" w:uiPriority="73"/>
-    <w:lsdException w:name="Light Shading Accent 1" w:uiPriority="60"/>
-    <w:lsdException w:name="Light List Accent 1" w:uiPriority="61"/>
-    <w:lsdException w:name="Light Grid Accent 1" w:uiPriority="62"/>
-    <w:lsdException w:name="Medium Shading 1 Accent 1" w:uiPriority="63"/>
-    <w:lsdException w:name="Medium Shading 2 Accent 1" w:uiPriority="64"/>
-    <w:lsdException w:name="Medium List 1 Accent 1" w:uiPriority="65"/>
-    <w:lsdException w:name="Revision" w:semiHidden="1"/>
-    <w:lsdException w:name="List Paragraph" w:uiPriority="34" w:qFormat="1"/>
-    <w:lsdException w:name="Quote" w:uiPriority="29" w:qFormat="1"/>
-    <w:lsdException w:name="Intense Quote" w:uiPriority="30" w:qFormat="1"/>
-    <w:lsdException w:name="Medium List 2 Accent 1" w:uiPriority="66"/>
-    <w:lsdException w:name="Medium Grid 1 Accent 1" w:uiPriority="67"/>
-    <w:lsdException w:name="Medium Grid 2 Accent 1" w:uiPriority="68"/>
-    <w:lsdException w:name="Medium Grid 3 Accent 1" w:uiPriority="69"/>
-    <w:lsdException w:name="Dark List Accent 1" w:uiPriority="70"/>
-    <w:lsdException w:name="Colorful Shading Accent 1" w:uiPriority="71"/>
-    <w:lsdException w:name="Colorful List Accent 1" w:uiPriority="72"/>
-    <w:lsdException w:name="Colorful Grid Accent 1" w:uiPriority="73"/>
-    <w:lsdException w:name="Light Shading Accent 2" w:uiPriority="60"/>
-    <w:lsdException w:name="Light List Accent 2" w:uiPriority="61"/>
-    <w:lsdException w:name="Light Grid Accent 2" w:uiPriority="62"/>
-    <w:lsdException w:name="Medium Shading 1 Accent 2" w:uiPriority="63"/>
-    <w:lsdException w:name="Medium Shading 2 Accent 2" w:uiPriority="64"/>
-    <w:lsdException w:name="Medium List 1 Accent 2" w:uiPriority="65"/>
-    <w:lsdException w:name="Medium List 2 Accent 2" w:uiPriority="66"/>
-    <w:lsdException w:name="Medium Grid 1 Accent 2" w:uiPriority="67"/>
-    <w:lsdException w:name="Medium Grid 2 Accent 2" w:uiPriority="68"/>
-    <w:lsdException w:name="Medium Grid 3 Accent 2" w:uiPriority="69"/>
-    <w:lsdException w:name="Dark List Accent 2" w:uiPriority="70"/>
-    <w:lsdException w:name="Colorful Shading Accent 2" w:uiPriority="71"/>
-    <w:lsdException w:name="Colorful List Accent 2" w:uiPriority="72"/>
-    <w:lsdException w:name="Colorful Grid Accent 2" w:uiPriority="73"/>
-    <w:lsdException w:name="Light Shading Accent 3" w:uiPriority="60"/>
-    <w:lsdException w:name="Light List Accent 3" w:uiPriority="61"/>
-    <w:lsdException w:name="Light Grid Accent 3" w:uiPriority="62"/>
-    <w:lsdException w:name="Medium Shading 1 Accent 3" w:uiPriority="63"/>
-    <w:lsdException w:name="Medium Shading 2 Accent 3" w:uiPriority="64"/>
-    <w:lsdException w:name="Medium List 1 Accent 3" w:uiPriority="65"/>
-    <w:lsdException w:name="Medium List 2 Accent 3" w:uiPriority="66"/>
-    <w:lsdException w:name="Medium Grid 1 Accent 3" w:uiPriority="67"/>
-    <w:lsdException w:name="Medium Grid 2 Accent 3" w:uiPriority="68"/>
-    <w:lsdException w:name="Medium Grid 3 Accent 3" w:uiPriority="69"/>
-    <w:lsdException w:name="Dark List Accent 3" w:uiPriority="70"/>
-    <w:lsdException w:name="Colorful Shading Accent 3" w:uiPriority="71"/>
-    <w:lsdException w:name="Colorful List Accent 3" w:uiPriority="72"/>
-    <w:lsdException w:name="Colorful Grid Accent 3" w:uiPriority="73"/>
-    <w:lsdException w:name="Light Shading Accent 4" w:uiPriority="60"/>
-    <w:lsdException w:name="Light List Accent 4" w:uiPriority="61"/>
-    <w:lsdException w:name="Light Grid Accent 4" w:uiPriority="62"/>
-    <w:lsdException w:name="Medium Shading 1 Accent 4" w:uiPriority="63"/>
-    <w:lsdException w:name="Medium Shading 2 Accent 4" w:uiPriority="64"/>
-    <w:lsdException w:name="Medium List 1 Accent 4" w:uiPriority="65"/>
-    <w:lsdException w:name="Medium List 2 Accent 4" w:uiPriority="66"/>
-    <w:lsdException w:name="Medium Grid 1 Accent 4" w:uiPriority="67"/>
-    <w:lsdException w:name="Medium Grid 2 Accent 4" w:uiPriority="68"/>
-    <w:lsdException w:name="Medium Grid 3 Accent 4" w:uiPriority="69"/>
-    <w:lsdException w:name="Dark List Accent 4" w:uiPriority="70"/>
-    <w:lsdException w:name="Colorful Shading Accent 4" w:uiPriority="71"/>
-    <w:lsdException w:name="Colorful List Accent 4" w:uiPriority="72"/>
-    <w:lsdException w:name="Colorful Grid Accent 4" w:uiPriority="73"/>
-    <w:lsdException w:name="Light Shading Accent 5" w:uiPriority="60"/>
-    <w:lsdException w:name="Light List Accent 5" w:uiPriority="61"/>
-    <w:lsdException w:name="Light Grid Accent 5" w:uiPriority="62"/>
-    <w:lsdException w:name="Medium Shading 1 Accent 5" w:uiPriority="63"/>
-    <w:lsdException w:name="Medium Shading 2 Accent 5" w:uiPriority="64"/>
-    <w:lsdException w:name="Medium List 1 Accent 5" w:uiPriority="65"/>
-    <w:lsdException w:name="Medium List 2 Accent 5" w:uiPriority="66"/>
-    <w:lsdException w:name="Medium Grid 1 Accent 5" w:uiPriority="67"/>
-    <w:lsdException w:name="Medium Grid 2 Accent 5" w:uiPriority="68"/>
-    <w:lsdException w:name="Medium Grid 3 Accent 5" w:uiPriority="69"/>
-    <w:lsdException w:name="Dark List Accent 5" w:uiPriority="70"/>
-    <w:lsdException w:name="Colorful Shading Accent 5" w:uiPriority="71"/>
-    <w:lsdException w:name="Colorful List Accent 5" w:uiPriority="72"/>
-    <w:lsdException w:name="Colorful Grid Accent 5" w:uiPriority="73"/>
-    <w:lsdException w:name="Light Shading Accent 6" w:uiPriority="60"/>
-    <w:lsdException w:name="Light List Accent 6" w:uiPriority="61"/>
-    <w:lsdException w:name="Light Grid Accent 6" w:uiPriority="62"/>
-    <w:lsdException w:name="Medium Shading 1 Accent 6" w:uiPriority="63"/>
-    <w:lsdException w:name="Medium Shading 2 Accent 6" w:uiPriority="64"/>
-    <w:lsdException w:name="Medium List 1 Accent 6" w:uiPriority="65"/>
-    <w:lsdException w:name="Medium List 2 Accent 6" w:uiPriority="66"/>
-    <w:lsdException w:name="Medium Grid 1 Accent 6" w:uiPriority="67"/>
-    <w:lsdException w:name="Medium Grid 2 Accent 6" w:uiPriority="68"/>
-    <w:lsdException w:name="Medium Grid 3 Accent 6" w:uiPriority="69"/>
-    <w:lsdException w:name="Dark List Accent 6" w:uiPriority="70"/>
-    <w:lsdException w:name="Colorful Shading Accent 6" w:uiPriority="71"/>
-    <w:lsdException w:name="Colorful List Accent 6" w:uiPriority="72"/>
-    <w:lsdException w:name="Colorful Grid Accent 6" w:uiPriority="73"/>
-    <w:lsdException w:name="Subtle Emphasis" w:uiPriority="19" w:qFormat="1"/>
-    <w:lsdException w:name="Intense Emphasis" w:uiPriority="21" w:qFormat="1"/>
-    <w:lsdException w:name="Subtle Reference" w:uiPriority="31" w:qFormat="1"/>
-    <w:lsdException w:name="Intense Reference" w:uiPriority="32" w:qFormat="1"/>
-    <w:lsdException w:name="Book Title" w:uiPriority="33" w:qFormat="1"/>
-    <w:lsdException w:name="Bibliography" w:semiHidden="1" w:uiPriority="37" w:unhideWhenUsed="1"/>
-    <w:lsdException w:name="TOC Heading" w:semiHidden="1" w:uiPriority="39" w:unhideWhenUsed="1" w:qFormat="1"/>
-    <w:lsdException w:name="Plain Table 1" w:uiPriority="41"/>
-    <w:lsdException w:name="Plain Table 2" w:uiPriority="42"/>
-    <w:lsdException w:name="Plain Table 3" w:uiPriority="43"/>
-    <w:lsdException w:name="Plain Table 4" w:uiPriority="44"/>
-    <w:lsdException w:name="Plain Table 5" w:uiPriority="45"/>
-    <w:lsdException w:name="Grid Table Light" w:uiPriority="40"/>
-    <w:lsdException w:name="Grid Table 1 Light" w:uiPriority="46"/>
-    <w:lsdException w:name="Grid Table 2" w:uiPriority="47"/>
-    <w:lsdException w:name="Grid Table 3" w:uiPriority="48"/>
-    <w:lsdException w:name="Grid Table 4" w:uiPriority="49"/>
-    <w:lsdException w:name="Grid Table 5 Dark" w:uiPriority="50"/>
-    <w:lsdException w:name="Grid Table 6 Colorful" w:uiPriority="51"/>
-    <w:lsdException w:name="Grid Table 7 Colorful" w:uiPriority="52"/>
-    <w:lsdException w:name="Grid Table 1 Light Accent 1" w:uiPriority="46"/>
-    <w:lsdException w:name="Grid Table 2 Accent 1" w:uiPriority="47"/>
-    <w:lsdException w:name="Grid Table 3 Accent 1" w:uiPriority="48"/>
-    <w:lsdException w:name="Grid Table 4 Accent 1" w:uiPriority="49"/>
-    <w:lsdException w:name="Grid Table 5 Dark Accent 1" w:uiPriority="50"/>
-    <w:lsdException w:name="Grid Table 6 Colorful Accent 1" w:uiPriority="51"/>
-    <w:lsdException w:name="Grid Table 7 Colorful Accent 1" w:uiPriority="52"/>
-    <w:lsdException w:name="Grid Table 1 Light Accent 2" w:uiPriority="46"/>
-    <w:lsdException w:name="Grid Table 2 Accent 2" w:uiPriority="47"/>
-    <w:lsdException w:name="Grid Table 3 Accent 2" w:uiPriority="48"/>
-    <w:lsdException w:name="Grid Table 4 Accent 2" w:uiPriority="49"/>
-    <w:lsdException w:name="Grid Table 5 Dark Accent 2" w:uiPriority="50"/>
-    <w:lsdException w:name="Grid Table 6 Colorful Accent 2" w:uiPriority="51"/>
-    <w:lsdException w:name="Grid Table 7 Colorful Accent 2" w:uiPriority="52"/>
-    <w:lsdException w:name="Grid Table 1 Light Accent 3" w:uiPriority="46"/>
-    <w:lsdException w:name="Grid Table 2 Accent 3" w:uiPriority="47"/>
-    <w:lsdException w:name="Grid Table 3 Accent 3" w:uiPriority="48"/>
-    <w:lsdException w:name="Grid Table 4 Accent 3" w:uiPriority="49"/>
-    <w:lsdException w:name="Grid Table 5 Dark Accent 3" w:uiPriority="50"/>
-    <w:lsdException w:name="Grid Table 6 Colorful Accent 3" w:uiPriority="51"/>
-    <w:lsdException w:name="Grid Table 7 Colorful Accent 3" w:uiPriority="52"/>
-    <w:lsdException w:name="Grid Table 1 Light Accent 4" w:uiPriority="46"/>
-    <w:lsdException w:name="Grid Table 2 Accent 4" w:uiPriority="47"/>
-    <w:lsdException w:name="Grid Table 3 Accent 4" w:uiPriority="48"/>
-    <w:lsdException w:name="Grid Table 4 Accent 4" w:uiPriority="49"/>
-    <w:lsdException w:name="Grid Table 5 Dark Accent 4" w:uiPriority="50"/>
-    <w:lsdException w:name="Grid Table 6 Colorful Accent 4" w:uiPriority="51"/>
-    <w:lsdException w:name="Grid Table 7 Colorful Accent 4" w:uiPriority="52"/>
-    <w:lsdException w:name="Grid Table 1 Light Accent 5" w:uiPriority="46"/>
-    <w:lsdException w:name="Grid Table 2 Accent 5" w:uiPriority="47"/>
-    <w:lsdException w:name="Grid Table 3 Accent 5" w:uiPriority="48"/>
-    <w:lsdException w:name="Grid Table 4 Accent 5" w:uiPriority="49"/>
-    <w:lsdException w:name="Grid Table 5 Dark Accent 5" w:uiPriority="50"/>
-    <w:lsdException w:name="Grid Table 6 Colorful Accent 5" w:uiPriority="51"/>
-    <w:lsdException w:name="Grid Table 7 Colorful Accent 5" w:uiPriority="52"/>
-    <w:lsdException w:name="Grid Table 1 Light Accent 6" w:uiPriority="46"/>
-    <w:lsdException w:name="Grid Table 2 Accent 6" w:uiPriority="47"/>
-    <w:lsdException w:name="Grid Table 3 Accent 6" w:uiPriority="48"/>
-    <w:lsdException w:name="Grid Table 4 Accent 6" w:uiPriority="49"/>
-    <w:lsdException w:name="Grid Table 5 Dark Accent 6" w:uiPriority="50"/>
-    <w:lsdException w:name="Grid Table 6 Colorful Accent 6" w:uiPriority="51"/>
-    <w:lsdException w:name="Grid Table 7 Colorful Accent 6" w:uiPriority="52"/>
-    <w:lsdException w:name="List Table 1 Light" w:uiPriority="46"/>
-    <w:lsdException w:name="List Table 2" w:uiPriority="47"/>
-    <w:lsdException w:name="List Table 3" w:uiPriority="48"/>
-    <w:lsdException w:name="List Table 4" w:uiPriority="49"/>
-    <w:lsdException w:name="List Table 5 Dark" w:uiPriority="50"/>
-    <w:lsdException w:name="List Table 6 Colorful" w:uiPriority="51"/>
-    <w:lsdException w:name="List Table 7 Colorful" w:uiPriority="52"/>
-    <w:lsdException w:name="List Table 1 Light Accent 1" w:uiPriority="46"/>
-    <w:lsdException w:name="List Table 2 Accent 1" w:uiPriority="47"/>
-    <w:lsdException w:name="List Table 3 Accent 1" w:uiPriority="48"/>
-    <w:lsdException w:name="List Table 4 Accent 1" w:uiPriority="49"/>
-    <w:lsdException w:name="List Table 5 Dark Accent 1" w:uiPriority="50"/>
-    <w:lsdException w:name="List Table 6 Colorful Accent 1" w:uiPriority="51"/>
-    <w:lsdException w:name="List Table 7 Colorful Accent 1" w:uiPriority="52"/>
-    <w:lsdException w:name="List Table 1 Light Accent 2" w:uiPriority="46"/>
-    <w:lsdException w:name="List Table 2 Accent 2" w:uiPriority="47"/>
-    <w:lsdException w:name="List Table 3 Accent 2" w:uiPriority="48"/>
-    <w:lsdException w:name="List Table 4 Accent 2" w:uiPriority="49"/>
-    <w:lsdException w:name="List Table 5 Dark Accent 2" w:uiPriority="50"/>
-    <w:lsdException w:name="List Table 6 Colorful Accent 2" w:uiPriority="51"/>
-    <w:lsdException w:name="List Table 7 Colorful Accent 2" w:uiPriority="52"/>
-    <w:lsdException w:name="List Table 1 Light Accent 3" w:uiPriority="46"/>
-    <w:lsdException w:name="List Table 2 Accent 3" w:uiPriority="47"/>
-    <w:lsdException w:name="List Table 3 Accent 3" w:uiPriority="48"/>
-    <w:lsdException w:name="List Table 4 Accent 3" w:uiPriority="49"/>
-    <w:lsdException w:name="List Table 5 Dark Accent 3" w:uiPriority="50"/>
-    <w:lsdException w:name="List Table 6 Colorful Accent 3" w:uiPriority="51"/>
-    <w:lsdException w:name="List Table 7 Colorful Accent 3" w:uiPriority="52"/>
-    <w:lsdException w:name="List Table 1 Light Accent 4" w:uiPriority="46"/>
-    <w:lsdException w:name="List Table 2 Accent 4" w:uiPriority="47"/>
-    <w:lsdException w:name="List Table 3 Accent 4" w:uiPriority="48"/>
-    <w:lsdException w:name="List Table 4 Accent 4" w:uiPriority="49"/>
-    <w:lsdException w:name="List Table 5 Dark Accent 4" w:uiPriority="50"/>
-    <w:lsdException w:name="List Table 6 Colorful Accent 4" w:uiPriority="51"/>
-    <w:lsdException w:name="List Table 7 Colorful Accent 4" w:uiPriority="52"/>
-    <w:lsdException w:name="List Table 1 Light Accent 5" w:uiPriority="46"/>
-    <w:lsdException w:name="List Table 2 Accent 5" w:uiPriority="47"/>
-    <w:lsdException w:name="List Table 3 Accent 5" w:uiPriority="48"/>
-    <w:lsdException w:name="List Table 4 Accent 5" w:uiPriority="49"/>
-    <w:lsdException w:name="List Table 5 Dark Accent 5" w:uiPriority="50"/>
-    <w:lsdException w:name="List Table 6 Colorful Accent 5" w:uiPriority="51"/>
-    <w:lsdException w:name="List Table 7 Colorful Accent 5" w:uiPriority="52"/>
-    <w:lsdException w:name="List Table 1 Light Accent 6" w:uiPriority="46"/>
-    <w:lsdException w:name="List Table 2 Accent 6" w:uiPriority="47"/>
-    <w:lsdException w:name="List Table 3 Accent 6" w:uiPriority="48"/>
-    <w:lsdException w:name="List Table 4 Accent 6" w:uiPriority="49"/>
-    <w:lsdException w:name="List Table 5 Dark Accent 6" w:uiPriority="50"/>
-    <w:lsdException w:name="List Table 6 Colorful Accent 6" w:uiPriority="51"/>
-    <w:lsdException w:name="List Table 7 Colorful Accent 6" w:uiPriority="52"/>
+  <w:latentStyles w:defLockedState="0" w:defUIPriority="99" w:defSemiHidden="1" w:defUnhideWhenUsed="1" w:defQFormat="0" w:count="267">
+    <w:lsdException w:name="Normal" w:semiHidden="0" w:uiPriority="0" w:unhideWhenUsed="0" w:qFormat="1"/>
+    <w:lsdException w:name="heading 1" w:semiHidden="0" w:uiPriority="9" w:unhideWhenUsed="0" w:qFormat="1"/>
+    <w:lsdException w:name="heading 2" w:uiPriority="9" w:qFormat="1"/>
+    <w:lsdException w:name="heading 3" w:uiPriority="9" w:qFormat="1"/>
+    <w:lsdException w:name="heading 4" w:uiPriority="9" w:qFormat="1"/>
+    <w:lsdException w:name="heading 5" w:uiPriority="9" w:qFormat="1"/>
+    <w:lsdException w:name="heading 6" w:uiPriority="9" w:qFormat="1"/>
+    <w:lsdException w:name="heading 7" w:uiPriority="9" w:qFormat="1"/>
+    <w:lsdException w:name="heading 8" w:uiPriority="9" w:qFormat="1"/>
+    <w:lsdException w:name="heading 9" w:uiPriority="9" w:qFormat="1"/>
+    <w:lsdException w:name="toc 1" w:uiPriority="39"/>
+    <w:lsdException w:name="toc 2" w:uiPriority="39"/>
+    <w:lsdException w:name="toc 3" w:uiPriority="39"/>
+    <w:lsdException w:name="toc 4" w:uiPriority="39"/>
+    <w:lsdException w:name="toc 5" w:uiPriority="39"/>
+    <w:lsdException w:name="toc 6" w:uiPriority="39"/>
+    <w:lsdException w:name="toc 7" w:uiPriority="39"/>
+    <w:lsdException w:name="toc 8" w:uiPriority="39"/>
+    <w:lsdException w:name="toc 9" w:uiPriority="39"/>
+    <w:lsdException w:name="caption" w:uiPriority="35" w:qFormat="1"/>
+    <w:lsdException w:name="Title" w:semiHidden="0" w:uiPriority="10" w:unhideWhenUsed="0" w:qFormat="1"/>
+    <w:lsdException w:name="Default Paragraph Font" w:uiPriority="1"/>
+    <w:lsdException w:name="Subtitle" w:semiHidden="0" w:uiPriority="11" w:unhideWhenUsed="0" w:qFormat="1"/>
+    <w:lsdException w:name="Strong" w:semiHidden="0" w:uiPriority="22" w:unhideWhenUsed="0" w:qFormat="1"/>
+    <w:lsdException w:name="Emphasis" w:semiHidden="0" w:uiPriority="20" w:unhideWhenUsed="0" w:qFormat="1"/>
+    <w:lsdException w:name="Table Grid" w:semiHidden="0" w:uiPriority="39" w:unhideWhenUsed="0"/>
+    <w:lsdException w:name="Placeholder Text" w:unhideWhenUsed="0"/>
+    <w:lsdException w:name="No Spacing" w:semiHidden="0" w:uiPriority="1" w:unhideWhenUsed="0" w:qFormat="1"/>
+    <w:lsdException w:name="Light Shading" w:semiHidden="0" w:uiPriority="60" w:unhideWhenUsed="0"/>
+    <w:lsdException w:name="Light List" w:semiHidden="0" w:uiPriority="61" w:unhideWhenUsed="0"/>
+    <w:lsdException w:name="Light Grid" w:semiHidden="0" w:uiPriority="62" w:unhideWhenUsed="0"/>
+    <w:lsdException w:name="Medium Shading 1" w:semiHidden="0" w:uiPriority="63" w:unhideWhenUsed="0"/>
+    <w:lsdException w:name="Medium Shading 2" w:semiHidden="0" w:uiPriority="64" w:unhideWhenUsed="0"/>
+    <w:lsdException w:name="Medium List 1" w:semiHidden="0" w:uiPriority="65" w:unhideWhenUsed="0"/>
+    <w:lsdException w:name="Medium List 2" w:semiHidden="0" w:uiPriority="66" w:unhideWhenUsed="0"/>
+    <w:lsdException w:name="Medium Grid 1" w:semiHidden="0" w:uiPriority="67" w:unhideWhenUsed="0"/>
+    <w:lsdException w:name="Medium Grid 2" w:semiHidden="0" w:uiPriority="68" w:unhideWhenUsed="0"/>
+    <w:lsdException w:name="Medium Grid 3" w:semiHidden="0" w:uiPriority="69" w:unhideWhenUsed="0"/>
+    <w:lsdException w:name="Dark List" w:semiHidden="0" w:uiPriority="70" w:unhideWhenUsed="0"/>
+    <w:lsdException w:name="Colorful Shading" w:semiHidden="0" w:uiPriority="71" w:unhideWhenUsed="0"/>
+    <w:lsdException w:name="Colorful List" w:semiHidden="0" w:uiPriority="72" w:unhideWhenUsed="0"/>
+    <w:lsdException w:name="Colorful Grid" w:semiHidden="0" w:uiPriority="73" w:unhideWhenUsed="0"/>
+    <w:lsdException w:name="Light Shading Accent 1" w:semiHidden="0" w:uiPriority="60" w:unhideWhenUsed="0"/>
+    <w:lsdException w:name="Light List Accent 1" w:semiHidden="0" w:uiPriority="61" w:unhideWhenUsed="0"/>
+    <w:lsdException w:name="Light Grid Accent 1" w:semiHidden="0" w:uiPriority="62" w:unhideWhenUsed="0"/>
+    <w:lsdException w:name="Medium Shading 1 Accent 1" w:semiHidden="0" w:uiPriority="63" w:unhideWhenUsed="0"/>
+    <w:lsdException w:name="Medium Shading 2 Accent 1" w:semiHidden="0" w:uiPriority="64" w:unhideWhenUsed="0"/>
+    <w:lsdException w:name="Medium List 1 Accent 1" w:semiHidden="0" w:uiPriority="65" w:unhideWhenUsed="0"/>
+    <w:lsdException w:name="Revision" w:unhideWhenUsed="0"/>
+    <w:lsdException w:name="List Paragraph" w:semiHidden="0" w:uiPriority="34" w:unhideWhenUsed="0" w:qFormat="1"/>
+    <w:lsdException w:name="Quote" w:semiHidden="0" w:uiPriority="29" w:unhideWhenUsed="0" w:qFormat="1"/>
+    <w:lsdException w:name="Intense Quote" w:semiHidden="0" w:uiPriority="30" w:unhideWhenUsed="0" w:qFormat="1"/>
+    <w:lsdException w:name="Medium List 2 Accent 1" w:semiHidden="0" w:uiPriority="66" w:unhideWhenUsed="0"/>
+    <w:lsdException w:name="Medium Grid 1 Accent 1" w:semiHidden="0" w:uiPriority="67" w:unhideWhenUsed="0"/>
+    <w:lsdException w:name="Medium Grid 2 Accent 1" w:semiHidden="0" w:uiPriority="68" w:unhideWhenUsed="0"/>
+    <w:lsdException w:name="Medium Grid 3 Accent 1" w:semiHidden="0" w:uiPriority="69" w:unhideWhenUsed="0"/>
+    <w:lsdException w:name="Dark List Accent 1" w:semiHidden="0" w:uiPriority="70" w:unhideWhenUsed="0"/>
+    <w:lsdException w:name="Colorful Shading Accent 1" w:semiHidden="0" w:uiPriority="71" w:unhideWhenUsed="0"/>
+    <w:lsdException w:name="Colorful List Accent 1" w:semiHidden="0" w:uiPriority="72" w:unhideWhenUsed="0"/>
+    <w:lsdException w:name="Colorful Grid Accent 1" w:semiHidden="0" w:uiPriority="73" w:unhideWhenUsed="0"/>
+    <w:lsdException w:name="Light Shading Accent 2" w:semiHidden="0" w:uiPriority="60" w:unhideWhenUsed="0"/>
+    <w:lsdException w:name="Light List Accent 2" w:semiHidden="0" w:uiPriority="61" w:unhideWhenUsed="0"/>
+    <w:lsdException w:name="Light Grid Accent 2" w:semiHidden="0" w:uiPriority="62" w:unhideWhenUsed="0"/>
+    <w:lsdException w:name="Medium Shading 1 Accent 2" w:semiHidden="0" w:uiPriority="63" w:unhideWhenUsed="0"/>
+    <w:lsdException w:name="Medium Shading 2 Accent 2" w:semiHidden="0" w:uiPriority="64" w:unhideWhenUsed="0"/>
+    <w:lsdException w:name="Medium List 1 Accent 2" w:semiHidden="0" w:uiPriority="65" w:unhideWhenUsed="0"/>
+    <w:lsdException w:name="Medium List 2 Accent 2" w:semiHidden="0" w:uiPriority="66" w:unhideWhenUsed="0"/>
+    <w:lsdException w:name="Medium Grid 1 Accent 2" w:semiHidden="0" w:uiPriority="67" w:unhideWhenUsed="0"/>
+    <w:lsdException w:name="Medium Grid 2 Accent 2" w:semiHidden="0" w:uiPriority="68" w:unhideWhenUsed="0"/>
+    <w:lsdException w:name="Medium Grid 3 Accent 2" w:semiHidden="0" w:uiPriority="69" w:unhideWhenUsed="0"/>
+    <w:lsdException w:name="Dark List Accent 2" w:semiHidden="0" w:uiPriority="70" w:unhideWhenUsed="0"/>
+    <w:lsdException w:name="Colorful Shading Accent 2" w:semiHidden="0" w:uiPriority="71" w:unhideWhenUsed="0"/>
+    <w:lsdException w:name="Colorful List Accent 2" w:semiHidden="0" w:uiPriority="72" w:unhideWhenUsed="0"/>
+    <w:lsdException w:name="Colorful Grid Accent 2" w:semiHidden="0" w:uiPriority="73" w:unhideWhenUsed="0"/>
+    <w:lsdException w:name="Light Shading Accent 3" w:semiHidden="0" w:uiPriority="60" w:unhideWhenUsed="0"/>
+    <w:lsdException w:name="Light List Accent 3" w:semiHidden="0" w:uiPriority="61" w:unhideWhenUsed="0"/>
+    <w:lsdException w:name="Light Grid Accent 3" w:semiHidden="0" w:uiPriority="62" w:unhideWhenUsed="0"/>
+    <w:lsdException w:name="Medium Shading 1 Accent 3" w:semiHidden="0" w:uiPriority="63" w:unhideWhenUsed="0"/>
+    <w:lsdException w:name="Medium Shading 2 Accent 3" w:semiHidden="0" w:uiPriority="64" w:unhideWhenUsed="0"/>
+    <w:lsdException w:name="Medium List 1 Accent 3" w:semiHidden="0" w:uiPriority="65" w:unhideWhenUsed="0"/>
+    <w:lsdException w:name="Medium List 2 Accent 3" w:semiHidden="0" w:uiPriority="66" w:unhideWhenUsed="0"/>
+    <w:lsdException w:name="Medium Grid 1 Accent 3" w:semiHidden="0" w:uiPriority="67" w:unhideWhenUsed="0"/>
+    <w:lsdException w:name="Medium Grid 2 Accent 3" w:semiHidden="0" w:uiPriority="68" w:unhideWhenUsed="0"/>
+    <w:lsdException w:name="Medium Grid 3 Accent 3" w:semiHidden="0" w:uiPriority="69" w:unhideWhenUsed="0"/>
+    <w:lsdException w:name="Dark List Accent 3" w:semiHidden="0" w:uiPriority="70" w:unhideWhenUsed="0"/>
+    <w:lsdException w:name="Colorful Shading Accent 3" w:semiHidden="0" w:uiPriority="71" w:unhideWhenUsed="0"/>
+    <w:lsdException w:name="Colorful List Accent 3" w:semiHidden="0" w:uiPriority="72" w:unhideWhenUsed="0"/>
+    <w:lsdException w:name="Colorful Grid Accent 3" w:semiHidden="0" w:uiPriority="73" w:unhideWhenUsed="0"/>
+    <w:lsdException w:name="Light Shading Accent 4" w:semiHidden="0" w:uiPriority="60" w:unhideWhenUsed="0"/>
+    <w:lsdException w:name="Light List Accent 4" w:semiHidden="0" w:uiPriority="61" w:unhideWhenUsed="0"/>
+    <w:lsdException w:name="Light Grid Accent 4" w:semiHidden="0" w:uiPriority="62" w:unhideWhenUsed="0"/>
+    <w:lsdException w:name="Medium Shading 1 Accent 4" w:semiHidden="0" w:uiPriority="63" w:unhideWhenUsed="0"/>
+    <w:lsdException w:name="Medium Shading 2 Accent 4" w:semiHidden="0" w:uiPriority="64" w:unhideWhenUsed="0"/>
+    <w:lsdException w:name="Medium List 1 Accent 4" w:semiHidden="0" w:uiPriority="65" w:unhideWhenUsed="0"/>
+    <w:lsdException w:name="Medium List 2 Accent 4" w:semiHidden="0" w:uiPriority="66" w:unhideWhenUsed="0"/>
+    <w:lsdException w:name="Medium Grid 1 Accent 4" w:semiHidden="0" w:uiPriority="67" w:unhideWhenUsed="0"/>
+    <w:lsdException w:name="Medium Grid 2 Accent 4" w:semiHidden="0" w:uiPriority="68" w:unhideWhenUsed="0"/>
+    <w:lsdException w:name="Medium Grid 3 Accent 4" w:semiHidden="0" w:uiPriority="69" w:unhideWhenUsed="0"/>
+    <w:lsdException w:name="Dark List Accent 4" w:semiHidden="0" w:uiPriority="70" w:unhideWhenUsed="0"/>
+    <w:lsdException w:name="Colorful Shading Accent 4" w:semiHidden="0" w:uiPriority="71" w:unhideWhenUsed="0"/>
+    <w:lsdException w:name="Colorful List Accent 4" w:semiHidden="0" w:uiPriority="72" w:unhideWhenUsed="0"/>
+    <w:lsdException w:name="Colorful Grid Accent 4" w:semiHidden="0" w:uiPriority="73" w:unhideWhenUsed="0"/>
+    <w:lsdException w:name="Light Shading Accent 5" w:semiHidden="0" w:uiPriority="60" w:unhideWhenUsed="0"/>
+    <w:lsdException w:name="Light List Accent 5" w:semiHidden="0" w:uiPriority="61" w:unhideWhenUsed="0"/>
+    <w:lsdException w:name="Light Grid Accent 5" w:semiHidden="0" w:uiPriority="62" w:unhideWhenUsed="0"/>
+    <w:lsdException w:name="Medium Shading 1 Accent 5" w:semiHidden="0" w:uiPriority="63" w:unhideWhenUsed="0"/>
+    <w:lsdException w:name="Medium Shading 2 Accent 5" w:semiHidden="0" w:uiPriority="64" w:unhideWhenUsed="0"/>
+    <w:lsdException w:name="Medium List 1 Accent 5" w:semiHidden="0" w:uiPriority="65" w:unhideWhenUsed="0"/>
+    <w:lsdException w:name="Medium List 2 Accent 5" w:semiHidden="0" w:uiPriority="66" w:unhideWhenUsed="0"/>
+    <w:lsdException w:name="Medium Grid 1 Accent 5" w:semiHidden="0" w:uiPriority="67" w:unhideWhenUsed="0"/>
+    <w:lsdException w:name="Medium Grid 2 Accent 5" w:semiHidden="0" w:uiPriority="68" w:unhideWhenUsed="0"/>
+    <w:lsdException w:name="Medium Grid 3 Accent 5" w:semiHidden="0" w:uiPriority="69" w:unhideWhenUsed="0"/>
+    <w:lsdException w:name="Dark List Accent 5" w:semiHidden="0" w:uiPriority="70" w:unhideWhenUsed="0"/>
+    <w:lsdException w:name="Colorful Shading Accent 5" w:semiHidden="0" w:uiPriority="71" w:unhideWhenUsed="0"/>
+    <w:lsdException w:name="Colorful List Accent 5" w:semiHidden="0" w:uiPriority="72" w:unhideWhenUsed="0"/>
+    <w:lsdException w:name="Colorful Grid Accent 5" w:semiHidden="0" w:uiPriority="73" w:unhideWhenUsed="0"/>
+    <w:lsdException w:name="Light Shading Accent 6" w:semiHidden="0" w:uiPriority="60" w:unhideWhenUsed="0"/>
+    <w:lsdException w:name="Light List Accent 6" w:semiHidden="0" w:uiPriority="61" w:unhideWhenUsed="0"/>
+    <w:lsdException w:name="Light Grid Accent 6" w:semiHidden="0" w:uiPriority="62" w:unhideWhenUsed="0"/>
+    <w:lsdException w:name="Medium Shading 1 Accent 6" w:semiHidden="0" w:uiPriority="63" w:unhideWhenUsed="0"/>
+    <w:lsdException w:name="Medium Shading 2 Accent 6" w:semiHidden="0" w:uiPriority="64" w:unhideWhenUsed="0"/>
+    <w:lsdException w:name="Medium List 1 Accent 6" w:semiHidden="0" w:uiPriority="65" w:unhideWhenUsed="0"/>
+    <w:lsdException w:name="Medium List 2 Accent 6" w:semiHidden="0" w:uiPriority="66" w:unhideWhenUsed="0"/>
+    <w:lsdException w:name="Medium Grid 1 Accent 6" w:semiHidden="0" w:uiPriority="67" w:unhideWhenUsed="0"/>
+    <w:lsdException w:name="Medium Grid 2 Accent 6" w:semiHidden="0" w:uiPriority="68" w:unhideWhenUsed="0"/>
+    <w:lsdException w:name="Medium Grid 3 Accent 6" w:semiHidden="0" w:uiPriority="69" w:unhideWhenUsed="0"/>
+    <w:lsdException w:name="Dark List Accent 6" w:semiHidden="0" w:uiPriority="70" w:unhideWhenUsed="0"/>
+    <w:lsdException w:name="Colorful Shading Accent 6" w:semiHidden="0" w:uiPriority="71" w:unhideWhenUsed="0"/>
+    <w:lsdException w:name="Colorful List Accent 6" w:semiHidden="0" w:uiPriority="72" w:unhideWhenUsed="0"/>
+    <w:lsdException w:name="Colorful Grid Accent 6" w:semiHidden="0" w:uiPriority="73" w:unhideWhenUsed="0"/>
+    <w:lsdException w:name="Subtle Emphasis" w:semiHidden="0" w:uiPriority="19" w:unhideWhenUsed="0" w:qFormat="1"/>
+    <w:lsdException w:name="Intense Emphasis" w:semiHidden="0" w:uiPriority="21" w:unhideWhenUsed="0" w:qFormat="1"/>
+    <w:lsdException w:name="Subtle Reference" w:semiHidden="0" w:uiPriority="31" w:unhideWhenUsed="0" w:qFormat="1"/>
+    <w:lsdException w:name="Intense Reference" w:semiHidden="0" w:uiPriority="32" w:unhideWhenUsed="0" w:qFormat="1"/>
+    <w:lsdException w:name="Book Title" w:semiHidden="0" w:uiPriority="33" w:unhideWhenUsed="0" w:qFormat="1"/>
+    <w:lsdException w:name="Bibliography" w:uiPriority="37"/>
+    <w:lsdException w:name="TOC Heading" w:uiPriority="39" w:qFormat="1"/>
+  </w:latentStyles>
+  <w:style w:type="paragraph" w:default="1" w:styleId="Normal">
+    <w:name w:val="Normal"/>
+    <w:qFormat/>
+  </w:style>
+  <w:style w:type="character" w:default="1" w:styleId="DefaultParagraphFont">
+    <w:name w:val="Default Paragraph Font"/>
+    <w:uiPriority w:val="1"/>
+    <w:semiHidden/>
+    <w:unhideWhenUsed/>
+  </w:style>
+  <w:style w:type="table" w:default="1" w:styleId="TableNormal">
+    <w:name w:val="Normal Table"/>
+    <w:uiPriority w:val="99"/>
+    <w:semiHidden/>
+    <w:unhideWhenUsed/>
+    <w:tblPr>
+      <w:tblInd w:w="0" w:type="dxa"/>
+      <w:tblCellMar>
+        <w:top w:w="0" w:type="dxa"/>
+        <w:left w:w="108" w:type="dxa"/>
+        <w:bottom w:w="0" w:type="dxa"/>
+        <w:right w:w="108" w:type="dxa"/>
+      </w:tblCellMar>
+    </w:tblPr>
+  </w:style>
+  <w:style w:type="numbering" w:default="1" w:styleId="NoList">
+    <w:name w:val="No List"/>
+    <w:uiPriority w:val="99"/>
+    <w:semiHidden/>
+    <w:unhideWhenUsed/>
+  </w:style>
+  <w:style w:type="paragraph" w:styleId="ListParagraph">
+    <w:name w:val="List Paragraph"/>
+    <w:basedOn w:val="Normal"/>
+    <w:uiPriority w:val="34"/>
+    <w:qFormat/>
+    <w:rsid w:val="00603A43"/>
+    <w:pPr>
+      <w:ind w:left="720"/>
+      <w:contextualSpacing/>
+    </w:pPr>
+  </w:style>
+</w:styles>
+</file>
+
+<file path=word/stylesWithEffects.xml><?xml version="1.0" encoding="utf-8"?>
+<w:styles xmlns:wpc="http://schemas.microsoft.com/office/word/2010/wordprocessingCanvas" xmlns:mc="http://schemas.openxmlformats.org/markup-compatibility/2006" xmlns:o="urn:schemas-microsoft-com:office:office" xmlns:r="http://schemas.openxmlformats.org/officeDocument/2006/relationships" xmlns:m="http://schemas.openxmlformats.org/officeDocument/2006/math" xmlns:v="urn:schemas-microsoft-com:vml" xmlns:wp14="http://schemas.microsoft.com/office/word/2010/wordprocessingDrawing" xmlns:wp="http://schemas.openxmlformats.org/drawingml/2006/wordprocessingDrawing" xmlns:w10="urn:schemas-microsoft-com:office:word" xmlns:w="http://schemas.openxmlformats.org/wordprocessingml/2006/main" xmlns:w14="http://schemas.microsoft.com/office/word/2010/wordml" xmlns:wpg="http://schemas.microsoft.com/office/word/2010/wordprocessingGroup" xmlns:wpi="http://schemas.microsoft.com/office/word/2010/wordprocessingInk" xmlns:wne="http://schemas.microsoft.com/office/word/2006/wordml" xmlns:wps="http://schemas.microsoft.com/office/word/2010/wordprocessingShape" mc:Ignorable="w14 wp14">
+  <w:docDefaults>
+    <w:rPrDefault>
+      <w:rPr>
+        <w:rFonts w:asciiTheme="minorHAnsi" w:eastAsiaTheme="minorHAnsi" w:hAnsiTheme="minorHAnsi" w:cstheme="minorBidi"/>
+        <w:sz w:val="22"/>
+        <w:szCs w:val="22"/>
+        <w:lang w:val="en-US" w:eastAsia="en-US" w:bidi="ar-SA"/>
+      </w:rPr>
+    </w:rPrDefault>
+    <w:pPrDefault>
+      <w:pPr>
+        <w:spacing w:after="160" w:line="259" w:lineRule="auto"/>
+      </w:pPr>
+    </w:pPrDefault>
+  </w:docDefaults>
+  <w:latentStyles w:defLockedState="0" w:defUIPriority="99" w:defSemiHidden="1" w:defUnhideWhenUsed="1" w:defQFormat="0" w:count="267">
+    <w:lsdException w:name="Normal" w:semiHidden="0" w:uiPriority="0" w:unhideWhenUsed="0" w:qFormat="1"/>
+    <w:lsdException w:name="heading 1" w:semiHidden="0" w:uiPriority="9" w:unhideWhenUsed="0" w:qFormat="1"/>
+    <w:lsdException w:name="heading 2" w:uiPriority="9" w:qFormat="1"/>
+    <w:lsdException w:name="heading 3" w:uiPriority="9" w:qFormat="1"/>
+    <w:lsdException w:name="heading 4" w:uiPriority="9" w:qFormat="1"/>
+    <w:lsdException w:name="heading 5" w:uiPriority="9" w:qFormat="1"/>
+    <w:lsdException w:name="heading 6" w:uiPriority="9" w:qFormat="1"/>
+    <w:lsdException w:name="heading 7" w:uiPriority="9" w:qFormat="1"/>
+    <w:lsdException w:name="heading 8" w:uiPriority="9" w:qFormat="1"/>
+    <w:lsdException w:name="heading 9" w:uiPriority="9" w:qFormat="1"/>
+    <w:lsdException w:name="toc 1" w:uiPriority="39"/>
+    <w:lsdException w:name="toc 2" w:uiPriority="39"/>
+    <w:lsdException w:name="toc 3" w:uiPriority="39"/>
+    <w:lsdException w:name="toc 4" w:uiPriority="39"/>
+    <w:lsdException w:name="toc 5" w:uiPriority="39"/>
+    <w:lsdException w:name="toc 6" w:uiPriority="39"/>
+    <w:lsdException w:name="toc 7" w:uiPriority="39"/>
+    <w:lsdException w:name="toc 8" w:uiPriority="39"/>
+    <w:lsdException w:name="toc 9" w:uiPriority="39"/>
+    <w:lsdException w:name="caption" w:uiPriority="35" w:qFormat="1"/>
+    <w:lsdException w:name="Title" w:semiHidden="0" w:uiPriority="10" w:unhideWhenUsed="0" w:qFormat="1"/>
+    <w:lsdException w:name="Default Paragraph Font" w:uiPriority="1"/>
+    <w:lsdException w:name="Subtitle" w:semiHidden="0" w:uiPriority="11" w:unhideWhenUsed="0" w:qFormat="1"/>
+    <w:lsdException w:name="Strong" w:semiHidden="0" w:uiPriority="22" w:unhideWhenUsed="0" w:qFormat="1"/>
+    <w:lsdException w:name="Emphasis" w:semiHidden="0" w:uiPriority="20" w:unhideWhenUsed="0" w:qFormat="1"/>
+    <w:lsdException w:name="Table Grid" w:semiHidden="0" w:uiPriority="39" w:unhideWhenUsed="0"/>
+    <w:lsdException w:name="Placeholder Text" w:unhideWhenUsed="0"/>
+    <w:lsdException w:name="No Spacing" w:semiHidden="0" w:uiPriority="1" w:unhideWhenUsed="0" w:qFormat="1"/>
+    <w:lsdException w:name="Light Shading" w:semiHidden="0" w:uiPriority="60" w:unhideWhenUsed="0"/>
+    <w:lsdException w:name="Light List" w:semiHidden="0" w:uiPriority="61" w:unhideWhenUsed="0"/>
+    <w:lsdException w:name="Light Grid" w:semiHidden="0" w:uiPriority="62" w:unhideWhenUsed="0"/>
+    <w:lsdException w:name="Medium Shading 1" w:semiHidden="0" w:uiPriority="63" w:unhideWhenUsed="0"/>
+    <w:lsdException w:name="Medium Shading 2" w:semiHidden="0" w:uiPriority="64" w:unhideWhenUsed="0"/>
+    <w:lsdException w:name="Medium List 1" w:semiHidden="0" w:uiPriority="65" w:unhideWhenUsed="0"/>
+    <w:lsdException w:name="Medium List 2" w:semiHidden="0" w:uiPriority="66" w:unhideWhenUsed="0"/>
+    <w:lsdException w:name="Medium Grid 1" w:semiHidden="0" w:uiPriority="67" w:unhideWhenUsed="0"/>
+    <w:lsdException w:name="Medium Grid 2" w:semiHidden="0" w:uiPriority="68" w:unhideWhenUsed="0"/>
+    <w:lsdException w:name="Medium Grid 3" w:semiHidden="0" w:uiPriority="69" w:unhideWhenUsed="0"/>
+    <w:lsdException w:name="Dark List" w:semiHidden="0" w:uiPriority="70" w:unhideWhenUsed="0"/>
+    <w:lsdException w:name="Colorful Shading" w:semiHidden="0" w:uiPriority="71" w:unhideWhenUsed="0"/>
+    <w:lsdException w:name="Colorful List" w:semiHidden="0" w:uiPriority="72" w:unhideWhenUsed="0"/>
+    <w:lsdException w:name="Colorful Grid" w:semiHidden="0" w:uiPriority="73" w:unhideWhenUsed="0"/>
+    <w:lsdException w:name="Light Shading Accent 1" w:semiHidden="0" w:uiPriority="60" w:unhideWhenUsed="0"/>
+    <w:lsdException w:name="Light List Accent 1" w:semiHidden="0" w:uiPriority="61" w:unhideWhenUsed="0"/>
+    <w:lsdException w:name="Light Grid Accent 1" w:semiHidden="0" w:uiPriority="62" w:unhideWhenUsed="0"/>
+    <w:lsdException w:name="Medium Shading 1 Accent 1" w:semiHidden="0" w:uiPriority="63" w:unhideWhenUsed="0"/>
+    <w:lsdException w:name="Medium Shading 2 Accent 1" w:semiHidden="0" w:uiPriority="64" w:unhideWhenUsed="0"/>
+    <w:lsdException w:name="Medium List 1 Accent 1" w:semiHidden="0" w:uiPriority="65" w:unhideWhenUsed="0"/>
+    <w:lsdException w:name="Revision" w:unhideWhenUsed="0"/>
+    <w:lsdException w:name="List Paragraph" w:semiHidden="0" w:uiPriority="34" w:unhideWhenUsed="0" w:qFormat="1"/>
+    <w:lsdException w:name="Quote" w:semiHidden="0" w:uiPriority="29" w:unhideWhenUsed="0" w:qFormat="1"/>
+    <w:lsdException w:name="Intense Quote" w:semiHidden="0" w:uiPriority="30" w:unhideWhenUsed="0" w:qFormat="1"/>
+    <w:lsdException w:name="Medium List 2 Accent 1" w:semiHidden="0" w:uiPriority="66" w:unhideWhenUsed="0"/>
+    <w:lsdException w:name="Medium Grid 1 Accent 1" w:semiHidden="0" w:uiPriority="67" w:unhideWhenUsed="0"/>
+    <w:lsdException w:name="Medium Grid 2 Accent 1" w:semiHidden="0" w:uiPriority="68" w:unhideWhenUsed="0"/>
+    <w:lsdException w:name="Medium Grid 3 Accent 1" w:semiHidden="0" w:uiPriority="69" w:unhideWhenUsed="0"/>
+    <w:lsdException w:name="Dark List Accent 1" w:semiHidden="0" w:uiPriority="70" w:unhideWhenUsed="0"/>
+    <w:lsdException w:name="Colorful Shading Accent 1" w:semiHidden="0" w:uiPriority="71" w:unhideWhenUsed="0"/>
+    <w:lsdException w:name="Colorful List Accent 1" w:semiHidden="0" w:uiPriority="72" w:unhideWhenUsed="0"/>
+    <w:lsdException w:name="Colorful Grid Accent 1" w:semiHidden="0" w:uiPriority="73" w:unhideWhenUsed="0"/>
+    <w:lsdException w:name="Light Shading Accent 2" w:semiHidden="0" w:uiPriority="60" w:unhideWhenUsed="0"/>
+    <w:lsdException w:name="Light List Accent 2" w:semiHidden="0" w:uiPriority="61" w:unhideWhenUsed="0"/>
+    <w:lsdException w:name="Light Grid Accent 2" w:semiHidden="0" w:uiPriority="62" w:unhideWhenUsed="0"/>
+    <w:lsdException w:name="Medium Shading 1 Accent 2" w:semiHidden="0" w:uiPriority="63" w:unhideWhenUsed="0"/>
+    <w:lsdException w:name="Medium Shading 2 Accent 2" w:semiHidden="0" w:uiPriority="64" w:unhideWhenUsed="0"/>
+    <w:lsdException w:name="Medium List 1 Accent 2" w:semiHidden="0" w:uiPriority="65" w:unhideWhenUsed="0"/>
+    <w:lsdException w:name="Medium List 2 Accent 2" w:semiHidden="0" w:uiPriority="66" w:unhideWhenUsed="0"/>
+    <w:lsdException w:name="Medium Grid 1 Accent 2" w:semiHidden="0" w:uiPriority="67" w:unhideWhenUsed="0"/>
+    <w:lsdException w:name="Medium Grid 2 Accent 2" w:semiHidden="0" w:uiPriority="68" w:unhideWhenUsed="0"/>
+    <w:lsdException w:name="Medium Grid 3 Accent 2" w:semiHidden="0" w:uiPriority="69" w:unhideWhenUsed="0"/>
+    <w:lsdException w:name="Dark List Accent 2" w:semiHidden="0" w:uiPriority="70" w:unhideWhenUsed="0"/>
+    <w:lsdException w:name="Colorful Shading Accent 2" w:semiHidden="0" w:uiPriority="71" w:unhideWhenUsed="0"/>
+    <w:lsdException w:name="Colorful List Accent 2" w:semiHidden="0" w:uiPriority="72" w:unhideWhenUsed="0"/>
+    <w:lsdException w:name="Colorful Grid Accent 2" w:semiHidden="0" w:uiPriority="73" w:unhideWhenUsed="0"/>
+    <w:lsdException w:name="Light Shading Accent 3" w:semiHidden="0" w:uiPriority="60" w:unhideWhenUsed="0"/>
+    <w:lsdException w:name="Light List Accent 3" w:semiHidden="0" w:uiPriority="61" w:unhideWhenUsed="0"/>
+    <w:lsdException w:name="Light Grid Accent 3" w:semiHidden="0" w:uiPriority="62" w:unhideWhenUsed="0"/>
+    <w:lsdException w:name="Medium Shading 1 Accent 3" w:semiHidden="0" w:uiPriority="63" w:unhideWhenUsed="0"/>
+    <w:lsdException w:name="Medium Shading 2 Accent 3" w:semiHidden="0" w:uiPriority="64" w:unhideWhenUsed="0"/>
+    <w:lsdException w:name="Medium List 1 Accent 3" w:semiHidden="0" w:uiPriority="65" w:unhideWhenUsed="0"/>
+    <w:lsdException w:name="Medium List 2 Accent 3" w:semiHidden="0" w:uiPriority="66" w:unhideWhenUsed="0"/>
+    <w:lsdException w:name="Medium Grid 1 Accent 3" w:semiHidden="0" w:uiPriority="67" w:unhideWhenUsed="0"/>
+    <w:lsdException w:name="Medium Grid 2 Accent 3" w:semiHidden="0" w:uiPriority="68" w:unhideWhenUsed="0"/>
+    <w:lsdException w:name="Medium Grid 3 Accent 3" w:semiHidden="0" w:uiPriority="69" w:unhideWhenUsed="0"/>
+    <w:lsdException w:name="Dark List Accent 3" w:semiHidden="0" w:uiPriority="70" w:unhideWhenUsed="0"/>
+    <w:lsdException w:name="Colorful Shading Accent 3" w:semiHidden="0" w:uiPriority="71" w:unhideWhenUsed="0"/>
+    <w:lsdException w:name="Colorful List Accent 3" w:semiHidden="0" w:uiPriority="72" w:unhideWhenUsed="0"/>
+    <w:lsdException w:name="Colorful Grid Accent 3" w:semiHidden="0" w:uiPriority="73" w:unhideWhenUsed="0"/>
+    <w:lsdException w:name="Light Shading Accent 4" w:semiHidden="0" w:uiPriority="60" w:unhideWhenUsed="0"/>
+    <w:lsdException w:name="Light List Accent 4" w:semiHidden="0" w:uiPriority="61" w:unhideWhenUsed="0"/>
+    <w:lsdException w:name="Light Grid Accent 4" w:semiHidden="0" w:uiPriority="62" w:unhideWhenUsed="0"/>
+    <w:lsdException w:name="Medium Shading 1 Accent 4" w:semiHidden="0" w:uiPriority="63" w:unhideWhenUsed="0"/>
+    <w:lsdException w:name="Medium Shading 2 Accent 4" w:semiHidden="0" w:uiPriority="64" w:unhideWhenUsed="0"/>
+    <w:lsdException w:name="Medium List 1 Accent 4" w:semiHidden="0" w:uiPriority="65" w:unhideWhenUsed="0"/>
+    <w:lsdException w:name="Medium List 2 Accent 4" w:semiHidden="0" w:uiPriority="66" w:unhideWhenUsed="0"/>
+    <w:lsdException w:name="Medium Grid 1 Accent 4" w:semiHidden="0" w:uiPriority="67" w:unhideWhenUsed="0"/>
+    <w:lsdException w:name="Medium Grid 2 Accent 4" w:semiHidden="0" w:uiPriority="68" w:unhideWhenUsed="0"/>
+    <w:lsdException w:name="Medium Grid 3 Accent 4" w:semiHidden="0" w:uiPriority="69" w:unhideWhenUsed="0"/>
+    <w:lsdException w:name="Dark List Accent 4" w:semiHidden="0" w:uiPriority="70" w:unhideWhenUsed="0"/>
+    <w:lsdException w:name="Colorful Shading Accent 4" w:semiHidden="0" w:uiPriority="71" w:unhideWhenUsed="0"/>
+    <w:lsdException w:name="Colorful List Accent 4" w:semiHidden="0" w:uiPriority="72" w:unhideWhenUsed="0"/>
+    <w:lsdException w:name="Colorful Grid Accent 4" w:semiHidden="0" w:uiPriority="73" w:unhideWhenUsed="0"/>
+    <w:lsdException w:name="Light Shading Accent 5" w:semiHidden="0" w:uiPriority="60" w:unhideWhenUsed="0"/>
+    <w:lsdException w:name="Light List Accent 5" w:semiHidden="0" w:uiPriority="61" w:unhideWhenUsed="0"/>
+    <w:lsdException w:name="Light Grid Accent 5" w:semiHidden="0" w:uiPriority="62" w:unhideWhenUsed="0"/>
+    <w:lsdException w:name="Medium Shading 1 Accent 5" w:semiHidden="0" w:uiPriority="63" w:unhideWhenUsed="0"/>
+    <w:lsdException w:name="Medium Shading 2 Accent 5" w:semiHidden="0" w:uiPriority="64" w:unhideWhenUsed="0"/>
+    <w:lsdException w:name="Medium List 1 Accent 5" w:semiHidden="0" w:uiPriority="65" w:unhideWhenUsed="0"/>
+    <w:lsdException w:name="Medium List 2 Accent 5" w:semiHidden="0" w:uiPriority="66" w:unhideWhenUsed="0"/>
+    <w:lsdException w:name="Medium Grid 1 Accent 5" w:semiHidden="0" w:uiPriority="67" w:unhideWhenUsed="0"/>
+    <w:lsdException w:name="Medium Grid 2 Accent 5" w:semiHidden="0" w:uiPriority="68" w:unhideWhenUsed="0"/>
+    <w:lsdException w:name="Medium Grid 3 Accent 5" w:semiHidden="0" w:uiPriority="69" w:unhideWhenUsed="0"/>
+    <w:lsdException w:name="Dark List Accent 5" w:semiHidden="0" w:uiPriority="70" w:unhideWhenUsed="0"/>
+    <w:lsdException w:name="Colorful Shading Accent 5" w:semiHidden="0" w:uiPriority="71" w:unhideWhenUsed="0"/>
+    <w:lsdException w:name="Colorful List Accent 5" w:semiHidden="0" w:uiPriority="72" w:unhideWhenUsed="0"/>
+    <w:lsdException w:name="Colorful Grid Accent 5" w:semiHidden="0" w:uiPriority="73" w:unhideWhenUsed="0"/>
+    <w:lsdException w:name="Light Shading Accent 6" w:semiHidden="0" w:uiPriority="60" w:unhideWhenUsed="0"/>
+    <w:lsdException w:name="Light List Accent 6" w:semiHidden="0" w:uiPriority="61" w:unhideWhenUsed="0"/>
+    <w:lsdException w:name="Light Grid Accent 6" w:semiHidden="0" w:uiPriority="62" w:unhideWhenUsed="0"/>
+    <w:lsdException w:name="Medium Shading 1 Accent 6" w:semiHidden="0" w:uiPriority="63" w:unhideWhenUsed="0"/>
+    <w:lsdException w:name="Medium Shading 2 Accent 6" w:semiHidden="0" w:uiPriority="64" w:unhideWhenUsed="0"/>
+    <w:lsdException w:name="Medium List 1 Accent 6" w:semiHidden="0" w:uiPriority="65" w:unhideWhenUsed="0"/>
+    <w:lsdException w:name="Medium List 2 Accent 6" w:semiHidden="0" w:uiPriority="66" w:unhideWhenUsed="0"/>
+    <w:lsdException w:name="Medium Grid 1 Accent 6" w:semiHidden="0" w:uiPriority="67" w:unhideWhenUsed="0"/>
+    <w:lsdException w:name="Medium Grid 2 Accent 6" w:semiHidden="0" w:uiPriority="68" w:unhideWhenUsed="0"/>
+    <w:lsdException w:name="Medium Grid 3 Accent 6" w:semiHidden="0" w:uiPriority="69" w:unhideWhenUsed="0"/>
+    <w:lsdException w:name="Dark List Accent 6" w:semiHidden="0" w:uiPriority="70" w:unhideWhenUsed="0"/>
+    <w:lsdException w:name="Colorful Shading Accent 6" w:semiHidden="0" w:uiPriority="71" w:unhideWhenUsed="0"/>
+    <w:lsdException w:name="Colorful List Accent 6" w:semiHidden="0" w:uiPriority="72" w:unhideWhenUsed="0"/>
+    <w:lsdException w:name="Colorful Grid Accent 6" w:semiHidden="0" w:uiPriority="73" w:unhideWhenUsed="0"/>
+    <w:lsdException w:name="Subtle Emphasis" w:semiHidden="0" w:uiPriority="19" w:unhideWhenUsed="0" w:qFormat="1"/>
+    <w:lsdException w:name="Intense Emphasis" w:semiHidden="0" w:uiPriority="21" w:unhideWhenUsed="0" w:qFormat="1"/>
+    <w:lsdException w:name="Subtle Reference" w:semiHidden="0" w:uiPriority="31" w:unhideWhenUsed="0" w:qFormat="1"/>
+    <w:lsdException w:name="Intense Reference" w:semiHidden="0" w:uiPriority="32" w:unhideWhenUsed="0" w:qFormat="1"/>
+    <w:lsdException w:name="Book Title" w:semiHidden="0" w:uiPriority="33" w:unhideWhenUsed="0" w:qFormat="1"/>
+    <w:lsdException w:name="Bibliography" w:uiPriority="37"/>
+    <w:lsdException w:name="TOC Heading" w:uiPriority="39" w:qFormat="1"/>
   </w:latentStyles>
   <w:style w:type="paragraph" w:default="1" w:styleId="Normal">
     <w:name w:val="Normal"/>
@@ -3846,7 +3635,7 @@
   <a:extraClrSchemeLst/>
   <a:extLst>
     <a:ext uri="{05A4C25C-085E-4340-85A3-A5531E510DB2}">
-      <thm15:themeFamily xmlns:thm15="http://schemas.microsoft.com/office/thememl/2012/main" name="Office Theme" id="{62F939B6-93AF-4DB8-9C6B-D6C7DFDC589F}" vid="{4A3C46E8-61CC-4603-A589-7422A47A8E4A}"/>
+      <thm15:themeFamily xmlns:thm15="http://schemas.microsoft.com/office/thememl/2012/main" xmlns="" name="Office Theme" id="{62F939B6-93AF-4DB8-9C6B-D6C7DFDC589F}" vid="{4A3C46E8-61CC-4603-A589-7422A47A8E4A}"/>
     </a:ext>
   </a:extLst>
 </a:theme>

</xml_diff>

<commit_message>
e gửi bài tuần 3 nha
còn 1 số chỗ chưa sửa hihi
</commit_message>
<xml_diff>
--- a/ProblemStatement-Document.docx
+++ b/ProblemStatement-Document.docx
@@ -1089,7 +1089,7 @@
           <w:sz w:val="24"/>
           <w:szCs w:val="24"/>
         </w:rPr>
-        <w:t xml:space="preserve"> của học viên</w:t>
+        <w:t xml:space="preserve"> </w:t>
       </w:r>
       <w:r>
         <w:rPr>
@@ -1097,6 +1097,30 @@
           <w:sz w:val="24"/>
           <w:szCs w:val="24"/>
         </w:rPr>
+        <w:t xml:space="preserve">sản phẩm </w:t>
+      </w:r>
+      <w:r>
+        <w:rPr>
+          <w:i/>
+          <w:sz w:val="24"/>
+          <w:szCs w:val="24"/>
+        </w:rPr>
+        <w:t>của học viên</w:t>
+      </w:r>
+      <w:r>
+        <w:rPr>
+          <w:i/>
+          <w:sz w:val="24"/>
+          <w:szCs w:val="24"/>
+        </w:rPr>
+        <w:t xml:space="preserve"> </w:t>
+      </w:r>
+      <w:r>
+        <w:rPr>
+          <w:i/>
+          <w:sz w:val="24"/>
+          <w:szCs w:val="24"/>
+        </w:rPr>
         <w:t>)</w:t>
       </w:r>
     </w:p>
@@ -1113,6 +1137,257 @@
           <w:szCs w:val="24"/>
         </w:rPr>
         <w:t>Học viên khi tìm hiểu thông tin khóa học sẽ chọn vào khóa học, chọn thời gian học, sau đó đồng ý . Tương tự như khách hàng mua, nhưng học viên được nhận các ưu tùy vào thời gian đã học của học viên được lưu trong database, hệ thống sẽ lưu thông tin và tính tổng tiền trừ đi tiền ưu đãi và hiện lên thong tin cho học viên.Nếu học viên muốn mua thêm quay lại bước ban đầu.</w:t>
+      </w:r>
+    </w:p>
+    <w:p>
+      <w:pPr>
+        <w:pStyle w:val="ListParagraph"/>
+        <w:ind w:left="1440"/>
+        <w:rPr>
+          <w:sz w:val="24"/>
+          <w:szCs w:val="24"/>
+        </w:rPr>
+      </w:pPr>
+    </w:p>
+    <w:p>
+      <w:pPr>
+        <w:pStyle w:val="ListParagraph"/>
+        <w:numPr>
+          <w:ilvl w:val="0"/>
+          <w:numId w:val="7"/>
+        </w:numPr>
+        <w:rPr>
+          <w:sz w:val="24"/>
+          <w:szCs w:val="24"/>
+        </w:rPr>
+      </w:pPr>
+      <w:r>
+        <w:rPr>
+          <w:sz w:val="24"/>
+          <w:szCs w:val="24"/>
+        </w:rPr>
+        <w:t xml:space="preserve">Actor – Usecase: </w:t>
+      </w:r>
+    </w:p>
+    <w:p>
+      <w:pPr>
+        <w:pStyle w:val="ListParagraph"/>
+        <w:numPr>
+          <w:ilvl w:val="0"/>
+          <w:numId w:val="11"/>
+        </w:numPr>
+        <w:rPr>
+          <w:sz w:val="24"/>
+          <w:szCs w:val="24"/>
+        </w:rPr>
+      </w:pPr>
+      <w:r>
+        <w:rPr>
+          <w:sz w:val="24"/>
+          <w:szCs w:val="24"/>
+        </w:rPr>
+        <w:t>User:</w:t>
+      </w:r>
+    </w:p>
+    <w:p>
+      <w:pPr>
+        <w:pStyle w:val="ListParagraph"/>
+        <w:numPr>
+          <w:ilvl w:val="0"/>
+          <w:numId w:val="4"/>
+        </w:numPr>
+        <w:rPr>
+          <w:sz w:val="24"/>
+          <w:szCs w:val="24"/>
+        </w:rPr>
+      </w:pPr>
+      <w:r>
+        <w:rPr>
+          <w:sz w:val="24"/>
+          <w:szCs w:val="24"/>
+        </w:rPr>
+        <w:t>Đ</w:t>
+      </w:r>
+      <w:r>
+        <w:rPr>
+          <w:sz w:val="24"/>
+          <w:szCs w:val="24"/>
+        </w:rPr>
+        <w:t>ăng nhập.</w:t>
+      </w:r>
+    </w:p>
+    <w:p>
+      <w:pPr>
+        <w:pStyle w:val="ListParagraph"/>
+        <w:numPr>
+          <w:ilvl w:val="0"/>
+          <w:numId w:val="4"/>
+        </w:numPr>
+        <w:rPr>
+          <w:sz w:val="24"/>
+          <w:szCs w:val="24"/>
+        </w:rPr>
+      </w:pPr>
+      <w:r>
+        <w:rPr>
+          <w:sz w:val="24"/>
+          <w:szCs w:val="24"/>
+        </w:rPr>
+        <w:t>Xem thông tin cơ bản trên website như các khóa học, tin tức, sản phẩm.</w:t>
+      </w:r>
+    </w:p>
+    <w:p>
+      <w:pPr>
+        <w:pStyle w:val="ListParagraph"/>
+        <w:numPr>
+          <w:ilvl w:val="0"/>
+          <w:numId w:val="11"/>
+        </w:numPr>
+        <w:rPr>
+          <w:sz w:val="24"/>
+          <w:szCs w:val="24"/>
+        </w:rPr>
+      </w:pPr>
+      <w:r>
+        <w:rPr>
+          <w:sz w:val="24"/>
+          <w:szCs w:val="24"/>
+        </w:rPr>
+        <w:t>Admin</w:t>
+      </w:r>
+    </w:p>
+    <w:p>
+      <w:pPr>
+        <w:pStyle w:val="ListParagraph"/>
+        <w:numPr>
+          <w:ilvl w:val="0"/>
+          <w:numId w:val="4"/>
+        </w:numPr>
+        <w:rPr>
+          <w:sz w:val="24"/>
+          <w:szCs w:val="24"/>
+        </w:rPr>
+      </w:pPr>
+      <w:r>
+        <w:rPr>
+          <w:sz w:val="24"/>
+          <w:szCs w:val="24"/>
+        </w:rPr>
+        <w:t>Thêm sửa xóa user</w:t>
+      </w:r>
+      <w:r>
+        <w:rPr>
+          <w:sz w:val="24"/>
+          <w:szCs w:val="24"/>
+        </w:rPr>
+        <w:t>.</w:t>
+      </w:r>
+    </w:p>
+    <w:p>
+      <w:pPr>
+        <w:pStyle w:val="ListParagraph"/>
+        <w:numPr>
+          <w:ilvl w:val="0"/>
+          <w:numId w:val="4"/>
+        </w:numPr>
+        <w:rPr>
+          <w:sz w:val="24"/>
+          <w:szCs w:val="24"/>
+        </w:rPr>
+      </w:pPr>
+      <w:r>
+        <w:rPr>
+          <w:sz w:val="24"/>
+          <w:szCs w:val="24"/>
+        </w:rPr>
+        <w:t>Tạo, sửa xóa khóa học.</w:t>
+      </w:r>
+    </w:p>
+    <w:p>
+      <w:pPr>
+        <w:pStyle w:val="ListParagraph"/>
+        <w:numPr>
+          <w:ilvl w:val="0"/>
+          <w:numId w:val="4"/>
+        </w:numPr>
+        <w:rPr>
+          <w:sz w:val="24"/>
+          <w:szCs w:val="24"/>
+        </w:rPr>
+      </w:pPr>
+      <w:r>
+        <w:rPr>
+          <w:sz w:val="24"/>
+          <w:szCs w:val="24"/>
+        </w:rPr>
+        <w:t>Thêm, sửa xóa, đẩy  bài viết.</w:t>
+      </w:r>
+    </w:p>
+    <w:p>
+      <w:pPr>
+        <w:pStyle w:val="ListParagraph"/>
+        <w:numPr>
+          <w:ilvl w:val="0"/>
+          <w:numId w:val="4"/>
+        </w:numPr>
+        <w:rPr>
+          <w:sz w:val="24"/>
+          <w:szCs w:val="24"/>
+        </w:rPr>
+      </w:pPr>
+      <w:r>
+        <w:rPr>
+          <w:sz w:val="24"/>
+          <w:szCs w:val="24"/>
+        </w:rPr>
+        <w:t>Tạo báo cáo.</w:t>
+      </w:r>
+    </w:p>
+    <w:p>
+      <w:pPr>
+        <w:pStyle w:val="ListParagraph"/>
+        <w:numPr>
+          <w:ilvl w:val="0"/>
+          <w:numId w:val="4"/>
+        </w:numPr>
+        <w:rPr>
+          <w:sz w:val="24"/>
+          <w:szCs w:val="24"/>
+        </w:rPr>
+      </w:pPr>
+      <w:r>
+        <w:rPr>
+          <w:sz w:val="24"/>
+          <w:szCs w:val="24"/>
+        </w:rPr>
+        <w:t>Thêm, sửa, xóa sản phẩm.</w:t>
+      </w:r>
+    </w:p>
+    <w:p>
+      <w:pPr>
+        <w:pStyle w:val="ListParagraph"/>
+        <w:numPr>
+          <w:ilvl w:val="0"/>
+          <w:numId w:val="4"/>
+        </w:numPr>
+        <w:rPr>
+          <w:sz w:val="24"/>
+          <w:szCs w:val="24"/>
+        </w:rPr>
+      </w:pPr>
+      <w:r>
+        <w:rPr>
+          <w:sz w:val="24"/>
+          <w:szCs w:val="24"/>
+        </w:rPr>
+        <w:t>Quản lý lịch làm việc của nhân viên</w:t>
+      </w:r>
+      <w:r>
+        <w:rPr>
+          <w:sz w:val="24"/>
+          <w:szCs w:val="24"/>
+        </w:rPr>
+        <w:t>, huấn luyện viên</w:t>
       </w:r>
       <w:bookmarkStart w:id="0" w:name="_GoBack"/>
       <w:bookmarkEnd w:id="0"/>
@@ -1120,36 +1395,6 @@
     <w:p>
       <w:pPr>
         <w:pStyle w:val="ListParagraph"/>
-        <w:ind w:left="1440"/>
-        <w:rPr>
-          <w:sz w:val="24"/>
-          <w:szCs w:val="24"/>
-        </w:rPr>
-      </w:pPr>
-    </w:p>
-    <w:p>
-      <w:pPr>
-        <w:pStyle w:val="ListParagraph"/>
-        <w:numPr>
-          <w:ilvl w:val="0"/>
-          <w:numId w:val="7"/>
-        </w:numPr>
-        <w:rPr>
-          <w:sz w:val="24"/>
-          <w:szCs w:val="24"/>
-        </w:rPr>
-      </w:pPr>
-      <w:r>
-        <w:rPr>
-          <w:sz w:val="24"/>
-          <w:szCs w:val="24"/>
-        </w:rPr>
-        <w:t xml:space="preserve">Actor – Usecase: </w:t>
-      </w:r>
-    </w:p>
-    <w:p>
-      <w:pPr>
-        <w:pStyle w:val="ListParagraph"/>
         <w:numPr>
           <w:ilvl w:val="0"/>
           <w:numId w:val="11"/>
@@ -1164,7 +1409,7 @@
           <w:sz w:val="24"/>
           <w:szCs w:val="24"/>
         </w:rPr>
-        <w:t>User:</w:t>
+        <w:t>Nhân viên</w:t>
       </w:r>
     </w:p>
     <w:p>
@@ -1184,7 +1429,7 @@
           <w:sz w:val="24"/>
           <w:szCs w:val="24"/>
         </w:rPr>
-        <w:t>Đăng ký, đăng nhập.</w:t>
+        <w:t>Nhập liệu thông tin khách hàng.</w:t>
       </w:r>
     </w:p>
     <w:p>
@@ -1204,7 +1449,54 @@
           <w:sz w:val="24"/>
           <w:szCs w:val="24"/>
         </w:rPr>
-        <w:t>Xem thông tin cơ bản trên website như các khóa học, tin tức, sản phẩm.</w:t>
+        <w:t>Thêm học viên, sửa thông tin học viên.</w:t>
+      </w:r>
+    </w:p>
+    <w:p>
+      <w:pPr>
+        <w:pStyle w:val="ListParagraph"/>
+        <w:numPr>
+          <w:ilvl w:val="0"/>
+          <w:numId w:val="4"/>
+        </w:numPr>
+        <w:rPr>
+          <w:sz w:val="24"/>
+          <w:szCs w:val="24"/>
+        </w:rPr>
+      </w:pPr>
+      <w:r>
+        <w:rPr>
+          <w:sz w:val="24"/>
+          <w:szCs w:val="24"/>
+        </w:rPr>
+        <w:t>Tạo TKB cho học viên, chỉnh sửa.</w:t>
+      </w:r>
+    </w:p>
+    <w:p>
+      <w:pPr>
+        <w:pStyle w:val="ListParagraph"/>
+        <w:numPr>
+          <w:ilvl w:val="0"/>
+          <w:numId w:val="4"/>
+        </w:numPr>
+        <w:rPr>
+          <w:sz w:val="24"/>
+          <w:szCs w:val="24"/>
+        </w:rPr>
+      </w:pPr>
+      <w:r>
+        <w:rPr>
+          <w:sz w:val="24"/>
+          <w:szCs w:val="24"/>
+        </w:rPr>
+        <w:t>Trả lời thắc mắc của khách hàng trên website.</w:t>
+      </w:r>
+      <w:r>
+        <w:rPr>
+          <w:sz w:val="24"/>
+          <w:szCs w:val="24"/>
+        </w:rPr>
+        <w:t xml:space="preserve"> </w:t>
       </w:r>
     </w:p>
     <w:p>
@@ -1224,7 +1516,7 @@
           <w:sz w:val="24"/>
           <w:szCs w:val="24"/>
         </w:rPr>
-        <w:t>Quản ý</w:t>
+        <w:t>Học viên</w:t>
       </w:r>
     </w:p>
     <w:p>
@@ -1244,7 +1536,7 @@
           <w:sz w:val="24"/>
           <w:szCs w:val="24"/>
         </w:rPr>
-        <w:t>Thêm sửa xóa user</w:t>
+        <w:t>Đăng kí khóa học</w:t>
       </w:r>
       <w:r>
         <w:rPr>
@@ -1271,7 +1563,21 @@
           <w:sz w:val="24"/>
           <w:szCs w:val="24"/>
         </w:rPr>
-        <w:t>Tạo, sửa xóa khóa học.</w:t>
+        <w:t>Sửa 1 số thông tin cá nhân</w:t>
+      </w:r>
+      <w:r>
+        <w:rPr>
+          <w:sz w:val="24"/>
+          <w:szCs w:val="24"/>
+        </w:rPr>
+        <w:t>(nếu sai)</w:t>
+      </w:r>
+      <w:r>
+        <w:rPr>
+          <w:sz w:val="24"/>
+          <w:szCs w:val="24"/>
+        </w:rPr>
+        <w:t>.</w:t>
       </w:r>
     </w:p>
     <w:p>
@@ -1291,7 +1597,7 @@
           <w:sz w:val="24"/>
           <w:szCs w:val="24"/>
         </w:rPr>
-        <w:t>Thêm, sửa xóa, đẩy  bài viết.</w:t>
+        <w:t>Xem thời khóa biểu luyện tập, xem thống kê cường độ luyện tập.</w:t>
       </w:r>
     </w:p>
     <w:p>
@@ -1311,7 +1617,7 @@
           <w:sz w:val="24"/>
           <w:szCs w:val="24"/>
         </w:rPr>
-        <w:t>Tạo báo cáo.</w:t>
+        <w:t>Nhận thông báo của huấn luyện viên,</w:t>
       </w:r>
     </w:p>
     <w:p>
@@ -1331,7 +1637,7 @@
           <w:sz w:val="24"/>
           <w:szCs w:val="24"/>
         </w:rPr>
-        <w:t>Thêm, sửa, xóa sản phẩm.</w:t>
+        <w:t>Mua hàng trên website.</w:t>
       </w:r>
     </w:p>
     <w:p>
@@ -1351,7 +1657,7 @@
           <w:sz w:val="24"/>
           <w:szCs w:val="24"/>
         </w:rPr>
-        <w:t>Quản lý lịch làm việc của nhân viên.</w:t>
+        <w:t>Thanh toán(khóa học, sản phẩm).</w:t>
       </w:r>
     </w:p>
     <w:p>
@@ -1371,7 +1677,7 @@
           <w:sz w:val="24"/>
           <w:szCs w:val="24"/>
         </w:rPr>
-        <w:t>Nhân viên</w:t>
+        <w:t>Huấn luyện viên</w:t>
       </w:r>
     </w:p>
     <w:p>
@@ -1391,7 +1697,7 @@
           <w:sz w:val="24"/>
           <w:szCs w:val="24"/>
         </w:rPr>
-        <w:t>Nhập liệu thông tin khách hàng.</w:t>
+        <w:t>Sửa 1 số thông tin cá nhân(nếu sai).</w:t>
       </w:r>
     </w:p>
     <w:p>
@@ -1411,7 +1717,7 @@
           <w:sz w:val="24"/>
           <w:szCs w:val="24"/>
         </w:rPr>
-        <w:t>Thêm học viên, sửa thông tin học viên.</w:t>
+        <w:t>Xem thời khóa biểu huấn luyện.</w:t>
       </w:r>
     </w:p>
     <w:p>
@@ -1431,14 +1737,54 @@
           <w:sz w:val="24"/>
           <w:szCs w:val="24"/>
         </w:rPr>
-        <w:t>Trả lời thắc mắc của khách hàng trên website.</w:t>
-      </w:r>
-      <w:r>
-        <w:rPr>
-          <w:sz w:val="24"/>
-          <w:szCs w:val="24"/>
-        </w:rPr>
-        <w:t xml:space="preserve"> </w:t>
+        <w:t>Nhận và gởi thông báo cho học viên.</w:t>
+      </w:r>
+    </w:p>
+    <w:p>
+      <w:pPr>
+        <w:pStyle w:val="ListParagraph"/>
+        <w:numPr>
+          <w:ilvl w:val="0"/>
+          <w:numId w:val="4"/>
+        </w:numPr>
+        <w:rPr>
+          <w:sz w:val="24"/>
+          <w:szCs w:val="24"/>
+        </w:rPr>
+      </w:pPr>
+      <w:r>
+        <w:rPr>
+          <w:sz w:val="24"/>
+          <w:szCs w:val="24"/>
+        </w:rPr>
+        <w:t>Đăng kí lớp huấn luyện</w:t>
+      </w:r>
+      <w:r>
+        <w:rPr>
+          <w:sz w:val="24"/>
+          <w:szCs w:val="24"/>
+        </w:rPr>
+        <w:t>.</w:t>
+      </w:r>
+    </w:p>
+    <w:p>
+      <w:pPr>
+        <w:pStyle w:val="ListParagraph"/>
+        <w:numPr>
+          <w:ilvl w:val="0"/>
+          <w:numId w:val="4"/>
+        </w:numPr>
+        <w:rPr>
+          <w:sz w:val="24"/>
+          <w:szCs w:val="24"/>
+        </w:rPr>
+      </w:pPr>
+      <w:r>
+        <w:rPr>
+          <w:sz w:val="24"/>
+          <w:szCs w:val="24"/>
+        </w:rPr>
+        <w:t>Mua hàng trên website.</w:t>
       </w:r>
     </w:p>
     <w:p>
@@ -1458,7 +1804,7 @@
           <w:sz w:val="24"/>
           <w:szCs w:val="24"/>
         </w:rPr>
-        <w:t>Học viên</w:t>
+        <w:t>Máy quét vân tay</w:t>
       </w:r>
     </w:p>
     <w:p>
@@ -1478,187 +1824,14 @@
           <w:sz w:val="24"/>
           <w:szCs w:val="24"/>
         </w:rPr>
-        <w:t>Xem thời khóa biểu luyện tập, xem thống kê cường độ luyện tập.</w:t>
-      </w:r>
-    </w:p>
-    <w:p>
-      <w:pPr>
-        <w:pStyle w:val="ListParagraph"/>
-        <w:numPr>
-          <w:ilvl w:val="0"/>
-          <w:numId w:val="4"/>
-        </w:numPr>
-        <w:rPr>
-          <w:sz w:val="24"/>
-          <w:szCs w:val="24"/>
-        </w:rPr>
-      </w:pPr>
-      <w:r>
-        <w:rPr>
-          <w:sz w:val="24"/>
-          <w:szCs w:val="24"/>
-        </w:rPr>
-        <w:t>Nhận thông báo của huấn luyện viên,</w:t>
-      </w:r>
-    </w:p>
-    <w:p>
-      <w:pPr>
-        <w:pStyle w:val="ListParagraph"/>
-        <w:numPr>
-          <w:ilvl w:val="0"/>
-          <w:numId w:val="4"/>
-        </w:numPr>
-        <w:rPr>
-          <w:sz w:val="24"/>
-          <w:szCs w:val="24"/>
-        </w:rPr>
-      </w:pPr>
-      <w:r>
-        <w:rPr>
-          <w:sz w:val="24"/>
-          <w:szCs w:val="24"/>
-        </w:rPr>
-        <w:t>Mua hàng trên website.</w:t>
-      </w:r>
-    </w:p>
-    <w:p>
-      <w:pPr>
-        <w:pStyle w:val="ListParagraph"/>
-        <w:numPr>
-          <w:ilvl w:val="0"/>
-          <w:numId w:val="11"/>
-        </w:numPr>
-        <w:rPr>
-          <w:sz w:val="24"/>
-          <w:szCs w:val="24"/>
-        </w:rPr>
-      </w:pPr>
-      <w:r>
-        <w:rPr>
-          <w:sz w:val="24"/>
-          <w:szCs w:val="24"/>
-        </w:rPr>
-        <w:t>Huấn luyện viên</w:t>
-      </w:r>
-    </w:p>
-    <w:p>
-      <w:pPr>
-        <w:pStyle w:val="ListParagraph"/>
-        <w:numPr>
-          <w:ilvl w:val="0"/>
-          <w:numId w:val="4"/>
-        </w:numPr>
-        <w:rPr>
-          <w:sz w:val="24"/>
-          <w:szCs w:val="24"/>
-        </w:rPr>
-      </w:pPr>
-      <w:r>
-        <w:rPr>
-          <w:sz w:val="24"/>
-          <w:szCs w:val="24"/>
-        </w:rPr>
-        <w:t>Xem thời khóa biểu huấn luyện.</w:t>
-      </w:r>
-    </w:p>
-    <w:p>
-      <w:pPr>
-        <w:pStyle w:val="ListParagraph"/>
-        <w:numPr>
-          <w:ilvl w:val="0"/>
-          <w:numId w:val="4"/>
-        </w:numPr>
-        <w:rPr>
-          <w:sz w:val="24"/>
-          <w:szCs w:val="24"/>
-        </w:rPr>
-      </w:pPr>
-      <w:r>
-        <w:rPr>
-          <w:sz w:val="24"/>
-          <w:szCs w:val="24"/>
-        </w:rPr>
-        <w:t>Tạo TKB cho học viên, chỉnh sửa.</w:t>
-      </w:r>
-    </w:p>
-    <w:p>
-      <w:pPr>
-        <w:pStyle w:val="ListParagraph"/>
-        <w:numPr>
-          <w:ilvl w:val="0"/>
-          <w:numId w:val="4"/>
-        </w:numPr>
-        <w:rPr>
-          <w:sz w:val="24"/>
-          <w:szCs w:val="24"/>
-        </w:rPr>
-      </w:pPr>
-      <w:r>
-        <w:rPr>
-          <w:sz w:val="24"/>
-          <w:szCs w:val="24"/>
-        </w:rPr>
-        <w:t>Nhận và gởi thông báo cho học viên.</w:t>
-      </w:r>
-    </w:p>
-    <w:p>
-      <w:pPr>
-        <w:pStyle w:val="ListParagraph"/>
-        <w:numPr>
-          <w:ilvl w:val="0"/>
-          <w:numId w:val="4"/>
-        </w:numPr>
-        <w:rPr>
-          <w:sz w:val="24"/>
-          <w:szCs w:val="24"/>
-        </w:rPr>
-      </w:pPr>
-      <w:r>
-        <w:rPr>
-          <w:sz w:val="24"/>
-          <w:szCs w:val="24"/>
-        </w:rPr>
-        <w:t>Mua hàng trên website.</w:t>
-      </w:r>
-    </w:p>
-    <w:p>
-      <w:pPr>
-        <w:pStyle w:val="ListParagraph"/>
-        <w:numPr>
-          <w:ilvl w:val="0"/>
-          <w:numId w:val="11"/>
-        </w:numPr>
-        <w:rPr>
-          <w:sz w:val="24"/>
-          <w:szCs w:val="24"/>
-        </w:rPr>
-      </w:pPr>
-      <w:r>
-        <w:rPr>
-          <w:sz w:val="24"/>
-          <w:szCs w:val="24"/>
-        </w:rPr>
-        <w:t>Máy quét vân tay</w:t>
-      </w:r>
-    </w:p>
-    <w:p>
-      <w:pPr>
-        <w:pStyle w:val="ListParagraph"/>
-        <w:numPr>
-          <w:ilvl w:val="0"/>
-          <w:numId w:val="4"/>
-        </w:numPr>
-        <w:rPr>
-          <w:sz w:val="24"/>
-          <w:szCs w:val="24"/>
-        </w:rPr>
-      </w:pPr>
-      <w:r>
-        <w:rPr>
-          <w:sz w:val="24"/>
-          <w:szCs w:val="24"/>
-        </w:rPr>
         <w:t>Quét vân tay và gởi dữ liệu lên hệ thống</w:t>
+      </w:r>
+      <w:r>
+        <w:rPr>
+          <w:sz w:val="24"/>
+          <w:szCs w:val="24"/>
+        </w:rPr>
+        <w:t>.</w:t>
       </w:r>
     </w:p>
     <w:p>
@@ -3635,7 +3808,7 @@
   <a:extraClrSchemeLst/>
   <a:extLst>
     <a:ext uri="{05A4C25C-085E-4340-85A3-A5531E510DB2}">
-      <thm15:themeFamily xmlns:thm15="http://schemas.microsoft.com/office/thememl/2012/main" xmlns="" name="Office Theme" id="{62F939B6-93AF-4DB8-9C6B-D6C7DFDC589F}" vid="{4A3C46E8-61CC-4603-A589-7422A47A8E4A}"/>
+      <thm15:themeFamily xmlns="" xmlns:thm15="http://schemas.microsoft.com/office/thememl/2012/main" name="Office Theme" id="{62F939B6-93AF-4DB8-9C6B-D6C7DFDC589F}" vid="{4A3C46E8-61CC-4603-A589-7422A47A8E4A}"/>
     </a:ext>
   </a:extLst>
 </a:theme>

</xml_diff>

<commit_message>
e gửi src trong thư mục fontend nhé
gửi src trong thư mục fontend nhé
</commit_message>
<xml_diff>
--- a/ProblemStatement-Document.docx
+++ b/ProblemStatement-Document.docx
@@ -1,6 +1,6 @@
 
 <file path=word/document.xml><?xml version="1.0" encoding="utf-8"?>
-<w:document xmlns:wpc="http://schemas.microsoft.com/office/word/2010/wordprocessingCanvas" xmlns:cx="http://schemas.microsoft.com/office/drawing/2014/chartex" xmlns:mc="http://schemas.openxmlformats.org/markup-compatibility/2006" xmlns:o="urn:schemas-microsoft-com:office:office" xmlns:r="http://schemas.openxmlformats.org/officeDocument/2006/relationships" xmlns:m="http://schemas.openxmlformats.org/officeDocument/2006/math" xmlns:v="urn:schemas-microsoft-com:vml" xmlns:wp14="http://schemas.microsoft.com/office/word/2010/wordprocessingDrawing" xmlns:wp="http://schemas.openxmlformats.org/drawingml/2006/wordprocessingDrawing" xmlns:w10="urn:schemas-microsoft-com:office:word" xmlns:w="http://schemas.openxmlformats.org/wordprocessingml/2006/main" xmlns:w14="http://schemas.microsoft.com/office/word/2010/wordml" xmlns:w15="http://schemas.microsoft.com/office/word/2012/wordml" xmlns:w16se="http://schemas.microsoft.com/office/word/2015/wordml/symex" xmlns:wpg="http://schemas.microsoft.com/office/word/2010/wordprocessingGroup" xmlns:wpi="http://schemas.microsoft.com/office/word/2010/wordprocessingInk" xmlns:wne="http://schemas.microsoft.com/office/word/2006/wordml" xmlns:wps="http://schemas.microsoft.com/office/word/2010/wordprocessingShape" mc:Ignorable="w14 w15 w16se wp14">
+<w:document xmlns:wpc="http://schemas.microsoft.com/office/word/2010/wordprocessingCanvas" xmlns:mc="http://schemas.openxmlformats.org/markup-compatibility/2006" xmlns:o="urn:schemas-microsoft-com:office:office" xmlns:r="http://schemas.openxmlformats.org/officeDocument/2006/relationships" xmlns:m="http://schemas.openxmlformats.org/officeDocument/2006/math" xmlns:v="urn:schemas-microsoft-com:vml" xmlns:wp14="http://schemas.microsoft.com/office/word/2010/wordprocessingDrawing" xmlns:wp="http://schemas.openxmlformats.org/drawingml/2006/wordprocessingDrawing" xmlns:w10="urn:schemas-microsoft-com:office:word" xmlns:w="http://schemas.openxmlformats.org/wordprocessingml/2006/main" xmlns:w14="http://schemas.microsoft.com/office/word/2010/wordml" xmlns:wpg="http://schemas.microsoft.com/office/word/2010/wordprocessingGroup" xmlns:wpi="http://schemas.microsoft.com/office/word/2010/wordprocessingInk" xmlns:wne="http://schemas.microsoft.com/office/word/2006/wordml" xmlns:wps="http://schemas.microsoft.com/office/word/2010/wordprocessingShape" mc:Ignorable="w14 wp14">
   <w:body>
     <w:p>
       <w:pPr>
@@ -762,191 +762,380 @@
         </w:rPr>
         <w:t>, lịch học của học viên</w:t>
       </w:r>
+      <w:r>
+        <w:rPr>
+          <w:sz w:val="24"/>
+          <w:szCs w:val="24"/>
+        </w:rPr>
+        <w:t>: mỗi nhân viên khi vào trung tâm làm việc phải check in ngày giờ làm việc bằng máy quét vân tay, khi kết thúc giờ làm phải vào check out. Admin sẽ quản lý và cuối tháng sẽ tính công dựa trên thời gian làm việc của nhân viên. Huấn luyện viên ngoài việc tính công theo giờ còn được tính công theo chất lượng buổi huấn luyện, buổi huấn luyện cho học viên càng hiệu quả thì hoa hồng thưởng càng cao.</w:t>
+      </w:r>
+    </w:p>
+    <w:p>
+      <w:pPr>
+        <w:pStyle w:val="ListParagraph"/>
+        <w:ind w:left="1800"/>
+        <w:rPr>
+          <w:sz w:val="24"/>
+          <w:szCs w:val="24"/>
+        </w:rPr>
+      </w:pPr>
+    </w:p>
+    <w:p>
+      <w:pPr>
+        <w:pStyle w:val="ListParagraph"/>
+        <w:numPr>
+          <w:ilvl w:val="0"/>
+          <w:numId w:val="6"/>
+        </w:numPr>
+        <w:rPr>
+          <w:sz w:val="24"/>
+          <w:szCs w:val="24"/>
+        </w:rPr>
+      </w:pPr>
+      <w:r>
+        <w:rPr>
+          <w:sz w:val="24"/>
+          <w:szCs w:val="24"/>
+        </w:rPr>
+        <w:t>N</w:t>
+      </w:r>
+      <w:r>
+        <w:rPr>
+          <w:sz w:val="24"/>
+          <w:szCs w:val="24"/>
+        </w:rPr>
+        <w:t>hân viên:</w:t>
+      </w:r>
+    </w:p>
+    <w:p>
+      <w:pPr>
+        <w:rPr>
+          <w:sz w:val="24"/>
+          <w:szCs w:val="24"/>
+        </w:rPr>
+      </w:pPr>
+      <w:r>
+        <w:rPr>
+          <w:sz w:val="24"/>
+          <w:szCs w:val="24"/>
+        </w:rPr>
+        <w:t xml:space="preserve">-Nhân viên thu ngân làm việc tại quầy: Nhập liệu thông tin khách hàng đến đăng ký tại phòng tập. Trả lời những câu hỏi, thắc mắc của khách hàng qua hệ thống (nhắn tin, hoặc gởi email, gọi điện thoại ). </w:t>
+      </w:r>
+    </w:p>
+    <w:p>
+      <w:pPr>
+        <w:pStyle w:val="ListParagraph"/>
+        <w:numPr>
+          <w:ilvl w:val="0"/>
+          <w:numId w:val="6"/>
+        </w:numPr>
+        <w:rPr>
+          <w:sz w:val="24"/>
+          <w:szCs w:val="24"/>
+        </w:rPr>
+      </w:pPr>
+      <w:r>
+        <w:rPr>
+          <w:sz w:val="24"/>
+          <w:szCs w:val="24"/>
+        </w:rPr>
+        <w:t>Khách hàng:</w:t>
+      </w:r>
+    </w:p>
+    <w:p>
+      <w:pPr>
+        <w:rPr>
+          <w:sz w:val="24"/>
+          <w:szCs w:val="24"/>
+        </w:rPr>
+      </w:pPr>
+      <w:r>
+        <w:rPr>
+          <w:sz w:val="24"/>
+          <w:szCs w:val="24"/>
+        </w:rPr>
+        <w:t>-</w:t>
+      </w:r>
+      <w:r>
+        <w:rPr>
+          <w:sz w:val="24"/>
+          <w:szCs w:val="24"/>
+        </w:rPr>
+        <w:t xml:space="preserve"> </w:t>
+      </w:r>
+      <w:r>
+        <w:rPr>
+          <w:sz w:val="24"/>
+          <w:szCs w:val="24"/>
+        </w:rPr>
+        <w:t>K</w:t>
+      </w:r>
+      <w:r>
+        <w:rPr>
+          <w:sz w:val="24"/>
+          <w:szCs w:val="24"/>
+        </w:rPr>
+        <w:t>hách hàng khi vào website sẽ thấy được thông tin về Trung tâm và các khóa học chăm sóc sức khỏe và sắc đẹp. Được đọc những thông tin về các khóa học, bài báo trong mục Tin tức.</w:t>
+      </w:r>
+    </w:p>
+    <w:p>
+      <w:pPr>
+        <w:rPr>
+          <w:sz w:val="24"/>
+          <w:szCs w:val="24"/>
+        </w:rPr>
+      </w:pPr>
+      <w:r>
+        <w:rPr>
+          <w:sz w:val="24"/>
+          <w:szCs w:val="24"/>
+        </w:rPr>
+        <w:t>-</w:t>
+      </w:r>
+      <w:r>
+        <w:rPr>
+          <w:sz w:val="24"/>
+          <w:szCs w:val="24"/>
+        </w:rPr>
+        <w:t xml:space="preserve"> </w:t>
+      </w:r>
+      <w:r>
+        <w:rPr>
+          <w:sz w:val="24"/>
+          <w:szCs w:val="24"/>
+        </w:rPr>
+        <w:t>Khi khách hàng</w:t>
+      </w:r>
+      <w:r>
+        <w:rPr>
+          <w:sz w:val="24"/>
+          <w:szCs w:val="24"/>
+        </w:rPr>
+        <w:t xml:space="preserve"> có nhu cầu về 1 khóa học nào đó có thể chat với nhân viên tư vấn thông qua cửa sổ chat ở dóc dưới bên phải website và được tư vấn về thông tin khóa học, học phí, huấn luyện viên,… Khi khách hàng quyết định đăng ký khóa học sẽ nhấp vào nút Đăng ký và được chuyển đến trang Đăng ký. Khách hàng điền vào form đăng ký với các ND như : Họ tên, ngày sinh, quê quán, số điện thoại, địa chỉ,… học phí có thể được chuyển khoản hoặc trực tiếp ngay buổi học đầu tiên. Khi hoàn thành bước thanh toán học phí, khách hàng sẽ </w:t>
+      </w:r>
+      <w:r>
+        <w:rPr>
+          <w:sz w:val="24"/>
+          <w:szCs w:val="24"/>
+        </w:rPr>
+        <w:t>chính thức</w:t>
+      </w:r>
+      <w:r>
+        <w:rPr>
+          <w:sz w:val="24"/>
+          <w:szCs w:val="24"/>
+        </w:rPr>
+        <w:t xml:space="preserve"> trở thành học viên của Trung tâm, được cấp thẻ học viên và tài khoản học viên trên website.</w:t>
+      </w:r>
+    </w:p>
+    <w:p>
+      <w:pPr>
+        <w:pStyle w:val="ListParagraph"/>
+        <w:ind w:left="1800"/>
+        <w:rPr>
+          <w:i/>
+          <w:sz w:val="24"/>
+          <w:szCs w:val="24"/>
+        </w:rPr>
+      </w:pPr>
+      <w:r>
+        <w:rPr>
+          <w:i/>
+          <w:sz w:val="24"/>
+          <w:szCs w:val="24"/>
+        </w:rPr>
+        <w:t>(Thiếu phần mua hàng</w:t>
+      </w:r>
+      <w:r>
+        <w:rPr>
+          <w:i/>
+          <w:sz w:val="24"/>
+          <w:szCs w:val="24"/>
+        </w:rPr>
+        <w:t xml:space="preserve"> của khách hàng</w:t>
+      </w:r>
+      <w:r>
+        <w:rPr>
+          <w:i/>
+          <w:sz w:val="24"/>
+          <w:szCs w:val="24"/>
+        </w:rPr>
+        <w:t>)</w:t>
+      </w:r>
+    </w:p>
+    <w:p>
+      <w:pPr>
+        <w:rPr>
+          <w:sz w:val="24"/>
+          <w:szCs w:val="24"/>
+        </w:rPr>
+      </w:pPr>
+      <w:r>
+        <w:rPr>
+          <w:sz w:val="24"/>
+          <w:szCs w:val="24"/>
+        </w:rPr>
+        <w:t xml:space="preserve">-Khi khách hàng có nhu cầu mua sản phẩm của trung tâm, khách hàng sẽ vào trang sản phẩm, lựa chọn sản phẩm phù hợp với nhu cầu của mình, sau khi nhấp vào nút Mua hàng, sản phẩm đó sẽ được đưa đến trang Giỏ hàng của khách hàng, Khách hàng sẽ vào trang Giỏ hàng sau đó xác nhận mua hàng cung cấp các thông tin và xác nhận thanh toán.(Nếu khách hàng không có nhu cầu nữa thì chỉ được hủy sản phẩm trong vòng 3 tiếng kể từ lúc nhấn nút </w:t>
+      </w:r>
+      <w:r>
+        <w:rPr>
+          <w:sz w:val="24"/>
+          <w:szCs w:val="24"/>
+        </w:rPr>
+        <w:t>Thanh toán).</w:t>
+      </w:r>
+    </w:p>
+    <w:p>
+      <w:pPr>
+        <w:rPr>
+          <w:sz w:val="24"/>
+          <w:szCs w:val="24"/>
+        </w:rPr>
+      </w:pPr>
+    </w:p>
+    <w:p>
+      <w:pPr>
+        <w:rPr>
+          <w:sz w:val="24"/>
+          <w:szCs w:val="24"/>
+        </w:rPr>
+      </w:pPr>
+    </w:p>
+    <w:p>
+      <w:pPr>
+        <w:pStyle w:val="ListParagraph"/>
+        <w:numPr>
+          <w:ilvl w:val="0"/>
+          <w:numId w:val="6"/>
+        </w:numPr>
+        <w:rPr>
+          <w:sz w:val="24"/>
+          <w:szCs w:val="24"/>
+        </w:rPr>
+      </w:pPr>
+      <w:r>
+        <w:rPr>
+          <w:sz w:val="24"/>
+          <w:szCs w:val="24"/>
+        </w:rPr>
+        <w:t>Học viên:</w:t>
+      </w:r>
+    </w:p>
+    <w:p>
+      <w:pPr>
+        <w:rPr>
+          <w:sz w:val="24"/>
+          <w:szCs w:val="24"/>
+        </w:rPr>
+      </w:pPr>
+      <w:r>
+        <w:rPr>
+          <w:sz w:val="24"/>
+          <w:szCs w:val="24"/>
+        </w:rPr>
+        <w:t>-Chức năng xem thông tin cá nhân: học viên khi có tài khoản có thể xem được thông tin của mình và sửa 1 số thông tin cá nhân được hệ thống cho phép. Được xem các giờ luyện tập, được tham khảo các chế độ ăn uống , sinh hoạt hợp lý theo thời khóa biểu hoặc tư vấn của các huấn luyện viên trên website.</w:t>
+      </w:r>
+    </w:p>
+    <w:p>
+      <w:pPr>
+        <w:rPr>
+          <w:sz w:val="24"/>
+          <w:szCs w:val="24"/>
+        </w:rPr>
+      </w:pPr>
+      <w:r>
+        <w:rPr>
+          <w:sz w:val="24"/>
+          <w:szCs w:val="24"/>
+        </w:rPr>
+        <w:t xml:space="preserve">-Học viên cũ: Được </w:t>
+      </w:r>
+      <w:r>
+        <w:rPr>
+          <w:sz w:val="24"/>
+          <w:szCs w:val="24"/>
+        </w:rPr>
+        <w:t>gợi</w:t>
+      </w:r>
+      <w:r>
+        <w:rPr>
+          <w:sz w:val="24"/>
+          <w:szCs w:val="24"/>
+        </w:rPr>
+        <w:t xml:space="preserve"> thêm về các khóa học</w:t>
+      </w:r>
+      <w:r>
+        <w:rPr>
+          <w:sz w:val="24"/>
+          <w:szCs w:val="24"/>
+        </w:rPr>
+        <w:t xml:space="preserve"> mới</w:t>
+      </w:r>
+      <w:r>
+        <w:rPr>
+          <w:sz w:val="24"/>
+          <w:szCs w:val="24"/>
+        </w:rPr>
+        <w:t xml:space="preserve"> nếu sắp kết thúc gói đăng ký cũ</w:t>
+      </w:r>
+      <w:r>
+        <w:rPr>
+          <w:sz w:val="24"/>
+          <w:szCs w:val="24"/>
+        </w:rPr>
+        <w:t xml:space="preserve">, được ưu </w:t>
+      </w:r>
+      <w:r>
+        <w:rPr>
+          <w:sz w:val="24"/>
+          <w:szCs w:val="24"/>
+        </w:rPr>
+        <w:t xml:space="preserve">đãi các gói theo tháng hoặc theo năm. </w:t>
+      </w:r>
+    </w:p>
+    <w:p>
+      <w:pPr>
+        <w:pStyle w:val="ListParagraph"/>
+        <w:ind w:left="1800"/>
+        <w:rPr>
+          <w:i/>
+          <w:sz w:val="24"/>
+          <w:szCs w:val="24"/>
+        </w:rPr>
+      </w:pPr>
+      <w:r>
+        <w:rPr>
+          <w:i/>
+          <w:sz w:val="24"/>
+          <w:szCs w:val="24"/>
+        </w:rPr>
+        <w:t>(</w:t>
+      </w:r>
+      <w:r>
+        <w:rPr>
+          <w:i/>
+          <w:sz w:val="24"/>
+          <w:szCs w:val="24"/>
+        </w:rPr>
+        <w:t>P</w:t>
+      </w:r>
       <w:bookmarkStart w:id="0" w:name="_GoBack"/>
       <w:bookmarkEnd w:id="0"/>
       <w:r>
         <w:rPr>
-          <w:sz w:val="24"/>
-          <w:szCs w:val="24"/>
-        </w:rPr>
-        <w:t>: mỗi nhân viên khi vào trung tâm làm việc phải check in ngày giờ làm việc bằng máy quét vân tay, khi kết thúc giờ làm phải vào check out. Admin sẽ quản lý và cuối tháng sẽ tính công dựa trên thời gian làm việc của nhân viên. Huấn luyện viên ngoài việc tính công theo giờ còn được tính công theo chất lượng buổi huấn luyện, buổi huấn luyện cho học viên càng hiệu quả thì hoa hồng thưởng càng cao.</w:t>
-      </w:r>
-    </w:p>
-    <w:p>
-      <w:pPr>
-        <w:pStyle w:val="ListParagraph"/>
-        <w:ind w:left="1800"/>
-        <w:rPr>
-          <w:sz w:val="24"/>
-          <w:szCs w:val="24"/>
-        </w:rPr>
-      </w:pPr>
-    </w:p>
-    <w:p>
-      <w:pPr>
-        <w:pStyle w:val="ListParagraph"/>
-        <w:numPr>
-          <w:ilvl w:val="0"/>
-          <w:numId w:val="6"/>
-        </w:numPr>
-        <w:rPr>
-          <w:sz w:val="24"/>
-          <w:szCs w:val="24"/>
-        </w:rPr>
-      </w:pPr>
-      <w:r>
-        <w:rPr>
-          <w:sz w:val="24"/>
-          <w:szCs w:val="24"/>
-        </w:rPr>
-        <w:t>N</w:t>
-      </w:r>
-      <w:r>
-        <w:rPr>
-          <w:sz w:val="24"/>
-          <w:szCs w:val="24"/>
-        </w:rPr>
-        <w:t>hân viên:</w:t>
-      </w:r>
-    </w:p>
-    <w:p>
-      <w:pPr>
-        <w:rPr>
-          <w:sz w:val="24"/>
-          <w:szCs w:val="24"/>
-        </w:rPr>
-      </w:pPr>
-      <w:r>
-        <w:rPr>
-          <w:sz w:val="24"/>
-          <w:szCs w:val="24"/>
-        </w:rPr>
-        <w:t xml:space="preserve">-Nhân viên thu ngân làm việc tại quầy: Nhập liệu thông tin khách hàng đến đăng ký tại phòng tập. Trả lời những câu hỏi, thắc mắc của khách hàng qua hệ thống (nhắn tin, hoặc gởi email, gọi điện thoại ). </w:t>
-      </w:r>
-    </w:p>
-    <w:p>
-      <w:pPr>
-        <w:pStyle w:val="ListParagraph"/>
-        <w:numPr>
-          <w:ilvl w:val="0"/>
-          <w:numId w:val="6"/>
-        </w:numPr>
-        <w:rPr>
-          <w:sz w:val="24"/>
-          <w:szCs w:val="24"/>
-        </w:rPr>
-      </w:pPr>
-      <w:r>
-        <w:rPr>
-          <w:sz w:val="24"/>
-          <w:szCs w:val="24"/>
-        </w:rPr>
-        <w:t>Khách hàng:</w:t>
-      </w:r>
-    </w:p>
-    <w:p>
-      <w:pPr>
-        <w:rPr>
-          <w:sz w:val="24"/>
-          <w:szCs w:val="24"/>
-        </w:rPr>
-      </w:pPr>
-      <w:r>
-        <w:rPr>
-          <w:sz w:val="24"/>
-          <w:szCs w:val="24"/>
-        </w:rPr>
-        <w:t>-</w:t>
-      </w:r>
-      <w:r>
-        <w:rPr>
-          <w:sz w:val="24"/>
-          <w:szCs w:val="24"/>
-        </w:rPr>
-        <w:t xml:space="preserve"> </w:t>
-      </w:r>
-      <w:r>
-        <w:rPr>
-          <w:sz w:val="24"/>
-          <w:szCs w:val="24"/>
-        </w:rPr>
-        <w:t>K</w:t>
-      </w:r>
-      <w:r>
-        <w:rPr>
-          <w:sz w:val="24"/>
-          <w:szCs w:val="24"/>
-        </w:rPr>
-        <w:t>hách hàng khi vào website sẽ thấy được thông tin về Trung tâm và các khóa học chăm sóc sức khỏe và sắc đẹp. Được đọc những thông tin về các khóa học, bài báo trong mục Tin tức.</w:t>
-      </w:r>
-    </w:p>
-    <w:p>
-      <w:pPr>
-        <w:rPr>
-          <w:sz w:val="24"/>
-          <w:szCs w:val="24"/>
-        </w:rPr>
-      </w:pPr>
-      <w:r>
-        <w:rPr>
-          <w:sz w:val="24"/>
-          <w:szCs w:val="24"/>
-        </w:rPr>
-        <w:t>-</w:t>
-      </w:r>
-      <w:r>
-        <w:rPr>
-          <w:sz w:val="24"/>
-          <w:szCs w:val="24"/>
-        </w:rPr>
-        <w:t xml:space="preserve"> </w:t>
-      </w:r>
-      <w:r>
-        <w:rPr>
-          <w:sz w:val="24"/>
-          <w:szCs w:val="24"/>
-        </w:rPr>
-        <w:t>Khi khách hàng</w:t>
-      </w:r>
-      <w:r>
-        <w:rPr>
-          <w:sz w:val="24"/>
-          <w:szCs w:val="24"/>
-        </w:rPr>
-        <w:t xml:space="preserve"> có nhu cầu về 1 khóa học nào đó có thể chat với nhân viên tư vấn thông qua cửa sổ chat ở dóc dưới bên phải website và được tư vấn về thông tin khóa học, học phí, huấn luyện viên,… Khi khách hàng quyết định đăng ký khóa học sẽ nhấp vào nút Đăng ký và được chuyển đến trang Đăng ký. Khách hàng điền vào form đăng ký với các ND như : Họ tên, ngày sinh, quê quán, số điện thoại, địa chỉ,… học phí có thể được chuyển khoản hoặc trực tiếp ngay buổi học đầu tiên. Khi hoàn thành bước thanh toán học phí, khách hàng sẽ </w:t>
-      </w:r>
-      <w:r>
-        <w:rPr>
-          <w:sz w:val="24"/>
-          <w:szCs w:val="24"/>
-        </w:rPr>
-        <w:t>chính thức</w:t>
-      </w:r>
-      <w:r>
-        <w:rPr>
-          <w:sz w:val="24"/>
-          <w:szCs w:val="24"/>
-        </w:rPr>
-        <w:t xml:space="preserve"> trở thành học viên của Trung tâm, được cấp thẻ học viên và tài khoản học viên trên website.</w:t>
-      </w:r>
-    </w:p>
-    <w:p>
-      <w:pPr>
-        <w:pStyle w:val="ListParagraph"/>
-        <w:ind w:left="1800"/>
-        <w:rPr>
           <w:i/>
           <w:sz w:val="24"/>
           <w:szCs w:val="24"/>
         </w:rPr>
-      </w:pPr>
+        <w:t>hần mua hàng</w:t>
+      </w:r>
       <w:r>
         <w:rPr>
           <w:i/>
           <w:sz w:val="24"/>
           <w:szCs w:val="24"/>
         </w:rPr>
-        <w:t>(Thiếu phần mua hàng</w:t>
+        <w:t xml:space="preserve"> của học viên</w:t>
       </w:r>
       <w:r>
         <w:rPr>
@@ -954,14 +1143,6 @@
           <w:sz w:val="24"/>
           <w:szCs w:val="24"/>
         </w:rPr>
-        <w:t xml:space="preserve"> của khách hàng</w:t>
-      </w:r>
-      <w:r>
-        <w:rPr>
-          <w:i/>
-          <w:sz w:val="24"/>
-          <w:szCs w:val="24"/>
-        </w:rPr>
         <w:t>)</w:t>
       </w:r>
     </w:p>
@@ -972,133 +1153,40 @@
           <w:szCs w:val="24"/>
         </w:rPr>
       </w:pPr>
-    </w:p>
-    <w:p>
-      <w:pPr>
-        <w:pStyle w:val="ListParagraph"/>
-        <w:numPr>
-          <w:ilvl w:val="0"/>
-          <w:numId w:val="6"/>
-        </w:numPr>
-        <w:rPr>
-          <w:sz w:val="24"/>
-          <w:szCs w:val="24"/>
-        </w:rPr>
-      </w:pPr>
-      <w:r>
-        <w:rPr>
-          <w:sz w:val="24"/>
-          <w:szCs w:val="24"/>
-        </w:rPr>
-        <w:t>Học viên:</w:t>
-      </w:r>
-    </w:p>
-    <w:p>
-      <w:pPr>
-        <w:rPr>
-          <w:sz w:val="24"/>
-          <w:szCs w:val="24"/>
-        </w:rPr>
-      </w:pPr>
-      <w:r>
-        <w:rPr>
-          <w:sz w:val="24"/>
-          <w:szCs w:val="24"/>
-        </w:rPr>
-        <w:t>-Chức năng xem thông tin cá nhân: học viên khi có tài khoản có thể xem được thông tin của mình và sửa 1 số thông tin cá nhân được hệ thống cho phép. Được xem các giờ luyện tập, được tham khảo các chế độ ăn uống , sinh hoạt hợp lý theo thời khóa biểu hoặc tư vấn của các huấn luyện viên trên website.</w:t>
-      </w:r>
-    </w:p>
-    <w:p>
-      <w:pPr>
-        <w:rPr>
-          <w:sz w:val="24"/>
-          <w:szCs w:val="24"/>
-        </w:rPr>
-      </w:pPr>
-      <w:r>
-        <w:rPr>
-          <w:sz w:val="24"/>
-          <w:szCs w:val="24"/>
-        </w:rPr>
-        <w:lastRenderedPageBreak/>
-        <w:t xml:space="preserve">-Học viên cũ: Được </w:t>
-      </w:r>
-      <w:r>
-        <w:rPr>
-          <w:sz w:val="24"/>
-          <w:szCs w:val="24"/>
-        </w:rPr>
-        <w:t>gợi</w:t>
-      </w:r>
-      <w:r>
-        <w:rPr>
-          <w:sz w:val="24"/>
-          <w:szCs w:val="24"/>
-        </w:rPr>
-        <w:t xml:space="preserve"> thêm về các khóa học</w:t>
-      </w:r>
-      <w:r>
-        <w:rPr>
-          <w:sz w:val="24"/>
-          <w:szCs w:val="24"/>
-        </w:rPr>
-        <w:t xml:space="preserve"> mới</w:t>
-      </w:r>
-      <w:r>
-        <w:rPr>
-          <w:sz w:val="24"/>
-          <w:szCs w:val="24"/>
-        </w:rPr>
-        <w:t xml:space="preserve"> nếu sắp kết thúc gói đăng ký cũ</w:t>
-      </w:r>
-      <w:r>
-        <w:rPr>
-          <w:sz w:val="24"/>
-          <w:szCs w:val="24"/>
-        </w:rPr>
-        <w:t xml:space="preserve">, được ưu </w:t>
-      </w:r>
-      <w:r>
-        <w:rPr>
-          <w:sz w:val="24"/>
-          <w:szCs w:val="24"/>
-        </w:rPr>
-        <w:t xml:space="preserve">đãi các gói theo tháng hoặc theo năm. </w:t>
-      </w:r>
-    </w:p>
-    <w:p>
-      <w:pPr>
-        <w:pStyle w:val="ListParagraph"/>
-        <w:ind w:left="1800"/>
-        <w:rPr>
-          <w:i/>
-          <w:sz w:val="24"/>
-          <w:szCs w:val="24"/>
-        </w:rPr>
-      </w:pPr>
-      <w:r>
-        <w:rPr>
-          <w:i/>
-          <w:sz w:val="24"/>
-          <w:szCs w:val="24"/>
-        </w:rPr>
-        <w:t>(Thiếu phần mua hàng</w:t>
-      </w:r>
-      <w:r>
-        <w:rPr>
-          <w:i/>
-          <w:sz w:val="24"/>
-          <w:szCs w:val="24"/>
-        </w:rPr>
-        <w:t xml:space="preserve"> của học viên</w:t>
-      </w:r>
-      <w:r>
-        <w:rPr>
-          <w:i/>
-          <w:sz w:val="24"/>
-          <w:szCs w:val="24"/>
-        </w:rPr>
-        <w:t>)</w:t>
+      <w:r>
+        <w:rPr>
+          <w:sz w:val="24"/>
+          <w:szCs w:val="24"/>
+        </w:rPr>
+        <w:t xml:space="preserve">-Học viên khi có nhu cầu muốn mua sản phẩm của trung tâm, học viên sẽ đăng nhập vào hệ thống sau đó chuyển tới trang mua hàng, lựa chọn sản phẩm phù hợp với mình, sau đó nhấn vào nút Mua hàng, sản phẩm sẽ được thêm vào Giỏ hàng của Học viên, khi đó học viên sẽ vào giỏ hàng </w:t>
+      </w:r>
+      <w:r>
+        <w:rPr>
+          <w:sz w:val="24"/>
+          <w:szCs w:val="24"/>
+        </w:rPr>
+        <w:t xml:space="preserve">nhấn vào nút </w:t>
+      </w:r>
+      <w:r>
+        <w:rPr>
+          <w:sz w:val="24"/>
+          <w:szCs w:val="24"/>
+        </w:rPr>
+        <w:t>xác nhận Thanh toán</w:t>
+      </w:r>
+      <w:r>
+        <w:rPr>
+          <w:sz w:val="24"/>
+          <w:szCs w:val="24"/>
+        </w:rPr>
+        <w:t xml:space="preserve">.(Nếu Học viên không có nhu cầu </w:t>
+      </w:r>
+      <w:r>
+        <w:rPr>
+          <w:sz w:val="24"/>
+          <w:szCs w:val="24"/>
+        </w:rPr>
+        <w:t>nữa thì chỉ được hủy sản phẩm trong vòng 3 tiếng kể từ lúc nhấn nút xác nhận).</w:t>
       </w:r>
     </w:p>
     <w:p>
@@ -1676,8 +1764,8 @@
 </file>
 
 <file path=word/numbering.xml><?xml version="1.0" encoding="utf-8"?>
-<w:numbering xmlns:wpc="http://schemas.microsoft.com/office/word/2010/wordprocessingCanvas" xmlns:cx="http://schemas.microsoft.com/office/drawing/2014/chartex" xmlns:mc="http://schemas.openxmlformats.org/markup-compatibility/2006" xmlns:o="urn:schemas-microsoft-com:office:office" xmlns:r="http://schemas.openxmlformats.org/officeDocument/2006/relationships" xmlns:m="http://schemas.openxmlformats.org/officeDocument/2006/math" xmlns:v="urn:schemas-microsoft-com:vml" xmlns:wp14="http://schemas.microsoft.com/office/word/2010/wordprocessingDrawing" xmlns:wp="http://schemas.openxmlformats.org/drawingml/2006/wordprocessingDrawing" xmlns:w10="urn:schemas-microsoft-com:office:word" xmlns:w="http://schemas.openxmlformats.org/wordprocessingml/2006/main" xmlns:w14="http://schemas.microsoft.com/office/word/2010/wordml" xmlns:w15="http://schemas.microsoft.com/office/word/2012/wordml" xmlns:w16se="http://schemas.microsoft.com/office/word/2015/wordml/symex" xmlns:wpg="http://schemas.microsoft.com/office/word/2010/wordprocessingGroup" xmlns:wpi="http://schemas.microsoft.com/office/word/2010/wordprocessingInk" xmlns:wne="http://schemas.microsoft.com/office/word/2006/wordml" xmlns:wps="http://schemas.microsoft.com/office/word/2010/wordprocessingShape" mc:Ignorable="w14 w15 w16se wp14">
-  <w:abstractNum w:abstractNumId="0" w15:restartNumberingAfterBreak="0">
+<w:numbering xmlns:wpc="http://schemas.microsoft.com/office/word/2010/wordprocessingCanvas" xmlns:mc="http://schemas.openxmlformats.org/markup-compatibility/2006" xmlns:o="urn:schemas-microsoft-com:office:office" xmlns:r="http://schemas.openxmlformats.org/officeDocument/2006/relationships" xmlns:m="http://schemas.openxmlformats.org/officeDocument/2006/math" xmlns:v="urn:schemas-microsoft-com:vml" xmlns:wp14="http://schemas.microsoft.com/office/word/2010/wordprocessingDrawing" xmlns:wp="http://schemas.openxmlformats.org/drawingml/2006/wordprocessingDrawing" xmlns:w10="urn:schemas-microsoft-com:office:word" xmlns:w="http://schemas.openxmlformats.org/wordprocessingml/2006/main" xmlns:w14="http://schemas.microsoft.com/office/word/2010/wordml" xmlns:wpg="http://schemas.microsoft.com/office/word/2010/wordprocessingGroup" xmlns:wpi="http://schemas.microsoft.com/office/word/2010/wordprocessingInk" xmlns:wne="http://schemas.microsoft.com/office/word/2006/wordml" xmlns:wps="http://schemas.microsoft.com/office/word/2010/wordprocessingShape" mc:Ignorable="w14 wp14">
+  <w:abstractNum w:abstractNumId="0">
     <w:nsid w:val="02995038"/>
     <w:multiLevelType w:val="hybridMultilevel"/>
     <w:tmpl w:val="8E04B65E"/>
@@ -1766,7 +1854,7 @@
       </w:pPr>
     </w:lvl>
   </w:abstractNum>
-  <w:abstractNum w:abstractNumId="1" w15:restartNumberingAfterBreak="0">
+  <w:abstractNum w:abstractNumId="1">
     <w:nsid w:val="16561B8B"/>
     <w:multiLevelType w:val="hybridMultilevel"/>
     <w:tmpl w:val="324CFED0"/>
@@ -1878,7 +1966,7 @@
       </w:rPr>
     </w:lvl>
   </w:abstractNum>
-  <w:abstractNum w:abstractNumId="2" w15:restartNumberingAfterBreak="0">
+  <w:abstractNum w:abstractNumId="2">
     <w:nsid w:val="21CB2519"/>
     <w:multiLevelType w:val="hybridMultilevel"/>
     <w:tmpl w:val="DF30DCA2"/>
@@ -1964,7 +2052,7 @@
       </w:pPr>
     </w:lvl>
   </w:abstractNum>
-  <w:abstractNum w:abstractNumId="3" w15:restartNumberingAfterBreak="0">
+  <w:abstractNum w:abstractNumId="3">
     <w:nsid w:val="22850734"/>
     <w:multiLevelType w:val="hybridMultilevel"/>
     <w:tmpl w:val="60B8D024"/>
@@ -2053,7 +2141,7 @@
       </w:pPr>
     </w:lvl>
   </w:abstractNum>
-  <w:abstractNum w:abstractNumId="4" w15:restartNumberingAfterBreak="0">
+  <w:abstractNum w:abstractNumId="4">
     <w:nsid w:val="383B69B5"/>
     <w:multiLevelType w:val="hybridMultilevel"/>
     <w:tmpl w:val="CC707E0A"/>
@@ -2142,7 +2230,7 @@
       </w:pPr>
     </w:lvl>
   </w:abstractNum>
-  <w:abstractNum w:abstractNumId="5" w15:restartNumberingAfterBreak="0">
+  <w:abstractNum w:abstractNumId="5">
     <w:nsid w:val="415174E1"/>
     <w:multiLevelType w:val="hybridMultilevel"/>
     <w:tmpl w:val="6BD06B4E"/>
@@ -2231,7 +2319,7 @@
       </w:pPr>
     </w:lvl>
   </w:abstractNum>
-  <w:abstractNum w:abstractNumId="6" w15:restartNumberingAfterBreak="0">
+  <w:abstractNum w:abstractNumId="6">
     <w:nsid w:val="45311B73"/>
     <w:multiLevelType w:val="hybridMultilevel"/>
     <w:tmpl w:val="1738473E"/>
@@ -2344,7 +2432,7 @@
       </w:rPr>
     </w:lvl>
   </w:abstractNum>
-  <w:abstractNum w:abstractNumId="7" w15:restartNumberingAfterBreak="0">
+  <w:abstractNum w:abstractNumId="7">
     <w:nsid w:val="4D3002D5"/>
     <w:multiLevelType w:val="hybridMultilevel"/>
     <w:tmpl w:val="801C3F46"/>
@@ -2433,7 +2521,7 @@
       </w:pPr>
     </w:lvl>
   </w:abstractNum>
-  <w:abstractNum w:abstractNumId="8" w15:restartNumberingAfterBreak="0">
+  <w:abstractNum w:abstractNumId="8">
     <w:nsid w:val="52553F90"/>
     <w:multiLevelType w:val="hybridMultilevel"/>
     <w:tmpl w:val="0F2E929A"/>
@@ -2546,7 +2634,7 @@
       </w:rPr>
     </w:lvl>
   </w:abstractNum>
-  <w:abstractNum w:abstractNumId="9" w15:restartNumberingAfterBreak="0">
+  <w:abstractNum w:abstractNumId="9">
     <w:nsid w:val="64642CD4"/>
     <w:multiLevelType w:val="hybridMultilevel"/>
     <w:tmpl w:val="E75EA3A4"/>
@@ -2635,7 +2723,7 @@
       </w:pPr>
     </w:lvl>
   </w:abstractNum>
-  <w:abstractNum w:abstractNumId="10" w15:restartNumberingAfterBreak="0">
+  <w:abstractNum w:abstractNumId="10">
     <w:nsid w:val="71801D44"/>
     <w:multiLevelType w:val="hybridMultilevel"/>
     <w:tmpl w:val="E12E4E20"/>
@@ -2721,7 +2809,7 @@
       </w:pPr>
     </w:lvl>
   </w:abstractNum>
-  <w:abstractNum w:abstractNumId="11" w15:restartNumberingAfterBreak="0">
+  <w:abstractNum w:abstractNumId="11">
     <w:nsid w:val="75A91912"/>
     <w:multiLevelType w:val="hybridMultilevel"/>
     <w:tmpl w:val="2EE0B294"/>
@@ -2834,7 +2922,7 @@
       </w:rPr>
     </w:lvl>
   </w:abstractNum>
-  <w:abstractNum w:abstractNumId="12" w15:restartNumberingAfterBreak="0">
+  <w:abstractNum w:abstractNumId="12">
     <w:nsid w:val="7B007BE8"/>
     <w:multiLevelType w:val="hybridMultilevel"/>
     <w:tmpl w:val="9D926034"/>
@@ -2963,7 +3051,7 @@
 </file>
 
 <file path=word/styles.xml><?xml version="1.0" encoding="utf-8"?>
-<w:styles xmlns:mc="http://schemas.openxmlformats.org/markup-compatibility/2006" xmlns:r="http://schemas.openxmlformats.org/officeDocument/2006/relationships" xmlns:w="http://schemas.openxmlformats.org/wordprocessingml/2006/main" xmlns:w14="http://schemas.microsoft.com/office/word/2010/wordml" xmlns:w15="http://schemas.microsoft.com/office/word/2012/wordml" xmlns:w16se="http://schemas.microsoft.com/office/word/2015/wordml/symex" mc:Ignorable="w14 w15 w16se">
+<w:styles xmlns:mc="http://schemas.openxmlformats.org/markup-compatibility/2006" xmlns:r="http://schemas.openxmlformats.org/officeDocument/2006/relationships" xmlns:w="http://schemas.openxmlformats.org/wordprocessingml/2006/main" xmlns:w14="http://schemas.microsoft.com/office/word/2010/wordml" mc:Ignorable="w14">
   <w:docDefaults>
     <w:rPrDefault>
       <w:rPr>
@@ -2979,378 +3067,345 @@
       </w:pPr>
     </w:pPrDefault>
   </w:docDefaults>
-  <w:latentStyles w:defLockedState="0" w:defUIPriority="99" w:defSemiHidden="0" w:defUnhideWhenUsed="0" w:defQFormat="0" w:count="371">
-    <w:lsdException w:name="Normal" w:uiPriority="0" w:qFormat="1"/>
-    <w:lsdException w:name="heading 1" w:uiPriority="9" w:qFormat="1"/>
-    <w:lsdException w:name="heading 2" w:semiHidden="1" w:uiPriority="9" w:unhideWhenUsed="1" w:qFormat="1"/>
-    <w:lsdException w:name="heading 3" w:semiHidden="1" w:uiPriority="9" w:unhideWhenUsed="1" w:qFormat="1"/>
-    <w:lsdException w:name="heading 4" w:semiHidden="1" w:uiPriority="9" w:unhideWhenUsed="1" w:qFormat="1"/>
-    <w:lsdException w:name="heading 5" w:semiHidden="1" w:uiPriority="9" w:unhideWhenUsed="1" w:qFormat="1"/>
-    <w:lsdException w:name="heading 6" w:semiHidden="1" w:uiPriority="9" w:unhideWhenUsed="1" w:qFormat="1"/>
-    <w:lsdException w:name="heading 7" w:semiHidden="1" w:uiPriority="9" w:unhideWhenUsed="1" w:qFormat="1"/>
-    <w:lsdException w:name="heading 8" w:semiHidden="1" w:uiPriority="9" w:unhideWhenUsed="1" w:qFormat="1"/>
-    <w:lsdException w:name="heading 9" w:semiHidden="1" w:uiPriority="9" w:unhideWhenUsed="1" w:qFormat="1"/>
-    <w:lsdException w:name="index 1" w:semiHidden="1" w:unhideWhenUsed="1"/>
-    <w:lsdException w:name="index 2" w:semiHidden="1" w:unhideWhenUsed="1"/>
-    <w:lsdException w:name="index 3" w:semiHidden="1" w:unhideWhenUsed="1"/>
-    <w:lsdException w:name="index 4" w:semiHidden="1" w:unhideWhenUsed="1"/>
-    <w:lsdException w:name="index 5" w:semiHidden="1" w:unhideWhenUsed="1"/>
-    <w:lsdException w:name="index 6" w:semiHidden="1" w:unhideWhenUsed="1"/>
-    <w:lsdException w:name="index 7" w:semiHidden="1" w:unhideWhenUsed="1"/>
-    <w:lsdException w:name="index 8" w:semiHidden="1" w:unhideWhenUsed="1"/>
-    <w:lsdException w:name="index 9" w:semiHidden="1" w:unhideWhenUsed="1"/>
-    <w:lsdException w:name="toc 1" w:semiHidden="1" w:uiPriority="39" w:unhideWhenUsed="1"/>
-    <w:lsdException w:name="toc 2" w:semiHidden="1" w:uiPriority="39" w:unhideWhenUsed="1"/>
-    <w:lsdException w:name="toc 3" w:semiHidden="1" w:uiPriority="39" w:unhideWhenUsed="1"/>
-    <w:lsdException w:name="toc 4" w:semiHidden="1" w:uiPriority="39" w:unhideWhenUsed="1"/>
-    <w:lsdException w:name="toc 5" w:semiHidden="1" w:uiPriority="39" w:unhideWhenUsed="1"/>
-    <w:lsdException w:name="toc 6" w:semiHidden="1" w:uiPriority="39" w:unhideWhenUsed="1"/>
-    <w:lsdException w:name="toc 7" w:semiHidden="1" w:uiPriority="39" w:unhideWhenUsed="1"/>
-    <w:lsdException w:name="toc 8" w:semiHidden="1" w:uiPriority="39" w:unhideWhenUsed="1"/>
-    <w:lsdException w:name="toc 9" w:semiHidden="1" w:uiPriority="39" w:unhideWhenUsed="1"/>
-    <w:lsdException w:name="Normal Indent" w:semiHidden="1" w:unhideWhenUsed="1"/>
-    <w:lsdException w:name="footnote text" w:semiHidden="1" w:unhideWhenUsed="1"/>
-    <w:lsdException w:name="annotation text" w:semiHidden="1" w:unhideWhenUsed="1"/>
-    <w:lsdException w:name="header" w:semiHidden="1" w:unhideWhenUsed="1"/>
-    <w:lsdException w:name="footer" w:semiHidden="1" w:unhideWhenUsed="1"/>
-    <w:lsdException w:name="index heading" w:semiHidden="1" w:unhideWhenUsed="1"/>
-    <w:lsdException w:name="caption" w:semiHidden="1" w:uiPriority="35" w:unhideWhenUsed="1" w:qFormat="1"/>
-    <w:lsdException w:name="table of figures" w:semiHidden="1" w:unhideWhenUsed="1"/>
-    <w:lsdException w:name="envelope address" w:semiHidden="1" w:unhideWhenUsed="1"/>
-    <w:lsdException w:name="envelope return" w:semiHidden="1" w:unhideWhenUsed="1"/>
-    <w:lsdException w:name="footnote reference" w:semiHidden="1" w:unhideWhenUsed="1"/>
-    <w:lsdException w:name="annotation reference" w:semiHidden="1" w:unhideWhenUsed="1"/>
-    <w:lsdException w:name="line number" w:semiHidden="1" w:unhideWhenUsed="1"/>
-    <w:lsdException w:name="page number" w:semiHidden="1" w:unhideWhenUsed="1"/>
-    <w:lsdException w:name="endnote reference" w:semiHidden="1" w:unhideWhenUsed="1"/>
-    <w:lsdException w:name="endnote text" w:semiHidden="1" w:unhideWhenUsed="1"/>
-    <w:lsdException w:name="table of authorities" w:semiHidden="1" w:unhideWhenUsed="1"/>
-    <w:lsdException w:name="macro" w:semiHidden="1" w:unhideWhenUsed="1"/>
-    <w:lsdException w:name="toa heading" w:semiHidden="1" w:unhideWhenUsed="1"/>
-    <w:lsdException w:name="List" w:semiHidden="1" w:unhideWhenUsed="1"/>
-    <w:lsdException w:name="List Bullet" w:semiHidden="1" w:unhideWhenUsed="1"/>
-    <w:lsdException w:name="List Number" w:semiHidden="1" w:unhideWhenUsed="1"/>
-    <w:lsdException w:name="List 2" w:semiHidden="1" w:unhideWhenUsed="1"/>
-    <w:lsdException w:name="List 3" w:semiHidden="1" w:unhideWhenUsed="1"/>
-    <w:lsdException w:name="List 4" w:semiHidden="1" w:unhideWhenUsed="1"/>
-    <w:lsdException w:name="List 5" w:semiHidden="1" w:unhideWhenUsed="1"/>
-    <w:lsdException w:name="List Bullet 2" w:semiHidden="1" w:unhideWhenUsed="1"/>
-    <w:lsdException w:name="List Bullet 3" w:semiHidden="1" w:unhideWhenUsed="1"/>
-    <w:lsdException w:name="List Bullet 4" w:semiHidden="1" w:unhideWhenUsed="1"/>
-    <w:lsdException w:name="List Bullet 5" w:semiHidden="1" w:unhideWhenUsed="1"/>
-    <w:lsdException w:name="List Number 2" w:semiHidden="1" w:unhideWhenUsed="1"/>
-    <w:lsdException w:name="List Number 3" w:semiHidden="1" w:unhideWhenUsed="1"/>
-    <w:lsdException w:name="List Number 4" w:semiHidden="1" w:unhideWhenUsed="1"/>
-    <w:lsdException w:name="List Number 5" w:semiHidden="1" w:unhideWhenUsed="1"/>
-    <w:lsdException w:name="Title" w:uiPriority="10" w:qFormat="1"/>
-    <w:lsdException w:name="Closing" w:semiHidden="1" w:unhideWhenUsed="1"/>
-    <w:lsdException w:name="Signature" w:semiHidden="1" w:unhideWhenUsed="1"/>
-    <w:lsdException w:name="Default Paragraph Font" w:semiHidden="1" w:uiPriority="1" w:unhideWhenUsed="1"/>
-    <w:lsdException w:name="Body Text" w:semiHidden="1" w:unhideWhenUsed="1"/>
-    <w:lsdException w:name="Body Text Indent" w:semiHidden="1" w:unhideWhenUsed="1"/>
-    <w:lsdException w:name="List Continue" w:semiHidden="1" w:unhideWhenUsed="1"/>
-    <w:lsdException w:name="List Continue 2" w:semiHidden="1" w:unhideWhenUsed="1"/>
-    <w:lsdException w:name="List Continue 3" w:semiHidden="1" w:unhideWhenUsed="1"/>
-    <w:lsdException w:name="List Continue 4" w:semiHidden="1" w:unhideWhenUsed="1"/>
-    <w:lsdException w:name="List Continue 5" w:semiHidden="1" w:unhideWhenUsed="1"/>
-    <w:lsdException w:name="Message Header" w:semiHidden="1" w:unhideWhenUsed="1"/>
-    <w:lsdException w:name="Subtitle" w:uiPriority="11" w:qFormat="1"/>
-    <w:lsdException w:name="Salutation" w:semiHidden="1" w:unhideWhenUsed="1"/>
-    <w:lsdException w:name="Date" w:semiHidden="1" w:unhideWhenUsed="1"/>
-    <w:lsdException w:name="Body Text First Indent" w:semiHidden="1" w:unhideWhenUsed="1"/>
-    <w:lsdException w:name="Body Text First Indent 2" w:semiHidden="1" w:unhideWhenUsed="1"/>
-    <w:lsdException w:name="Note Heading" w:semiHidden="1" w:unhideWhenUsed="1"/>
-    <w:lsdException w:name="Body Text 2" w:semiHidden="1" w:unhideWhenUsed="1"/>
-    <w:lsdException w:name="Body Text 3" w:semiHidden="1" w:unhideWhenUsed="1"/>
-    <w:lsdException w:name="Body Text Indent 2" w:semiHidden="1" w:unhideWhenUsed="1"/>
-    <w:lsdException w:name="Body Text Indent 3" w:semiHidden="1" w:unhideWhenUsed="1"/>
-    <w:lsdException w:name="Block Text" w:semiHidden="1" w:unhideWhenUsed="1"/>
-    <w:lsdException w:name="Hyperlink" w:semiHidden="1" w:unhideWhenUsed="1"/>
-    <w:lsdException w:name="FollowedHyperlink" w:semiHidden="1" w:unhideWhenUsed="1"/>
-    <w:lsdException w:name="Strong" w:uiPriority="22" w:qFormat="1"/>
-    <w:lsdException w:name="Emphasis" w:uiPriority="20" w:qFormat="1"/>
-    <w:lsdException w:name="Document Map" w:semiHidden="1" w:unhideWhenUsed="1"/>
-    <w:lsdException w:name="Plain Text" w:semiHidden="1" w:unhideWhenUsed="1"/>
-    <w:lsdException w:name="E-mail Signature" w:semiHidden="1" w:unhideWhenUsed="1"/>
-    <w:lsdException w:name="HTML Top of Form" w:semiHidden="1" w:unhideWhenUsed="1"/>
-    <w:lsdException w:name="HTML Bottom of Form" w:semiHidden="1" w:unhideWhenUsed="1"/>
-    <w:lsdException w:name="Normal (Web)" w:semiHidden="1" w:unhideWhenUsed="1"/>
-    <w:lsdException w:name="HTML Acronym" w:semiHidden="1" w:unhideWhenUsed="1"/>
-    <w:lsdException w:name="HTML Address" w:semiHidden="1" w:unhideWhenUsed="1"/>
-    <w:lsdException w:name="HTML Cite" w:semiHidden="1" w:unhideWhenUsed="1"/>
-    <w:lsdException w:name="HTML Code" w:semiHidden="1" w:unhideWhenUsed="1"/>
-    <w:lsdException w:name="HTML Definition" w:semiHidden="1" w:unhideWhenUsed="1"/>
-    <w:lsdException w:name="HTML Keyboard" w:semiHidden="1" w:unhideWhenUsed="1"/>
-    <w:lsdException w:name="HTML Preformatted" w:semiHidden="1" w:unhideWhenUsed="1"/>
-    <w:lsdException w:name="HTML Sample" w:semiHidden="1" w:unhideWhenUsed="1"/>
-    <w:lsdException w:name="HTML Typewriter" w:semiHidden="1" w:unhideWhenUsed="1"/>
-    <w:lsdException w:name="HTML Variable" w:semiHidden="1" w:unhideWhenUsed="1"/>
-    <w:lsdException w:name="Normal Table" w:semiHidden="1" w:unhideWhenUsed="1"/>
-    <w:lsdException w:name="annotation subject" w:semiHidden="1" w:unhideWhenUsed="1"/>
-    <w:lsdException w:name="No List" w:semiHidden="1" w:unhideWhenUsed="1"/>
-    <w:lsdException w:name="Outline List 1" w:semiHidden="1" w:unhideWhenUsed="1"/>
-    <w:lsdException w:name="Outline List 2" w:semiHidden="1" w:unhideWhenUsed="1"/>
-    <w:lsdException w:name="Outline List 3" w:semiHidden="1" w:unhideWhenUsed="1"/>
-    <w:lsdException w:name="Table Simple 1" w:semiHidden="1" w:unhideWhenUsed="1"/>
-    <w:lsdException w:name="Table Simple 2" w:semiHidden="1" w:unhideWhenUsed="1"/>
-    <w:lsdException w:name="Table Simple 3" w:semiHidden="1" w:unhideWhenUsed="1"/>
-    <w:lsdException w:name="Table Classic 1" w:semiHidden="1" w:unhideWhenUsed="1"/>
-    <w:lsdException w:name="Table Classic 2" w:semiHidden="1" w:unhideWhenUsed="1"/>
-    <w:lsdException w:name="Table Classic 3" w:semiHidden="1" w:unhideWhenUsed="1"/>
-    <w:lsdException w:name="Table Classic 4" w:semiHidden="1" w:unhideWhenUsed="1"/>
-    <w:lsdException w:name="Table Colorful 1" w:semiHidden="1" w:unhideWhenUsed="1"/>
-    <w:lsdException w:name="Table Colorful 2" w:semiHidden="1" w:unhideWhenUsed="1"/>
-    <w:lsdException w:name="Table Colorful 3" w:semiHidden="1" w:unhideWhenUsed="1"/>
-    <w:lsdException w:name="Table Columns 1" w:semiHidden="1" w:unhideWhenUsed="1"/>
-    <w:lsdException w:name="Table Columns 2" w:semiHidden="1" w:unhideWhenUsed="1"/>
-    <w:lsdException w:name="Table Columns 3" w:semiHidden="1" w:unhideWhenUsed="1"/>
-    <w:lsdException w:name="Table Columns 4" w:semiHidden="1" w:unhideWhenUsed="1"/>
-    <w:lsdException w:name="Table Columns 5" w:semiHidden="1" w:unhideWhenUsed="1"/>
-    <w:lsdException w:name="Table Grid 1" w:semiHidden="1" w:unhideWhenUsed="1"/>
-    <w:lsdException w:name="Table Grid 2" w:semiHidden="1" w:unhideWhenUsed="1"/>
-    <w:lsdException w:name="Table Grid 3" w:semiHidden="1" w:unhideWhenUsed="1"/>
-    <w:lsdException w:name="Table Grid 4" w:semiHidden="1" w:unhideWhenUsed="1"/>
-    <w:lsdException w:name="Table Grid 5" w:semiHidden="1" w:unhideWhenUsed="1"/>
-    <w:lsdException w:name="Table Grid 6" w:semiHidden="1" w:unhideWhenUsed="1"/>
-    <w:lsdException w:name="Table Grid 7" w:semiHidden="1" w:unhideWhenUsed="1"/>
-    <w:lsdException w:name="Table Grid 8" w:semiHidden="1" w:unhideWhenUsed="1"/>
-    <w:lsdException w:name="Table List 1" w:semiHidden="1" w:unhideWhenUsed="1"/>
-    <w:lsdException w:name="Table List 2" w:semiHidden="1" w:unhideWhenUsed="1"/>
-    <w:lsdException w:name="Table List 3" w:semiHidden="1" w:unhideWhenUsed="1"/>
-    <w:lsdException w:name="Table List 4" w:semiHidden="1" w:unhideWhenUsed="1"/>
-    <w:lsdException w:name="Table List 5" w:semiHidden="1" w:unhideWhenUsed="1"/>
-    <w:lsdException w:name="Table List 6" w:semiHidden="1" w:unhideWhenUsed="1"/>
-    <w:lsdException w:name="Table List 7" w:semiHidden="1" w:unhideWhenUsed="1"/>
-    <w:lsdException w:name="Table List 8" w:semiHidden="1" w:unhideWhenUsed="1"/>
-    <w:lsdException w:name="Table 3D effects 1" w:semiHidden="1" w:unhideWhenUsed="1"/>
-    <w:lsdException w:name="Table 3D effects 2" w:semiHidden="1" w:unhideWhenUsed="1"/>
-    <w:lsdException w:name="Table 3D effects 3" w:semiHidden="1" w:unhideWhenUsed="1"/>
-    <w:lsdException w:name="Table Contemporary" w:semiHidden="1" w:unhideWhenUsed="1"/>
-    <w:lsdException w:name="Table Elegant" w:semiHidden="1" w:unhideWhenUsed="1"/>
-    <w:lsdException w:name="Table Professional" w:semiHidden="1" w:unhideWhenUsed="1"/>
-    <w:lsdException w:name="Table Subtle 1" w:semiHidden="1" w:unhideWhenUsed="1"/>
-    <w:lsdException w:name="Table Subtle 2" w:semiHidden="1" w:unhideWhenUsed="1"/>
-    <w:lsdException w:name="Table Web 1" w:semiHidden="1" w:unhideWhenUsed="1"/>
-    <w:lsdException w:name="Table Web 2" w:semiHidden="1" w:unhideWhenUsed="1"/>
-    <w:lsdException w:name="Table Web 3" w:semiHidden="1" w:unhideWhenUsed="1"/>
-    <w:lsdException w:name="Balloon Text" w:semiHidden="1" w:unhideWhenUsed="1"/>
-    <w:lsdException w:name="Table Grid" w:uiPriority="39"/>
-    <w:lsdException w:name="Table Theme" w:semiHidden="1" w:unhideWhenUsed="1"/>
-    <w:lsdException w:name="Placeholder Text" w:semiHidden="1"/>
-    <w:lsdException w:name="No Spacing" w:uiPriority="1" w:qFormat="1"/>
-    <w:lsdException w:name="Light Shading" w:uiPriority="60"/>
-    <w:lsdException w:name="Light List" w:uiPriority="61"/>
-    <w:lsdException w:name="Light Grid" w:uiPriority="62"/>
-    <w:lsdException w:name="Medium Shading 1" w:uiPriority="63"/>
-    <w:lsdException w:name="Medium Shading 2" w:uiPriority="64"/>
-    <w:lsdException w:name="Medium List 1" w:uiPriority="65"/>
-    <w:lsdException w:name="Medium List 2" w:uiPriority="66"/>
-    <w:lsdException w:name="Medium Grid 1" w:uiPriority="67"/>
-    <w:lsdException w:name="Medium Grid 2" w:uiPriority="68"/>
-    <w:lsdException w:name="Medium Grid 3" w:uiPriority="69"/>
-    <w:lsdException w:name="Dark List" w:uiPriority="70"/>
-    <w:lsdException w:name="Colorful Shading" w:uiPriority="71"/>
-    <w:lsdException w:name="Colorful List" w:uiPriority="72"/>
-    <w:lsdException w:name="Colorful Grid" w:uiPriority="73"/>
-    <w:lsdException w:name="Light Shading Accent 1" w:uiPriority="60"/>
-    <w:lsdException w:name="Light List Accent 1" w:uiPriority="61"/>
-    <w:lsdException w:name="Light Grid Accent 1" w:uiPriority="62"/>
-    <w:lsdException w:name="Medium Shading 1 Accent 1" w:uiPriority="63"/>
-    <w:lsdException w:name="Medium Shading 2 Accent 1" w:uiPriority="64"/>
-    <w:lsdException w:name="Medium List 1 Accent 1" w:uiPriority="65"/>
-    <w:lsdException w:name="Revision" w:semiHidden="1"/>
-    <w:lsdException w:name="List Paragraph" w:uiPriority="34" w:qFormat="1"/>
-    <w:lsdException w:name="Quote" w:uiPriority="29" w:qFormat="1"/>
-    <w:lsdException w:name="Intense Quote" w:uiPriority="30" w:qFormat="1"/>
-    <w:lsdException w:name="Medium List 2 Accent 1" w:uiPriority="66"/>
-    <w:lsdException w:name="Medium Grid 1 Accent 1" w:uiPriority="67"/>
-    <w:lsdException w:name="Medium Grid 2 Accent 1" w:uiPriority="68"/>
-    <w:lsdException w:name="Medium Grid 3 Accent 1" w:uiPriority="69"/>
-    <w:lsdException w:name="Dark List Accent 1" w:uiPriority="70"/>
-    <w:lsdException w:name="Colorful Shading Accent 1" w:uiPriority="71"/>
-    <w:lsdException w:name="Colorful List Accent 1" w:uiPriority="72"/>
-    <w:lsdException w:name="Colorful Grid Accent 1" w:uiPriority="73"/>
-    <w:lsdException w:name="Light Shading Accent 2" w:uiPriority="60"/>
-    <w:lsdException w:name="Light List Accent 2" w:uiPriority="61"/>
-    <w:lsdException w:name="Light Grid Accent 2" w:uiPriority="62"/>
-    <w:lsdException w:name="Medium Shading 1 Accent 2" w:uiPriority="63"/>
-    <w:lsdException w:name="Medium Shading 2 Accent 2" w:uiPriority="64"/>
-    <w:lsdException w:name="Medium List 1 Accent 2" w:uiPriority="65"/>
-    <w:lsdException w:name="Medium List 2 Accent 2" w:uiPriority="66"/>
-    <w:lsdException w:name="Medium Grid 1 Accent 2" w:uiPriority="67"/>
-    <w:lsdException w:name="Medium Grid 2 Accent 2" w:uiPriority="68"/>
-    <w:lsdException w:name="Medium Grid 3 Accent 2" w:uiPriority="69"/>
-    <w:lsdException w:name="Dark List Accent 2" w:uiPriority="70"/>
-    <w:lsdException w:name="Colorful Shading Accent 2" w:uiPriority="71"/>
-    <w:lsdException w:name="Colorful List Accent 2" w:uiPriority="72"/>
-    <w:lsdException w:name="Colorful Grid Accent 2" w:uiPriority="73"/>
-    <w:lsdException w:name="Light Shading Accent 3" w:uiPriority="60"/>
-    <w:lsdException w:name="Light List Accent 3" w:uiPriority="61"/>
-    <w:lsdException w:name="Light Grid Accent 3" w:uiPriority="62"/>
-    <w:lsdException w:name="Medium Shading 1 Accent 3" w:uiPriority="63"/>
-    <w:lsdException w:name="Medium Shading 2 Accent 3" w:uiPriority="64"/>
-    <w:lsdException w:name="Medium List 1 Accent 3" w:uiPriority="65"/>
-    <w:lsdException w:name="Medium List 2 Accent 3" w:uiPriority="66"/>
-    <w:lsdException w:name="Medium Grid 1 Accent 3" w:uiPriority="67"/>
-    <w:lsdException w:name="Medium Grid 2 Accent 3" w:uiPriority="68"/>
-    <w:lsdException w:name="Medium Grid 3 Accent 3" w:uiPriority="69"/>
-    <w:lsdException w:name="Dark List Accent 3" w:uiPriority="70"/>
-    <w:lsdException w:name="Colorful Shading Accent 3" w:uiPriority="71"/>
-    <w:lsdException w:name="Colorful List Accent 3" w:uiPriority="72"/>
-    <w:lsdException w:name="Colorful Grid Accent 3" w:uiPriority="73"/>
-    <w:lsdException w:name="Light Shading Accent 4" w:uiPriority="60"/>
-    <w:lsdException w:name="Light List Accent 4" w:uiPriority="61"/>
-    <w:lsdException w:name="Light Grid Accent 4" w:uiPriority="62"/>
-    <w:lsdException w:name="Medium Shading 1 Accent 4" w:uiPriority="63"/>
-    <w:lsdException w:name="Medium Shading 2 Accent 4" w:uiPriority="64"/>
-    <w:lsdException w:name="Medium List 1 Accent 4" w:uiPriority="65"/>
-    <w:lsdException w:name="Medium List 2 Accent 4" w:uiPriority="66"/>
-    <w:lsdException w:name="Medium Grid 1 Accent 4" w:uiPriority="67"/>
-    <w:lsdException w:name="Medium Grid 2 Accent 4" w:uiPriority="68"/>
-    <w:lsdException w:name="Medium Grid 3 Accent 4" w:uiPriority="69"/>
-    <w:lsdException w:name="Dark List Accent 4" w:uiPriority="70"/>
-    <w:lsdException w:name="Colorful Shading Accent 4" w:uiPriority="71"/>
-    <w:lsdException w:name="Colorful List Accent 4" w:uiPriority="72"/>
-    <w:lsdException w:name="Colorful Grid Accent 4" w:uiPriority="73"/>
-    <w:lsdException w:name="Light Shading Accent 5" w:uiPriority="60"/>
-    <w:lsdException w:name="Light List Accent 5" w:uiPriority="61"/>
-    <w:lsdException w:name="Light Grid Accent 5" w:uiPriority="62"/>
-    <w:lsdException w:name="Medium Shading 1 Accent 5" w:uiPriority="63"/>
-    <w:lsdException w:name="Medium Shading 2 Accent 5" w:uiPriority="64"/>
-    <w:lsdException w:name="Medium List 1 Accent 5" w:uiPriority="65"/>
-    <w:lsdException w:name="Medium List 2 Accent 5" w:uiPriority="66"/>
-    <w:lsdException w:name="Medium Grid 1 Accent 5" w:uiPriority="67"/>
-    <w:lsdException w:name="Medium Grid 2 Accent 5" w:uiPriority="68"/>
-    <w:lsdException w:name="Medium Grid 3 Accent 5" w:uiPriority="69"/>
-    <w:lsdException w:name="Dark List Accent 5" w:uiPriority="70"/>
-    <w:lsdException w:name="Colorful Shading Accent 5" w:uiPriority="71"/>
-    <w:lsdException w:name="Colorful List Accent 5" w:uiPriority="72"/>
-    <w:lsdException w:name="Colorful Grid Accent 5" w:uiPriority="73"/>
-    <w:lsdException w:name="Light Shading Accent 6" w:uiPriority="60"/>
-    <w:lsdException w:name="Light List Accent 6" w:uiPriority="61"/>
-    <w:lsdException w:name="Light Grid Accent 6" w:uiPriority="62"/>
-    <w:lsdException w:name="Medium Shading 1 Accent 6" w:uiPriority="63"/>
-    <w:lsdException w:name="Medium Shading 2 Accent 6" w:uiPriority="64"/>
-    <w:lsdException w:name="Medium List 1 Accent 6" w:uiPriority="65"/>
-    <w:lsdException w:name="Medium List 2 Accent 6" w:uiPriority="66"/>
-    <w:lsdException w:name="Medium Grid 1 Accent 6" w:uiPriority="67"/>
-    <w:lsdException w:name="Medium Grid 2 Accent 6" w:uiPriority="68"/>
-    <w:lsdException w:name="Medium Grid 3 Accent 6" w:uiPriority="69"/>
-    <w:lsdException w:name="Dark List Accent 6" w:uiPriority="70"/>
-    <w:lsdException w:name="Colorful Shading Accent 6" w:uiPriority="71"/>
-    <w:lsdException w:name="Colorful List Accent 6" w:uiPriority="72"/>
-    <w:lsdException w:name="Colorful Grid Accent 6" w:uiPriority="73"/>
-    <w:lsdException w:name="Subtle Emphasis" w:uiPriority="19" w:qFormat="1"/>
-    <w:lsdException w:name="Intense Emphasis" w:uiPriority="21" w:qFormat="1"/>
-    <w:lsdException w:name="Subtle Reference" w:uiPriority="31" w:qFormat="1"/>
-    <w:lsdException w:name="Intense Reference" w:uiPriority="32" w:qFormat="1"/>
-    <w:lsdException w:name="Book Title" w:uiPriority="33" w:qFormat="1"/>
-    <w:lsdException w:name="Bibliography" w:semiHidden="1" w:uiPriority="37" w:unhideWhenUsed="1"/>
-    <w:lsdException w:name="TOC Heading" w:semiHidden="1" w:uiPriority="39" w:unhideWhenUsed="1" w:qFormat="1"/>
-    <w:lsdException w:name="Plain Table 1" w:uiPriority="41"/>
-    <w:lsdException w:name="Plain Table 2" w:uiPriority="42"/>
-    <w:lsdException w:name="Plain Table 3" w:uiPriority="43"/>
-    <w:lsdException w:name="Plain Table 4" w:uiPriority="44"/>
-    <w:lsdException w:name="Plain Table 5" w:uiPriority="45"/>
-    <w:lsdException w:name="Grid Table Light" w:uiPriority="40"/>
-    <w:lsdException w:name="Grid Table 1 Light" w:uiPriority="46"/>
-    <w:lsdException w:name="Grid Table 2" w:uiPriority="47"/>
-    <w:lsdException w:name="Grid Table 3" w:uiPriority="48"/>
-    <w:lsdException w:name="Grid Table 4" w:uiPriority="49"/>
-    <w:lsdException w:name="Grid Table 5 Dark" w:uiPriority="50"/>
-    <w:lsdException w:name="Grid Table 6 Colorful" w:uiPriority="51"/>
-    <w:lsdException w:name="Grid Table 7 Colorful" w:uiPriority="52"/>
-    <w:lsdException w:name="Grid Table 1 Light Accent 1" w:uiPriority="46"/>
-    <w:lsdException w:name="Grid Table 2 Accent 1" w:uiPriority="47"/>
-    <w:lsdException w:name="Grid Table 3 Accent 1" w:uiPriority="48"/>
-    <w:lsdException w:name="Grid Table 4 Accent 1" w:uiPriority="49"/>
-    <w:lsdException w:name="Grid Table 5 Dark Accent 1" w:uiPriority="50"/>
-    <w:lsdException w:name="Grid Table 6 Colorful Accent 1" w:uiPriority="51"/>
-    <w:lsdException w:name="Grid Table 7 Colorful Accent 1" w:uiPriority="52"/>
-    <w:lsdException w:name="Grid Table 1 Light Accent 2" w:uiPriority="46"/>
-    <w:lsdException w:name="Grid Table 2 Accent 2" w:uiPriority="47"/>
-    <w:lsdException w:name="Grid Table 3 Accent 2" w:uiPriority="48"/>
-    <w:lsdException w:name="Grid Table 4 Accent 2" w:uiPriority="49"/>
-    <w:lsdException w:name="Grid Table 5 Dark Accent 2" w:uiPriority="50"/>
-    <w:lsdException w:name="Grid Table 6 Colorful Accent 2" w:uiPriority="51"/>
-    <w:lsdException w:name="Grid Table 7 Colorful Accent 2" w:uiPriority="52"/>
-    <w:lsdException w:name="Grid Table 1 Light Accent 3" w:uiPriority="46"/>
-    <w:lsdException w:name="Grid Table 2 Accent 3" w:uiPriority="47"/>
-    <w:lsdException w:name="Grid Table 3 Accent 3" w:uiPriority="48"/>
-    <w:lsdException w:name="Grid Table 4 Accent 3" w:uiPriority="49"/>
-    <w:lsdException w:name="Grid Table 5 Dark Accent 3" w:uiPriority="50"/>
-    <w:lsdException w:name="Grid Table 6 Colorful Accent 3" w:uiPriority="51"/>
-    <w:lsdException w:name="Grid Table 7 Colorful Accent 3" w:uiPriority="52"/>
-    <w:lsdException w:name="Grid Table 1 Light Accent 4" w:uiPriority="46"/>
-    <w:lsdException w:name="Grid Table 2 Accent 4" w:uiPriority="47"/>
-    <w:lsdException w:name="Grid Table 3 Accent 4" w:uiPriority="48"/>
-    <w:lsdException w:name="Grid Table 4 Accent 4" w:uiPriority="49"/>
-    <w:lsdException w:name="Grid Table 5 Dark Accent 4" w:uiPriority="50"/>
-    <w:lsdException w:name="Grid Table 6 Colorful Accent 4" w:uiPriority="51"/>
-    <w:lsdException w:name="Grid Table 7 Colorful Accent 4" w:uiPriority="52"/>
-    <w:lsdException w:name="Grid Table 1 Light Accent 5" w:uiPriority="46"/>
-    <w:lsdException w:name="Grid Table 2 Accent 5" w:uiPriority="47"/>
-    <w:lsdException w:name="Grid Table 3 Accent 5" w:uiPriority="48"/>
-    <w:lsdException w:name="Grid Table 4 Accent 5" w:uiPriority="49"/>
-    <w:lsdException w:name="Grid Table 5 Dark Accent 5" w:uiPriority="50"/>
-    <w:lsdException w:name="Grid Table 6 Colorful Accent 5" w:uiPriority="51"/>
-    <w:lsdException w:name="Grid Table 7 Colorful Accent 5" w:uiPriority="52"/>
-    <w:lsdException w:name="Grid Table 1 Light Accent 6" w:uiPriority="46"/>
-    <w:lsdException w:name="Grid Table 2 Accent 6" w:uiPriority="47"/>
-    <w:lsdException w:name="Grid Table 3 Accent 6" w:uiPriority="48"/>
-    <w:lsdException w:name="Grid Table 4 Accent 6" w:uiPriority="49"/>
-    <w:lsdException w:name="Grid Table 5 Dark Accent 6" w:uiPriority="50"/>
-    <w:lsdException w:name="Grid Table 6 Colorful Accent 6" w:uiPriority="51"/>
-    <w:lsdException w:name="Grid Table 7 Colorful Accent 6" w:uiPriority="52"/>
-    <w:lsdException w:name="List Table 1 Light" w:uiPriority="46"/>
-    <w:lsdException w:name="List Table 2" w:uiPriority="47"/>
-    <w:lsdException w:name="List Table 3" w:uiPriority="48"/>
-    <w:lsdException w:name="List Table 4" w:uiPriority="49"/>
-    <w:lsdException w:name="List Table 5 Dark" w:uiPriority="50"/>
-    <w:lsdException w:name="List Table 6 Colorful" w:uiPriority="51"/>
-    <w:lsdException w:name="List Table 7 Colorful" w:uiPriority="52"/>
-    <w:lsdException w:name="List Table 1 Light Accent 1" w:uiPriority="46"/>
-    <w:lsdException w:name="List Table 2 Accent 1" w:uiPriority="47"/>
-    <w:lsdException w:name="List Table 3 Accent 1" w:uiPriority="48"/>
-    <w:lsdException w:name="List Table 4 Accent 1" w:uiPriority="49"/>
-    <w:lsdException w:name="List Table 5 Dark Accent 1" w:uiPriority="50"/>
-    <w:lsdException w:name="List Table 6 Colorful Accent 1" w:uiPriority="51"/>
-    <w:lsdException w:name="List Table 7 Colorful Accent 1" w:uiPriority="52"/>
-    <w:lsdException w:name="List Table 1 Light Accent 2" w:uiPriority="46"/>
-    <w:lsdException w:name="List Table 2 Accent 2" w:uiPriority="47"/>
-    <w:lsdException w:name="List Table 3 Accent 2" w:uiPriority="48"/>
-    <w:lsdException w:name="List Table 4 Accent 2" w:uiPriority="49"/>
-    <w:lsdException w:name="List Table 5 Dark Accent 2" w:uiPriority="50"/>
-    <w:lsdException w:name="List Table 6 Colorful Accent 2" w:uiPriority="51"/>
-    <w:lsdException w:name="List Table 7 Colorful Accent 2" w:uiPriority="52"/>
-    <w:lsdException w:name="List Table 1 Light Accent 3" w:uiPriority="46"/>
-    <w:lsdException w:name="List Table 2 Accent 3" w:uiPriority="47"/>
-    <w:lsdException w:name="List Table 3 Accent 3" w:uiPriority="48"/>
-    <w:lsdException w:name="List Table 4 Accent 3" w:uiPriority="49"/>
-    <w:lsdException w:name="List Table 5 Dark Accent 3" w:uiPriority="50"/>
-    <w:lsdException w:name="List Table 6 Colorful Accent 3" w:uiPriority="51"/>
-    <w:lsdException w:name="List Table 7 Colorful Accent 3" w:uiPriority="52"/>
-    <w:lsdException w:name="List Table 1 Light Accent 4" w:uiPriority="46"/>
-    <w:lsdException w:name="List Table 2 Accent 4" w:uiPriority="47"/>
-    <w:lsdException w:name="List Table 3 Accent 4" w:uiPriority="48"/>
-    <w:lsdException w:name="List Table 4 Accent 4" w:uiPriority="49"/>
-    <w:lsdException w:name="List Table 5 Dark Accent 4" w:uiPriority="50"/>
-    <w:lsdException w:name="List Table 6 Colorful Accent 4" w:uiPriority="51"/>
-    <w:lsdException w:name="List Table 7 Colorful Accent 4" w:uiPriority="52"/>
-    <w:lsdException w:name="List Table 1 Light Accent 5" w:uiPriority="46"/>
-    <w:lsdException w:name="List Table 2 Accent 5" w:uiPriority="47"/>
-    <w:lsdException w:name="List Table 3 Accent 5" w:uiPriority="48"/>
-    <w:lsdException w:name="List Table 4 Accent 5" w:uiPriority="49"/>
-    <w:lsdException w:name="List Table 5 Dark Accent 5" w:uiPriority="50"/>
-    <w:lsdException w:name="List Table 6 Colorful Accent 5" w:uiPriority="51"/>
-    <w:lsdException w:name="List Table 7 Colorful Accent 5" w:uiPriority="52"/>
-    <w:lsdException w:name="List Table 1 Light Accent 6" w:uiPriority="46"/>
-    <w:lsdException w:name="List Table 2 Accent 6" w:uiPriority="47"/>
-    <w:lsdException w:name="List Table 3 Accent 6" w:uiPriority="48"/>
-    <w:lsdException w:name="List Table 4 Accent 6" w:uiPriority="49"/>
-    <w:lsdException w:name="List Table 5 Dark Accent 6" w:uiPriority="50"/>
-    <w:lsdException w:name="List Table 6 Colorful Accent 6" w:uiPriority="51"/>
-    <w:lsdException w:name="List Table 7 Colorful Accent 6" w:uiPriority="52"/>
+  <w:latentStyles w:defLockedState="0" w:defUIPriority="99" w:defSemiHidden="1" w:defUnhideWhenUsed="1" w:defQFormat="0" w:count="267">
+    <w:lsdException w:name="Normal" w:semiHidden="0" w:uiPriority="0" w:unhideWhenUsed="0" w:qFormat="1"/>
+    <w:lsdException w:name="heading 1" w:semiHidden="0" w:uiPriority="9" w:unhideWhenUsed="0" w:qFormat="1"/>
+    <w:lsdException w:name="heading 2" w:uiPriority="9" w:qFormat="1"/>
+    <w:lsdException w:name="heading 3" w:uiPriority="9" w:qFormat="1"/>
+    <w:lsdException w:name="heading 4" w:uiPriority="9" w:qFormat="1"/>
+    <w:lsdException w:name="heading 5" w:uiPriority="9" w:qFormat="1"/>
+    <w:lsdException w:name="heading 6" w:uiPriority="9" w:qFormat="1"/>
+    <w:lsdException w:name="heading 7" w:uiPriority="9" w:qFormat="1"/>
+    <w:lsdException w:name="heading 8" w:uiPriority="9" w:qFormat="1"/>
+    <w:lsdException w:name="heading 9" w:uiPriority="9" w:qFormat="1"/>
+    <w:lsdException w:name="toc 1" w:uiPriority="39"/>
+    <w:lsdException w:name="toc 2" w:uiPriority="39"/>
+    <w:lsdException w:name="toc 3" w:uiPriority="39"/>
+    <w:lsdException w:name="toc 4" w:uiPriority="39"/>
+    <w:lsdException w:name="toc 5" w:uiPriority="39"/>
+    <w:lsdException w:name="toc 6" w:uiPriority="39"/>
+    <w:lsdException w:name="toc 7" w:uiPriority="39"/>
+    <w:lsdException w:name="toc 8" w:uiPriority="39"/>
+    <w:lsdException w:name="toc 9" w:uiPriority="39"/>
+    <w:lsdException w:name="caption" w:uiPriority="35" w:qFormat="1"/>
+    <w:lsdException w:name="Title" w:semiHidden="0" w:uiPriority="10" w:unhideWhenUsed="0" w:qFormat="1"/>
+    <w:lsdException w:name="Default Paragraph Font" w:uiPriority="1"/>
+    <w:lsdException w:name="Subtitle" w:semiHidden="0" w:uiPriority="11" w:unhideWhenUsed="0" w:qFormat="1"/>
+    <w:lsdException w:name="Strong" w:semiHidden="0" w:uiPriority="22" w:unhideWhenUsed="0" w:qFormat="1"/>
+    <w:lsdException w:name="Emphasis" w:semiHidden="0" w:uiPriority="20" w:unhideWhenUsed="0" w:qFormat="1"/>
+    <w:lsdException w:name="Table Grid" w:semiHidden="0" w:uiPriority="39" w:unhideWhenUsed="0"/>
+    <w:lsdException w:name="Placeholder Text" w:unhideWhenUsed="0"/>
+    <w:lsdException w:name="No Spacing" w:semiHidden="0" w:uiPriority="1" w:unhideWhenUsed="0" w:qFormat="1"/>
+    <w:lsdException w:name="Light Shading" w:semiHidden="0" w:uiPriority="60" w:unhideWhenUsed="0"/>
+    <w:lsdException w:name="Light List" w:semiHidden="0" w:uiPriority="61" w:unhideWhenUsed="0"/>
+    <w:lsdException w:name="Light Grid" w:semiHidden="0" w:uiPriority="62" w:unhideWhenUsed="0"/>
+    <w:lsdException w:name="Medium Shading 1" w:semiHidden="0" w:uiPriority="63" w:unhideWhenUsed="0"/>
+    <w:lsdException w:name="Medium Shading 2" w:semiHidden="0" w:uiPriority="64" w:unhideWhenUsed="0"/>
+    <w:lsdException w:name="Medium List 1" w:semiHidden="0" w:uiPriority="65" w:unhideWhenUsed="0"/>
+    <w:lsdException w:name="Medium List 2" w:semiHidden="0" w:uiPriority="66" w:unhideWhenUsed="0"/>
+    <w:lsdException w:name="Medium Grid 1" w:semiHidden="0" w:uiPriority="67" w:unhideWhenUsed="0"/>
+    <w:lsdException w:name="Medium Grid 2" w:semiHidden="0" w:uiPriority="68" w:unhideWhenUsed="0"/>
+    <w:lsdException w:name="Medium Grid 3" w:semiHidden="0" w:uiPriority="69" w:unhideWhenUsed="0"/>
+    <w:lsdException w:name="Dark List" w:semiHidden="0" w:uiPriority="70" w:unhideWhenUsed="0"/>
+    <w:lsdException w:name="Colorful Shading" w:semiHidden="0" w:uiPriority="71" w:unhideWhenUsed="0"/>
+    <w:lsdException w:name="Colorful List" w:semiHidden="0" w:uiPriority="72" w:unhideWhenUsed="0"/>
+    <w:lsdException w:name="Colorful Grid" w:semiHidden="0" w:uiPriority="73" w:unhideWhenUsed="0"/>
+    <w:lsdException w:name="Light Shading Accent 1" w:semiHidden="0" w:uiPriority="60" w:unhideWhenUsed="0"/>
+    <w:lsdException w:name="Light List Accent 1" w:semiHidden="0" w:uiPriority="61" w:unhideWhenUsed="0"/>
+    <w:lsdException w:name="Light Grid Accent 1" w:semiHidden="0" w:uiPriority="62" w:unhideWhenUsed="0"/>
+    <w:lsdException w:name="Medium Shading 1 Accent 1" w:semiHidden="0" w:uiPriority="63" w:unhideWhenUsed="0"/>
+    <w:lsdException w:name="Medium Shading 2 Accent 1" w:semiHidden="0" w:uiPriority="64" w:unhideWhenUsed="0"/>
+    <w:lsdException w:name="Medium List 1 Accent 1" w:semiHidden="0" w:uiPriority="65" w:unhideWhenUsed="0"/>
+    <w:lsdException w:name="Revision" w:unhideWhenUsed="0"/>
+    <w:lsdException w:name="List Paragraph" w:semiHidden="0" w:uiPriority="34" w:unhideWhenUsed="0" w:qFormat="1"/>
+    <w:lsdException w:name="Quote" w:semiHidden="0" w:uiPriority="29" w:unhideWhenUsed="0" w:qFormat="1"/>
+    <w:lsdException w:name="Intense Quote" w:semiHidden="0" w:uiPriority="30" w:unhideWhenUsed="0" w:qFormat="1"/>
+    <w:lsdException w:name="Medium List 2 Accent 1" w:semiHidden="0" w:uiPriority="66" w:unhideWhenUsed="0"/>
+    <w:lsdException w:name="Medium Grid 1 Accent 1" w:semiHidden="0" w:uiPriority="67" w:unhideWhenUsed="0"/>
+    <w:lsdException w:name="Medium Grid 2 Accent 1" w:semiHidden="0" w:uiPriority="68" w:unhideWhenUsed="0"/>
+    <w:lsdException w:name="Medium Grid 3 Accent 1" w:semiHidden="0" w:uiPriority="69" w:unhideWhenUsed="0"/>
+    <w:lsdException w:name="Dark List Accent 1" w:semiHidden="0" w:uiPriority="70" w:unhideWhenUsed="0"/>
+    <w:lsdException w:name="Colorful Shading Accent 1" w:semiHidden="0" w:uiPriority="71" w:unhideWhenUsed="0"/>
+    <w:lsdException w:name="Colorful List Accent 1" w:semiHidden="0" w:uiPriority="72" w:unhideWhenUsed="0"/>
+    <w:lsdException w:name="Colorful Grid Accent 1" w:semiHidden="0" w:uiPriority="73" w:unhideWhenUsed="0"/>
+    <w:lsdException w:name="Light Shading Accent 2" w:semiHidden="0" w:uiPriority="60" w:unhideWhenUsed="0"/>
+    <w:lsdException w:name="Light List Accent 2" w:semiHidden="0" w:uiPriority="61" w:unhideWhenUsed="0"/>
+    <w:lsdException w:name="Light Grid Accent 2" w:semiHidden="0" w:uiPriority="62" w:unhideWhenUsed="0"/>
+    <w:lsdException w:name="Medium Shading 1 Accent 2" w:semiHidden="0" w:uiPriority="63" w:unhideWhenUsed="0"/>
+    <w:lsdException w:name="Medium Shading 2 Accent 2" w:semiHidden="0" w:uiPriority="64" w:unhideWhenUsed="0"/>
+    <w:lsdException w:name="Medium List 1 Accent 2" w:semiHidden="0" w:uiPriority="65" w:unhideWhenUsed="0"/>
+    <w:lsdException w:name="Medium List 2 Accent 2" w:semiHidden="0" w:uiPriority="66" w:unhideWhenUsed="0"/>
+    <w:lsdException w:name="Medium Grid 1 Accent 2" w:semiHidden="0" w:uiPriority="67" w:unhideWhenUsed="0"/>
+    <w:lsdException w:name="Medium Grid 2 Accent 2" w:semiHidden="0" w:uiPriority="68" w:unhideWhenUsed="0"/>
+    <w:lsdException w:name="Medium Grid 3 Accent 2" w:semiHidden="0" w:uiPriority="69" w:unhideWhenUsed="0"/>
+    <w:lsdException w:name="Dark List Accent 2" w:semiHidden="0" w:uiPriority="70" w:unhideWhenUsed="0"/>
+    <w:lsdException w:name="Colorful Shading Accent 2" w:semiHidden="0" w:uiPriority="71" w:unhideWhenUsed="0"/>
+    <w:lsdException w:name="Colorful List Accent 2" w:semiHidden="0" w:uiPriority="72" w:unhideWhenUsed="0"/>
+    <w:lsdException w:name="Colorful Grid Accent 2" w:semiHidden="0" w:uiPriority="73" w:unhideWhenUsed="0"/>
+    <w:lsdException w:name="Light Shading Accent 3" w:semiHidden="0" w:uiPriority="60" w:unhideWhenUsed="0"/>
+    <w:lsdException w:name="Light List Accent 3" w:semiHidden="0" w:uiPriority="61" w:unhideWhenUsed="0"/>
+    <w:lsdException w:name="Light Grid Accent 3" w:semiHidden="0" w:uiPriority="62" w:unhideWhenUsed="0"/>
+    <w:lsdException w:name="Medium Shading 1 Accent 3" w:semiHidden="0" w:uiPriority="63" w:unhideWhenUsed="0"/>
+    <w:lsdException w:name="Medium Shading 2 Accent 3" w:semiHidden="0" w:uiPriority="64" w:unhideWhenUsed="0"/>
+    <w:lsdException w:name="Medium List 1 Accent 3" w:semiHidden="0" w:uiPriority="65" w:unhideWhenUsed="0"/>
+    <w:lsdException w:name="Medium List 2 Accent 3" w:semiHidden="0" w:uiPriority="66" w:unhideWhenUsed="0"/>
+    <w:lsdException w:name="Medium Grid 1 Accent 3" w:semiHidden="0" w:uiPriority="67" w:unhideWhenUsed="0"/>
+    <w:lsdException w:name="Medium Grid 2 Accent 3" w:semiHidden="0" w:uiPriority="68" w:unhideWhenUsed="0"/>
+    <w:lsdException w:name="Medium Grid 3 Accent 3" w:semiHidden="0" w:uiPriority="69" w:unhideWhenUsed="0"/>
+    <w:lsdException w:name="Dark List Accent 3" w:semiHidden="0" w:uiPriority="70" w:unhideWhenUsed="0"/>
+    <w:lsdException w:name="Colorful Shading Accent 3" w:semiHidden="0" w:uiPriority="71" w:unhideWhenUsed="0"/>
+    <w:lsdException w:name="Colorful List Accent 3" w:semiHidden="0" w:uiPriority="72" w:unhideWhenUsed="0"/>
+    <w:lsdException w:name="Colorful Grid Accent 3" w:semiHidden="0" w:uiPriority="73" w:unhideWhenUsed="0"/>
+    <w:lsdException w:name="Light Shading Accent 4" w:semiHidden="0" w:uiPriority="60" w:unhideWhenUsed="0"/>
+    <w:lsdException w:name="Light List Accent 4" w:semiHidden="0" w:uiPriority="61" w:unhideWhenUsed="0"/>
+    <w:lsdException w:name="Light Grid Accent 4" w:semiHidden="0" w:uiPriority="62" w:unhideWhenUsed="0"/>
+    <w:lsdException w:name="Medium Shading 1 Accent 4" w:semiHidden="0" w:uiPriority="63" w:unhideWhenUsed="0"/>
+    <w:lsdException w:name="Medium Shading 2 Accent 4" w:semiHidden="0" w:uiPriority="64" w:unhideWhenUsed="0"/>
+    <w:lsdException w:name="Medium List 1 Accent 4" w:semiHidden="0" w:uiPriority="65" w:unhideWhenUsed="0"/>
+    <w:lsdException w:name="Medium List 2 Accent 4" w:semiHidden="0" w:uiPriority="66" w:unhideWhenUsed="0"/>
+    <w:lsdException w:name="Medium Grid 1 Accent 4" w:semiHidden="0" w:uiPriority="67" w:unhideWhenUsed="0"/>
+    <w:lsdException w:name="Medium Grid 2 Accent 4" w:semiHidden="0" w:uiPriority="68" w:unhideWhenUsed="0"/>
+    <w:lsdException w:name="Medium Grid 3 Accent 4" w:semiHidden="0" w:uiPriority="69" w:unhideWhenUsed="0"/>
+    <w:lsdException w:name="Dark List Accent 4" w:semiHidden="0" w:uiPriority="70" w:unhideWhenUsed="0"/>
+    <w:lsdException w:name="Colorful Shading Accent 4" w:semiHidden="0" w:uiPriority="71" w:unhideWhenUsed="0"/>
+    <w:lsdException w:name="Colorful List Accent 4" w:semiHidden="0" w:uiPriority="72" w:unhideWhenUsed="0"/>
+    <w:lsdException w:name="Colorful Grid Accent 4" w:semiHidden="0" w:uiPriority="73" w:unhideWhenUsed="0"/>
+    <w:lsdException w:name="Light Shading Accent 5" w:semiHidden="0" w:uiPriority="60" w:unhideWhenUsed="0"/>
+    <w:lsdException w:name="Light List Accent 5" w:semiHidden="0" w:uiPriority="61" w:unhideWhenUsed="0"/>
+    <w:lsdException w:name="Light Grid Accent 5" w:semiHidden="0" w:uiPriority="62" w:unhideWhenUsed="0"/>
+    <w:lsdException w:name="Medium Shading 1 Accent 5" w:semiHidden="0" w:uiPriority="63" w:unhideWhenUsed="0"/>
+    <w:lsdException w:name="Medium Shading 2 Accent 5" w:semiHidden="0" w:uiPriority="64" w:unhideWhenUsed="0"/>
+    <w:lsdException w:name="Medium List 1 Accent 5" w:semiHidden="0" w:uiPriority="65" w:unhideWhenUsed="0"/>
+    <w:lsdException w:name="Medium List 2 Accent 5" w:semiHidden="0" w:uiPriority="66" w:unhideWhenUsed="0"/>
+    <w:lsdException w:name="Medium Grid 1 Accent 5" w:semiHidden="0" w:uiPriority="67" w:unhideWhenUsed="0"/>
+    <w:lsdException w:name="Medium Grid 2 Accent 5" w:semiHidden="0" w:uiPriority="68" w:unhideWhenUsed="0"/>
+    <w:lsdException w:name="Medium Grid 3 Accent 5" w:semiHidden="0" w:uiPriority="69" w:unhideWhenUsed="0"/>
+    <w:lsdException w:name="Dark List Accent 5" w:semiHidden="0" w:uiPriority="70" w:unhideWhenUsed="0"/>
+    <w:lsdException w:name="Colorful Shading Accent 5" w:semiHidden="0" w:uiPriority="71" w:unhideWhenUsed="0"/>
+    <w:lsdException w:name="Colorful List Accent 5" w:semiHidden="0" w:uiPriority="72" w:unhideWhenUsed="0"/>
+    <w:lsdException w:name="Colorful Grid Accent 5" w:semiHidden="0" w:uiPriority="73" w:unhideWhenUsed="0"/>
+    <w:lsdException w:name="Light Shading Accent 6" w:semiHidden="0" w:uiPriority="60" w:unhideWhenUsed="0"/>
+    <w:lsdException w:name="Light List Accent 6" w:semiHidden="0" w:uiPriority="61" w:unhideWhenUsed="0"/>
+    <w:lsdException w:name="Light Grid Accent 6" w:semiHidden="0" w:uiPriority="62" w:unhideWhenUsed="0"/>
+    <w:lsdException w:name="Medium Shading 1 Accent 6" w:semiHidden="0" w:uiPriority="63" w:unhideWhenUsed="0"/>
+    <w:lsdException w:name="Medium Shading 2 Accent 6" w:semiHidden="0" w:uiPriority="64" w:unhideWhenUsed="0"/>
+    <w:lsdException w:name="Medium List 1 Accent 6" w:semiHidden="0" w:uiPriority="65" w:unhideWhenUsed="0"/>
+    <w:lsdException w:name="Medium List 2 Accent 6" w:semiHidden="0" w:uiPriority="66" w:unhideWhenUsed="0"/>
+    <w:lsdException w:name="Medium Grid 1 Accent 6" w:semiHidden="0" w:uiPriority="67" w:unhideWhenUsed="0"/>
+    <w:lsdException w:name="Medium Grid 2 Accent 6" w:semiHidden="0" w:uiPriority="68" w:unhideWhenUsed="0"/>
+    <w:lsdException w:name="Medium Grid 3 Accent 6" w:semiHidden="0" w:uiPriority="69" w:unhideWhenUsed="0"/>
+    <w:lsdException w:name="Dark List Accent 6" w:semiHidden="0" w:uiPriority="70" w:unhideWhenUsed="0"/>
+    <w:lsdException w:name="Colorful Shading Accent 6" w:semiHidden="0" w:uiPriority="71" w:unhideWhenUsed="0"/>
+    <w:lsdException w:name="Colorful List Accent 6" w:semiHidden="0" w:uiPriority="72" w:unhideWhenUsed="0"/>
+    <w:lsdException w:name="Colorful Grid Accent 6" w:semiHidden="0" w:uiPriority="73" w:unhideWhenUsed="0"/>
+    <w:lsdException w:name="Subtle Emphasis" w:semiHidden="0" w:uiPriority="19" w:unhideWhenUsed="0" w:qFormat="1"/>
+    <w:lsdException w:name="Intense Emphasis" w:semiHidden="0" w:uiPriority="21" w:unhideWhenUsed="0" w:qFormat="1"/>
+    <w:lsdException w:name="Subtle Reference" w:semiHidden="0" w:uiPriority="31" w:unhideWhenUsed="0" w:qFormat="1"/>
+    <w:lsdException w:name="Intense Reference" w:semiHidden="0" w:uiPriority="32" w:unhideWhenUsed="0" w:qFormat="1"/>
+    <w:lsdException w:name="Book Title" w:semiHidden="0" w:uiPriority="33" w:unhideWhenUsed="0" w:qFormat="1"/>
+    <w:lsdException w:name="Bibliography" w:uiPriority="37"/>
+    <w:lsdException w:name="TOC Heading" w:uiPriority="39" w:qFormat="1"/>
+  </w:latentStyles>
+  <w:style w:type="paragraph" w:default="1" w:styleId="Normal">
+    <w:name w:val="Normal"/>
+    <w:qFormat/>
+  </w:style>
+  <w:style w:type="character" w:default="1" w:styleId="DefaultParagraphFont">
+    <w:name w:val="Default Paragraph Font"/>
+    <w:uiPriority w:val="1"/>
+    <w:semiHidden/>
+    <w:unhideWhenUsed/>
+  </w:style>
+  <w:style w:type="table" w:default="1" w:styleId="TableNormal">
+    <w:name w:val="Normal Table"/>
+    <w:uiPriority w:val="99"/>
+    <w:semiHidden/>
+    <w:unhideWhenUsed/>
+    <w:tblPr>
+      <w:tblInd w:w="0" w:type="dxa"/>
+      <w:tblCellMar>
+        <w:top w:w="0" w:type="dxa"/>
+        <w:left w:w="108" w:type="dxa"/>
+        <w:bottom w:w="0" w:type="dxa"/>
+        <w:right w:w="108" w:type="dxa"/>
+      </w:tblCellMar>
+    </w:tblPr>
+  </w:style>
+  <w:style w:type="numbering" w:default="1" w:styleId="NoList">
+    <w:name w:val="No List"/>
+    <w:uiPriority w:val="99"/>
+    <w:semiHidden/>
+    <w:unhideWhenUsed/>
+  </w:style>
+  <w:style w:type="paragraph" w:styleId="ListParagraph">
+    <w:name w:val="List Paragraph"/>
+    <w:basedOn w:val="Normal"/>
+    <w:uiPriority w:val="34"/>
+    <w:qFormat/>
+    <w:rsid w:val="00603A43"/>
+    <w:pPr>
+      <w:ind w:left="720"/>
+      <w:contextualSpacing/>
+    </w:pPr>
+  </w:style>
+</w:styles>
+</file>
+
+<file path=word/stylesWithEffects.xml><?xml version="1.0" encoding="utf-8"?>
+<w:styles xmlns:wpc="http://schemas.microsoft.com/office/word/2010/wordprocessingCanvas" xmlns:mc="http://schemas.openxmlformats.org/markup-compatibility/2006" xmlns:o="urn:schemas-microsoft-com:office:office" xmlns:r="http://schemas.openxmlformats.org/officeDocument/2006/relationships" xmlns:m="http://schemas.openxmlformats.org/officeDocument/2006/math" xmlns:v="urn:schemas-microsoft-com:vml" xmlns:wp14="http://schemas.microsoft.com/office/word/2010/wordprocessingDrawing" xmlns:wp="http://schemas.openxmlformats.org/drawingml/2006/wordprocessingDrawing" xmlns:w10="urn:schemas-microsoft-com:office:word" xmlns:w="http://schemas.openxmlformats.org/wordprocessingml/2006/main" xmlns:w14="http://schemas.microsoft.com/office/word/2010/wordml" xmlns:wpg="http://schemas.microsoft.com/office/word/2010/wordprocessingGroup" xmlns:wpi="http://schemas.microsoft.com/office/word/2010/wordprocessingInk" xmlns:wne="http://schemas.microsoft.com/office/word/2006/wordml" xmlns:wps="http://schemas.microsoft.com/office/word/2010/wordprocessingShape" mc:Ignorable="w14 wp14">
+  <w:docDefaults>
+    <w:rPrDefault>
+      <w:rPr>
+        <w:rFonts w:asciiTheme="minorHAnsi" w:eastAsiaTheme="minorHAnsi" w:hAnsiTheme="minorHAnsi" w:cstheme="minorBidi"/>
+        <w:sz w:val="22"/>
+        <w:szCs w:val="22"/>
+        <w:lang w:val="en-US" w:eastAsia="en-US" w:bidi="ar-SA"/>
+      </w:rPr>
+    </w:rPrDefault>
+    <w:pPrDefault>
+      <w:pPr>
+        <w:spacing w:after="160" w:line="259" w:lineRule="auto"/>
+      </w:pPr>
+    </w:pPrDefault>
+  </w:docDefaults>
+  <w:latentStyles w:defLockedState="0" w:defUIPriority="99" w:defSemiHidden="1" w:defUnhideWhenUsed="1" w:defQFormat="0" w:count="267">
+    <w:lsdException w:name="Normal" w:semiHidden="0" w:uiPriority="0" w:unhideWhenUsed="0" w:qFormat="1"/>
+    <w:lsdException w:name="heading 1" w:semiHidden="0" w:uiPriority="9" w:unhideWhenUsed="0" w:qFormat="1"/>
+    <w:lsdException w:name="heading 2" w:uiPriority="9" w:qFormat="1"/>
+    <w:lsdException w:name="heading 3" w:uiPriority="9" w:qFormat="1"/>
+    <w:lsdException w:name="heading 4" w:uiPriority="9" w:qFormat="1"/>
+    <w:lsdException w:name="heading 5" w:uiPriority="9" w:qFormat="1"/>
+    <w:lsdException w:name="heading 6" w:uiPriority="9" w:qFormat="1"/>
+    <w:lsdException w:name="heading 7" w:uiPriority="9" w:qFormat="1"/>
+    <w:lsdException w:name="heading 8" w:uiPriority="9" w:qFormat="1"/>
+    <w:lsdException w:name="heading 9" w:uiPriority="9" w:qFormat="1"/>
+    <w:lsdException w:name="toc 1" w:uiPriority="39"/>
+    <w:lsdException w:name="toc 2" w:uiPriority="39"/>
+    <w:lsdException w:name="toc 3" w:uiPriority="39"/>
+    <w:lsdException w:name="toc 4" w:uiPriority="39"/>
+    <w:lsdException w:name="toc 5" w:uiPriority="39"/>
+    <w:lsdException w:name="toc 6" w:uiPriority="39"/>
+    <w:lsdException w:name="toc 7" w:uiPriority="39"/>
+    <w:lsdException w:name="toc 8" w:uiPriority="39"/>
+    <w:lsdException w:name="toc 9" w:uiPriority="39"/>
+    <w:lsdException w:name="caption" w:uiPriority="35" w:qFormat="1"/>
+    <w:lsdException w:name="Title" w:semiHidden="0" w:uiPriority="10" w:unhideWhenUsed="0" w:qFormat="1"/>
+    <w:lsdException w:name="Default Paragraph Font" w:uiPriority="1"/>
+    <w:lsdException w:name="Subtitle" w:semiHidden="0" w:uiPriority="11" w:unhideWhenUsed="0" w:qFormat="1"/>
+    <w:lsdException w:name="Strong" w:semiHidden="0" w:uiPriority="22" w:unhideWhenUsed="0" w:qFormat="1"/>
+    <w:lsdException w:name="Emphasis" w:semiHidden="0" w:uiPriority="20" w:unhideWhenUsed="0" w:qFormat="1"/>
+    <w:lsdException w:name="Table Grid" w:semiHidden="0" w:uiPriority="39" w:unhideWhenUsed="0"/>
+    <w:lsdException w:name="Placeholder Text" w:unhideWhenUsed="0"/>
+    <w:lsdException w:name="No Spacing" w:semiHidden="0" w:uiPriority="1" w:unhideWhenUsed="0" w:qFormat="1"/>
+    <w:lsdException w:name="Light Shading" w:semiHidden="0" w:uiPriority="60" w:unhideWhenUsed="0"/>
+    <w:lsdException w:name="Light List" w:semiHidden="0" w:uiPriority="61" w:unhideWhenUsed="0"/>
+    <w:lsdException w:name="Light Grid" w:semiHidden="0" w:uiPriority="62" w:unhideWhenUsed="0"/>
+    <w:lsdException w:name="Medium Shading 1" w:semiHidden="0" w:uiPriority="63" w:unhideWhenUsed="0"/>
+    <w:lsdException w:name="Medium Shading 2" w:semiHidden="0" w:uiPriority="64" w:unhideWhenUsed="0"/>
+    <w:lsdException w:name="Medium List 1" w:semiHidden="0" w:uiPriority="65" w:unhideWhenUsed="0"/>
+    <w:lsdException w:name="Medium List 2" w:semiHidden="0" w:uiPriority="66" w:unhideWhenUsed="0"/>
+    <w:lsdException w:name="Medium Grid 1" w:semiHidden="0" w:uiPriority="67" w:unhideWhenUsed="0"/>
+    <w:lsdException w:name="Medium Grid 2" w:semiHidden="0" w:uiPriority="68" w:unhideWhenUsed="0"/>
+    <w:lsdException w:name="Medium Grid 3" w:semiHidden="0" w:uiPriority="69" w:unhideWhenUsed="0"/>
+    <w:lsdException w:name="Dark List" w:semiHidden="0" w:uiPriority="70" w:unhideWhenUsed="0"/>
+    <w:lsdException w:name="Colorful Shading" w:semiHidden="0" w:uiPriority="71" w:unhideWhenUsed="0"/>
+    <w:lsdException w:name="Colorful List" w:semiHidden="0" w:uiPriority="72" w:unhideWhenUsed="0"/>
+    <w:lsdException w:name="Colorful Grid" w:semiHidden="0" w:uiPriority="73" w:unhideWhenUsed="0"/>
+    <w:lsdException w:name="Light Shading Accent 1" w:semiHidden="0" w:uiPriority="60" w:unhideWhenUsed="0"/>
+    <w:lsdException w:name="Light List Accent 1" w:semiHidden="0" w:uiPriority="61" w:unhideWhenUsed="0"/>
+    <w:lsdException w:name="Light Grid Accent 1" w:semiHidden="0" w:uiPriority="62" w:unhideWhenUsed="0"/>
+    <w:lsdException w:name="Medium Shading 1 Accent 1" w:semiHidden="0" w:uiPriority="63" w:unhideWhenUsed="0"/>
+    <w:lsdException w:name="Medium Shading 2 Accent 1" w:semiHidden="0" w:uiPriority="64" w:unhideWhenUsed="0"/>
+    <w:lsdException w:name="Medium List 1 Accent 1" w:semiHidden="0" w:uiPriority="65" w:unhideWhenUsed="0"/>
+    <w:lsdException w:name="Revision" w:unhideWhenUsed="0"/>
+    <w:lsdException w:name="List Paragraph" w:semiHidden="0" w:uiPriority="34" w:unhideWhenUsed="0" w:qFormat="1"/>
+    <w:lsdException w:name="Quote" w:semiHidden="0" w:uiPriority="29" w:unhideWhenUsed="0" w:qFormat="1"/>
+    <w:lsdException w:name="Intense Quote" w:semiHidden="0" w:uiPriority="30" w:unhideWhenUsed="0" w:qFormat="1"/>
+    <w:lsdException w:name="Medium List 2 Accent 1" w:semiHidden="0" w:uiPriority="66" w:unhideWhenUsed="0"/>
+    <w:lsdException w:name="Medium Grid 1 Accent 1" w:semiHidden="0" w:uiPriority="67" w:unhideWhenUsed="0"/>
+    <w:lsdException w:name="Medium Grid 2 Accent 1" w:semiHidden="0" w:uiPriority="68" w:unhideWhenUsed="0"/>
+    <w:lsdException w:name="Medium Grid 3 Accent 1" w:semiHidden="0" w:uiPriority="69" w:unhideWhenUsed="0"/>
+    <w:lsdException w:name="Dark List Accent 1" w:semiHidden="0" w:uiPriority="70" w:unhideWhenUsed="0"/>
+    <w:lsdException w:name="Colorful Shading Accent 1" w:semiHidden="0" w:uiPriority="71" w:unhideWhenUsed="0"/>
+    <w:lsdException w:name="Colorful List Accent 1" w:semiHidden="0" w:uiPriority="72" w:unhideWhenUsed="0"/>
+    <w:lsdException w:name="Colorful Grid Accent 1" w:semiHidden="0" w:uiPriority="73" w:unhideWhenUsed="0"/>
+    <w:lsdException w:name="Light Shading Accent 2" w:semiHidden="0" w:uiPriority="60" w:unhideWhenUsed="0"/>
+    <w:lsdException w:name="Light List Accent 2" w:semiHidden="0" w:uiPriority="61" w:unhideWhenUsed="0"/>
+    <w:lsdException w:name="Light Grid Accent 2" w:semiHidden="0" w:uiPriority="62" w:unhideWhenUsed="0"/>
+    <w:lsdException w:name="Medium Shading 1 Accent 2" w:semiHidden="0" w:uiPriority="63" w:unhideWhenUsed="0"/>
+    <w:lsdException w:name="Medium Shading 2 Accent 2" w:semiHidden="0" w:uiPriority="64" w:unhideWhenUsed="0"/>
+    <w:lsdException w:name="Medium List 1 Accent 2" w:semiHidden="0" w:uiPriority="65" w:unhideWhenUsed="0"/>
+    <w:lsdException w:name="Medium List 2 Accent 2" w:semiHidden="0" w:uiPriority="66" w:unhideWhenUsed="0"/>
+    <w:lsdException w:name="Medium Grid 1 Accent 2" w:semiHidden="0" w:uiPriority="67" w:unhideWhenUsed="0"/>
+    <w:lsdException w:name="Medium Grid 2 Accent 2" w:semiHidden="0" w:uiPriority="68" w:unhideWhenUsed="0"/>
+    <w:lsdException w:name="Medium Grid 3 Accent 2" w:semiHidden="0" w:uiPriority="69" w:unhideWhenUsed="0"/>
+    <w:lsdException w:name="Dark List Accent 2" w:semiHidden="0" w:uiPriority="70" w:unhideWhenUsed="0"/>
+    <w:lsdException w:name="Colorful Shading Accent 2" w:semiHidden="0" w:uiPriority="71" w:unhideWhenUsed="0"/>
+    <w:lsdException w:name="Colorful List Accent 2" w:semiHidden="0" w:uiPriority="72" w:unhideWhenUsed="0"/>
+    <w:lsdException w:name="Colorful Grid Accent 2" w:semiHidden="0" w:uiPriority="73" w:unhideWhenUsed="0"/>
+    <w:lsdException w:name="Light Shading Accent 3" w:semiHidden="0" w:uiPriority="60" w:unhideWhenUsed="0"/>
+    <w:lsdException w:name="Light List Accent 3" w:semiHidden="0" w:uiPriority="61" w:unhideWhenUsed="0"/>
+    <w:lsdException w:name="Light Grid Accent 3" w:semiHidden="0" w:uiPriority="62" w:unhideWhenUsed="0"/>
+    <w:lsdException w:name="Medium Shading 1 Accent 3" w:semiHidden="0" w:uiPriority="63" w:unhideWhenUsed="0"/>
+    <w:lsdException w:name="Medium Shading 2 Accent 3" w:semiHidden="0" w:uiPriority="64" w:unhideWhenUsed="0"/>
+    <w:lsdException w:name="Medium List 1 Accent 3" w:semiHidden="0" w:uiPriority="65" w:unhideWhenUsed="0"/>
+    <w:lsdException w:name="Medium List 2 Accent 3" w:semiHidden="0" w:uiPriority="66" w:unhideWhenUsed="0"/>
+    <w:lsdException w:name="Medium Grid 1 Accent 3" w:semiHidden="0" w:uiPriority="67" w:unhideWhenUsed="0"/>
+    <w:lsdException w:name="Medium Grid 2 Accent 3" w:semiHidden="0" w:uiPriority="68" w:unhideWhenUsed="0"/>
+    <w:lsdException w:name="Medium Grid 3 Accent 3" w:semiHidden="0" w:uiPriority="69" w:unhideWhenUsed="0"/>
+    <w:lsdException w:name="Dark List Accent 3" w:semiHidden="0" w:uiPriority="70" w:unhideWhenUsed="0"/>
+    <w:lsdException w:name="Colorful Shading Accent 3" w:semiHidden="0" w:uiPriority="71" w:unhideWhenUsed="0"/>
+    <w:lsdException w:name="Colorful List Accent 3" w:semiHidden="0" w:uiPriority="72" w:unhideWhenUsed="0"/>
+    <w:lsdException w:name="Colorful Grid Accent 3" w:semiHidden="0" w:uiPriority="73" w:unhideWhenUsed="0"/>
+    <w:lsdException w:name="Light Shading Accent 4" w:semiHidden="0" w:uiPriority="60" w:unhideWhenUsed="0"/>
+    <w:lsdException w:name="Light List Accent 4" w:semiHidden="0" w:uiPriority="61" w:unhideWhenUsed="0"/>
+    <w:lsdException w:name="Light Grid Accent 4" w:semiHidden="0" w:uiPriority="62" w:unhideWhenUsed="0"/>
+    <w:lsdException w:name="Medium Shading 1 Accent 4" w:semiHidden="0" w:uiPriority="63" w:unhideWhenUsed="0"/>
+    <w:lsdException w:name="Medium Shading 2 Accent 4" w:semiHidden="0" w:uiPriority="64" w:unhideWhenUsed="0"/>
+    <w:lsdException w:name="Medium List 1 Accent 4" w:semiHidden="0" w:uiPriority="65" w:unhideWhenUsed="0"/>
+    <w:lsdException w:name="Medium List 2 Accent 4" w:semiHidden="0" w:uiPriority="66" w:unhideWhenUsed="0"/>
+    <w:lsdException w:name="Medium Grid 1 Accent 4" w:semiHidden="0" w:uiPriority="67" w:unhideWhenUsed="0"/>
+    <w:lsdException w:name="Medium Grid 2 Accent 4" w:semiHidden="0" w:uiPriority="68" w:unhideWhenUsed="0"/>
+    <w:lsdException w:name="Medium Grid 3 Accent 4" w:semiHidden="0" w:uiPriority="69" w:unhideWhenUsed="0"/>
+    <w:lsdException w:name="Dark List Accent 4" w:semiHidden="0" w:uiPriority="70" w:unhideWhenUsed="0"/>
+    <w:lsdException w:name="Colorful Shading Accent 4" w:semiHidden="0" w:uiPriority="71" w:unhideWhenUsed="0"/>
+    <w:lsdException w:name="Colorful List Accent 4" w:semiHidden="0" w:uiPriority="72" w:unhideWhenUsed="0"/>
+    <w:lsdException w:name="Colorful Grid Accent 4" w:semiHidden="0" w:uiPriority="73" w:unhideWhenUsed="0"/>
+    <w:lsdException w:name="Light Shading Accent 5" w:semiHidden="0" w:uiPriority="60" w:unhideWhenUsed="0"/>
+    <w:lsdException w:name="Light List Accent 5" w:semiHidden="0" w:uiPriority="61" w:unhideWhenUsed="0"/>
+    <w:lsdException w:name="Light Grid Accent 5" w:semiHidden="0" w:uiPriority="62" w:unhideWhenUsed="0"/>
+    <w:lsdException w:name="Medium Shading 1 Accent 5" w:semiHidden="0" w:uiPriority="63" w:unhideWhenUsed="0"/>
+    <w:lsdException w:name="Medium Shading 2 Accent 5" w:semiHidden="0" w:uiPriority="64" w:unhideWhenUsed="0"/>
+    <w:lsdException w:name="Medium List 1 Accent 5" w:semiHidden="0" w:uiPriority="65" w:unhideWhenUsed="0"/>
+    <w:lsdException w:name="Medium List 2 Accent 5" w:semiHidden="0" w:uiPriority="66" w:unhideWhenUsed="0"/>
+    <w:lsdException w:name="Medium Grid 1 Accent 5" w:semiHidden="0" w:uiPriority="67" w:unhideWhenUsed="0"/>
+    <w:lsdException w:name="Medium Grid 2 Accent 5" w:semiHidden="0" w:uiPriority="68" w:unhideWhenUsed="0"/>
+    <w:lsdException w:name="Medium Grid 3 Accent 5" w:semiHidden="0" w:uiPriority="69" w:unhideWhenUsed="0"/>
+    <w:lsdException w:name="Dark List Accent 5" w:semiHidden="0" w:uiPriority="70" w:unhideWhenUsed="0"/>
+    <w:lsdException w:name="Colorful Shading Accent 5" w:semiHidden="0" w:uiPriority="71" w:unhideWhenUsed="0"/>
+    <w:lsdException w:name="Colorful List Accent 5" w:semiHidden="0" w:uiPriority="72" w:unhideWhenUsed="0"/>
+    <w:lsdException w:name="Colorful Grid Accent 5" w:semiHidden="0" w:uiPriority="73" w:unhideWhenUsed="0"/>
+    <w:lsdException w:name="Light Shading Accent 6" w:semiHidden="0" w:uiPriority="60" w:unhideWhenUsed="0"/>
+    <w:lsdException w:name="Light List Accent 6" w:semiHidden="0" w:uiPriority="61" w:unhideWhenUsed="0"/>
+    <w:lsdException w:name="Light Grid Accent 6" w:semiHidden="0" w:uiPriority="62" w:unhideWhenUsed="0"/>
+    <w:lsdException w:name="Medium Shading 1 Accent 6" w:semiHidden="0" w:uiPriority="63" w:unhideWhenUsed="0"/>
+    <w:lsdException w:name="Medium Shading 2 Accent 6" w:semiHidden="0" w:uiPriority="64" w:unhideWhenUsed="0"/>
+    <w:lsdException w:name="Medium List 1 Accent 6" w:semiHidden="0" w:uiPriority="65" w:unhideWhenUsed="0"/>
+    <w:lsdException w:name="Medium List 2 Accent 6" w:semiHidden="0" w:uiPriority="66" w:unhideWhenUsed="0"/>
+    <w:lsdException w:name="Medium Grid 1 Accent 6" w:semiHidden="0" w:uiPriority="67" w:unhideWhenUsed="0"/>
+    <w:lsdException w:name="Medium Grid 2 Accent 6" w:semiHidden="0" w:uiPriority="68" w:unhideWhenUsed="0"/>
+    <w:lsdException w:name="Medium Grid 3 Accent 6" w:semiHidden="0" w:uiPriority="69" w:unhideWhenUsed="0"/>
+    <w:lsdException w:name="Dark List Accent 6" w:semiHidden="0" w:uiPriority="70" w:unhideWhenUsed="0"/>
+    <w:lsdException w:name="Colorful Shading Accent 6" w:semiHidden="0" w:uiPriority="71" w:unhideWhenUsed="0"/>
+    <w:lsdException w:name="Colorful List Accent 6" w:semiHidden="0" w:uiPriority="72" w:unhideWhenUsed="0"/>
+    <w:lsdException w:name="Colorful Grid Accent 6" w:semiHidden="0" w:uiPriority="73" w:unhideWhenUsed="0"/>
+    <w:lsdException w:name="Subtle Emphasis" w:semiHidden="0" w:uiPriority="19" w:unhideWhenUsed="0" w:qFormat="1"/>
+    <w:lsdException w:name="Intense Emphasis" w:semiHidden="0" w:uiPriority="21" w:unhideWhenUsed="0" w:qFormat="1"/>
+    <w:lsdException w:name="Subtle Reference" w:semiHidden="0" w:uiPriority="31" w:unhideWhenUsed="0" w:qFormat="1"/>
+    <w:lsdException w:name="Intense Reference" w:semiHidden="0" w:uiPriority="32" w:unhideWhenUsed="0" w:qFormat="1"/>
+    <w:lsdException w:name="Book Title" w:semiHidden="0" w:uiPriority="33" w:unhideWhenUsed="0" w:qFormat="1"/>
+    <w:lsdException w:name="Bibliography" w:uiPriority="37"/>
+    <w:lsdException w:name="TOC Heading" w:uiPriority="39" w:qFormat="1"/>
   </w:latentStyles>
   <w:style w:type="paragraph" w:default="1" w:styleId="Normal">
     <w:name w:val="Normal"/>
@@ -3652,7 +3707,7 @@
   <a:extraClrSchemeLst/>
   <a:extLst>
     <a:ext uri="{05A4C25C-085E-4340-85A3-A5531E510DB2}">
-      <thm15:themeFamily xmlns:thm15="http://schemas.microsoft.com/office/thememl/2012/main" name="Office Theme" id="{62F939B6-93AF-4DB8-9C6B-D6C7DFDC589F}" vid="{4A3C46E8-61CC-4603-A589-7422A47A8E4A}"/>
+      <thm15:themeFamily xmlns:thm15="http://schemas.microsoft.com/office/thememl/2012/main" xmlns="" name="Office Theme" id="{62F939B6-93AF-4DB8-9C6B-D6C7DFDC589F}" vid="{4A3C46E8-61CC-4603-A589-7422A47A8E4A}"/>
     </a:ext>
   </a:extLst>
 </a:theme>

</xml_diff>